<commit_message>
Adição do descritivo da arquitetura
</commit_message>
<xml_diff>
--- a/Editaveis/Documentacao do projeto.docx
+++ b/Editaveis/Documentacao do projeto.docx
@@ -1,6 +1,6 @@
 
 <file path=word/document.xml><?xml version="1.0" encoding="utf-8"?>
-<w:document xmlns:wpc="http://schemas.microsoft.com/office/word/2010/wordprocessingCanvas" xmlns:cx="http://schemas.microsoft.com/office/drawing/2014/chartex" xmlns:cx1="http://schemas.microsoft.com/office/drawing/2015/9/8/chartex" xmlns:cx2="http://schemas.microsoft.com/office/drawing/2015/10/21/chartex" xmlns:cx3="http://schemas.microsoft.com/office/drawing/2016/5/9/chartex" xmlns:cx4="http://schemas.microsoft.com/office/drawing/2016/5/10/chartex" xmlns:cx5="http://schemas.microsoft.com/office/drawing/2016/5/11/chartex" xmlns:cx6="http://schemas.microsoft.com/office/drawing/2016/5/12/chartex" xmlns:cx7="http://schemas.microsoft.com/office/drawing/2016/5/13/chartex" xmlns:cx8="http://schemas.microsoft.com/office/drawing/2016/5/14/chartex" xmlns:mc="http://schemas.openxmlformats.org/markup-compatibility/2006" xmlns:aink="http://schemas.microsoft.com/office/drawing/2016/ink" xmlns:am3d="http://schemas.microsoft.com/office/drawing/2017/model3d" xmlns:o="urn:schemas-microsoft-com:office:office" xmlns:r="http://schemas.openxmlformats.org/officeDocument/2006/relationships" xmlns:m="http://schemas.openxmlformats.org/officeDocument/2006/math" xmlns:v="urn:schemas-microsoft-com:vml" xmlns:wp14="http://schemas.microsoft.com/office/word/2010/wordprocessingDrawing" xmlns:wp="http://schemas.openxmlformats.org/drawingml/2006/wordprocessingDrawing" xmlns:w10="urn:schemas-microsoft-com:office:word" xmlns:w="http://schemas.openxmlformats.org/wordprocessingml/2006/main" xmlns:w14="http://schemas.microsoft.com/office/word/2010/wordml" xmlns:w15="http://schemas.microsoft.com/office/word/2012/wordml" xmlns:w16cex="http://schemas.microsoft.com/office/word/2018/wordml/cex" xmlns:w16cid="http://schemas.microsoft.com/office/word/2016/wordml/cid" xmlns:w16="http://schemas.microsoft.com/office/word/2018/wordml" xmlns:w16se="http://schemas.microsoft.com/office/word/2015/wordml/symex" xmlns:wpg="http://schemas.microsoft.com/office/word/2010/wordprocessingGroup" xmlns:wpi="http://schemas.microsoft.com/office/word/2010/wordprocessingInk" xmlns:wne="http://schemas.microsoft.com/office/word/2006/wordml" xmlns:wps="http://schemas.microsoft.com/office/word/2010/wordprocessingShape" mc:Ignorable="w14 w15 w16se w16cid w16 w16cex wp14">
+<w:document xmlns:wpc="http://schemas.microsoft.com/office/word/2010/wordprocessingCanvas" xmlns:cx="http://schemas.microsoft.com/office/drawing/2014/chartex" xmlns:cx1="http://schemas.microsoft.com/office/drawing/2015/9/8/chartex" xmlns:cx2="http://schemas.microsoft.com/office/drawing/2015/10/21/chartex" xmlns:cx3="http://schemas.microsoft.com/office/drawing/2016/5/9/chartex" xmlns:cx4="http://schemas.microsoft.com/office/drawing/2016/5/10/chartex" xmlns:cx5="http://schemas.microsoft.com/office/drawing/2016/5/11/chartex" xmlns:cx6="http://schemas.microsoft.com/office/drawing/2016/5/12/chartex" xmlns:cx7="http://schemas.microsoft.com/office/drawing/2016/5/13/chartex" xmlns:cx8="http://schemas.microsoft.com/office/drawing/2016/5/14/chartex" xmlns:mc="http://schemas.openxmlformats.org/markup-compatibility/2006" xmlns:aink="http://schemas.microsoft.com/office/drawing/2016/ink" xmlns:am3d="http://schemas.microsoft.com/office/drawing/2017/model3d" xmlns:o="urn:schemas-microsoft-com:office:office" xmlns:oel="http://schemas.microsoft.com/office/2019/extlst" xmlns:r="http://schemas.openxmlformats.org/officeDocument/2006/relationships" xmlns:m="http://schemas.openxmlformats.org/officeDocument/2006/math" xmlns:v="urn:schemas-microsoft-com:vml" xmlns:wp14="http://schemas.microsoft.com/office/word/2010/wordprocessingDrawing" xmlns:wp="http://schemas.openxmlformats.org/drawingml/2006/wordprocessingDrawing" xmlns:w10="urn:schemas-microsoft-com:office:word" xmlns:w="http://schemas.openxmlformats.org/wordprocessingml/2006/main" xmlns:w14="http://schemas.microsoft.com/office/word/2010/wordml" xmlns:w15="http://schemas.microsoft.com/office/word/2012/wordml" xmlns:w16cex="http://schemas.microsoft.com/office/word/2018/wordml/cex" xmlns:w16cid="http://schemas.microsoft.com/office/word/2016/wordml/cid" xmlns:w16="http://schemas.microsoft.com/office/word/2018/wordml" xmlns:w16sdtdh="http://schemas.microsoft.com/office/word/2020/wordml/sdtdatahash" xmlns:w16se="http://schemas.microsoft.com/office/word/2015/wordml/symex" xmlns:wpg="http://schemas.microsoft.com/office/word/2010/wordprocessingGroup" xmlns:wpi="http://schemas.microsoft.com/office/word/2010/wordprocessingInk" xmlns:wne="http://schemas.microsoft.com/office/word/2006/wordml" xmlns:wps="http://schemas.microsoft.com/office/word/2010/wordprocessingShape" mc:Ignorable="w14 w15 w16se w16cid w16 w16cex w16sdtdh wp14">
   <w:body>
     <w:p>
       <w:pPr>
@@ -239,7 +239,6 @@
           <w:docPartUnique/>
         </w:docPartObj>
       </w:sdtPr>
-      <w:sdtEndPr/>
       <w:sdtContent>
         <w:p>
           <w:pPr>
@@ -1994,13 +1993,182 @@
     </w:p>
     <w:p>
       <w:r>
-        <w:rPr>
-          <w:highlight w:val="yellow"/>
-        </w:rPr>
-        <w:t>Descrever a arquitetura do sistema.</w:t>
+        <w:t xml:space="preserve">No framework </w:t>
+      </w:r>
+      <w:proofErr w:type="spellStart"/>
+      <w:r>
+        <w:t>Laravel</w:t>
+      </w:r>
+      <w:proofErr w:type="spellEnd"/>
+      <w:r>
+        <w:t xml:space="preserve">, </w:t>
+      </w:r>
+      <w:r>
+        <w:t xml:space="preserve">adotado para desenvolvimento da aplicação, </w:t>
+      </w:r>
+      <w:r>
+        <w:t>a arquitetura em camadas é organizada de forma a promover uma estrutura modular e escalável para o desenvolvimento de aplicativos da web</w:t>
+      </w:r>
+      <w:r>
+        <w:t>, facilitando a manutenção e teste de código</w:t>
+      </w:r>
+      <w:r>
+        <w:t>. Essa arquitetura consiste em várias camadas interconectadas:</w:t>
       </w:r>
     </w:p>
     <w:p/>
+    <w:p>
+      <w:r>
+        <w:t xml:space="preserve">A camada de </w:t>
+      </w:r>
+      <w:proofErr w:type="spellStart"/>
+      <w:r>
+        <w:t>Views</w:t>
+      </w:r>
+      <w:proofErr w:type="spellEnd"/>
+      <w:r>
+        <w:t xml:space="preserve"> é responsável pela apresentação da interface do usuário e é onde o conteúdo é renderizado para o navegador. As </w:t>
+      </w:r>
+      <w:proofErr w:type="spellStart"/>
+      <w:r>
+        <w:t>views</w:t>
+      </w:r>
+      <w:proofErr w:type="spellEnd"/>
+      <w:r>
+        <w:t xml:space="preserve"> podem conter HTML, CSS, </w:t>
+      </w:r>
+      <w:proofErr w:type="spellStart"/>
+      <w:r>
+        <w:t>JavaScript</w:t>
+      </w:r>
+      <w:proofErr w:type="spellEnd"/>
+      <w:r>
+        <w:t xml:space="preserve"> e elementos dinâmicos incorporados usando a sintaxe </w:t>
+      </w:r>
+      <w:proofErr w:type="spellStart"/>
+      <w:r>
+        <w:t>Blade</w:t>
+      </w:r>
+      <w:proofErr w:type="spellEnd"/>
+      <w:r>
+        <w:t xml:space="preserve"> do </w:t>
+      </w:r>
+      <w:proofErr w:type="spellStart"/>
+      <w:r>
+        <w:t>Laravel</w:t>
+      </w:r>
+      <w:proofErr w:type="spellEnd"/>
+      <w:r>
+        <w:t>.</w:t>
+      </w:r>
+    </w:p>
+    <w:p/>
+    <w:p>
+      <w:r>
+        <w:t xml:space="preserve">As </w:t>
+      </w:r>
+      <w:proofErr w:type="spellStart"/>
+      <w:r>
+        <w:t>Routes</w:t>
+      </w:r>
+      <w:proofErr w:type="spellEnd"/>
+      <w:r>
+        <w:t xml:space="preserve"> definem as URLs do aplicativo e direcionam essas URLs para os respectivos controladores. As rotas podem ser definidas de forma explícita no arquivo de rotas ou usando convenções de nomenclatura </w:t>
+      </w:r>
+      <w:proofErr w:type="spellStart"/>
+      <w:r>
+        <w:t>RESTful</w:t>
+      </w:r>
+      <w:proofErr w:type="spellEnd"/>
+      <w:r>
+        <w:t>.</w:t>
+      </w:r>
+    </w:p>
+    <w:p/>
+    <w:p>
+      <w:r>
+        <w:t>Os Middlewares são camadas intermediárias que podem ser aplicadas a rotas individuais ou a grupos de rotas. Eles fornecem uma maneira de filtrar as solicitações HTTP antes que elas alcancem os controladores, permitindo a execução de ações como autenticação, autorização e manipulação de requisições.</w:t>
+      </w:r>
+    </w:p>
+    <w:p/>
+    <w:p>
+      <w:r>
+        <w:t xml:space="preserve">Os </w:t>
+      </w:r>
+      <w:proofErr w:type="spellStart"/>
+      <w:r>
+        <w:t>Controllers</w:t>
+      </w:r>
+      <w:proofErr w:type="spellEnd"/>
+      <w:r>
+        <w:t xml:space="preserve"> são responsáveis por receber as requisições do cliente, processá-las e retornar uma resposta apropriada. Eles agem como intermediários entre as rotas e os serviços de negócios, coordenando a lógica de aplicativo e manipulando os dados recebidos das requisições.</w:t>
+      </w:r>
+    </w:p>
+    <w:p/>
+    <w:p>
+      <w:r>
+        <w:lastRenderedPageBreak/>
+        <w:t>Os Services são classes que encapsulam a lógica de negócios do aplicativo. Eles fornecem uma interface limpa para acessar e manipular os dados do aplicativo, promovendo a reutilização e a manutenção do código.</w:t>
+      </w:r>
+    </w:p>
+    <w:p/>
+    <w:p>
+      <w:r>
+        <w:t>Os Models representam e gerenciam os dados do aplicativo. Eles mapeiam diretamente para as tabelas do banco de dados e fornecem métodos para realizar operações CRUD (</w:t>
+      </w:r>
+      <w:proofErr w:type="spellStart"/>
+      <w:r>
+        <w:t>Create</w:t>
+      </w:r>
+      <w:proofErr w:type="spellEnd"/>
+      <w:r>
+        <w:t xml:space="preserve">, </w:t>
+      </w:r>
+      <w:proofErr w:type="spellStart"/>
+      <w:r>
+        <w:t>Read</w:t>
+      </w:r>
+      <w:proofErr w:type="spellEnd"/>
+      <w:r>
+        <w:t>, Update, Delete) nos dados.</w:t>
+      </w:r>
+    </w:p>
+    <w:p/>
+    <w:p>
+      <w:r>
+        <w:t xml:space="preserve">A camada de </w:t>
+      </w:r>
+      <w:proofErr w:type="spellStart"/>
+      <w:r>
+        <w:t>Utils</w:t>
+      </w:r>
+      <w:proofErr w:type="spellEnd"/>
+      <w:r>
+        <w:t xml:space="preserve"> engloba classes utilitárias, como classes de manipulação de erros e classes de </w:t>
+      </w:r>
+      <w:proofErr w:type="spellStart"/>
+      <w:r>
+        <w:t>helper</w:t>
+      </w:r>
+      <w:proofErr w:type="spellEnd"/>
+      <w:r>
+        <w:t>, que fornecem funcionalidades auxiliares para o desenvolvimento do aplicativo.</w:t>
+      </w:r>
+    </w:p>
+    <w:p/>
+    <w:p>
+      <w:r>
+        <w:t xml:space="preserve">A camada de </w:t>
+      </w:r>
+      <w:proofErr w:type="spellStart"/>
+      <w:r>
+        <w:t>Config</w:t>
+      </w:r>
+      <w:proofErr w:type="spellEnd"/>
+      <w:r>
+        <w:t xml:space="preserve"> inclui arquivos de configuração que definem várias configurações do aplicativo, como configurações de banco de dados, configurações de ambiente e configurações gerais do aplicativo.</w:t>
+      </w:r>
+    </w:p>
     <w:p>
       <w:r>
         <w:rPr>
@@ -2199,7 +2367,6 @@
       <w:r>
         <w:t xml:space="preserve">, </w:t>
       </w:r>
-      <w:proofErr w:type="spellStart"/>
       <w:r>
         <w:rPr>
           <w:i/>
@@ -2207,7 +2374,6 @@
         </w:rPr>
         <w:t>models</w:t>
       </w:r>
-      <w:proofErr w:type="spellEnd"/>
       <w:r>
         <w:t xml:space="preserve"> e </w:t>
       </w:r>
@@ -2580,7 +2746,7 @@
 </file>
 
 <file path=word/endnotes.xml><?xml version="1.0" encoding="utf-8"?>
-<w:endnotes xmlns:wpc="http://schemas.microsoft.com/office/word/2010/wordprocessingCanvas" xmlns:cx="http://schemas.microsoft.com/office/drawing/2014/chartex" xmlns:cx1="http://schemas.microsoft.com/office/drawing/2015/9/8/chartex" xmlns:cx2="http://schemas.microsoft.com/office/drawing/2015/10/21/chartex" xmlns:cx3="http://schemas.microsoft.com/office/drawing/2016/5/9/chartex" xmlns:cx4="http://schemas.microsoft.com/office/drawing/2016/5/10/chartex" xmlns:cx5="http://schemas.microsoft.com/office/drawing/2016/5/11/chartex" xmlns:cx6="http://schemas.microsoft.com/office/drawing/2016/5/12/chartex" xmlns:cx7="http://schemas.microsoft.com/office/drawing/2016/5/13/chartex" xmlns:cx8="http://schemas.microsoft.com/office/drawing/2016/5/14/chartex" xmlns:mc="http://schemas.openxmlformats.org/markup-compatibility/2006" xmlns:aink="http://schemas.microsoft.com/office/drawing/2016/ink" xmlns:am3d="http://schemas.microsoft.com/office/drawing/2017/model3d" xmlns:o="urn:schemas-microsoft-com:office:office" xmlns:r="http://schemas.openxmlformats.org/officeDocument/2006/relationships" xmlns:m="http://schemas.openxmlformats.org/officeDocument/2006/math" xmlns:v="urn:schemas-microsoft-com:vml" xmlns:wp14="http://schemas.microsoft.com/office/word/2010/wordprocessingDrawing" xmlns:wp="http://schemas.openxmlformats.org/drawingml/2006/wordprocessingDrawing" xmlns:w10="urn:schemas-microsoft-com:office:word" xmlns:w="http://schemas.openxmlformats.org/wordprocessingml/2006/main" xmlns:w14="http://schemas.microsoft.com/office/word/2010/wordml" xmlns:w15="http://schemas.microsoft.com/office/word/2012/wordml" xmlns:w16cex="http://schemas.microsoft.com/office/word/2018/wordml/cex" xmlns:w16cid="http://schemas.microsoft.com/office/word/2016/wordml/cid" xmlns:w16="http://schemas.microsoft.com/office/word/2018/wordml" xmlns:w16se="http://schemas.microsoft.com/office/word/2015/wordml/symex" xmlns:wpg="http://schemas.microsoft.com/office/word/2010/wordprocessingGroup" xmlns:wpi="http://schemas.microsoft.com/office/word/2010/wordprocessingInk" xmlns:wne="http://schemas.microsoft.com/office/word/2006/wordml" xmlns:wps="http://schemas.microsoft.com/office/word/2010/wordprocessingShape" mc:Ignorable="w14 w15 w16se w16cid w16 w16cex wp14">
+<w:endnotes xmlns:wpc="http://schemas.microsoft.com/office/word/2010/wordprocessingCanvas" xmlns:cx="http://schemas.microsoft.com/office/drawing/2014/chartex" xmlns:cx1="http://schemas.microsoft.com/office/drawing/2015/9/8/chartex" xmlns:cx2="http://schemas.microsoft.com/office/drawing/2015/10/21/chartex" xmlns:cx3="http://schemas.microsoft.com/office/drawing/2016/5/9/chartex" xmlns:cx4="http://schemas.microsoft.com/office/drawing/2016/5/10/chartex" xmlns:cx5="http://schemas.microsoft.com/office/drawing/2016/5/11/chartex" xmlns:cx6="http://schemas.microsoft.com/office/drawing/2016/5/12/chartex" xmlns:cx7="http://schemas.microsoft.com/office/drawing/2016/5/13/chartex" xmlns:cx8="http://schemas.microsoft.com/office/drawing/2016/5/14/chartex" xmlns:mc="http://schemas.openxmlformats.org/markup-compatibility/2006" xmlns:aink="http://schemas.microsoft.com/office/drawing/2016/ink" xmlns:am3d="http://schemas.microsoft.com/office/drawing/2017/model3d" xmlns:o="urn:schemas-microsoft-com:office:office" xmlns:oel="http://schemas.microsoft.com/office/2019/extlst" xmlns:r="http://schemas.openxmlformats.org/officeDocument/2006/relationships" xmlns:m="http://schemas.openxmlformats.org/officeDocument/2006/math" xmlns:v="urn:schemas-microsoft-com:vml" xmlns:wp14="http://schemas.microsoft.com/office/word/2010/wordprocessingDrawing" xmlns:wp="http://schemas.openxmlformats.org/drawingml/2006/wordprocessingDrawing" xmlns:w10="urn:schemas-microsoft-com:office:word" xmlns:w="http://schemas.openxmlformats.org/wordprocessingml/2006/main" xmlns:w14="http://schemas.microsoft.com/office/word/2010/wordml" xmlns:w15="http://schemas.microsoft.com/office/word/2012/wordml" xmlns:w16cex="http://schemas.microsoft.com/office/word/2018/wordml/cex" xmlns:w16cid="http://schemas.microsoft.com/office/word/2016/wordml/cid" xmlns:w16="http://schemas.microsoft.com/office/word/2018/wordml" xmlns:w16sdtdh="http://schemas.microsoft.com/office/word/2020/wordml/sdtdatahash" xmlns:w16se="http://schemas.microsoft.com/office/word/2015/wordml/symex" xmlns:wpg="http://schemas.microsoft.com/office/word/2010/wordprocessingGroup" xmlns:wpi="http://schemas.microsoft.com/office/word/2010/wordprocessingInk" xmlns:wne="http://schemas.microsoft.com/office/word/2006/wordml" xmlns:wps="http://schemas.microsoft.com/office/word/2010/wordprocessingShape" mc:Ignorable="w14 w15 w16se w16cid w16 w16cex w16sdtdh wp14">
   <w:endnote w:type="separator" w:id="-1">
     <w:p>
       <w:r>
@@ -2599,13 +2765,13 @@
 </file>
 
 <file path=word/footer1.xml><?xml version="1.0" encoding="utf-8"?>
-<w:ftr xmlns:wpc="http://schemas.microsoft.com/office/word/2010/wordprocessingCanvas" xmlns:cx="http://schemas.microsoft.com/office/drawing/2014/chartex" xmlns:cx1="http://schemas.microsoft.com/office/drawing/2015/9/8/chartex" xmlns:cx2="http://schemas.microsoft.com/office/drawing/2015/10/21/chartex" xmlns:cx3="http://schemas.microsoft.com/office/drawing/2016/5/9/chartex" xmlns:cx4="http://schemas.microsoft.com/office/drawing/2016/5/10/chartex" xmlns:cx5="http://schemas.microsoft.com/office/drawing/2016/5/11/chartex" xmlns:cx6="http://schemas.microsoft.com/office/drawing/2016/5/12/chartex" xmlns:cx7="http://schemas.microsoft.com/office/drawing/2016/5/13/chartex" xmlns:cx8="http://schemas.microsoft.com/office/drawing/2016/5/14/chartex" xmlns:mc="http://schemas.openxmlformats.org/markup-compatibility/2006" xmlns:aink="http://schemas.microsoft.com/office/drawing/2016/ink" xmlns:am3d="http://schemas.microsoft.com/office/drawing/2017/model3d" xmlns:o="urn:schemas-microsoft-com:office:office" xmlns:r="http://schemas.openxmlformats.org/officeDocument/2006/relationships" xmlns:m="http://schemas.openxmlformats.org/officeDocument/2006/math" xmlns:v="urn:schemas-microsoft-com:vml" xmlns:wp14="http://schemas.microsoft.com/office/word/2010/wordprocessingDrawing" xmlns:wp="http://schemas.openxmlformats.org/drawingml/2006/wordprocessingDrawing" xmlns:w10="urn:schemas-microsoft-com:office:word" xmlns:w="http://schemas.openxmlformats.org/wordprocessingml/2006/main" xmlns:w14="http://schemas.microsoft.com/office/word/2010/wordml" xmlns:w15="http://schemas.microsoft.com/office/word/2012/wordml" xmlns:w16cex="http://schemas.microsoft.com/office/word/2018/wordml/cex" xmlns:w16cid="http://schemas.microsoft.com/office/word/2016/wordml/cid" xmlns:w16="http://schemas.microsoft.com/office/word/2018/wordml" xmlns:w16se="http://schemas.microsoft.com/office/word/2015/wordml/symex" xmlns:wpg="http://schemas.microsoft.com/office/word/2010/wordprocessingGroup" xmlns:wpi="http://schemas.microsoft.com/office/word/2010/wordprocessingInk" xmlns:wne="http://schemas.microsoft.com/office/word/2006/wordml" xmlns:wps="http://schemas.microsoft.com/office/word/2010/wordprocessingShape" mc:Ignorable="w14 w15 w16se w16cid w16 w16cex wp14">
+<w:ftr xmlns:wpc="http://schemas.microsoft.com/office/word/2010/wordprocessingCanvas" xmlns:cx="http://schemas.microsoft.com/office/drawing/2014/chartex" xmlns:cx1="http://schemas.microsoft.com/office/drawing/2015/9/8/chartex" xmlns:cx2="http://schemas.microsoft.com/office/drawing/2015/10/21/chartex" xmlns:cx3="http://schemas.microsoft.com/office/drawing/2016/5/9/chartex" xmlns:cx4="http://schemas.microsoft.com/office/drawing/2016/5/10/chartex" xmlns:cx5="http://schemas.microsoft.com/office/drawing/2016/5/11/chartex" xmlns:cx6="http://schemas.microsoft.com/office/drawing/2016/5/12/chartex" xmlns:cx7="http://schemas.microsoft.com/office/drawing/2016/5/13/chartex" xmlns:cx8="http://schemas.microsoft.com/office/drawing/2016/5/14/chartex" xmlns:mc="http://schemas.openxmlformats.org/markup-compatibility/2006" xmlns:aink="http://schemas.microsoft.com/office/drawing/2016/ink" xmlns:am3d="http://schemas.microsoft.com/office/drawing/2017/model3d" xmlns:o="urn:schemas-microsoft-com:office:office" xmlns:oel="http://schemas.microsoft.com/office/2019/extlst" xmlns:r="http://schemas.openxmlformats.org/officeDocument/2006/relationships" xmlns:m="http://schemas.openxmlformats.org/officeDocument/2006/math" xmlns:v="urn:schemas-microsoft-com:vml" xmlns:wp14="http://schemas.microsoft.com/office/word/2010/wordprocessingDrawing" xmlns:wp="http://schemas.openxmlformats.org/drawingml/2006/wordprocessingDrawing" xmlns:w10="urn:schemas-microsoft-com:office:word" xmlns:w="http://schemas.openxmlformats.org/wordprocessingml/2006/main" xmlns:w14="http://schemas.microsoft.com/office/word/2010/wordml" xmlns:w15="http://schemas.microsoft.com/office/word/2012/wordml" xmlns:w16cex="http://schemas.microsoft.com/office/word/2018/wordml/cex" xmlns:w16cid="http://schemas.microsoft.com/office/word/2016/wordml/cid" xmlns:w16="http://schemas.microsoft.com/office/word/2018/wordml" xmlns:w16sdtdh="http://schemas.microsoft.com/office/word/2020/wordml/sdtdatahash" xmlns:w16se="http://schemas.microsoft.com/office/word/2015/wordml/symex" xmlns:wpg="http://schemas.microsoft.com/office/word/2010/wordprocessingGroup" xmlns:wpi="http://schemas.microsoft.com/office/word/2010/wordprocessingInk" xmlns:wne="http://schemas.microsoft.com/office/word/2006/wordml" xmlns:wps="http://schemas.microsoft.com/office/word/2010/wordprocessingShape" mc:Ignorable="w14 w15 w16se w16cid w16 w16cex w16sdtdh wp14">
   <w:p/>
 </w:ftr>
 </file>
 
 <file path=word/footnotes.xml><?xml version="1.0" encoding="utf-8"?>
-<w:footnotes xmlns:wpc="http://schemas.microsoft.com/office/word/2010/wordprocessingCanvas" xmlns:cx="http://schemas.microsoft.com/office/drawing/2014/chartex" xmlns:cx1="http://schemas.microsoft.com/office/drawing/2015/9/8/chartex" xmlns:cx2="http://schemas.microsoft.com/office/drawing/2015/10/21/chartex" xmlns:cx3="http://schemas.microsoft.com/office/drawing/2016/5/9/chartex" xmlns:cx4="http://schemas.microsoft.com/office/drawing/2016/5/10/chartex" xmlns:cx5="http://schemas.microsoft.com/office/drawing/2016/5/11/chartex" xmlns:cx6="http://schemas.microsoft.com/office/drawing/2016/5/12/chartex" xmlns:cx7="http://schemas.microsoft.com/office/drawing/2016/5/13/chartex" xmlns:cx8="http://schemas.microsoft.com/office/drawing/2016/5/14/chartex" xmlns:mc="http://schemas.openxmlformats.org/markup-compatibility/2006" xmlns:aink="http://schemas.microsoft.com/office/drawing/2016/ink" xmlns:am3d="http://schemas.microsoft.com/office/drawing/2017/model3d" xmlns:o="urn:schemas-microsoft-com:office:office" xmlns:r="http://schemas.openxmlformats.org/officeDocument/2006/relationships" xmlns:m="http://schemas.openxmlformats.org/officeDocument/2006/math" xmlns:v="urn:schemas-microsoft-com:vml" xmlns:wp14="http://schemas.microsoft.com/office/word/2010/wordprocessingDrawing" xmlns:wp="http://schemas.openxmlformats.org/drawingml/2006/wordprocessingDrawing" xmlns:w10="urn:schemas-microsoft-com:office:word" xmlns:w="http://schemas.openxmlformats.org/wordprocessingml/2006/main" xmlns:w14="http://schemas.microsoft.com/office/word/2010/wordml" xmlns:w15="http://schemas.microsoft.com/office/word/2012/wordml" xmlns:w16cex="http://schemas.microsoft.com/office/word/2018/wordml/cex" xmlns:w16cid="http://schemas.microsoft.com/office/word/2016/wordml/cid" xmlns:w16="http://schemas.microsoft.com/office/word/2018/wordml" xmlns:w16se="http://schemas.microsoft.com/office/word/2015/wordml/symex" xmlns:wpg="http://schemas.microsoft.com/office/word/2010/wordprocessingGroup" xmlns:wpi="http://schemas.microsoft.com/office/word/2010/wordprocessingInk" xmlns:wne="http://schemas.microsoft.com/office/word/2006/wordml" xmlns:wps="http://schemas.microsoft.com/office/word/2010/wordprocessingShape" mc:Ignorable="w14 w15 w16se w16cid w16 w16cex wp14">
+<w:footnotes xmlns:wpc="http://schemas.microsoft.com/office/word/2010/wordprocessingCanvas" xmlns:cx="http://schemas.microsoft.com/office/drawing/2014/chartex" xmlns:cx1="http://schemas.microsoft.com/office/drawing/2015/9/8/chartex" xmlns:cx2="http://schemas.microsoft.com/office/drawing/2015/10/21/chartex" xmlns:cx3="http://schemas.microsoft.com/office/drawing/2016/5/9/chartex" xmlns:cx4="http://schemas.microsoft.com/office/drawing/2016/5/10/chartex" xmlns:cx5="http://schemas.microsoft.com/office/drawing/2016/5/11/chartex" xmlns:cx6="http://schemas.microsoft.com/office/drawing/2016/5/12/chartex" xmlns:cx7="http://schemas.microsoft.com/office/drawing/2016/5/13/chartex" xmlns:cx8="http://schemas.microsoft.com/office/drawing/2016/5/14/chartex" xmlns:mc="http://schemas.openxmlformats.org/markup-compatibility/2006" xmlns:aink="http://schemas.microsoft.com/office/drawing/2016/ink" xmlns:am3d="http://schemas.microsoft.com/office/drawing/2017/model3d" xmlns:o="urn:schemas-microsoft-com:office:office" xmlns:oel="http://schemas.microsoft.com/office/2019/extlst" xmlns:r="http://schemas.openxmlformats.org/officeDocument/2006/relationships" xmlns:m="http://schemas.openxmlformats.org/officeDocument/2006/math" xmlns:v="urn:schemas-microsoft-com:vml" xmlns:wp14="http://schemas.microsoft.com/office/word/2010/wordprocessingDrawing" xmlns:wp="http://schemas.openxmlformats.org/drawingml/2006/wordprocessingDrawing" xmlns:w10="urn:schemas-microsoft-com:office:word" xmlns:w="http://schemas.openxmlformats.org/wordprocessingml/2006/main" xmlns:w14="http://schemas.microsoft.com/office/word/2010/wordml" xmlns:w15="http://schemas.microsoft.com/office/word/2012/wordml" xmlns:w16cex="http://schemas.microsoft.com/office/word/2018/wordml/cex" xmlns:w16cid="http://schemas.microsoft.com/office/word/2016/wordml/cid" xmlns:w16="http://schemas.microsoft.com/office/word/2018/wordml" xmlns:w16sdtdh="http://schemas.microsoft.com/office/word/2020/wordml/sdtdatahash" xmlns:w16se="http://schemas.microsoft.com/office/word/2015/wordml/symex" xmlns:wpg="http://schemas.microsoft.com/office/word/2010/wordprocessingGroup" xmlns:wpi="http://schemas.microsoft.com/office/word/2010/wordprocessingInk" xmlns:wne="http://schemas.microsoft.com/office/word/2006/wordml" xmlns:wps="http://schemas.microsoft.com/office/word/2010/wordprocessingShape" mc:Ignorable="w14 w15 w16se w16cid w16 w16cex w16sdtdh wp14">
   <w:footnote w:type="separator" w:id="-1">
     <w:p>
       <w:r>
@@ -2624,7 +2790,7 @@
 </file>
 
 <file path=word/header1.xml><?xml version="1.0" encoding="utf-8"?>
-<w:hdr xmlns:wpc="http://schemas.microsoft.com/office/word/2010/wordprocessingCanvas" xmlns:cx="http://schemas.microsoft.com/office/drawing/2014/chartex" xmlns:cx1="http://schemas.microsoft.com/office/drawing/2015/9/8/chartex" xmlns:cx2="http://schemas.microsoft.com/office/drawing/2015/10/21/chartex" xmlns:cx3="http://schemas.microsoft.com/office/drawing/2016/5/9/chartex" xmlns:cx4="http://schemas.microsoft.com/office/drawing/2016/5/10/chartex" xmlns:cx5="http://schemas.microsoft.com/office/drawing/2016/5/11/chartex" xmlns:cx6="http://schemas.microsoft.com/office/drawing/2016/5/12/chartex" xmlns:cx7="http://schemas.microsoft.com/office/drawing/2016/5/13/chartex" xmlns:cx8="http://schemas.microsoft.com/office/drawing/2016/5/14/chartex" xmlns:mc="http://schemas.openxmlformats.org/markup-compatibility/2006" xmlns:aink="http://schemas.microsoft.com/office/drawing/2016/ink" xmlns:am3d="http://schemas.microsoft.com/office/drawing/2017/model3d" xmlns:o="urn:schemas-microsoft-com:office:office" xmlns:r="http://schemas.openxmlformats.org/officeDocument/2006/relationships" xmlns:m="http://schemas.openxmlformats.org/officeDocument/2006/math" xmlns:v="urn:schemas-microsoft-com:vml" xmlns:wp14="http://schemas.microsoft.com/office/word/2010/wordprocessingDrawing" xmlns:wp="http://schemas.openxmlformats.org/drawingml/2006/wordprocessingDrawing" xmlns:w10="urn:schemas-microsoft-com:office:word" xmlns:w="http://schemas.openxmlformats.org/wordprocessingml/2006/main" xmlns:w14="http://schemas.microsoft.com/office/word/2010/wordml" xmlns:w15="http://schemas.microsoft.com/office/word/2012/wordml" xmlns:w16cex="http://schemas.microsoft.com/office/word/2018/wordml/cex" xmlns:w16cid="http://schemas.microsoft.com/office/word/2016/wordml/cid" xmlns:w16="http://schemas.microsoft.com/office/word/2018/wordml" xmlns:w16se="http://schemas.microsoft.com/office/word/2015/wordml/symex" xmlns:wpg="http://schemas.microsoft.com/office/word/2010/wordprocessingGroup" xmlns:wpi="http://schemas.microsoft.com/office/word/2010/wordprocessingInk" xmlns:wne="http://schemas.microsoft.com/office/word/2006/wordml" xmlns:wps="http://schemas.microsoft.com/office/word/2010/wordprocessingShape" mc:Ignorable="w14 w15 w16se w16cid w16 w16cex wp14">
+<w:hdr xmlns:wpc="http://schemas.microsoft.com/office/word/2010/wordprocessingCanvas" xmlns:cx="http://schemas.microsoft.com/office/drawing/2014/chartex" xmlns:cx1="http://schemas.microsoft.com/office/drawing/2015/9/8/chartex" xmlns:cx2="http://schemas.microsoft.com/office/drawing/2015/10/21/chartex" xmlns:cx3="http://schemas.microsoft.com/office/drawing/2016/5/9/chartex" xmlns:cx4="http://schemas.microsoft.com/office/drawing/2016/5/10/chartex" xmlns:cx5="http://schemas.microsoft.com/office/drawing/2016/5/11/chartex" xmlns:cx6="http://schemas.microsoft.com/office/drawing/2016/5/12/chartex" xmlns:cx7="http://schemas.microsoft.com/office/drawing/2016/5/13/chartex" xmlns:cx8="http://schemas.microsoft.com/office/drawing/2016/5/14/chartex" xmlns:mc="http://schemas.openxmlformats.org/markup-compatibility/2006" xmlns:aink="http://schemas.microsoft.com/office/drawing/2016/ink" xmlns:am3d="http://schemas.microsoft.com/office/drawing/2017/model3d" xmlns:o="urn:schemas-microsoft-com:office:office" xmlns:oel="http://schemas.microsoft.com/office/2019/extlst" xmlns:r="http://schemas.openxmlformats.org/officeDocument/2006/relationships" xmlns:m="http://schemas.openxmlformats.org/officeDocument/2006/math" xmlns:v="urn:schemas-microsoft-com:vml" xmlns:wp14="http://schemas.microsoft.com/office/word/2010/wordprocessingDrawing" xmlns:wp="http://schemas.openxmlformats.org/drawingml/2006/wordprocessingDrawing" xmlns:w10="urn:schemas-microsoft-com:office:word" xmlns:w="http://schemas.openxmlformats.org/wordprocessingml/2006/main" xmlns:w14="http://schemas.microsoft.com/office/word/2010/wordml" xmlns:w15="http://schemas.microsoft.com/office/word/2012/wordml" xmlns:w16cex="http://schemas.microsoft.com/office/word/2018/wordml/cex" xmlns:w16cid="http://schemas.microsoft.com/office/word/2016/wordml/cid" xmlns:w16="http://schemas.microsoft.com/office/word/2018/wordml" xmlns:w16sdtdh="http://schemas.microsoft.com/office/word/2020/wordml/sdtdatahash" xmlns:w16se="http://schemas.microsoft.com/office/word/2015/wordml/symex" xmlns:wpg="http://schemas.microsoft.com/office/word/2010/wordprocessingGroup" xmlns:wpi="http://schemas.microsoft.com/office/word/2010/wordprocessingInk" xmlns:wne="http://schemas.microsoft.com/office/word/2006/wordml" xmlns:wps="http://schemas.microsoft.com/office/word/2010/wordprocessingShape" mc:Ignorable="w14 w15 w16se w16cid w16 w16cex w16sdtdh wp14">
   <w:p/>
   <w:tbl>
     <w:tblPr>
@@ -2665,13 +2831,13 @@
 </file>
 
 <file path=word/header2.xml><?xml version="1.0" encoding="utf-8"?>
-<w:hdr xmlns:wpc="http://schemas.microsoft.com/office/word/2010/wordprocessingCanvas" xmlns:cx="http://schemas.microsoft.com/office/drawing/2014/chartex" xmlns:cx1="http://schemas.microsoft.com/office/drawing/2015/9/8/chartex" xmlns:cx2="http://schemas.microsoft.com/office/drawing/2015/10/21/chartex" xmlns:cx3="http://schemas.microsoft.com/office/drawing/2016/5/9/chartex" xmlns:cx4="http://schemas.microsoft.com/office/drawing/2016/5/10/chartex" xmlns:cx5="http://schemas.microsoft.com/office/drawing/2016/5/11/chartex" xmlns:cx6="http://schemas.microsoft.com/office/drawing/2016/5/12/chartex" xmlns:cx7="http://schemas.microsoft.com/office/drawing/2016/5/13/chartex" xmlns:cx8="http://schemas.microsoft.com/office/drawing/2016/5/14/chartex" xmlns:mc="http://schemas.openxmlformats.org/markup-compatibility/2006" xmlns:aink="http://schemas.microsoft.com/office/drawing/2016/ink" xmlns:am3d="http://schemas.microsoft.com/office/drawing/2017/model3d" xmlns:o="urn:schemas-microsoft-com:office:office" xmlns:r="http://schemas.openxmlformats.org/officeDocument/2006/relationships" xmlns:m="http://schemas.openxmlformats.org/officeDocument/2006/math" xmlns:v="urn:schemas-microsoft-com:vml" xmlns:wp14="http://schemas.microsoft.com/office/word/2010/wordprocessingDrawing" xmlns:wp="http://schemas.openxmlformats.org/drawingml/2006/wordprocessingDrawing" xmlns:w10="urn:schemas-microsoft-com:office:word" xmlns:w="http://schemas.openxmlformats.org/wordprocessingml/2006/main" xmlns:w14="http://schemas.microsoft.com/office/word/2010/wordml" xmlns:w15="http://schemas.microsoft.com/office/word/2012/wordml" xmlns:w16cex="http://schemas.microsoft.com/office/word/2018/wordml/cex" xmlns:w16cid="http://schemas.microsoft.com/office/word/2016/wordml/cid" xmlns:w16="http://schemas.microsoft.com/office/word/2018/wordml" xmlns:w16se="http://schemas.microsoft.com/office/word/2015/wordml/symex" xmlns:wpg="http://schemas.microsoft.com/office/word/2010/wordprocessingGroup" xmlns:wpi="http://schemas.microsoft.com/office/word/2010/wordprocessingInk" xmlns:wne="http://schemas.microsoft.com/office/word/2006/wordml" xmlns:wps="http://schemas.microsoft.com/office/word/2010/wordprocessingShape" mc:Ignorable="w14 w15 w16se w16cid w16 w16cex wp14">
+<w:hdr xmlns:wpc="http://schemas.microsoft.com/office/word/2010/wordprocessingCanvas" xmlns:cx="http://schemas.microsoft.com/office/drawing/2014/chartex" xmlns:cx1="http://schemas.microsoft.com/office/drawing/2015/9/8/chartex" xmlns:cx2="http://schemas.microsoft.com/office/drawing/2015/10/21/chartex" xmlns:cx3="http://schemas.microsoft.com/office/drawing/2016/5/9/chartex" xmlns:cx4="http://schemas.microsoft.com/office/drawing/2016/5/10/chartex" xmlns:cx5="http://schemas.microsoft.com/office/drawing/2016/5/11/chartex" xmlns:cx6="http://schemas.microsoft.com/office/drawing/2016/5/12/chartex" xmlns:cx7="http://schemas.microsoft.com/office/drawing/2016/5/13/chartex" xmlns:cx8="http://schemas.microsoft.com/office/drawing/2016/5/14/chartex" xmlns:mc="http://schemas.openxmlformats.org/markup-compatibility/2006" xmlns:aink="http://schemas.microsoft.com/office/drawing/2016/ink" xmlns:am3d="http://schemas.microsoft.com/office/drawing/2017/model3d" xmlns:o="urn:schemas-microsoft-com:office:office" xmlns:oel="http://schemas.microsoft.com/office/2019/extlst" xmlns:r="http://schemas.openxmlformats.org/officeDocument/2006/relationships" xmlns:m="http://schemas.openxmlformats.org/officeDocument/2006/math" xmlns:v="urn:schemas-microsoft-com:vml" xmlns:wp14="http://schemas.microsoft.com/office/word/2010/wordprocessingDrawing" xmlns:wp="http://schemas.openxmlformats.org/drawingml/2006/wordprocessingDrawing" xmlns:w10="urn:schemas-microsoft-com:office:word" xmlns:w="http://schemas.openxmlformats.org/wordprocessingml/2006/main" xmlns:w14="http://schemas.microsoft.com/office/word/2010/wordml" xmlns:w15="http://schemas.microsoft.com/office/word/2012/wordml" xmlns:w16cex="http://schemas.microsoft.com/office/word/2018/wordml/cex" xmlns:w16cid="http://schemas.microsoft.com/office/word/2016/wordml/cid" xmlns:w16="http://schemas.microsoft.com/office/word/2018/wordml" xmlns:w16sdtdh="http://schemas.microsoft.com/office/word/2020/wordml/sdtdatahash" xmlns:w16se="http://schemas.microsoft.com/office/word/2015/wordml/symex" xmlns:wpg="http://schemas.microsoft.com/office/word/2010/wordprocessingGroup" xmlns:wpi="http://schemas.microsoft.com/office/word/2010/wordprocessingInk" xmlns:wne="http://schemas.microsoft.com/office/word/2006/wordml" xmlns:wps="http://schemas.microsoft.com/office/word/2010/wordprocessingShape" mc:Ignorable="w14 w15 w16se w16cid w16 w16cex w16sdtdh wp14">
   <w:p/>
 </w:hdr>
 </file>
 
 <file path=word/header3.xml><?xml version="1.0" encoding="utf-8"?>
-<w:hdr xmlns:wpc="http://schemas.microsoft.com/office/word/2010/wordprocessingCanvas" xmlns:cx="http://schemas.microsoft.com/office/drawing/2014/chartex" xmlns:cx1="http://schemas.microsoft.com/office/drawing/2015/9/8/chartex" xmlns:cx2="http://schemas.microsoft.com/office/drawing/2015/10/21/chartex" xmlns:cx3="http://schemas.microsoft.com/office/drawing/2016/5/9/chartex" xmlns:cx4="http://schemas.microsoft.com/office/drawing/2016/5/10/chartex" xmlns:cx5="http://schemas.microsoft.com/office/drawing/2016/5/11/chartex" xmlns:cx6="http://schemas.microsoft.com/office/drawing/2016/5/12/chartex" xmlns:cx7="http://schemas.microsoft.com/office/drawing/2016/5/13/chartex" xmlns:cx8="http://schemas.microsoft.com/office/drawing/2016/5/14/chartex" xmlns:mc="http://schemas.openxmlformats.org/markup-compatibility/2006" xmlns:aink="http://schemas.microsoft.com/office/drawing/2016/ink" xmlns:am3d="http://schemas.microsoft.com/office/drawing/2017/model3d" xmlns:o="urn:schemas-microsoft-com:office:office" xmlns:r="http://schemas.openxmlformats.org/officeDocument/2006/relationships" xmlns:m="http://schemas.openxmlformats.org/officeDocument/2006/math" xmlns:v="urn:schemas-microsoft-com:vml" xmlns:wp14="http://schemas.microsoft.com/office/word/2010/wordprocessingDrawing" xmlns:wp="http://schemas.openxmlformats.org/drawingml/2006/wordprocessingDrawing" xmlns:w10="urn:schemas-microsoft-com:office:word" xmlns:w="http://schemas.openxmlformats.org/wordprocessingml/2006/main" xmlns:w14="http://schemas.microsoft.com/office/word/2010/wordml" xmlns:w15="http://schemas.microsoft.com/office/word/2012/wordml" xmlns:w16cex="http://schemas.microsoft.com/office/word/2018/wordml/cex" xmlns:w16cid="http://schemas.microsoft.com/office/word/2016/wordml/cid" xmlns:w16="http://schemas.microsoft.com/office/word/2018/wordml" xmlns:w16se="http://schemas.microsoft.com/office/word/2015/wordml/symex" xmlns:wpg="http://schemas.microsoft.com/office/word/2010/wordprocessingGroup" xmlns:wpi="http://schemas.microsoft.com/office/word/2010/wordprocessingInk" xmlns:wne="http://schemas.microsoft.com/office/word/2006/wordml" xmlns:wps="http://schemas.microsoft.com/office/word/2010/wordprocessingShape" mc:Ignorable="w14 w15 w16se w16cid w16 w16cex wp14">
+<w:hdr xmlns:wpc="http://schemas.microsoft.com/office/word/2010/wordprocessingCanvas" xmlns:cx="http://schemas.microsoft.com/office/drawing/2014/chartex" xmlns:cx1="http://schemas.microsoft.com/office/drawing/2015/9/8/chartex" xmlns:cx2="http://schemas.microsoft.com/office/drawing/2015/10/21/chartex" xmlns:cx3="http://schemas.microsoft.com/office/drawing/2016/5/9/chartex" xmlns:cx4="http://schemas.microsoft.com/office/drawing/2016/5/10/chartex" xmlns:cx5="http://schemas.microsoft.com/office/drawing/2016/5/11/chartex" xmlns:cx6="http://schemas.microsoft.com/office/drawing/2016/5/12/chartex" xmlns:cx7="http://schemas.microsoft.com/office/drawing/2016/5/13/chartex" xmlns:cx8="http://schemas.microsoft.com/office/drawing/2016/5/14/chartex" xmlns:mc="http://schemas.openxmlformats.org/markup-compatibility/2006" xmlns:aink="http://schemas.microsoft.com/office/drawing/2016/ink" xmlns:am3d="http://schemas.microsoft.com/office/drawing/2017/model3d" xmlns:o="urn:schemas-microsoft-com:office:office" xmlns:oel="http://schemas.microsoft.com/office/2019/extlst" xmlns:r="http://schemas.openxmlformats.org/officeDocument/2006/relationships" xmlns:m="http://schemas.openxmlformats.org/officeDocument/2006/math" xmlns:v="urn:schemas-microsoft-com:vml" xmlns:wp14="http://schemas.microsoft.com/office/word/2010/wordprocessingDrawing" xmlns:wp="http://schemas.openxmlformats.org/drawingml/2006/wordprocessingDrawing" xmlns:w10="urn:schemas-microsoft-com:office:word" xmlns:w="http://schemas.openxmlformats.org/wordprocessingml/2006/main" xmlns:w14="http://schemas.microsoft.com/office/word/2010/wordml" xmlns:w15="http://schemas.microsoft.com/office/word/2012/wordml" xmlns:w16cex="http://schemas.microsoft.com/office/word/2018/wordml/cex" xmlns:w16cid="http://schemas.microsoft.com/office/word/2016/wordml/cid" xmlns:w16="http://schemas.microsoft.com/office/word/2018/wordml" xmlns:w16sdtdh="http://schemas.microsoft.com/office/word/2020/wordml/sdtdatahash" xmlns:w16se="http://schemas.microsoft.com/office/word/2015/wordml/symex" xmlns:wpg="http://schemas.microsoft.com/office/word/2010/wordprocessingGroup" xmlns:wpi="http://schemas.microsoft.com/office/word/2010/wordprocessingInk" xmlns:wne="http://schemas.microsoft.com/office/word/2006/wordml" xmlns:wps="http://schemas.microsoft.com/office/word/2010/wordprocessingShape" mc:Ignorable="w14 w15 w16se w16cid w16 w16cex w16sdtdh wp14">
   <w:p>
     <w:r>
       <w:t xml:space="preserve">Documentação de Projeto para o Sistema </w:t>
@@ -2714,7 +2880,7 @@
 </file>
 
 <file path=word/numbering.xml><?xml version="1.0" encoding="utf-8"?>
-<w:numbering xmlns:wpc="http://schemas.microsoft.com/office/word/2010/wordprocessingCanvas" xmlns:cx="http://schemas.microsoft.com/office/drawing/2014/chartex" xmlns:cx1="http://schemas.microsoft.com/office/drawing/2015/9/8/chartex" xmlns:cx2="http://schemas.microsoft.com/office/drawing/2015/10/21/chartex" xmlns:cx3="http://schemas.microsoft.com/office/drawing/2016/5/9/chartex" xmlns:cx4="http://schemas.microsoft.com/office/drawing/2016/5/10/chartex" xmlns:cx5="http://schemas.microsoft.com/office/drawing/2016/5/11/chartex" xmlns:cx6="http://schemas.microsoft.com/office/drawing/2016/5/12/chartex" xmlns:cx7="http://schemas.microsoft.com/office/drawing/2016/5/13/chartex" xmlns:cx8="http://schemas.microsoft.com/office/drawing/2016/5/14/chartex" xmlns:mc="http://schemas.openxmlformats.org/markup-compatibility/2006" xmlns:aink="http://schemas.microsoft.com/office/drawing/2016/ink" xmlns:am3d="http://schemas.microsoft.com/office/drawing/2017/model3d" xmlns:o="urn:schemas-microsoft-com:office:office" xmlns:r="http://schemas.openxmlformats.org/officeDocument/2006/relationships" xmlns:m="http://schemas.openxmlformats.org/officeDocument/2006/math" xmlns:v="urn:schemas-microsoft-com:vml" xmlns:wp14="http://schemas.microsoft.com/office/word/2010/wordprocessingDrawing" xmlns:wp="http://schemas.openxmlformats.org/drawingml/2006/wordprocessingDrawing" xmlns:w10="urn:schemas-microsoft-com:office:word" xmlns:w="http://schemas.openxmlformats.org/wordprocessingml/2006/main" xmlns:w14="http://schemas.microsoft.com/office/word/2010/wordml" xmlns:w15="http://schemas.microsoft.com/office/word/2012/wordml" xmlns:w16cex="http://schemas.microsoft.com/office/word/2018/wordml/cex" xmlns:w16cid="http://schemas.microsoft.com/office/word/2016/wordml/cid" xmlns:w16="http://schemas.microsoft.com/office/word/2018/wordml" xmlns:w16se="http://schemas.microsoft.com/office/word/2015/wordml/symex" xmlns:wpg="http://schemas.microsoft.com/office/word/2010/wordprocessingGroup" xmlns:wpi="http://schemas.microsoft.com/office/word/2010/wordprocessingInk" xmlns:wne="http://schemas.microsoft.com/office/word/2006/wordml" xmlns:wps="http://schemas.microsoft.com/office/word/2010/wordprocessingShape" mc:Ignorable="w14 w15 w16se w16cid w16 w16cex wp14">
+<w:numbering xmlns:wpc="http://schemas.microsoft.com/office/word/2010/wordprocessingCanvas" xmlns:cx="http://schemas.microsoft.com/office/drawing/2014/chartex" xmlns:cx1="http://schemas.microsoft.com/office/drawing/2015/9/8/chartex" xmlns:cx2="http://schemas.microsoft.com/office/drawing/2015/10/21/chartex" xmlns:cx3="http://schemas.microsoft.com/office/drawing/2016/5/9/chartex" xmlns:cx4="http://schemas.microsoft.com/office/drawing/2016/5/10/chartex" xmlns:cx5="http://schemas.microsoft.com/office/drawing/2016/5/11/chartex" xmlns:cx6="http://schemas.microsoft.com/office/drawing/2016/5/12/chartex" xmlns:cx7="http://schemas.microsoft.com/office/drawing/2016/5/13/chartex" xmlns:cx8="http://schemas.microsoft.com/office/drawing/2016/5/14/chartex" xmlns:mc="http://schemas.openxmlformats.org/markup-compatibility/2006" xmlns:aink="http://schemas.microsoft.com/office/drawing/2016/ink" xmlns:am3d="http://schemas.microsoft.com/office/drawing/2017/model3d" xmlns:o="urn:schemas-microsoft-com:office:office" xmlns:oel="http://schemas.microsoft.com/office/2019/extlst" xmlns:r="http://schemas.openxmlformats.org/officeDocument/2006/relationships" xmlns:m="http://schemas.openxmlformats.org/officeDocument/2006/math" xmlns:v="urn:schemas-microsoft-com:vml" xmlns:wp14="http://schemas.microsoft.com/office/word/2010/wordprocessingDrawing" xmlns:wp="http://schemas.openxmlformats.org/drawingml/2006/wordprocessingDrawing" xmlns:w10="urn:schemas-microsoft-com:office:word" xmlns:w="http://schemas.openxmlformats.org/wordprocessingml/2006/main" xmlns:w14="http://schemas.microsoft.com/office/word/2010/wordml" xmlns:w15="http://schemas.microsoft.com/office/word/2012/wordml" xmlns:w16cex="http://schemas.microsoft.com/office/word/2018/wordml/cex" xmlns:w16cid="http://schemas.microsoft.com/office/word/2016/wordml/cid" xmlns:w16="http://schemas.microsoft.com/office/word/2018/wordml" xmlns:w16sdtdh="http://schemas.microsoft.com/office/word/2020/wordml/sdtdatahash" xmlns:w16se="http://schemas.microsoft.com/office/word/2015/wordml/symex" xmlns:wpg="http://schemas.microsoft.com/office/word/2010/wordprocessingGroup" xmlns:wpi="http://schemas.microsoft.com/office/word/2010/wordprocessingInk" xmlns:wne="http://schemas.microsoft.com/office/word/2006/wordml" xmlns:wps="http://schemas.microsoft.com/office/word/2010/wordprocessingShape" mc:Ignorable="w14 w15 w16se w16cid w16 w16cex w16sdtdh wp14">
   <w:abstractNum w:abstractNumId="0" w15:restartNumberingAfterBreak="0">
     <w:nsid w:val="0A2C5DC7"/>
     <w:multiLevelType w:val="hybridMultilevel"/>
@@ -2914,17 +3080,17 @@
       </w:pPr>
     </w:lvl>
   </w:abstractNum>
-  <w:num w:numId="1">
+  <w:num w:numId="1" w16cid:durableId="1517037216">
     <w:abstractNumId w:val="1"/>
   </w:num>
-  <w:num w:numId="2">
+  <w:num w:numId="2" w16cid:durableId="520827598">
     <w:abstractNumId w:val="0"/>
   </w:num>
 </w:numbering>
 </file>
 
 <file path=word/styles.xml><?xml version="1.0" encoding="utf-8"?>
-<w:styles xmlns:mc="http://schemas.openxmlformats.org/markup-compatibility/2006" xmlns:r="http://schemas.openxmlformats.org/officeDocument/2006/relationships" xmlns:w="http://schemas.openxmlformats.org/wordprocessingml/2006/main" xmlns:w14="http://schemas.microsoft.com/office/word/2010/wordml" xmlns:w15="http://schemas.microsoft.com/office/word/2012/wordml" xmlns:w16cex="http://schemas.microsoft.com/office/word/2018/wordml/cex" xmlns:w16cid="http://schemas.microsoft.com/office/word/2016/wordml/cid" xmlns:w16="http://schemas.microsoft.com/office/word/2018/wordml" xmlns:w16se="http://schemas.microsoft.com/office/word/2015/wordml/symex" mc:Ignorable="w14 w15 w16se w16cid w16 w16cex">
+<w:styles xmlns:mc="http://schemas.openxmlformats.org/markup-compatibility/2006" xmlns:r="http://schemas.openxmlformats.org/officeDocument/2006/relationships" xmlns:w="http://schemas.openxmlformats.org/wordprocessingml/2006/main" xmlns:w14="http://schemas.microsoft.com/office/word/2010/wordml" xmlns:w15="http://schemas.microsoft.com/office/word/2012/wordml" xmlns:w16cex="http://schemas.microsoft.com/office/word/2018/wordml/cex" xmlns:w16cid="http://schemas.microsoft.com/office/word/2016/wordml/cid" xmlns:w16="http://schemas.microsoft.com/office/word/2018/wordml" xmlns:w16sdtdh="http://schemas.microsoft.com/office/word/2020/wordml/sdtdatahash" xmlns:w16se="http://schemas.microsoft.com/office/word/2015/wordml/symex" mc:Ignorable="w14 w15 w16se w16cid w16 w16cex w16sdtdh">
   <w:docDefaults>
     <w:rPrDefault>
       <w:rPr>

</xml_diff>

<commit_message>
Atualização da "Documentação do projeto"
</commit_message>
<xml_diff>
--- a/Editaveis/Documentacao do projeto.docx
+++ b/Editaveis/Documentacao do projeto.docx
@@ -67,7 +67,6 @@
           <w:rFonts w:ascii="Times New Roman" w:eastAsia="Times New Roman" w:hAnsi="Times New Roman" w:cs="Times New Roman"/>
         </w:rPr>
       </w:pPr>
-      <w:proofErr w:type="spellStart"/>
       <w:r>
         <w:rPr>
           <w:rFonts w:ascii="Arial" w:eastAsia="Times New Roman" w:hAnsi="Arial" w:cs="Arial"/>
@@ -76,18 +75,7 @@
           <w:sz w:val="64"/>
           <w:szCs w:val="64"/>
         </w:rPr>
-        <w:t>Picnic</w:t>
-      </w:r>
-      <w:proofErr w:type="spellEnd"/>
-      <w:r>
-        <w:rPr>
-          <w:rFonts w:ascii="Arial" w:eastAsia="Times New Roman" w:hAnsi="Arial" w:cs="Arial"/>
-          <w:b/>
-          <w:bCs/>
-          <w:sz w:val="64"/>
-          <w:szCs w:val="64"/>
-        </w:rPr>
-        <w:t xml:space="preserve"> Caseiros </w:t>
+        <w:t xml:space="preserve">Picnic Caseiros </w:t>
       </w:r>
     </w:p>
     <w:p>
@@ -1614,25 +1602,16 @@
     </w:p>
     <w:p>
       <w:r>
-        <w:t>Este documento agrega: 1) a elaboração e revisão de modelos de domínio e 2) modelos de projeto para o sistema &lt;</w:t>
-      </w:r>
-      <w:r>
-        <w:rPr>
-          <w:color w:val="FF0000"/>
-        </w:rPr>
-        <w:t>nome do sistema</w:t>
-      </w:r>
-      <w:r>
-        <w:t xml:space="preserve">&gt;. A referência principal para a descrição geral do problema, domínio e requisitos do sistema é o documento de </w:t>
-      </w:r>
-      <w:r>
-        <w:rPr>
-          <w:u w:val="single"/>
-        </w:rPr>
-        <w:t>especificação</w:t>
-      </w:r>
-      <w:r>
-        <w:t xml:space="preserve"> que descreve a visão de domínio do sistema. </w:t>
+        <w:t xml:space="preserve">Este documento agrega: 1) a elaboração e revisão de modelos de domínio e 2) modelos de projeto para o sistema </w:t>
+      </w:r>
+      <w:r>
+        <w:t>Picnic Caseiros</w:t>
+      </w:r>
+      <w:r>
+        <w:t xml:space="preserve">. </w:t>
+      </w:r>
+      <w:r>
+        <w:t>Nosso projeto visa desenvolver um sistema sob medida para a Picnic Caseiros, uma empresa dedicada à produção e venda de bolos caseiros e outros alimentos artesanais. Nosso objetivo é otimizar a gestão de insumos, receitas, vendas e fidelização de clientes, impulsionando o crescimento sustentável e a eficiência operacional.</w:t>
       </w:r>
     </w:p>
     <w:p>
@@ -1993,95 +1972,19 @@
     </w:p>
     <w:p>
       <w:r>
-        <w:t xml:space="preserve">No framework </w:t>
-      </w:r>
-      <w:proofErr w:type="spellStart"/>
-      <w:r>
-        <w:t>Laravel</w:t>
-      </w:r>
-      <w:proofErr w:type="spellEnd"/>
-      <w:r>
-        <w:t xml:space="preserve">, </w:t>
-      </w:r>
-      <w:r>
-        <w:t xml:space="preserve">adotado para desenvolvimento da aplicação, </w:t>
-      </w:r>
-      <w:r>
-        <w:t>a arquitetura em camadas é organizada de forma a promover uma estrutura modular e escalável para o desenvolvimento de aplicativos da web</w:t>
-      </w:r>
-      <w:r>
-        <w:t>, facilitando a manutenção e teste de código</w:t>
-      </w:r>
-      <w:r>
-        <w:t>. Essa arquitetura consiste em várias camadas interconectadas:</w:t>
+        <w:t>No framework Laravel, adotado para desenvolvimento da aplicação, a arquitetura em camadas é organizada de forma a promover uma estrutura modular e escalável para o desenvolvimento de aplicativos da web, facilitando a manutenção e teste de código. Essa arquitetura consiste em várias camadas interconectadas:</w:t>
       </w:r>
     </w:p>
     <w:p/>
     <w:p>
       <w:r>
-        <w:t xml:space="preserve">A camada de </w:t>
-      </w:r>
-      <w:proofErr w:type="spellStart"/>
-      <w:r>
-        <w:t>Views</w:t>
-      </w:r>
-      <w:proofErr w:type="spellEnd"/>
-      <w:r>
-        <w:t xml:space="preserve"> é responsável pela apresentação da interface do usuário e é onde o conteúdo é renderizado para o navegador. As </w:t>
-      </w:r>
-      <w:proofErr w:type="spellStart"/>
-      <w:r>
-        <w:t>views</w:t>
-      </w:r>
-      <w:proofErr w:type="spellEnd"/>
-      <w:r>
-        <w:t xml:space="preserve"> podem conter HTML, CSS, </w:t>
-      </w:r>
-      <w:proofErr w:type="spellStart"/>
-      <w:r>
-        <w:t>JavaScript</w:t>
-      </w:r>
-      <w:proofErr w:type="spellEnd"/>
-      <w:r>
-        <w:t xml:space="preserve"> e elementos dinâmicos incorporados usando a sintaxe </w:t>
-      </w:r>
-      <w:proofErr w:type="spellStart"/>
-      <w:r>
-        <w:t>Blade</w:t>
-      </w:r>
-      <w:proofErr w:type="spellEnd"/>
-      <w:r>
-        <w:t xml:space="preserve"> do </w:t>
-      </w:r>
-      <w:proofErr w:type="spellStart"/>
-      <w:r>
-        <w:t>Laravel</w:t>
-      </w:r>
-      <w:proofErr w:type="spellEnd"/>
-      <w:r>
-        <w:t>.</w:t>
+        <w:t>A camada de Views é responsável pela apresentação da interface do usuário e é onde o conteúdo é renderizado para o navegador. As views podem conter HTML, CSS, JavaScript e elementos dinâmicos incorporados usando a sintaxe Blade do Laravel.</w:t>
       </w:r>
     </w:p>
     <w:p/>
     <w:p>
       <w:r>
-        <w:t xml:space="preserve">As </w:t>
-      </w:r>
-      <w:proofErr w:type="spellStart"/>
-      <w:r>
-        <w:t>Routes</w:t>
-      </w:r>
-      <w:proofErr w:type="spellEnd"/>
-      <w:r>
-        <w:t xml:space="preserve"> definem as URLs do aplicativo e direcionam essas URLs para os respectivos controladores. As rotas podem ser definidas de forma explícita no arquivo de rotas ou usando convenções de nomenclatura </w:t>
-      </w:r>
-      <w:proofErr w:type="spellStart"/>
-      <w:r>
-        <w:t>RESTful</w:t>
-      </w:r>
-      <w:proofErr w:type="spellEnd"/>
-      <w:r>
-        <w:t>.</w:t>
+        <w:t>As Routes definem as URLs do aplicativo e direcionam essas URLs para os respectivos controladores. As rotas podem ser definidas de forma explícita no arquivo de rotas ou usando convenções de nomenclatura RESTful.</w:t>
       </w:r>
     </w:p>
     <w:p/>
@@ -2093,15 +1996,7 @@
     <w:p/>
     <w:p>
       <w:r>
-        <w:t xml:space="preserve">Os </w:t>
-      </w:r>
-      <w:proofErr w:type="spellStart"/>
-      <w:r>
-        <w:t>Controllers</w:t>
-      </w:r>
-      <w:proofErr w:type="spellEnd"/>
-      <w:r>
-        <w:t xml:space="preserve"> são responsáveis por receber as requisições do cliente, processá-las e retornar uma resposta apropriada. Eles agem como intermediários entre as rotas e os serviços de negócios, coordenando a lógica de aplicativo e manipulando os dados recebidos das requisições.</w:t>
+        <w:t>Os Controllers são responsáveis por receber as requisições do cliente, processá-las e retornar uma resposta apropriada. Eles agem como intermediários entre as rotas e os serviços de negócios, coordenando a lógica de aplicativo e manipulando os dados recebidos das requisições.</w:t>
       </w:r>
     </w:p>
     <w:p/>
@@ -2114,59 +2009,19 @@
     <w:p/>
     <w:p>
       <w:r>
-        <w:t>Os Models representam e gerenciam os dados do aplicativo. Eles mapeiam diretamente para as tabelas do banco de dados e fornecem métodos para realizar operações CRUD (</w:t>
-      </w:r>
-      <w:proofErr w:type="spellStart"/>
-      <w:r>
-        <w:t>Create</w:t>
-      </w:r>
-      <w:proofErr w:type="spellEnd"/>
-      <w:r>
-        <w:t xml:space="preserve">, </w:t>
-      </w:r>
-      <w:proofErr w:type="spellStart"/>
-      <w:r>
-        <w:t>Read</w:t>
-      </w:r>
-      <w:proofErr w:type="spellEnd"/>
-      <w:r>
-        <w:t>, Update, Delete) nos dados.</w:t>
+        <w:t>Os Models representam e gerenciam os dados do aplicativo. Eles mapeiam diretamente para as tabelas do banco de dados e fornecem métodos para realizar operações CRUD (Create, Read, Update, Delete) nos dados.</w:t>
       </w:r>
     </w:p>
     <w:p/>
     <w:p>
       <w:r>
-        <w:t xml:space="preserve">A camada de </w:t>
-      </w:r>
-      <w:proofErr w:type="spellStart"/>
-      <w:r>
-        <w:t>Utils</w:t>
-      </w:r>
-      <w:proofErr w:type="spellEnd"/>
-      <w:r>
-        <w:t xml:space="preserve"> engloba classes utilitárias, como classes de manipulação de erros e classes de </w:t>
-      </w:r>
-      <w:proofErr w:type="spellStart"/>
-      <w:r>
-        <w:t>helper</w:t>
-      </w:r>
-      <w:proofErr w:type="spellEnd"/>
-      <w:r>
-        <w:t>, que fornecem funcionalidades auxiliares para o desenvolvimento do aplicativo.</w:t>
+        <w:t>A camada de Utils engloba classes utilitárias, como classes de manipulação de erros e classes de helper, que fornecem funcionalidades auxiliares para o desenvolvimento do aplicativo.</w:t>
       </w:r>
     </w:p>
     <w:p/>
     <w:p>
       <w:r>
-        <w:t xml:space="preserve">A camada de </w:t>
-      </w:r>
-      <w:proofErr w:type="spellStart"/>
-      <w:r>
-        <w:t>Config</w:t>
-      </w:r>
-      <w:proofErr w:type="spellEnd"/>
-      <w:r>
-        <w:t xml:space="preserve"> inclui arquivos de configuração que definem várias configurações do aplicativo, como configurações de banco de dados, configurações de ambiente e configurações gerais do aplicativo.</w:t>
+        <w:t>A camada de Config inclui arquivos de configuração que definem várias configurações do aplicativo, como configurações de banco de dados, configurações de ambiente e configurações gerais do aplicativo.</w:t>
       </w:r>
     </w:p>
     <w:p>
@@ -2343,7 +2198,6 @@
       <w:r>
         <w:t xml:space="preserve">, o principal componente do diagrama de componentes é o servidor web, que vai se relacionar diretamente com diversos outros componentes, como </w:t>
       </w:r>
-      <w:proofErr w:type="spellStart"/>
       <w:r>
         <w:rPr>
           <w:i/>
@@ -2351,11 +2205,9 @@
         </w:rPr>
         <w:t>controllers</w:t>
       </w:r>
-      <w:proofErr w:type="spellEnd"/>
       <w:r>
         <w:t xml:space="preserve">, </w:t>
       </w:r>
-      <w:proofErr w:type="spellStart"/>
       <w:r>
         <w:rPr>
           <w:i/>
@@ -2363,7 +2215,6 @@
         </w:rPr>
         <w:t>services</w:t>
       </w:r>
-      <w:proofErr w:type="spellEnd"/>
       <w:r>
         <w:t xml:space="preserve">, </w:t>
       </w:r>
@@ -2377,7 +2228,6 @@
       <w:r>
         <w:t xml:space="preserve"> e </w:t>
       </w:r>
-      <w:proofErr w:type="spellStart"/>
       <w:r>
         <w:rPr>
           <w:i/>
@@ -2385,20 +2235,11 @@
         </w:rPr>
         <w:t>configuration</w:t>
       </w:r>
-      <w:proofErr w:type="spellEnd"/>
       <w:r>
         <w:t xml:space="preserve">. </w:t>
       </w:r>
       <w:r>
-        <w:t xml:space="preserve">Portanto, é nesse componente que </w:t>
-      </w:r>
-      <w:proofErr w:type="gramStart"/>
-      <w:r>
-        <w:t>e</w:t>
-      </w:r>
-      <w:proofErr w:type="gramEnd"/>
-      <w:r>
-        <w:t xml:space="preserve"> estará a comunicação com o banco de dados e disponibilização de API externa para a aplicação web.</w:t>
+        <w:t>Portanto, é nesse componente que e estará a comunicação com o banco de dados e disponibilização de API externa para a aplicação web.</w:t>
       </w:r>
     </w:p>
     <w:p>
@@ -2508,7 +2349,6 @@
       <w:r>
         <w:t xml:space="preserve">), é apresentado o diagrama de implantação do sistema. Neste diagrama são apresentados os pontos de processamento do projeto, e onde está sendo utilizado. Conforma ilustrado nessa figura, o navegador web (acessado diretamente pelo usuário) faz requisições ao nosso </w:t>
       </w:r>
-      <w:proofErr w:type="spellStart"/>
       <w:r>
         <w:rPr>
           <w:i/>
@@ -2516,19 +2356,9 @@
         </w:rPr>
         <w:t>back-end</w:t>
       </w:r>
-      <w:proofErr w:type="spellEnd"/>
-      <w:r>
-        <w:t xml:space="preserve">, que é encapsulado por uma máquina virtual em um serviço de nuvem, por meio de protocolos </w:t>
-      </w:r>
-      <w:proofErr w:type="spellStart"/>
-      <w:r>
-        <w:t>HTTPs</w:t>
-      </w:r>
-      <w:proofErr w:type="spellEnd"/>
-      <w:r>
-        <w:t xml:space="preserve">. O </w:t>
-      </w:r>
-      <w:proofErr w:type="spellStart"/>
+      <w:r>
+        <w:t xml:space="preserve">, que é encapsulado por uma máquina virtual em um serviço de nuvem, por meio de protocolos HTTPs. O </w:t>
+      </w:r>
       <w:r>
         <w:rPr>
           <w:i/>
@@ -2536,7 +2366,6 @@
         </w:rPr>
         <w:t>back-end</w:t>
       </w:r>
-      <w:proofErr w:type="spellEnd"/>
       <w:r>
         <w:t>, por sua vez, está relacionando com o banco de dados, fazendo as atualizações / modificações necessárias de acordo com as requisições recebidas.</w:t>
       </w:r>
@@ -2842,11 +2671,9 @@
     <w:r>
       <w:t xml:space="preserve">Documentação de Projeto para o Sistema </w:t>
     </w:r>
-    <w:proofErr w:type="spellStart"/>
     <w:r>
       <w:t>Picnic</w:t>
     </w:r>
-    <w:proofErr w:type="spellEnd"/>
     <w:r>
       <w:t xml:space="preserve"> Caseiros</w:t>
     </w:r>

</xml_diff>

<commit_message>
Adicionado apresenatação e versão final do documento
</commit_message>
<xml_diff>
--- a/Editaveis/Documentacao do projeto.docx
+++ b/Editaveis/Documentacao do projeto.docx
@@ -67,6 +67,7 @@
           <w:rFonts w:ascii="Times New Roman" w:eastAsia="Times New Roman" w:hAnsi="Times New Roman" w:cs="Times New Roman"/>
         </w:rPr>
       </w:pPr>
+      <w:proofErr w:type="spellStart"/>
       <w:r>
         <w:rPr>
           <w:rFonts w:ascii="Arial" w:eastAsia="Times New Roman" w:hAnsi="Arial" w:cs="Arial"/>
@@ -75,7 +76,18 @@
           <w:sz w:val="64"/>
           <w:szCs w:val="64"/>
         </w:rPr>
-        <w:t xml:space="preserve">Picnic Caseiros </w:t>
+        <w:t>Picnic</w:t>
+      </w:r>
+      <w:proofErr w:type="spellEnd"/>
+      <w:r>
+        <w:rPr>
+          <w:rFonts w:ascii="Arial" w:eastAsia="Times New Roman" w:hAnsi="Arial" w:cs="Arial"/>
+          <w:b/>
+          <w:bCs/>
+          <w:sz w:val="64"/>
+          <w:szCs w:val="64"/>
+        </w:rPr>
+        <w:t xml:space="preserve"> Caseiros </w:t>
       </w:r>
     </w:p>
     <w:p>
@@ -111,7 +123,23 @@
           <w:rFonts w:ascii="Arial" w:eastAsia="Times New Roman" w:hAnsi="Arial" w:cs="Arial"/>
           <w:color w:val="000000"/>
         </w:rPr>
-        <w:t>Projeto de sistema elaborado pelo(s) aluno(s) Douglas Fernandes, Davi Brandão, Guilherme Costa, Filipe Iannarelli e Raul Goulart </w:t>
+        <w:t xml:space="preserve">Projeto de sistema elaborado pelo(s) aluno(s) Douglas Fernandes, Davi Brandão, Guilherme Costa, Filipe </w:t>
+      </w:r>
+      <w:proofErr w:type="spellStart"/>
+      <w:r>
+        <w:rPr>
+          <w:rFonts w:ascii="Arial" w:eastAsia="Times New Roman" w:hAnsi="Arial" w:cs="Arial"/>
+          <w:color w:val="000000"/>
+        </w:rPr>
+        <w:t>Iannarelli</w:t>
+      </w:r>
+      <w:proofErr w:type="spellEnd"/>
+      <w:r>
+        <w:rPr>
+          <w:rFonts w:ascii="Arial" w:eastAsia="Times New Roman" w:hAnsi="Arial" w:cs="Arial"/>
+          <w:color w:val="000000"/>
+        </w:rPr>
+        <w:t xml:space="preserve"> e Raul Goulart </w:t>
       </w:r>
     </w:p>
     <w:p>
@@ -935,7 +963,7 @@
                 <w:noProof/>
                 <w:webHidden/>
               </w:rPr>
-              <w:t>3</w:t>
+              <w:t>5</w:t>
             </w:r>
             <w:r>
               <w:rPr>
@@ -1023,7 +1051,7 @@
                 <w:noProof/>
                 <w:webHidden/>
               </w:rPr>
-              <w:t>5</w:t>
+              <w:t>6</w:t>
             </w:r>
             <w:r>
               <w:rPr>
@@ -1111,7 +1139,7 @@
                 <w:noProof/>
                 <w:webHidden/>
               </w:rPr>
-              <w:t>5</w:t>
+              <w:t>6</w:t>
             </w:r>
             <w:r>
               <w:rPr>
@@ -1199,7 +1227,7 @@
                 <w:noProof/>
                 <w:webHidden/>
               </w:rPr>
-              <w:t>5</w:t>
+              <w:t>6</w:t>
             </w:r>
             <w:r>
               <w:rPr>
@@ -1287,7 +1315,7 @@
                 <w:noProof/>
                 <w:webHidden/>
               </w:rPr>
-              <w:t>5</w:t>
+              <w:t>6</w:t>
             </w:r>
             <w:r>
               <w:rPr>
@@ -1375,7 +1403,7 @@
                 <w:noProof/>
                 <w:webHidden/>
               </w:rPr>
-              <w:t>6</w:t>
+              <w:t>7</w:t>
             </w:r>
             <w:r>
               <w:rPr>
@@ -1602,16 +1630,35 @@
     </w:p>
     <w:p>
       <w:r>
-        <w:t xml:space="preserve">Este documento agrega: 1) a elaboração e revisão de modelos de domínio e 2) modelos de projeto para o sistema </w:t>
-      </w:r>
-      <w:r>
-        <w:t>Picnic Caseiros</w:t>
+        <w:t>Este documento agrega</w:t>
+      </w:r>
+      <w:r>
+        <w:t xml:space="preserve"> </w:t>
+      </w:r>
+      <w:r>
+        <w:t xml:space="preserve">a elaboração e revisão de modelos de domínio e de projeto para o sistema </w:t>
+      </w:r>
+      <w:proofErr w:type="spellStart"/>
+      <w:r>
+        <w:t>Picnic</w:t>
+      </w:r>
+      <w:proofErr w:type="spellEnd"/>
+      <w:r>
+        <w:t xml:space="preserve"> Caseiros</w:t>
       </w:r>
       <w:r>
         <w:t xml:space="preserve">. </w:t>
       </w:r>
       <w:r>
-        <w:t>Nosso projeto visa desenvolver um sistema sob medida para a Picnic Caseiros, uma empresa dedicada à produção e venda de bolos caseiros e outros alimentos artesanais. Nosso objetivo é otimizar a gestão de insumos, receitas, vendas e fidelização de clientes, impulsionando o crescimento sustentável e a eficiência operacional.</w:t>
+        <w:t xml:space="preserve">Nosso projeto visa desenvolver um sistema sob medida para a </w:t>
+      </w:r>
+      <w:proofErr w:type="spellStart"/>
+      <w:r>
+        <w:t>Picnic</w:t>
+      </w:r>
+      <w:proofErr w:type="spellEnd"/>
+      <w:r>
+        <w:t xml:space="preserve"> Caseiros, uma empresa dedicada à produção e venda de bolos caseiros e outros alimentos artesanais. Nosso objetivo é otimizar a gestão de insumos, receitas, vendas e fidelização de clientes, impulsionando o crescimento sustentável e a eficiência operacional.</w:t>
       </w:r>
     </w:p>
     <w:p>
@@ -1702,7 +1749,13 @@
         <w:fldChar w:fldCharType="separate"/>
       </w:r>
       <w:r>
-        <w:t>Figura 1</w:t>
+        <w:t xml:space="preserve">Figura </w:t>
+      </w:r>
+      <w:r>
+        <w:rPr>
+          <w:noProof/>
+        </w:rPr>
+        <w:t>1</w:t>
       </w:r>
       <w:r>
         <w:fldChar w:fldCharType="end"/>
@@ -1972,64 +2025,179 @@
     </w:p>
     <w:p>
       <w:r>
-        <w:t>No framework Laravel, adotado para desenvolvimento da aplicação, a arquitetura em camadas é organizada de forma a promover uma estrutura modular e escalável para o desenvolvimento de aplicativos da web, facilitando a manutenção e teste de código. Essa arquitetura consiste em várias camadas interconectadas:</w:t>
+        <w:t xml:space="preserve">No framework </w:t>
+      </w:r>
+      <w:proofErr w:type="spellStart"/>
+      <w:r>
+        <w:t>Laravel</w:t>
+      </w:r>
+      <w:proofErr w:type="spellEnd"/>
+      <w:r>
+        <w:t>, adotado para desenvolvimento da aplicação, a arquitetura em camadas é organizada de forma a promover uma estrutura modular e escalável para o desenvolvimento de aplicativos da web, facilitando a manutenção e teste de código. Essa arquitetura consiste em várias camadas interconectadas:</w:t>
       </w:r>
     </w:p>
     <w:p/>
     <w:p>
       <w:r>
-        <w:t>A camada de Views é responsável pela apresentação da interface do usuário e é onde o conteúdo é renderizado para o navegador. As views podem conter HTML, CSS, JavaScript e elementos dinâmicos incorporados usando a sintaxe Blade do Laravel.</w:t>
+        <w:t xml:space="preserve">A camada de </w:t>
+      </w:r>
+      <w:proofErr w:type="spellStart"/>
+      <w:r>
+        <w:t>Views</w:t>
+      </w:r>
+      <w:proofErr w:type="spellEnd"/>
+      <w:r>
+        <w:t xml:space="preserve"> é responsável pela apresentação da interface do usuário e é onde o conteúdo é renderizado para o navegador. As </w:t>
+      </w:r>
+      <w:proofErr w:type="spellStart"/>
+      <w:r>
+        <w:t>views</w:t>
+      </w:r>
+      <w:proofErr w:type="spellEnd"/>
+      <w:r>
+        <w:t xml:space="preserve"> podem conter HTML, CSS, </w:t>
+      </w:r>
+      <w:proofErr w:type="spellStart"/>
+      <w:r>
+        <w:t>JavaScript</w:t>
+      </w:r>
+      <w:proofErr w:type="spellEnd"/>
+      <w:r>
+        <w:t xml:space="preserve"> e elementos dinâmicos incorporados usando a sintaxe </w:t>
+      </w:r>
+      <w:proofErr w:type="spellStart"/>
+      <w:r>
+        <w:t>Blade</w:t>
+      </w:r>
+      <w:proofErr w:type="spellEnd"/>
+      <w:r>
+        <w:t xml:space="preserve"> do </w:t>
+      </w:r>
+      <w:proofErr w:type="spellStart"/>
+      <w:r>
+        <w:t>Laravel</w:t>
+      </w:r>
+      <w:proofErr w:type="spellEnd"/>
+      <w:r>
+        <w:t>.</w:t>
+      </w:r>
+      <w:r>
+        <w:t xml:space="preserve"> </w:t>
+      </w:r>
+      <w:r>
+        <w:t xml:space="preserve">As </w:t>
+      </w:r>
+      <w:proofErr w:type="spellStart"/>
+      <w:r>
+        <w:t>Routes</w:t>
+      </w:r>
+      <w:proofErr w:type="spellEnd"/>
+      <w:r>
+        <w:t xml:space="preserve"> definem as URLs do aplicativo e direcionam essas URLs para os respectivos controladores. As rotas podem ser definidas de forma explícita no arquivo de rotas ou usando convenções de nomenclatura </w:t>
+      </w:r>
+      <w:proofErr w:type="spellStart"/>
+      <w:r>
+        <w:t>RESTful</w:t>
+      </w:r>
+      <w:proofErr w:type="spellEnd"/>
+      <w:r>
+        <w:t>.</w:t>
       </w:r>
     </w:p>
     <w:p/>
     <w:p>
       <w:r>
-        <w:t>As Routes definem as URLs do aplicativo e direcionam essas URLs para os respectivos controladores. As rotas podem ser definidas de forma explícita no arquivo de rotas ou usando convenções de nomenclatura RESTful.</w:t>
+        <w:t>Os Middlewares são camadas intermediárias que podem ser aplicadas a rotas individuais ou a grupos de rotas. Eles fornecem uma maneira de filtrar as solicitações HTTP antes que elas alcancem os controladores, permitindo a execução de ações como autenticação, autorização e manipulação de requisições.</w:t>
+      </w:r>
+      <w:r>
+        <w:t xml:space="preserve"> </w:t>
+      </w:r>
+      <w:r>
+        <w:t xml:space="preserve">Os </w:t>
+      </w:r>
+      <w:proofErr w:type="spellStart"/>
+      <w:r>
+        <w:t>Controllers</w:t>
+      </w:r>
+      <w:proofErr w:type="spellEnd"/>
+      <w:r>
+        <w:t xml:space="preserve"> são responsáveis por receber as requisições do cliente, processá-las e retornar uma resposta apropriada. Eles agem como intermediários entre as rotas e os serviços de negócios, coordenando a lógica de aplicativo e manipulando os dados recebidos das requisições.</w:t>
       </w:r>
     </w:p>
     <w:p/>
     <w:p>
       <w:r>
-        <w:t>Os Middlewares são camadas intermediárias que podem ser aplicadas a rotas individuais ou a grupos de rotas. Eles fornecem uma maneira de filtrar as solicitações HTTP antes que elas alcancem os controladores, permitindo a execução de ações como autenticação, autorização e manipulação de requisições.</w:t>
+        <w:t>Os Services são classes que encapsulam a lógica de negócios do aplicativo. Eles fornecem uma interface limpa para acessar e manipular os dados do aplicativo, promovendo a reutilização e a manutenção do código.</w:t>
+      </w:r>
+      <w:r>
+        <w:t xml:space="preserve"> </w:t>
+      </w:r>
+      <w:r>
+        <w:t xml:space="preserve">Os Models representam e gerenciam os dados do aplicativo. Eles mapeiam </w:t>
+      </w:r>
+      <w:r>
+        <w:lastRenderedPageBreak/>
+        <w:t>diretamente para as tabelas do banco de dados e fornecem métodos para realizar operações CRUD (</w:t>
+      </w:r>
+      <w:proofErr w:type="spellStart"/>
+      <w:r>
+        <w:t>Create</w:t>
+      </w:r>
+      <w:proofErr w:type="spellEnd"/>
+      <w:r>
+        <w:t xml:space="preserve">, </w:t>
+      </w:r>
+      <w:proofErr w:type="spellStart"/>
+      <w:r>
+        <w:t>Read</w:t>
+      </w:r>
+      <w:proofErr w:type="spellEnd"/>
+      <w:r>
+        <w:t>, Update, Delete) nos dados.</w:t>
       </w:r>
     </w:p>
     <w:p/>
     <w:p>
       <w:r>
-        <w:t>Os Controllers são responsáveis por receber as requisições do cliente, processá-las e retornar uma resposta apropriada. Eles agem como intermediários entre as rotas e os serviços de negócios, coordenando a lógica de aplicativo e manipulando os dados recebidos das requisições.</w:t>
+        <w:t xml:space="preserve">A camada de </w:t>
+      </w:r>
+      <w:proofErr w:type="spellStart"/>
+      <w:r>
+        <w:t>Utils</w:t>
+      </w:r>
+      <w:proofErr w:type="spellEnd"/>
+      <w:r>
+        <w:t xml:space="preserve"> engloba classes utilitárias, como classes de manipulação de erros e classes de </w:t>
+      </w:r>
+      <w:proofErr w:type="spellStart"/>
+      <w:r>
+        <w:t>helper</w:t>
+      </w:r>
+      <w:proofErr w:type="spellEnd"/>
+      <w:r>
+        <w:t>, que fornecem funcionalidades auxiliares para o desenvolvimento do aplicativo.</w:t>
+      </w:r>
+      <w:r>
+        <w:t xml:space="preserve"> </w:t>
+      </w:r>
+      <w:r>
+        <w:t xml:space="preserve">A camada de </w:t>
+      </w:r>
+      <w:proofErr w:type="spellStart"/>
+      <w:r>
+        <w:t>Config</w:t>
+      </w:r>
+      <w:proofErr w:type="spellEnd"/>
+      <w:r>
+        <w:t xml:space="preserve"> inclui arquivos de configuração que definem várias configurações do aplicativo, como configurações de banco de dados, configurações de ambiente e configurações gerais do aplicativo.</w:t>
       </w:r>
     </w:p>
     <w:p/>
     <w:p>
       <w:r>
-        <w:lastRenderedPageBreak/>
-        <w:t>Os Services são classes que encapsulam a lógica de negócios do aplicativo. Eles fornecem uma interface limpa para acessar e manipular os dados do aplicativo, promovendo a reutilização e a manutenção do código.</w:t>
-      </w:r>
-    </w:p>
-    <w:p/>
-    <w:p>
-      <w:r>
-        <w:t>Os Models representam e gerenciam os dados do aplicativo. Eles mapeiam diretamente para as tabelas do banco de dados e fornecem métodos para realizar operações CRUD (Create, Read, Update, Delete) nos dados.</w:t>
-      </w:r>
-    </w:p>
-    <w:p/>
-    <w:p>
-      <w:r>
-        <w:t>A camada de Utils engloba classes utilitárias, como classes de manipulação de erros e classes de helper, que fornecem funcionalidades auxiliares para o desenvolvimento do aplicativo.</w:t>
-      </w:r>
-    </w:p>
-    <w:p/>
-    <w:p>
-      <w:r>
-        <w:t>A camada de Config inclui arquivos de configuração que definem várias configurações do aplicativo, como configurações de banco de dados, configurações de ambiente e configurações gerais do aplicativo.</w:t>
-      </w:r>
-    </w:p>
-    <w:p>
-      <w:r>
         <w:rPr>
           <w:noProof/>
         </w:rPr>
-        <w:lastRenderedPageBreak/>
         <w:drawing>
           <wp:inline distT="0" distB="0" distL="0" distR="0" wp14:anchorId="3B40AC2D" wp14:editId="3B98BA05">
             <wp:extent cx="6126480" cy="5966460"/>
@@ -2090,6 +2258,7 @@
       </w:pPr>
       <w:bookmarkStart w:id="11" w:name="_Toc161491533"/>
       <w:r>
+        <w:lastRenderedPageBreak/>
         <w:t xml:space="preserve">Diagrama de </w:t>
       </w:r>
       <w:r>
@@ -2171,7 +2340,6 @@
     <w:p/>
     <w:p>
       <w:r>
-        <w:lastRenderedPageBreak/>
         <w:t xml:space="preserve">Conforme pode ser observado na </w:t>
       </w:r>
       <w:r>
@@ -2198,6 +2366,7 @@
       <w:r>
         <w:t xml:space="preserve">, o principal componente do diagrama de componentes é o servidor web, que vai se relacionar diretamente com diversos outros componentes, como </w:t>
       </w:r>
+      <w:proofErr w:type="spellStart"/>
       <w:r>
         <w:rPr>
           <w:i/>
@@ -2205,9 +2374,11 @@
         </w:rPr>
         <w:t>controllers</w:t>
       </w:r>
+      <w:proofErr w:type="spellEnd"/>
       <w:r>
         <w:t xml:space="preserve">, </w:t>
       </w:r>
+      <w:proofErr w:type="spellStart"/>
       <w:r>
         <w:rPr>
           <w:i/>
@@ -2215,6 +2386,7 @@
         </w:rPr>
         <w:t>services</w:t>
       </w:r>
+      <w:proofErr w:type="spellEnd"/>
       <w:r>
         <w:t xml:space="preserve">, </w:t>
       </w:r>
@@ -2228,6 +2400,7 @@
       <w:r>
         <w:t xml:space="preserve"> e </w:t>
       </w:r>
+      <w:proofErr w:type="spellStart"/>
       <w:r>
         <w:rPr>
           <w:i/>
@@ -2235,13 +2408,23 @@
         </w:rPr>
         <w:t>configuration</w:t>
       </w:r>
+      <w:proofErr w:type="spellEnd"/>
       <w:r>
         <w:t xml:space="preserve">. </w:t>
       </w:r>
       <w:r>
-        <w:t>Portanto, é nesse componente que e estará a comunicação com o banco de dados e disponibilização de API externa para a aplicação web.</w:t>
-      </w:r>
-    </w:p>
+        <w:t xml:space="preserve">Portanto, é nesse componente que </w:t>
+      </w:r>
+      <w:proofErr w:type="gramStart"/>
+      <w:r>
+        <w:t>e</w:t>
+      </w:r>
+      <w:proofErr w:type="gramEnd"/>
+      <w:r>
+        <w:t xml:space="preserve"> estará a comunicação com o banco de dados e disponibilização de API externa para a aplicação web.</w:t>
+      </w:r>
+    </w:p>
+    <w:p/>
     <w:p>
       <w:r>
         <w:rPr>
@@ -2349,6 +2532,7 @@
       <w:r>
         <w:t xml:space="preserve">), é apresentado o diagrama de implantação do sistema. Neste diagrama são apresentados os pontos de processamento do projeto, e onde está sendo utilizado. Conforma ilustrado nessa figura, o navegador web (acessado diretamente pelo usuário) faz requisições ao nosso </w:t>
       </w:r>
+      <w:proofErr w:type="spellStart"/>
       <w:r>
         <w:rPr>
           <w:i/>
@@ -2356,9 +2540,19 @@
         </w:rPr>
         <w:t>back-end</w:t>
       </w:r>
-      <w:r>
-        <w:t xml:space="preserve">, que é encapsulado por uma máquina virtual em um serviço de nuvem, por meio de protocolos HTTPs. O </w:t>
-      </w:r>
+      <w:proofErr w:type="spellEnd"/>
+      <w:r>
+        <w:t xml:space="preserve">, que é encapsulado por uma máquina virtual em um serviço de nuvem, por meio de protocolos </w:t>
+      </w:r>
+      <w:proofErr w:type="spellStart"/>
+      <w:r>
+        <w:t>HTTPs</w:t>
+      </w:r>
+      <w:proofErr w:type="spellEnd"/>
+      <w:r>
+        <w:t xml:space="preserve">. O </w:t>
+      </w:r>
+      <w:proofErr w:type="spellStart"/>
       <w:r>
         <w:rPr>
           <w:i/>
@@ -2366,6 +2560,7 @@
         </w:rPr>
         <w:t>back-end</w:t>
       </w:r>
+      <w:proofErr w:type="spellEnd"/>
       <w:r>
         <w:t>, por sua vez, está relacionando com o banco de dados, fazendo as atualizações / modificações necessárias de acordo com as requisições recebidas.</w:t>
       </w:r>
@@ -2671,9 +2866,11 @@
     <w:r>
       <w:t xml:space="preserve">Documentação de Projeto para o Sistema </w:t>
     </w:r>
+    <w:proofErr w:type="spellStart"/>
     <w:r>
       <w:t>Picnic</w:t>
     </w:r>
+    <w:proofErr w:type="spellEnd"/>
     <w:r>
       <w:t xml:space="preserve"> Caseiros</w:t>
     </w:r>

</xml_diff>

<commit_message>
Iniciado revisao da documentacao
</commit_message>
<xml_diff>
--- a/Editaveis/Documentacao do projeto.docx
+++ b/Editaveis/Documentacao do projeto.docx
@@ -1,6 +1,6 @@
 
 <file path=word/document.xml><?xml version="1.0" encoding="utf-8"?>
-<w:document xmlns:wpc="http://schemas.microsoft.com/office/word/2010/wordprocessingCanvas" xmlns:cx="http://schemas.microsoft.com/office/drawing/2014/chartex" xmlns:cx1="http://schemas.microsoft.com/office/drawing/2015/9/8/chartex" xmlns:cx2="http://schemas.microsoft.com/office/drawing/2015/10/21/chartex" xmlns:cx3="http://schemas.microsoft.com/office/drawing/2016/5/9/chartex" xmlns:cx4="http://schemas.microsoft.com/office/drawing/2016/5/10/chartex" xmlns:cx5="http://schemas.microsoft.com/office/drawing/2016/5/11/chartex" xmlns:cx6="http://schemas.microsoft.com/office/drawing/2016/5/12/chartex" xmlns:cx7="http://schemas.microsoft.com/office/drawing/2016/5/13/chartex" xmlns:cx8="http://schemas.microsoft.com/office/drawing/2016/5/14/chartex" xmlns:mc="http://schemas.openxmlformats.org/markup-compatibility/2006" xmlns:aink="http://schemas.microsoft.com/office/drawing/2016/ink" xmlns:am3d="http://schemas.microsoft.com/office/drawing/2017/model3d" xmlns:o="urn:schemas-microsoft-com:office:office" xmlns:oel="http://schemas.microsoft.com/office/2019/extlst" xmlns:r="http://schemas.openxmlformats.org/officeDocument/2006/relationships" xmlns:m="http://schemas.openxmlformats.org/officeDocument/2006/math" xmlns:v="urn:schemas-microsoft-com:vml" xmlns:wp14="http://schemas.microsoft.com/office/word/2010/wordprocessingDrawing" xmlns:wp="http://schemas.openxmlformats.org/drawingml/2006/wordprocessingDrawing" xmlns:w10="urn:schemas-microsoft-com:office:word" xmlns:w="http://schemas.openxmlformats.org/wordprocessingml/2006/main" xmlns:w14="http://schemas.microsoft.com/office/word/2010/wordml" xmlns:w15="http://schemas.microsoft.com/office/word/2012/wordml" xmlns:w16cex="http://schemas.microsoft.com/office/word/2018/wordml/cex" xmlns:w16cid="http://schemas.microsoft.com/office/word/2016/wordml/cid" xmlns:w16="http://schemas.microsoft.com/office/word/2018/wordml" xmlns:w16sdtdh="http://schemas.microsoft.com/office/word/2020/wordml/sdtdatahash" xmlns:w16se="http://schemas.microsoft.com/office/word/2015/wordml/symex" xmlns:wpg="http://schemas.microsoft.com/office/word/2010/wordprocessingGroup" xmlns:wpi="http://schemas.microsoft.com/office/word/2010/wordprocessingInk" xmlns:wne="http://schemas.microsoft.com/office/word/2006/wordml" xmlns:wps="http://schemas.microsoft.com/office/word/2010/wordprocessingShape" mc:Ignorable="w14 w15 w16se w16cid w16 w16cex w16sdtdh wp14">
+<w:document xmlns:wpc="http://schemas.microsoft.com/office/word/2010/wordprocessingCanvas" xmlns:cx="http://schemas.microsoft.com/office/drawing/2014/chartex" xmlns:cx1="http://schemas.microsoft.com/office/drawing/2015/9/8/chartex" xmlns:cx2="http://schemas.microsoft.com/office/drawing/2015/10/21/chartex" xmlns:cx3="http://schemas.microsoft.com/office/drawing/2016/5/9/chartex" xmlns:cx4="http://schemas.microsoft.com/office/drawing/2016/5/10/chartex" xmlns:cx5="http://schemas.microsoft.com/office/drawing/2016/5/11/chartex" xmlns:cx6="http://schemas.microsoft.com/office/drawing/2016/5/12/chartex" xmlns:cx7="http://schemas.microsoft.com/office/drawing/2016/5/13/chartex" xmlns:cx8="http://schemas.microsoft.com/office/drawing/2016/5/14/chartex" xmlns:mc="http://schemas.openxmlformats.org/markup-compatibility/2006" xmlns:aink="http://schemas.microsoft.com/office/drawing/2016/ink" xmlns:am3d="http://schemas.microsoft.com/office/drawing/2017/model3d" xmlns:o="urn:schemas-microsoft-com:office:office" xmlns:oel="http://schemas.microsoft.com/office/2019/extlst" xmlns:r="http://schemas.openxmlformats.org/officeDocument/2006/relationships" xmlns:m="http://schemas.openxmlformats.org/officeDocument/2006/math" xmlns:v="urn:schemas-microsoft-com:vml" xmlns:wp14="http://schemas.microsoft.com/office/word/2010/wordprocessingDrawing" xmlns:wp="http://schemas.openxmlformats.org/drawingml/2006/wordprocessingDrawing" xmlns:w10="urn:schemas-microsoft-com:office:word" xmlns:w="http://schemas.openxmlformats.org/wordprocessingml/2006/main" xmlns:w14="http://schemas.microsoft.com/office/word/2010/wordml" xmlns:w15="http://schemas.microsoft.com/office/word/2012/wordml" xmlns:w16cex="http://schemas.microsoft.com/office/word/2018/wordml/cex" xmlns:w16cid="http://schemas.microsoft.com/office/word/2016/wordml/cid" xmlns:w16="http://schemas.microsoft.com/office/word/2018/wordml" xmlns:w16du="http://schemas.microsoft.com/office/word/2023/wordml/word16du" xmlns:w16sdtdh="http://schemas.microsoft.com/office/word/2020/wordml/sdtdatahash" xmlns:w16se="http://schemas.microsoft.com/office/word/2015/wordml/symex" xmlns:wpg="http://schemas.microsoft.com/office/word/2010/wordprocessingGroup" xmlns:wpi="http://schemas.microsoft.com/office/word/2010/wordprocessingInk" xmlns:wne="http://schemas.microsoft.com/office/word/2006/wordml" xmlns:wps="http://schemas.microsoft.com/office/word/2010/wordprocessingShape" mc:Ignorable="w14 w15 w16se w16cid w16 w16cex w16sdtdh w16du wp14">
   <w:body>
     <w:p>
       <w:pPr>
@@ -107,56 +107,7 @@
           <w:sz w:val="28"/>
           <w:szCs w:val="28"/>
         </w:rPr>
-        <w:t>Versão 1.0 </w:t>
-      </w:r>
-    </w:p>
-    <w:p>
-      <w:pPr>
-        <w:spacing w:line="240" w:lineRule="auto"/>
-        <w:jc w:val="right"/>
-        <w:rPr>
-          <w:rFonts w:ascii="Times New Roman" w:eastAsia="Times New Roman" w:hAnsi="Times New Roman" w:cs="Times New Roman"/>
-        </w:rPr>
-      </w:pPr>
-      <w:r>
-        <w:rPr>
-          <w:rFonts w:ascii="Arial" w:eastAsia="Times New Roman" w:hAnsi="Arial" w:cs="Arial"/>
-          <w:color w:val="000000"/>
-        </w:rPr>
-        <w:t xml:space="preserve">Projeto de sistema elaborado pelo(s) aluno(s) Douglas Fernandes, Davi Brandão, Guilherme Costa, Filipe </w:t>
-      </w:r>
-      <w:proofErr w:type="spellStart"/>
-      <w:r>
-        <w:rPr>
-          <w:rFonts w:ascii="Arial" w:eastAsia="Times New Roman" w:hAnsi="Arial" w:cs="Arial"/>
-          <w:color w:val="000000"/>
-        </w:rPr>
-        <w:t>Iannarelli</w:t>
-      </w:r>
-      <w:proofErr w:type="spellEnd"/>
-      <w:r>
-        <w:rPr>
-          <w:rFonts w:ascii="Arial" w:eastAsia="Times New Roman" w:hAnsi="Arial" w:cs="Arial"/>
-          <w:color w:val="000000"/>
-        </w:rPr>
-        <w:t xml:space="preserve"> e Raul Goulart </w:t>
-      </w:r>
-    </w:p>
-    <w:p>
-      <w:pPr>
-        <w:spacing w:line="240" w:lineRule="auto"/>
-        <w:jc w:val="right"/>
-        <w:rPr>
-          <w:rFonts w:ascii="Arial" w:eastAsia="Times New Roman" w:hAnsi="Arial" w:cs="Arial"/>
-          <w:color w:val="000000"/>
-        </w:rPr>
-      </w:pPr>
-      <w:r>
-        <w:rPr>
-          <w:rFonts w:ascii="Arial" w:eastAsia="Times New Roman" w:hAnsi="Arial" w:cs="Arial"/>
-          <w:color w:val="000000"/>
-        </w:rPr>
-        <w:t xml:space="preserve">como parte da disciplina </w:t>
+        <w:t xml:space="preserve">Versão </w:t>
       </w:r>
       <w:r>
         <w:rPr>
@@ -164,15 +115,53 @@
           <w:b/>
           <w:bCs/>
           <w:color w:val="000000"/>
-        </w:rPr>
-        <w:t>Projeto de Software</w:t>
-      </w:r>
+          <w:sz w:val="28"/>
+          <w:szCs w:val="28"/>
+        </w:rPr>
+        <w:t>2</w:t>
+      </w:r>
+      <w:r>
+        <w:rPr>
+          <w:rFonts w:ascii="Arial" w:eastAsia="Times New Roman" w:hAnsi="Arial" w:cs="Arial"/>
+          <w:b/>
+          <w:bCs/>
+          <w:color w:val="000000"/>
+          <w:sz w:val="28"/>
+          <w:szCs w:val="28"/>
+        </w:rPr>
+        <w:t>.0 </w:t>
+      </w:r>
+    </w:p>
+    <w:p>
+      <w:pPr>
+        <w:spacing w:line="240" w:lineRule="auto"/>
+        <w:jc w:val="right"/>
+        <w:rPr>
+          <w:rFonts w:ascii="Times New Roman" w:eastAsia="Times New Roman" w:hAnsi="Times New Roman" w:cs="Times New Roman"/>
+        </w:rPr>
+      </w:pPr>
       <w:r>
         <w:rPr>
           <w:rFonts w:ascii="Arial" w:eastAsia="Times New Roman" w:hAnsi="Arial" w:cs="Arial"/>
           <w:color w:val="000000"/>
         </w:rPr>
-        <w:t>.</w:t>
+        <w:t xml:space="preserve">Projeto de sistema elaborado pelo(s) aluno(s) Douglas Fernandes, Davi Brandão, Guilherme Costa, Filipe </w:t>
+      </w:r>
+      <w:proofErr w:type="spellStart"/>
+      <w:r>
+        <w:rPr>
+          <w:rFonts w:ascii="Arial" w:eastAsia="Times New Roman" w:hAnsi="Arial" w:cs="Arial"/>
+          <w:color w:val="000000"/>
+        </w:rPr>
+        <w:t>Iannarelli</w:t>
+      </w:r>
+      <w:proofErr w:type="spellEnd"/>
+      <w:r>
+        <w:rPr>
+          <w:rFonts w:ascii="Arial" w:eastAsia="Times New Roman" w:hAnsi="Arial" w:cs="Arial"/>
+          <w:color w:val="000000"/>
+        </w:rPr>
+        <w:t xml:space="preserve"> e Raul Goulart </w:t>
       </w:r>
     </w:p>
     <w:p>
@@ -184,6 +173,29 @@
           <w:color w:val="000000"/>
         </w:rPr>
       </w:pPr>
+      <w:r>
+        <w:rPr>
+          <w:rFonts w:ascii="Arial" w:eastAsia="Times New Roman" w:hAnsi="Arial" w:cs="Arial"/>
+          <w:color w:val="000000"/>
+        </w:rPr>
+        <w:t xml:space="preserve">como parte da disciplina </w:t>
+      </w:r>
+      <w:r>
+        <w:rPr>
+          <w:rFonts w:ascii="Arial" w:eastAsia="Times New Roman" w:hAnsi="Arial" w:cs="Arial"/>
+          <w:b/>
+          <w:bCs/>
+          <w:color w:val="000000"/>
+        </w:rPr>
+        <w:t>Projeto de Software</w:t>
+      </w:r>
+      <w:r>
+        <w:rPr>
+          <w:rFonts w:ascii="Arial" w:eastAsia="Times New Roman" w:hAnsi="Arial" w:cs="Arial"/>
+          <w:color w:val="000000"/>
+        </w:rPr>
+        <w:t>.</w:t>
+      </w:r>
     </w:p>
     <w:p>
       <w:pPr>
@@ -200,15 +212,46 @@
         <w:spacing w:line="240" w:lineRule="auto"/>
         <w:jc w:val="right"/>
         <w:rPr>
-          <w:rFonts w:ascii="Times New Roman" w:eastAsia="Times New Roman" w:hAnsi="Times New Roman" w:cs="Times New Roman"/>
-        </w:rPr>
-      </w:pPr>
-      <w:r>
-        <w:rPr>
           <w:rFonts w:ascii="Arial" w:eastAsia="Times New Roman" w:hAnsi="Arial" w:cs="Arial"/>
           <w:color w:val="000000"/>
         </w:rPr>
-        <w:t>20 de março de 2024</w:t>
+      </w:pPr>
+    </w:p>
+    <w:p>
+      <w:pPr>
+        <w:spacing w:line="240" w:lineRule="auto"/>
+        <w:jc w:val="right"/>
+        <w:rPr>
+          <w:rFonts w:ascii="Times New Roman" w:eastAsia="Times New Roman" w:hAnsi="Times New Roman" w:cs="Times New Roman"/>
+        </w:rPr>
+      </w:pPr>
+      <w:r>
+        <w:rPr>
+          <w:rFonts w:ascii="Arial" w:eastAsia="Times New Roman" w:hAnsi="Arial" w:cs="Arial"/>
+          <w:color w:val="000000"/>
+        </w:rPr>
+        <w:t>31</w:t>
+      </w:r>
+      <w:r>
+        <w:rPr>
+          <w:rFonts w:ascii="Arial" w:eastAsia="Times New Roman" w:hAnsi="Arial" w:cs="Arial"/>
+          <w:color w:val="000000"/>
+        </w:rPr>
+        <w:t xml:space="preserve"> de </w:t>
+      </w:r>
+      <w:r>
+        <w:rPr>
+          <w:rFonts w:ascii="Arial" w:eastAsia="Times New Roman" w:hAnsi="Arial" w:cs="Arial"/>
+          <w:color w:val="000000"/>
+        </w:rPr>
+        <w:t>maio</w:t>
+      </w:r>
+      <w:r>
+        <w:rPr>
+          <w:rFonts w:ascii="Arial" w:eastAsia="Times New Roman" w:hAnsi="Arial" w:cs="Arial"/>
+          <w:color w:val="000000"/>
+        </w:rPr>
+        <w:t xml:space="preserve"> de 2024</w:t>
       </w:r>
     </w:p>
     <w:p>
@@ -258,12 +301,12 @@
       <w:sdtContent>
         <w:p>
           <w:pPr>
-            <w:pStyle w:val="CabealhodoSumrio"/>
+            <w:pStyle w:val="TOCHeading"/>
           </w:pPr>
         </w:p>
         <w:p>
           <w:pPr>
-            <w:pStyle w:val="Sumrio1"/>
+            <w:pStyle w:val="TOC1"/>
             <w:tabs>
               <w:tab w:val="left" w:pos="480"/>
               <w:tab w:val="right" w:leader="dot" w:pos="9350"/>
@@ -284,7 +327,7 @@
           <w:r>
             <w:fldChar w:fldCharType="separate"/>
           </w:r>
-          <w:hyperlink w:anchor="_Toc161491526" w:history="1">
+          <w:hyperlink w:anchor="_Toc167858799" w:history="1">
             <w:r>
               <w:rPr>
                 <w:rStyle w:val="Hyperlink"/>
@@ -327,7 +370,7 @@
                 <w:noProof/>
                 <w:webHidden/>
               </w:rPr>
-              <w:instrText xml:space="preserve"> PAGEREF _Toc161491526 \h </w:instrText>
+              <w:instrText xml:space="preserve"> PAGEREF _Toc167858799 \h </w:instrText>
             </w:r>
             <w:r>
               <w:rPr>
@@ -360,7 +403,7 @@
         </w:p>
         <w:p>
           <w:pPr>
-            <w:pStyle w:val="Sumrio1"/>
+            <w:pStyle w:val="TOC1"/>
             <w:tabs>
               <w:tab w:val="left" w:pos="480"/>
               <w:tab w:val="right" w:leader="dot" w:pos="9350"/>
@@ -372,7 +415,7 @@
               <w14:ligatures w14:val="standardContextual"/>
             </w:rPr>
           </w:pPr>
-          <w:hyperlink w:anchor="_Toc161491527" w:history="1">
+          <w:hyperlink w:anchor="_Toc167858800" w:history="1">
             <w:r>
               <w:rPr>
                 <w:rStyle w:val="Hyperlink"/>
@@ -415,7 +458,7 @@
                 <w:noProof/>
                 <w:webHidden/>
               </w:rPr>
-              <w:instrText xml:space="preserve"> PAGEREF _Toc161491527 \h </w:instrText>
+              <w:instrText xml:space="preserve"> PAGEREF _Toc167858800 \h </w:instrText>
             </w:r>
             <w:r>
               <w:rPr>
@@ -448,7 +491,7 @@
         </w:p>
         <w:p>
           <w:pPr>
-            <w:pStyle w:val="Sumrio2"/>
+            <w:pStyle w:val="TOC2"/>
             <w:tabs>
               <w:tab w:val="left" w:pos="960"/>
               <w:tab w:val="right" w:leader="dot" w:pos="9350"/>
@@ -460,7 +503,7 @@
               <w14:ligatures w14:val="standardContextual"/>
             </w:rPr>
           </w:pPr>
-          <w:hyperlink w:anchor="_Toc161491528" w:history="1">
+          <w:hyperlink w:anchor="_Toc167858801" w:history="1">
             <w:r>
               <w:rPr>
                 <w:rStyle w:val="Hyperlink"/>
@@ -503,7 +546,7 @@
                 <w:noProof/>
                 <w:webHidden/>
               </w:rPr>
-              <w:instrText xml:space="preserve"> PAGEREF _Toc161491528 \h </w:instrText>
+              <w:instrText xml:space="preserve"> PAGEREF _Toc167858801 \h </w:instrText>
             </w:r>
             <w:r>
               <w:rPr>
@@ -536,7 +579,7 @@
         </w:p>
         <w:p>
           <w:pPr>
-            <w:pStyle w:val="Sumrio2"/>
+            <w:pStyle w:val="TOC2"/>
             <w:tabs>
               <w:tab w:val="left" w:pos="960"/>
               <w:tab w:val="right" w:leader="dot" w:pos="9350"/>
@@ -548,7 +591,7 @@
               <w14:ligatures w14:val="standardContextual"/>
             </w:rPr>
           </w:pPr>
-          <w:hyperlink w:anchor="_Toc161491529" w:history="1">
+          <w:hyperlink w:anchor="_Toc167858802" w:history="1">
             <w:r>
               <w:rPr>
                 <w:rStyle w:val="Hyperlink"/>
@@ -591,7 +634,7 @@
                 <w:noProof/>
                 <w:webHidden/>
               </w:rPr>
-              <w:instrText xml:space="preserve"> PAGEREF _Toc161491529 \h </w:instrText>
+              <w:instrText xml:space="preserve"> PAGEREF _Toc167858802 \h </w:instrText>
             </w:r>
             <w:r>
               <w:rPr>
@@ -624,7 +667,7 @@
         </w:p>
         <w:p>
           <w:pPr>
-            <w:pStyle w:val="Sumrio2"/>
+            <w:pStyle w:val="TOC2"/>
             <w:tabs>
               <w:tab w:val="left" w:pos="960"/>
               <w:tab w:val="right" w:leader="dot" w:pos="9350"/>
@@ -636,7 +679,7 @@
               <w14:ligatures w14:val="standardContextual"/>
             </w:rPr>
           </w:pPr>
-          <w:hyperlink w:anchor="_Toc161491530" w:history="1">
+          <w:hyperlink w:anchor="_Toc167858803" w:history="1">
             <w:r>
               <w:rPr>
                 <w:rStyle w:val="Hyperlink"/>
@@ -679,7 +722,7 @@
                 <w:noProof/>
                 <w:webHidden/>
               </w:rPr>
-              <w:instrText xml:space="preserve"> PAGEREF _Toc161491530 \h </w:instrText>
+              <w:instrText xml:space="preserve"> PAGEREF _Toc167858803 \h </w:instrText>
             </w:r>
             <w:r>
               <w:rPr>
@@ -712,7 +755,7 @@
         </w:p>
         <w:p>
           <w:pPr>
-            <w:pStyle w:val="Sumrio1"/>
+            <w:pStyle w:val="TOC1"/>
             <w:tabs>
               <w:tab w:val="left" w:pos="480"/>
               <w:tab w:val="right" w:leader="dot" w:pos="9350"/>
@@ -724,7 +767,7 @@
               <w14:ligatures w14:val="standardContextual"/>
             </w:rPr>
           </w:pPr>
-          <w:hyperlink w:anchor="_Toc161491531" w:history="1">
+          <w:hyperlink w:anchor="_Toc167858804" w:history="1">
             <w:r>
               <w:rPr>
                 <w:rStyle w:val="Hyperlink"/>
@@ -767,7 +810,7 @@
                 <w:noProof/>
                 <w:webHidden/>
               </w:rPr>
-              <w:instrText xml:space="preserve"> PAGEREF _Toc161491531 \h </w:instrText>
+              <w:instrText xml:space="preserve"> PAGEREF _Toc167858804 \h </w:instrText>
             </w:r>
             <w:r>
               <w:rPr>
@@ -800,7 +843,7 @@
         </w:p>
         <w:p>
           <w:pPr>
-            <w:pStyle w:val="Sumrio2"/>
+            <w:pStyle w:val="TOC2"/>
             <w:tabs>
               <w:tab w:val="left" w:pos="960"/>
               <w:tab w:val="right" w:leader="dot" w:pos="9350"/>
@@ -812,7 +855,7 @@
               <w14:ligatures w14:val="standardContextual"/>
             </w:rPr>
           </w:pPr>
-          <w:hyperlink w:anchor="_Toc161491532" w:history="1">
+          <w:hyperlink w:anchor="_Toc167858805" w:history="1">
             <w:r>
               <w:rPr>
                 <w:rStyle w:val="Hyperlink"/>
@@ -855,7 +898,7 @@
                 <w:noProof/>
                 <w:webHidden/>
               </w:rPr>
-              <w:instrText xml:space="preserve"> PAGEREF _Toc161491532 \h </w:instrText>
+              <w:instrText xml:space="preserve"> PAGEREF _Toc167858805 \h </w:instrText>
             </w:r>
             <w:r>
               <w:rPr>
@@ -888,9 +931,9 @@
         </w:p>
         <w:p>
           <w:pPr>
-            <w:pStyle w:val="Sumrio2"/>
+            <w:pStyle w:val="TOC1"/>
             <w:tabs>
-              <w:tab w:val="left" w:pos="720"/>
+              <w:tab w:val="left" w:pos="480"/>
               <w:tab w:val="right" w:leader="dot" w:pos="9350"/>
             </w:tabs>
             <w:rPr>
@@ -900,7 +943,7 @@
               <w14:ligatures w14:val="standardContextual"/>
             </w:rPr>
           </w:pPr>
-          <w:hyperlink w:anchor="_Toc161491533" w:history="1">
+          <w:hyperlink w:anchor="_Toc167858806" w:history="1">
             <w:r>
               <w:rPr>
                 <w:rStyle w:val="Hyperlink"/>
@@ -943,7 +986,7 @@
                 <w:noProof/>
                 <w:webHidden/>
               </w:rPr>
-              <w:instrText xml:space="preserve"> PAGEREF _Toc161491533 \h </w:instrText>
+              <w:instrText xml:space="preserve"> PAGEREF _Toc167858806 \h </w:instrText>
             </w:r>
             <w:r>
               <w:rPr>
@@ -976,7 +1019,7 @@
         </w:p>
         <w:p>
           <w:pPr>
-            <w:pStyle w:val="Sumrio2"/>
+            <w:pStyle w:val="TOC2"/>
             <w:tabs>
               <w:tab w:val="left" w:pos="960"/>
               <w:tab w:val="right" w:leader="dot" w:pos="9350"/>
@@ -988,7 +1031,7 @@
               <w14:ligatures w14:val="standardContextual"/>
             </w:rPr>
           </w:pPr>
-          <w:hyperlink w:anchor="_Toc161491534" w:history="1">
+          <w:hyperlink w:anchor="_Toc167858807" w:history="1">
             <w:r>
               <w:rPr>
                 <w:rStyle w:val="Hyperlink"/>
@@ -1031,7 +1074,7 @@
                 <w:noProof/>
                 <w:webHidden/>
               </w:rPr>
-              <w:instrText xml:space="preserve"> PAGEREF _Toc161491534 \h </w:instrText>
+              <w:instrText xml:space="preserve"> PAGEREF _Toc167858807 \h </w:instrText>
             </w:r>
             <w:r>
               <w:rPr>
@@ -1064,7 +1107,7 @@
         </w:p>
         <w:p>
           <w:pPr>
-            <w:pStyle w:val="Sumrio2"/>
+            <w:pStyle w:val="TOC2"/>
             <w:tabs>
               <w:tab w:val="left" w:pos="960"/>
               <w:tab w:val="right" w:leader="dot" w:pos="9350"/>
@@ -1076,7 +1119,7 @@
               <w14:ligatures w14:val="standardContextual"/>
             </w:rPr>
           </w:pPr>
-          <w:hyperlink w:anchor="_Toc161491535" w:history="1">
+          <w:hyperlink w:anchor="_Toc167858808" w:history="1">
             <w:r>
               <w:rPr>
                 <w:rStyle w:val="Hyperlink"/>
@@ -1119,7 +1162,7 @@
                 <w:noProof/>
                 <w:webHidden/>
               </w:rPr>
-              <w:instrText xml:space="preserve"> PAGEREF _Toc161491535 \h </w:instrText>
+              <w:instrText xml:space="preserve"> PAGEREF _Toc167858808 \h </w:instrText>
             </w:r>
             <w:r>
               <w:rPr>
@@ -1152,7 +1195,7 @@
         </w:p>
         <w:p>
           <w:pPr>
-            <w:pStyle w:val="Sumrio2"/>
+            <w:pStyle w:val="TOC2"/>
             <w:tabs>
               <w:tab w:val="left" w:pos="960"/>
               <w:tab w:val="right" w:leader="dot" w:pos="9350"/>
@@ -1164,7 +1207,7 @@
               <w14:ligatures w14:val="standardContextual"/>
             </w:rPr>
           </w:pPr>
-          <w:hyperlink w:anchor="_Toc161491536" w:history="1">
+          <w:hyperlink w:anchor="_Toc167858809" w:history="1">
             <w:r>
               <w:rPr>
                 <w:rStyle w:val="Hyperlink"/>
@@ -1207,7 +1250,7 @@
                 <w:noProof/>
                 <w:webHidden/>
               </w:rPr>
-              <w:instrText xml:space="preserve"> PAGEREF _Toc161491536 \h </w:instrText>
+              <w:instrText xml:space="preserve"> PAGEREF _Toc167858809 \h </w:instrText>
             </w:r>
             <w:r>
               <w:rPr>
@@ -1240,7 +1283,7 @@
         </w:p>
         <w:p>
           <w:pPr>
-            <w:pStyle w:val="Sumrio2"/>
+            <w:pStyle w:val="TOC2"/>
             <w:tabs>
               <w:tab w:val="left" w:pos="960"/>
               <w:tab w:val="right" w:leader="dot" w:pos="9350"/>
@@ -1252,7 +1295,7 @@
               <w14:ligatures w14:val="standardContextual"/>
             </w:rPr>
           </w:pPr>
-          <w:hyperlink w:anchor="_Toc161491537" w:history="1">
+          <w:hyperlink w:anchor="_Toc167858810" w:history="1">
             <w:r>
               <w:rPr>
                 <w:rStyle w:val="Hyperlink"/>
@@ -1295,7 +1338,7 @@
                 <w:noProof/>
                 <w:webHidden/>
               </w:rPr>
-              <w:instrText xml:space="preserve"> PAGEREF _Toc161491537 \h </w:instrText>
+              <w:instrText xml:space="preserve"> PAGEREF _Toc167858810 \h </w:instrText>
             </w:r>
             <w:r>
               <w:rPr>
@@ -1328,7 +1371,7 @@
         </w:p>
         <w:p>
           <w:pPr>
-            <w:pStyle w:val="Sumrio1"/>
+            <w:pStyle w:val="TOC1"/>
             <w:tabs>
               <w:tab w:val="left" w:pos="480"/>
               <w:tab w:val="right" w:leader="dot" w:pos="9350"/>
@@ -1340,7 +1383,7 @@
               <w14:ligatures w14:val="standardContextual"/>
             </w:rPr>
           </w:pPr>
-          <w:hyperlink w:anchor="_Toc161491538" w:history="1">
+          <w:hyperlink w:anchor="_Toc167858811" w:history="1">
             <w:r>
               <w:rPr>
                 <w:rStyle w:val="Hyperlink"/>
@@ -1383,7 +1426,7 @@
                 <w:noProof/>
                 <w:webHidden/>
               </w:rPr>
-              <w:instrText xml:space="preserve"> PAGEREF _Toc161491538 \h </w:instrText>
+              <w:instrText xml:space="preserve"> PAGEREF _Toc167858811 \h </w:instrText>
             </w:r>
             <w:r>
               <w:rPr>
@@ -1615,13 +1658,13 @@
     </w:p>
     <w:p>
       <w:pPr>
-        <w:pStyle w:val="Ttulo1"/>
+        <w:pStyle w:val="Heading1"/>
         <w:numPr>
           <w:ilvl w:val="0"/>
           <w:numId w:val="1"/>
         </w:numPr>
       </w:pPr>
-      <w:bookmarkStart w:id="3" w:name="_Toc161491526"/>
+      <w:bookmarkStart w:id="3" w:name="_Toc167858799"/>
       <w:r>
         <w:lastRenderedPageBreak/>
         <w:t>Introdução</w:t>
@@ -1663,13 +1706,13 @@
     </w:p>
     <w:p>
       <w:pPr>
-        <w:pStyle w:val="Ttulo1"/>
+        <w:pStyle w:val="Heading1"/>
         <w:numPr>
           <w:ilvl w:val="0"/>
           <w:numId w:val="1"/>
         </w:numPr>
       </w:pPr>
-      <w:bookmarkStart w:id="4" w:name="_Toc161491527"/>
+      <w:bookmarkStart w:id="4" w:name="_Toc167858800"/>
       <w:r>
         <w:t>Modelos de Usuário e Requisitos</w:t>
       </w:r>
@@ -1677,13 +1720,13 @@
     </w:p>
     <w:p>
       <w:pPr>
-        <w:pStyle w:val="Ttulo2"/>
+        <w:pStyle w:val="Heading2"/>
         <w:numPr>
           <w:ilvl w:val="1"/>
           <w:numId w:val="1"/>
         </w:numPr>
       </w:pPr>
-      <w:bookmarkStart w:id="5" w:name="_Toc161491528"/>
+      <w:bookmarkStart w:id="5" w:name="_Toc167858801"/>
       <w:r>
         <w:t>Descrição de Atores</w:t>
       </w:r>
@@ -1696,7 +1739,7 @@
     </w:p>
     <w:p>
       <w:pPr>
-        <w:pStyle w:val="PargrafodaLista"/>
+        <w:pStyle w:val="ListParagraph"/>
         <w:numPr>
           <w:ilvl w:val="0"/>
           <w:numId w:val="2"/>
@@ -1708,7 +1751,7 @@
     </w:p>
     <w:p>
       <w:pPr>
-        <w:pStyle w:val="PargrafodaLista"/>
+        <w:pStyle w:val="ListParagraph"/>
         <w:numPr>
           <w:ilvl w:val="0"/>
           <w:numId w:val="2"/>
@@ -1720,13 +1763,13 @@
     </w:p>
     <w:p>
       <w:pPr>
-        <w:pStyle w:val="Ttulo2"/>
+        <w:pStyle w:val="Heading2"/>
         <w:numPr>
           <w:ilvl w:val="1"/>
           <w:numId w:val="1"/>
         </w:numPr>
       </w:pPr>
-      <w:bookmarkStart w:id="6" w:name="_Toc161491529"/>
+      <w:bookmarkStart w:id="6" w:name="_Toc167858802"/>
       <w:r>
         <w:t>Modelo de Casos de Uso</w:t>
       </w:r>
@@ -1779,15 +1822,12 @@
         <w:jc w:val="center"/>
       </w:pPr>
       <w:r>
-        <w:rPr>
-          <w:noProof/>
-        </w:rPr>
         <w:lastRenderedPageBreak/>
         <w:drawing>
-          <wp:inline distT="0" distB="0" distL="0" distR="0" wp14:anchorId="254BAC59" wp14:editId="26FA5EF5">
-            <wp:extent cx="3883025" cy="7362908"/>
-            <wp:effectExtent l="0" t="0" r="3175" b="9525"/>
-            <wp:docPr id="773852538" name="Imagem 1" descr="Diagrama&#10;&#10;Descrição gerada automaticamente"/>
+          <wp:inline distT="0" distB="0" distL="0" distR="0" wp14:anchorId="52E83FCD" wp14:editId="034CBA87">
+            <wp:extent cx="3926840" cy="8229600"/>
+            <wp:effectExtent l="0" t="0" r="0" b="0"/>
+            <wp:docPr id="1996762671" name="Picture 1" descr="A diagram of a diagram&#10;&#10;Description automatically generated"/>
             <wp:cNvGraphicFramePr>
               <a:graphicFrameLocks xmlns:a="http://schemas.openxmlformats.org/drawingml/2006/main" noChangeAspect="1"/>
             </wp:cNvGraphicFramePr>
@@ -1795,7 +1835,7 @@
               <a:graphicData uri="http://schemas.openxmlformats.org/drawingml/2006/picture">
                 <pic:pic xmlns:pic="http://schemas.openxmlformats.org/drawingml/2006/picture">
                   <pic:nvPicPr>
-                    <pic:cNvPr id="773852538" name="Imagem 1" descr="Diagrama&#10;&#10;Descrição gerada automaticamente"/>
+                    <pic:cNvPr id="1996762671" name="Picture 1" descr="A diagram of a diagram&#10;&#10;Description automatically generated"/>
                     <pic:cNvPicPr/>
                   </pic:nvPicPr>
                   <pic:blipFill>
@@ -1807,7 +1847,7 @@
                   <pic:spPr>
                     <a:xfrm>
                       <a:off x="0" y="0"/>
-                      <a:ext cx="3886156" cy="7368844"/>
+                      <a:ext cx="3926840" cy="8229600"/>
                     </a:xfrm>
                     <a:prstGeom prst="rect">
                       <a:avLst/>
@@ -1822,10 +1862,11 @@
     </w:p>
     <w:p>
       <w:pPr>
-        <w:pStyle w:val="Legenda"/>
+        <w:pStyle w:val="Caption"/>
       </w:pPr>
       <w:bookmarkStart w:id="7" w:name="_Ref161340184"/>
       <w:r>
+        <w:lastRenderedPageBreak/>
         <w:t xml:space="preserve">Figura </w:t>
       </w:r>
       <w:r>
@@ -1856,15 +1897,20 @@
     </w:p>
     <w:p>
       <w:pPr>
-        <w:pStyle w:val="Ttulo2"/>
+        <w:pStyle w:val="Heading2"/>
         <w:numPr>
           <w:ilvl w:val="1"/>
           <w:numId w:val="1"/>
         </w:numPr>
-      </w:pPr>
-      <w:bookmarkStart w:id="8" w:name="_Toc161491530"/>
-      <w:r>
-        <w:lastRenderedPageBreak/>
+        <w:rPr>
+          <w:highlight w:val="yellow"/>
+        </w:rPr>
+      </w:pPr>
+      <w:bookmarkStart w:id="8" w:name="_Toc167858803"/>
+      <w:r>
+        <w:rPr>
+          <w:highlight w:val="yellow"/>
+        </w:rPr>
         <w:t>Diagrama de Sequência do Sistema</w:t>
       </w:r>
       <w:bookmarkEnd w:id="8"/>
@@ -1994,13 +2040,13 @@
     </w:tbl>
     <w:p>
       <w:pPr>
-        <w:pStyle w:val="Ttulo1"/>
+        <w:pStyle w:val="Heading1"/>
         <w:numPr>
           <w:ilvl w:val="0"/>
           <w:numId w:val="1"/>
         </w:numPr>
       </w:pPr>
-      <w:bookmarkStart w:id="9" w:name="_Toc161491531"/>
+      <w:bookmarkStart w:id="9" w:name="_Toc167858804"/>
       <w:r>
         <w:t>Modelos de Projeto</w:t>
       </w:r>
@@ -2008,13 +2054,13 @@
     </w:p>
     <w:p>
       <w:pPr>
-        <w:pStyle w:val="Ttulo2"/>
+        <w:pStyle w:val="Heading2"/>
         <w:numPr>
           <w:ilvl w:val="1"/>
           <w:numId w:val="1"/>
         </w:numPr>
       </w:pPr>
-      <w:bookmarkStart w:id="10" w:name="_Toc161491532"/>
+      <w:bookmarkStart w:id="10" w:name="_Toc167858805"/>
       <w:r>
         <w:t>Arquitetura</w:t>
       </w:r>
@@ -2194,6 +2240,39 @@
     </w:p>
     <w:p/>
     <w:p>
+      <w:r>
+        <w:t xml:space="preserve">A </w:t>
+      </w:r>
+      <w:r>
+        <w:fldChar w:fldCharType="begin"/>
+      </w:r>
+      <w:r>
+        <w:instrText xml:space="preserve"> REF _Ref167859530 \h </w:instrText>
+      </w:r>
+      <w:r>
+        <w:fldChar w:fldCharType="separate"/>
+      </w:r>
+      <w:r>
+        <w:t xml:space="preserve">Figura </w:t>
+      </w:r>
+      <w:r>
+        <w:rPr>
+          <w:noProof/>
+        </w:rPr>
+        <w:t>2</w:t>
+      </w:r>
+      <w:r>
+        <w:fldChar w:fldCharType="end"/>
+      </w:r>
+      <w:r>
+        <w:t xml:space="preserve"> a seguir ilustra as informações supra apresentadas.</w:t>
+      </w:r>
+    </w:p>
+    <w:p/>
+    <w:p>
+      <w:pPr>
+        <w:keepNext/>
+      </w:pPr>
       <w:r>
         <w:rPr>
           <w:noProof/>
@@ -2250,16 +2329,57 @@
     </w:p>
     <w:p>
       <w:pPr>
-        <w:pStyle w:val="Ttulo2"/>
+        <w:pStyle w:val="Caption"/>
+      </w:pPr>
+      <w:bookmarkStart w:id="11" w:name="_Ref167859530"/>
+      <w:r>
+        <w:t xml:space="preserve">Figura </w:t>
+      </w:r>
+      <w:r>
+        <w:fldChar w:fldCharType="begin"/>
+      </w:r>
+      <w:r>
+        <w:instrText xml:space="preserve"> SEQ Figura \* ARABIC </w:instrText>
+      </w:r>
+      <w:r>
+        <w:fldChar w:fldCharType="separate"/>
+      </w:r>
+      <w:r>
+        <w:rPr>
+          <w:noProof/>
+        </w:rPr>
+        <w:t>2</w:t>
+      </w:r>
+      <w:r>
+        <w:fldChar w:fldCharType="end"/>
+      </w:r>
+      <w:bookmarkEnd w:id="11"/>
+      <w:r>
+        <w:t xml:space="preserve"> - Arquitetura do sistema</w:t>
+      </w:r>
+    </w:p>
+    <w:p>
+      <w:pPr>
+        <w:rPr>
+          <w:sz w:val="28"/>
+          <w:szCs w:val="28"/>
+        </w:rPr>
+      </w:pPr>
+    </w:p>
+    <w:p>
+      <w:pPr>
+        <w:pStyle w:val="Heading2"/>
         <w:numPr>
-          <w:ilvl w:val="0"/>
+          <w:ilvl w:val="1"/>
           <w:numId w:val="1"/>
         </w:numPr>
       </w:pPr>
-      <w:bookmarkStart w:id="11" w:name="_Toc161491533"/>
-      <w:r>
-        <w:lastRenderedPageBreak/>
-        <w:t xml:space="preserve">Diagrama de </w:t>
+      <w:bookmarkStart w:id="12" w:name="_Toc167858806"/>
+      <w:r>
+        <w:t>Diagrama</w:t>
+      </w:r>
+      <w:r>
+        <w:t xml:space="preserve"> de </w:t>
       </w:r>
       <w:r>
         <w:t>Componentes</w:t>
@@ -2267,7 +2387,7 @@
       <w:r>
         <w:t xml:space="preserve"> e Implantação</w:t>
       </w:r>
-      <w:bookmarkEnd w:id="11"/>
+      <w:bookmarkEnd w:id="12"/>
     </w:p>
     <w:p>
       <w:r>
@@ -2469,9 +2589,9 @@
     </w:p>
     <w:p>
       <w:pPr>
-        <w:pStyle w:val="Legenda"/>
-      </w:pPr>
-      <w:bookmarkStart w:id="12" w:name="_Ref161490212"/>
+        <w:pStyle w:val="Caption"/>
+      </w:pPr>
+      <w:bookmarkStart w:id="13" w:name="_Ref161490212"/>
       <w:r>
         <w:t xml:space="preserve">Figura </w:t>
       </w:r>
@@ -2488,7 +2608,7 @@
         <w:rPr>
           <w:noProof/>
         </w:rPr>
-        <w:t>2</w:t>
+        <w:t>3</w:t>
       </w:r>
       <w:r>
         <w:rPr>
@@ -2496,7 +2616,7 @@
         </w:rPr>
         <w:fldChar w:fldCharType="end"/>
       </w:r>
-      <w:bookmarkEnd w:id="12"/>
+      <w:bookmarkEnd w:id="13"/>
       <w:r>
         <w:t xml:space="preserve"> - Diagrama de </w:t>
       </w:r>
@@ -2542,7 +2662,11 @@
       </w:r>
       <w:proofErr w:type="spellEnd"/>
       <w:r>
-        <w:t xml:space="preserve">, que é encapsulado por uma máquina virtual em um serviço de nuvem, por meio de protocolos </w:t>
+        <w:t xml:space="preserve">, que é encapsulado por uma máquina virtual em um serviço de nuvem, por meio de </w:t>
+      </w:r>
+      <w:r>
+        <w:lastRenderedPageBreak/>
+        <w:t xml:space="preserve">protocolos </w:t>
       </w:r>
       <w:proofErr w:type="spellStart"/>
       <w:r>
@@ -2573,7 +2697,6 @@
         <w:rPr>
           <w:noProof/>
         </w:rPr>
-        <w:lastRenderedPageBreak/>
         <w:drawing>
           <wp:inline distT="0" distB="0" distL="0" distR="0" wp14:anchorId="0F1D48AE" wp14:editId="51274CF7">
             <wp:extent cx="4405626" cy="4094922"/>
@@ -2613,14 +2736,14 @@
     </w:p>
     <w:p>
       <w:pPr>
-        <w:pStyle w:val="Legenda"/>
+        <w:pStyle w:val="Caption"/>
         <w:rPr>
           <w:rFonts w:ascii="Times New Roman" w:eastAsia="Times New Roman" w:hAnsi="Times New Roman" w:cs="Times New Roman"/>
           <w:sz w:val="22"/>
           <w:szCs w:val="22"/>
         </w:rPr>
       </w:pPr>
-      <w:bookmarkStart w:id="13" w:name="_Ref161490499"/>
+      <w:bookmarkStart w:id="14" w:name="_Ref161490499"/>
       <w:r>
         <w:t xml:space="preserve">Figura </w:t>
       </w:r>
@@ -2637,7 +2760,7 @@
         <w:rPr>
           <w:noProof/>
         </w:rPr>
-        <w:t>3</w:t>
+        <w:t>4</w:t>
       </w:r>
       <w:r>
         <w:rPr>
@@ -2645,24 +2768,30 @@
         </w:rPr>
         <w:fldChar w:fldCharType="end"/>
       </w:r>
-      <w:bookmarkEnd w:id="13"/>
+      <w:bookmarkEnd w:id="14"/>
       <w:r>
         <w:t xml:space="preserve"> - Diagrama de implantação</w:t>
       </w:r>
     </w:p>
     <w:p>
       <w:pPr>
-        <w:pStyle w:val="Ttulo2"/>
+        <w:pStyle w:val="Heading2"/>
         <w:numPr>
           <w:ilvl w:val="1"/>
           <w:numId w:val="1"/>
         </w:numPr>
-      </w:pPr>
-      <w:bookmarkStart w:id="14" w:name="_Toc161491534"/>
-      <w:r>
+        <w:rPr>
+          <w:highlight w:val="yellow"/>
+        </w:rPr>
+      </w:pPr>
+      <w:bookmarkStart w:id="15" w:name="_Toc167858807"/>
+      <w:r>
+        <w:rPr>
+          <w:highlight w:val="yellow"/>
+        </w:rPr>
         <w:t>Diagrama de Classes</w:t>
       </w:r>
-      <w:bookmarkEnd w:id="14"/>
+      <w:bookmarkEnd w:id="15"/>
     </w:p>
     <w:p>
       <w:r>
@@ -2672,17 +2801,23 @@
     <w:p/>
     <w:p>
       <w:pPr>
-        <w:pStyle w:val="Ttulo2"/>
+        <w:pStyle w:val="Heading2"/>
         <w:numPr>
           <w:ilvl w:val="1"/>
           <w:numId w:val="1"/>
         </w:numPr>
-      </w:pPr>
-      <w:bookmarkStart w:id="15" w:name="_Toc161491535"/>
-      <w:r>
+        <w:rPr>
+          <w:highlight w:val="yellow"/>
+        </w:rPr>
+      </w:pPr>
+      <w:bookmarkStart w:id="16" w:name="_Toc167858808"/>
+      <w:r>
+        <w:rPr>
+          <w:highlight w:val="yellow"/>
+        </w:rPr>
         <w:t>Diagramas de Sequência</w:t>
       </w:r>
-      <w:bookmarkEnd w:id="15"/>
+      <w:bookmarkEnd w:id="16"/>
     </w:p>
     <w:p>
       <w:r>
@@ -2692,17 +2827,17 @@
     <w:p/>
     <w:p>
       <w:pPr>
-        <w:pStyle w:val="Ttulo2"/>
+        <w:pStyle w:val="Heading2"/>
         <w:numPr>
           <w:ilvl w:val="1"/>
           <w:numId w:val="1"/>
         </w:numPr>
       </w:pPr>
-      <w:bookmarkStart w:id="16" w:name="_Toc161491536"/>
+      <w:bookmarkStart w:id="17" w:name="_Toc167858809"/>
       <w:r>
         <w:t>Diagramas de Comunicação</w:t>
       </w:r>
-      <w:bookmarkEnd w:id="16"/>
+      <w:bookmarkEnd w:id="17"/>
     </w:p>
     <w:p>
       <w:r>
@@ -2712,17 +2847,18 @@
     <w:p/>
     <w:p>
       <w:pPr>
-        <w:pStyle w:val="Ttulo2"/>
+        <w:pStyle w:val="Heading2"/>
         <w:numPr>
           <w:ilvl w:val="1"/>
           <w:numId w:val="1"/>
         </w:numPr>
       </w:pPr>
-      <w:bookmarkStart w:id="17" w:name="_Toc161491537"/>
-      <w:r>
+      <w:bookmarkStart w:id="18" w:name="_Toc167858810"/>
+      <w:r>
+        <w:lastRenderedPageBreak/>
         <w:t>Diagramas de Estados</w:t>
       </w:r>
-      <w:bookmarkEnd w:id="17"/>
+      <w:bookmarkEnd w:id="18"/>
     </w:p>
     <w:p>
       <w:pPr>
@@ -2738,26 +2874,27 @@
     </w:p>
     <w:p>
       <w:pPr>
-        <w:pStyle w:val="Ttulo1"/>
+        <w:pStyle w:val="Heading1"/>
         <w:numPr>
           <w:ilvl w:val="0"/>
           <w:numId w:val="1"/>
         </w:numPr>
       </w:pPr>
-      <w:bookmarkStart w:id="18" w:name="_Toc161491538"/>
-      <w:r>
-        <w:lastRenderedPageBreak/>
+      <w:bookmarkStart w:id="19" w:name="_Toc167858811"/>
+      <w:r>
         <w:t>Modelos de Dados</w:t>
       </w:r>
-      <w:bookmarkEnd w:id="18"/>
-    </w:p>
-    <w:p>
-      <w:bookmarkStart w:id="19" w:name="_2jxsxqh" w:colFirst="0" w:colLast="0"/>
       <w:bookmarkEnd w:id="19"/>
+    </w:p>
+    <w:p>
+      <w:bookmarkStart w:id="20" w:name="_2jxsxqh" w:colFirst="0" w:colLast="0"/>
+      <w:bookmarkEnd w:id="20"/>
       <w:r>
         <w:t xml:space="preserve">Deve-se apresentar os esquemas de banco de dados e as estratégias de mapeamento entre as representações de objetos e não-objetos. </w:t>
       </w:r>
     </w:p>
+    <w:p/>
+    <w:p/>
     <w:sectPr>
       <w:headerReference w:type="default" r:id="rId15"/>
       <w:pgSz w:w="12240" w:h="15840"/>
@@ -2770,7 +2907,7 @@
 </file>
 
 <file path=word/endnotes.xml><?xml version="1.0" encoding="utf-8"?>
-<w:endnotes xmlns:wpc="http://schemas.microsoft.com/office/word/2010/wordprocessingCanvas" xmlns:cx="http://schemas.microsoft.com/office/drawing/2014/chartex" xmlns:cx1="http://schemas.microsoft.com/office/drawing/2015/9/8/chartex" xmlns:cx2="http://schemas.microsoft.com/office/drawing/2015/10/21/chartex" xmlns:cx3="http://schemas.microsoft.com/office/drawing/2016/5/9/chartex" xmlns:cx4="http://schemas.microsoft.com/office/drawing/2016/5/10/chartex" xmlns:cx5="http://schemas.microsoft.com/office/drawing/2016/5/11/chartex" xmlns:cx6="http://schemas.microsoft.com/office/drawing/2016/5/12/chartex" xmlns:cx7="http://schemas.microsoft.com/office/drawing/2016/5/13/chartex" xmlns:cx8="http://schemas.microsoft.com/office/drawing/2016/5/14/chartex" xmlns:mc="http://schemas.openxmlformats.org/markup-compatibility/2006" xmlns:aink="http://schemas.microsoft.com/office/drawing/2016/ink" xmlns:am3d="http://schemas.microsoft.com/office/drawing/2017/model3d" xmlns:o="urn:schemas-microsoft-com:office:office" xmlns:oel="http://schemas.microsoft.com/office/2019/extlst" xmlns:r="http://schemas.openxmlformats.org/officeDocument/2006/relationships" xmlns:m="http://schemas.openxmlformats.org/officeDocument/2006/math" xmlns:v="urn:schemas-microsoft-com:vml" xmlns:wp14="http://schemas.microsoft.com/office/word/2010/wordprocessingDrawing" xmlns:wp="http://schemas.openxmlformats.org/drawingml/2006/wordprocessingDrawing" xmlns:w10="urn:schemas-microsoft-com:office:word" xmlns:w="http://schemas.openxmlformats.org/wordprocessingml/2006/main" xmlns:w14="http://schemas.microsoft.com/office/word/2010/wordml" xmlns:w15="http://schemas.microsoft.com/office/word/2012/wordml" xmlns:w16cex="http://schemas.microsoft.com/office/word/2018/wordml/cex" xmlns:w16cid="http://schemas.microsoft.com/office/word/2016/wordml/cid" xmlns:w16="http://schemas.microsoft.com/office/word/2018/wordml" xmlns:w16sdtdh="http://schemas.microsoft.com/office/word/2020/wordml/sdtdatahash" xmlns:w16se="http://schemas.microsoft.com/office/word/2015/wordml/symex" xmlns:wpg="http://schemas.microsoft.com/office/word/2010/wordprocessingGroup" xmlns:wpi="http://schemas.microsoft.com/office/word/2010/wordprocessingInk" xmlns:wne="http://schemas.microsoft.com/office/word/2006/wordml" xmlns:wps="http://schemas.microsoft.com/office/word/2010/wordprocessingShape" mc:Ignorable="w14 w15 w16se w16cid w16 w16cex w16sdtdh wp14">
+<w:endnotes xmlns:wpc="http://schemas.microsoft.com/office/word/2010/wordprocessingCanvas" xmlns:cx="http://schemas.microsoft.com/office/drawing/2014/chartex" xmlns:cx1="http://schemas.microsoft.com/office/drawing/2015/9/8/chartex" xmlns:cx2="http://schemas.microsoft.com/office/drawing/2015/10/21/chartex" xmlns:cx3="http://schemas.microsoft.com/office/drawing/2016/5/9/chartex" xmlns:cx4="http://schemas.microsoft.com/office/drawing/2016/5/10/chartex" xmlns:cx5="http://schemas.microsoft.com/office/drawing/2016/5/11/chartex" xmlns:cx6="http://schemas.microsoft.com/office/drawing/2016/5/12/chartex" xmlns:cx7="http://schemas.microsoft.com/office/drawing/2016/5/13/chartex" xmlns:cx8="http://schemas.microsoft.com/office/drawing/2016/5/14/chartex" xmlns:mc="http://schemas.openxmlformats.org/markup-compatibility/2006" xmlns:aink="http://schemas.microsoft.com/office/drawing/2016/ink" xmlns:am3d="http://schemas.microsoft.com/office/drawing/2017/model3d" xmlns:o="urn:schemas-microsoft-com:office:office" xmlns:oel="http://schemas.microsoft.com/office/2019/extlst" xmlns:r="http://schemas.openxmlformats.org/officeDocument/2006/relationships" xmlns:m="http://schemas.openxmlformats.org/officeDocument/2006/math" xmlns:v="urn:schemas-microsoft-com:vml" xmlns:wp14="http://schemas.microsoft.com/office/word/2010/wordprocessingDrawing" xmlns:wp="http://schemas.openxmlformats.org/drawingml/2006/wordprocessingDrawing" xmlns:w10="urn:schemas-microsoft-com:office:word" xmlns:w="http://schemas.openxmlformats.org/wordprocessingml/2006/main" xmlns:w14="http://schemas.microsoft.com/office/word/2010/wordml" xmlns:w15="http://schemas.microsoft.com/office/word/2012/wordml" xmlns:w16cex="http://schemas.microsoft.com/office/word/2018/wordml/cex" xmlns:w16cid="http://schemas.microsoft.com/office/word/2016/wordml/cid" xmlns:w16="http://schemas.microsoft.com/office/word/2018/wordml" xmlns:w16du="http://schemas.microsoft.com/office/word/2023/wordml/word16du" xmlns:w16sdtdh="http://schemas.microsoft.com/office/word/2020/wordml/sdtdatahash" xmlns:w16se="http://schemas.microsoft.com/office/word/2015/wordml/symex" xmlns:wpg="http://schemas.microsoft.com/office/word/2010/wordprocessingGroup" xmlns:wpi="http://schemas.microsoft.com/office/word/2010/wordprocessingInk" xmlns:wne="http://schemas.microsoft.com/office/word/2006/wordml" xmlns:wps="http://schemas.microsoft.com/office/word/2010/wordprocessingShape" mc:Ignorable="w14 w15 w16se w16cid w16 w16cex w16sdtdh w16du wp14">
   <w:endnote w:type="separator" w:id="-1">
     <w:p>
       <w:r>
@@ -2789,13 +2926,13 @@
 </file>
 
 <file path=word/footer1.xml><?xml version="1.0" encoding="utf-8"?>
-<w:ftr xmlns:wpc="http://schemas.microsoft.com/office/word/2010/wordprocessingCanvas" xmlns:cx="http://schemas.microsoft.com/office/drawing/2014/chartex" xmlns:cx1="http://schemas.microsoft.com/office/drawing/2015/9/8/chartex" xmlns:cx2="http://schemas.microsoft.com/office/drawing/2015/10/21/chartex" xmlns:cx3="http://schemas.microsoft.com/office/drawing/2016/5/9/chartex" xmlns:cx4="http://schemas.microsoft.com/office/drawing/2016/5/10/chartex" xmlns:cx5="http://schemas.microsoft.com/office/drawing/2016/5/11/chartex" xmlns:cx6="http://schemas.microsoft.com/office/drawing/2016/5/12/chartex" xmlns:cx7="http://schemas.microsoft.com/office/drawing/2016/5/13/chartex" xmlns:cx8="http://schemas.microsoft.com/office/drawing/2016/5/14/chartex" xmlns:mc="http://schemas.openxmlformats.org/markup-compatibility/2006" xmlns:aink="http://schemas.microsoft.com/office/drawing/2016/ink" xmlns:am3d="http://schemas.microsoft.com/office/drawing/2017/model3d" xmlns:o="urn:schemas-microsoft-com:office:office" xmlns:oel="http://schemas.microsoft.com/office/2019/extlst" xmlns:r="http://schemas.openxmlformats.org/officeDocument/2006/relationships" xmlns:m="http://schemas.openxmlformats.org/officeDocument/2006/math" xmlns:v="urn:schemas-microsoft-com:vml" xmlns:wp14="http://schemas.microsoft.com/office/word/2010/wordprocessingDrawing" xmlns:wp="http://schemas.openxmlformats.org/drawingml/2006/wordprocessingDrawing" xmlns:w10="urn:schemas-microsoft-com:office:word" xmlns:w="http://schemas.openxmlformats.org/wordprocessingml/2006/main" xmlns:w14="http://schemas.microsoft.com/office/word/2010/wordml" xmlns:w15="http://schemas.microsoft.com/office/word/2012/wordml" xmlns:w16cex="http://schemas.microsoft.com/office/word/2018/wordml/cex" xmlns:w16cid="http://schemas.microsoft.com/office/word/2016/wordml/cid" xmlns:w16="http://schemas.microsoft.com/office/word/2018/wordml" xmlns:w16sdtdh="http://schemas.microsoft.com/office/word/2020/wordml/sdtdatahash" xmlns:w16se="http://schemas.microsoft.com/office/word/2015/wordml/symex" xmlns:wpg="http://schemas.microsoft.com/office/word/2010/wordprocessingGroup" xmlns:wpi="http://schemas.microsoft.com/office/word/2010/wordprocessingInk" xmlns:wne="http://schemas.microsoft.com/office/word/2006/wordml" xmlns:wps="http://schemas.microsoft.com/office/word/2010/wordprocessingShape" mc:Ignorable="w14 w15 w16se w16cid w16 w16cex w16sdtdh wp14">
+<w:ftr xmlns:wpc="http://schemas.microsoft.com/office/word/2010/wordprocessingCanvas" xmlns:cx="http://schemas.microsoft.com/office/drawing/2014/chartex" xmlns:cx1="http://schemas.microsoft.com/office/drawing/2015/9/8/chartex" xmlns:cx2="http://schemas.microsoft.com/office/drawing/2015/10/21/chartex" xmlns:cx3="http://schemas.microsoft.com/office/drawing/2016/5/9/chartex" xmlns:cx4="http://schemas.microsoft.com/office/drawing/2016/5/10/chartex" xmlns:cx5="http://schemas.microsoft.com/office/drawing/2016/5/11/chartex" xmlns:cx6="http://schemas.microsoft.com/office/drawing/2016/5/12/chartex" xmlns:cx7="http://schemas.microsoft.com/office/drawing/2016/5/13/chartex" xmlns:cx8="http://schemas.microsoft.com/office/drawing/2016/5/14/chartex" xmlns:mc="http://schemas.openxmlformats.org/markup-compatibility/2006" xmlns:aink="http://schemas.microsoft.com/office/drawing/2016/ink" xmlns:am3d="http://schemas.microsoft.com/office/drawing/2017/model3d" xmlns:o="urn:schemas-microsoft-com:office:office" xmlns:oel="http://schemas.microsoft.com/office/2019/extlst" xmlns:r="http://schemas.openxmlformats.org/officeDocument/2006/relationships" xmlns:m="http://schemas.openxmlformats.org/officeDocument/2006/math" xmlns:v="urn:schemas-microsoft-com:vml" xmlns:wp14="http://schemas.microsoft.com/office/word/2010/wordprocessingDrawing" xmlns:wp="http://schemas.openxmlformats.org/drawingml/2006/wordprocessingDrawing" xmlns:w10="urn:schemas-microsoft-com:office:word" xmlns:w="http://schemas.openxmlformats.org/wordprocessingml/2006/main" xmlns:w14="http://schemas.microsoft.com/office/word/2010/wordml" xmlns:w15="http://schemas.microsoft.com/office/word/2012/wordml" xmlns:w16cex="http://schemas.microsoft.com/office/word/2018/wordml/cex" xmlns:w16cid="http://schemas.microsoft.com/office/word/2016/wordml/cid" xmlns:w16="http://schemas.microsoft.com/office/word/2018/wordml" xmlns:w16du="http://schemas.microsoft.com/office/word/2023/wordml/word16du" xmlns:w16sdtdh="http://schemas.microsoft.com/office/word/2020/wordml/sdtdatahash" xmlns:w16se="http://schemas.microsoft.com/office/word/2015/wordml/symex" xmlns:wpg="http://schemas.microsoft.com/office/word/2010/wordprocessingGroup" xmlns:wpi="http://schemas.microsoft.com/office/word/2010/wordprocessingInk" xmlns:wne="http://schemas.microsoft.com/office/word/2006/wordml" xmlns:wps="http://schemas.microsoft.com/office/word/2010/wordprocessingShape" mc:Ignorable="w14 w15 w16se w16cid w16 w16cex w16sdtdh w16du wp14">
   <w:p/>
 </w:ftr>
 </file>
 
 <file path=word/footnotes.xml><?xml version="1.0" encoding="utf-8"?>
-<w:footnotes xmlns:wpc="http://schemas.microsoft.com/office/word/2010/wordprocessingCanvas" xmlns:cx="http://schemas.microsoft.com/office/drawing/2014/chartex" xmlns:cx1="http://schemas.microsoft.com/office/drawing/2015/9/8/chartex" xmlns:cx2="http://schemas.microsoft.com/office/drawing/2015/10/21/chartex" xmlns:cx3="http://schemas.microsoft.com/office/drawing/2016/5/9/chartex" xmlns:cx4="http://schemas.microsoft.com/office/drawing/2016/5/10/chartex" xmlns:cx5="http://schemas.microsoft.com/office/drawing/2016/5/11/chartex" xmlns:cx6="http://schemas.microsoft.com/office/drawing/2016/5/12/chartex" xmlns:cx7="http://schemas.microsoft.com/office/drawing/2016/5/13/chartex" xmlns:cx8="http://schemas.microsoft.com/office/drawing/2016/5/14/chartex" xmlns:mc="http://schemas.openxmlformats.org/markup-compatibility/2006" xmlns:aink="http://schemas.microsoft.com/office/drawing/2016/ink" xmlns:am3d="http://schemas.microsoft.com/office/drawing/2017/model3d" xmlns:o="urn:schemas-microsoft-com:office:office" xmlns:oel="http://schemas.microsoft.com/office/2019/extlst" xmlns:r="http://schemas.openxmlformats.org/officeDocument/2006/relationships" xmlns:m="http://schemas.openxmlformats.org/officeDocument/2006/math" xmlns:v="urn:schemas-microsoft-com:vml" xmlns:wp14="http://schemas.microsoft.com/office/word/2010/wordprocessingDrawing" xmlns:wp="http://schemas.openxmlformats.org/drawingml/2006/wordprocessingDrawing" xmlns:w10="urn:schemas-microsoft-com:office:word" xmlns:w="http://schemas.openxmlformats.org/wordprocessingml/2006/main" xmlns:w14="http://schemas.microsoft.com/office/word/2010/wordml" xmlns:w15="http://schemas.microsoft.com/office/word/2012/wordml" xmlns:w16cex="http://schemas.microsoft.com/office/word/2018/wordml/cex" xmlns:w16cid="http://schemas.microsoft.com/office/word/2016/wordml/cid" xmlns:w16="http://schemas.microsoft.com/office/word/2018/wordml" xmlns:w16sdtdh="http://schemas.microsoft.com/office/word/2020/wordml/sdtdatahash" xmlns:w16se="http://schemas.microsoft.com/office/word/2015/wordml/symex" xmlns:wpg="http://schemas.microsoft.com/office/word/2010/wordprocessingGroup" xmlns:wpi="http://schemas.microsoft.com/office/word/2010/wordprocessingInk" xmlns:wne="http://schemas.microsoft.com/office/word/2006/wordml" xmlns:wps="http://schemas.microsoft.com/office/word/2010/wordprocessingShape" mc:Ignorable="w14 w15 w16se w16cid w16 w16cex w16sdtdh wp14">
+<w:footnotes xmlns:wpc="http://schemas.microsoft.com/office/word/2010/wordprocessingCanvas" xmlns:cx="http://schemas.microsoft.com/office/drawing/2014/chartex" xmlns:cx1="http://schemas.microsoft.com/office/drawing/2015/9/8/chartex" xmlns:cx2="http://schemas.microsoft.com/office/drawing/2015/10/21/chartex" xmlns:cx3="http://schemas.microsoft.com/office/drawing/2016/5/9/chartex" xmlns:cx4="http://schemas.microsoft.com/office/drawing/2016/5/10/chartex" xmlns:cx5="http://schemas.microsoft.com/office/drawing/2016/5/11/chartex" xmlns:cx6="http://schemas.microsoft.com/office/drawing/2016/5/12/chartex" xmlns:cx7="http://schemas.microsoft.com/office/drawing/2016/5/13/chartex" xmlns:cx8="http://schemas.microsoft.com/office/drawing/2016/5/14/chartex" xmlns:mc="http://schemas.openxmlformats.org/markup-compatibility/2006" xmlns:aink="http://schemas.microsoft.com/office/drawing/2016/ink" xmlns:am3d="http://schemas.microsoft.com/office/drawing/2017/model3d" xmlns:o="urn:schemas-microsoft-com:office:office" xmlns:oel="http://schemas.microsoft.com/office/2019/extlst" xmlns:r="http://schemas.openxmlformats.org/officeDocument/2006/relationships" xmlns:m="http://schemas.openxmlformats.org/officeDocument/2006/math" xmlns:v="urn:schemas-microsoft-com:vml" xmlns:wp14="http://schemas.microsoft.com/office/word/2010/wordprocessingDrawing" xmlns:wp="http://schemas.openxmlformats.org/drawingml/2006/wordprocessingDrawing" xmlns:w10="urn:schemas-microsoft-com:office:word" xmlns:w="http://schemas.openxmlformats.org/wordprocessingml/2006/main" xmlns:w14="http://schemas.microsoft.com/office/word/2010/wordml" xmlns:w15="http://schemas.microsoft.com/office/word/2012/wordml" xmlns:w16cex="http://schemas.microsoft.com/office/word/2018/wordml/cex" xmlns:w16cid="http://schemas.microsoft.com/office/word/2016/wordml/cid" xmlns:w16="http://schemas.microsoft.com/office/word/2018/wordml" xmlns:w16du="http://schemas.microsoft.com/office/word/2023/wordml/word16du" xmlns:w16sdtdh="http://schemas.microsoft.com/office/word/2020/wordml/sdtdatahash" xmlns:w16se="http://schemas.microsoft.com/office/word/2015/wordml/symex" xmlns:wpg="http://schemas.microsoft.com/office/word/2010/wordprocessingGroup" xmlns:wpi="http://schemas.microsoft.com/office/word/2010/wordprocessingInk" xmlns:wne="http://schemas.microsoft.com/office/word/2006/wordml" xmlns:wps="http://schemas.microsoft.com/office/word/2010/wordprocessingShape" mc:Ignorable="w14 w15 w16se w16cid w16 w16cex w16sdtdh w16du wp14">
   <w:footnote w:type="separator" w:id="-1">
     <w:p>
       <w:r>
@@ -2814,7 +2951,7 @@
 </file>
 
 <file path=word/header1.xml><?xml version="1.0" encoding="utf-8"?>
-<w:hdr xmlns:wpc="http://schemas.microsoft.com/office/word/2010/wordprocessingCanvas" xmlns:cx="http://schemas.microsoft.com/office/drawing/2014/chartex" xmlns:cx1="http://schemas.microsoft.com/office/drawing/2015/9/8/chartex" xmlns:cx2="http://schemas.microsoft.com/office/drawing/2015/10/21/chartex" xmlns:cx3="http://schemas.microsoft.com/office/drawing/2016/5/9/chartex" xmlns:cx4="http://schemas.microsoft.com/office/drawing/2016/5/10/chartex" xmlns:cx5="http://schemas.microsoft.com/office/drawing/2016/5/11/chartex" xmlns:cx6="http://schemas.microsoft.com/office/drawing/2016/5/12/chartex" xmlns:cx7="http://schemas.microsoft.com/office/drawing/2016/5/13/chartex" xmlns:cx8="http://schemas.microsoft.com/office/drawing/2016/5/14/chartex" xmlns:mc="http://schemas.openxmlformats.org/markup-compatibility/2006" xmlns:aink="http://schemas.microsoft.com/office/drawing/2016/ink" xmlns:am3d="http://schemas.microsoft.com/office/drawing/2017/model3d" xmlns:o="urn:schemas-microsoft-com:office:office" xmlns:oel="http://schemas.microsoft.com/office/2019/extlst" xmlns:r="http://schemas.openxmlformats.org/officeDocument/2006/relationships" xmlns:m="http://schemas.openxmlformats.org/officeDocument/2006/math" xmlns:v="urn:schemas-microsoft-com:vml" xmlns:wp14="http://schemas.microsoft.com/office/word/2010/wordprocessingDrawing" xmlns:wp="http://schemas.openxmlformats.org/drawingml/2006/wordprocessingDrawing" xmlns:w10="urn:schemas-microsoft-com:office:word" xmlns:w="http://schemas.openxmlformats.org/wordprocessingml/2006/main" xmlns:w14="http://schemas.microsoft.com/office/word/2010/wordml" xmlns:w15="http://schemas.microsoft.com/office/word/2012/wordml" xmlns:w16cex="http://schemas.microsoft.com/office/word/2018/wordml/cex" xmlns:w16cid="http://schemas.microsoft.com/office/word/2016/wordml/cid" xmlns:w16="http://schemas.microsoft.com/office/word/2018/wordml" xmlns:w16sdtdh="http://schemas.microsoft.com/office/word/2020/wordml/sdtdatahash" xmlns:w16se="http://schemas.microsoft.com/office/word/2015/wordml/symex" xmlns:wpg="http://schemas.microsoft.com/office/word/2010/wordprocessingGroup" xmlns:wpi="http://schemas.microsoft.com/office/word/2010/wordprocessingInk" xmlns:wne="http://schemas.microsoft.com/office/word/2006/wordml" xmlns:wps="http://schemas.microsoft.com/office/word/2010/wordprocessingShape" mc:Ignorable="w14 w15 w16se w16cid w16 w16cex w16sdtdh wp14">
+<w:hdr xmlns:wpc="http://schemas.microsoft.com/office/word/2010/wordprocessingCanvas" xmlns:cx="http://schemas.microsoft.com/office/drawing/2014/chartex" xmlns:cx1="http://schemas.microsoft.com/office/drawing/2015/9/8/chartex" xmlns:cx2="http://schemas.microsoft.com/office/drawing/2015/10/21/chartex" xmlns:cx3="http://schemas.microsoft.com/office/drawing/2016/5/9/chartex" xmlns:cx4="http://schemas.microsoft.com/office/drawing/2016/5/10/chartex" xmlns:cx5="http://schemas.microsoft.com/office/drawing/2016/5/11/chartex" xmlns:cx6="http://schemas.microsoft.com/office/drawing/2016/5/12/chartex" xmlns:cx7="http://schemas.microsoft.com/office/drawing/2016/5/13/chartex" xmlns:cx8="http://schemas.microsoft.com/office/drawing/2016/5/14/chartex" xmlns:mc="http://schemas.openxmlformats.org/markup-compatibility/2006" xmlns:aink="http://schemas.microsoft.com/office/drawing/2016/ink" xmlns:am3d="http://schemas.microsoft.com/office/drawing/2017/model3d" xmlns:o="urn:schemas-microsoft-com:office:office" xmlns:oel="http://schemas.microsoft.com/office/2019/extlst" xmlns:r="http://schemas.openxmlformats.org/officeDocument/2006/relationships" xmlns:m="http://schemas.openxmlformats.org/officeDocument/2006/math" xmlns:v="urn:schemas-microsoft-com:vml" xmlns:wp14="http://schemas.microsoft.com/office/word/2010/wordprocessingDrawing" xmlns:wp="http://schemas.openxmlformats.org/drawingml/2006/wordprocessingDrawing" xmlns:w10="urn:schemas-microsoft-com:office:word" xmlns:w="http://schemas.openxmlformats.org/wordprocessingml/2006/main" xmlns:w14="http://schemas.microsoft.com/office/word/2010/wordml" xmlns:w15="http://schemas.microsoft.com/office/word/2012/wordml" xmlns:w16cex="http://schemas.microsoft.com/office/word/2018/wordml/cex" xmlns:w16cid="http://schemas.microsoft.com/office/word/2016/wordml/cid" xmlns:w16="http://schemas.microsoft.com/office/word/2018/wordml" xmlns:w16du="http://schemas.microsoft.com/office/word/2023/wordml/word16du" xmlns:w16sdtdh="http://schemas.microsoft.com/office/word/2020/wordml/sdtdatahash" xmlns:w16se="http://schemas.microsoft.com/office/word/2015/wordml/symex" xmlns:wpg="http://schemas.microsoft.com/office/word/2010/wordprocessingGroup" xmlns:wpi="http://schemas.microsoft.com/office/word/2010/wordprocessingInk" xmlns:wne="http://schemas.microsoft.com/office/word/2006/wordml" xmlns:wps="http://schemas.microsoft.com/office/word/2010/wordprocessingShape" mc:Ignorable="w14 w15 w16se w16cid w16 w16cex w16sdtdh w16du wp14">
   <w:p/>
   <w:tbl>
     <w:tblPr>
@@ -2855,13 +2992,13 @@
 </file>
 
 <file path=word/header2.xml><?xml version="1.0" encoding="utf-8"?>
-<w:hdr xmlns:wpc="http://schemas.microsoft.com/office/word/2010/wordprocessingCanvas" xmlns:cx="http://schemas.microsoft.com/office/drawing/2014/chartex" xmlns:cx1="http://schemas.microsoft.com/office/drawing/2015/9/8/chartex" xmlns:cx2="http://schemas.microsoft.com/office/drawing/2015/10/21/chartex" xmlns:cx3="http://schemas.microsoft.com/office/drawing/2016/5/9/chartex" xmlns:cx4="http://schemas.microsoft.com/office/drawing/2016/5/10/chartex" xmlns:cx5="http://schemas.microsoft.com/office/drawing/2016/5/11/chartex" xmlns:cx6="http://schemas.microsoft.com/office/drawing/2016/5/12/chartex" xmlns:cx7="http://schemas.microsoft.com/office/drawing/2016/5/13/chartex" xmlns:cx8="http://schemas.microsoft.com/office/drawing/2016/5/14/chartex" xmlns:mc="http://schemas.openxmlformats.org/markup-compatibility/2006" xmlns:aink="http://schemas.microsoft.com/office/drawing/2016/ink" xmlns:am3d="http://schemas.microsoft.com/office/drawing/2017/model3d" xmlns:o="urn:schemas-microsoft-com:office:office" xmlns:oel="http://schemas.microsoft.com/office/2019/extlst" xmlns:r="http://schemas.openxmlformats.org/officeDocument/2006/relationships" xmlns:m="http://schemas.openxmlformats.org/officeDocument/2006/math" xmlns:v="urn:schemas-microsoft-com:vml" xmlns:wp14="http://schemas.microsoft.com/office/word/2010/wordprocessingDrawing" xmlns:wp="http://schemas.openxmlformats.org/drawingml/2006/wordprocessingDrawing" xmlns:w10="urn:schemas-microsoft-com:office:word" xmlns:w="http://schemas.openxmlformats.org/wordprocessingml/2006/main" xmlns:w14="http://schemas.microsoft.com/office/word/2010/wordml" xmlns:w15="http://schemas.microsoft.com/office/word/2012/wordml" xmlns:w16cex="http://schemas.microsoft.com/office/word/2018/wordml/cex" xmlns:w16cid="http://schemas.microsoft.com/office/word/2016/wordml/cid" xmlns:w16="http://schemas.microsoft.com/office/word/2018/wordml" xmlns:w16sdtdh="http://schemas.microsoft.com/office/word/2020/wordml/sdtdatahash" xmlns:w16se="http://schemas.microsoft.com/office/word/2015/wordml/symex" xmlns:wpg="http://schemas.microsoft.com/office/word/2010/wordprocessingGroup" xmlns:wpi="http://schemas.microsoft.com/office/word/2010/wordprocessingInk" xmlns:wne="http://schemas.microsoft.com/office/word/2006/wordml" xmlns:wps="http://schemas.microsoft.com/office/word/2010/wordprocessingShape" mc:Ignorable="w14 w15 w16se w16cid w16 w16cex w16sdtdh wp14">
+<w:hdr xmlns:wpc="http://schemas.microsoft.com/office/word/2010/wordprocessingCanvas" xmlns:cx="http://schemas.microsoft.com/office/drawing/2014/chartex" xmlns:cx1="http://schemas.microsoft.com/office/drawing/2015/9/8/chartex" xmlns:cx2="http://schemas.microsoft.com/office/drawing/2015/10/21/chartex" xmlns:cx3="http://schemas.microsoft.com/office/drawing/2016/5/9/chartex" xmlns:cx4="http://schemas.microsoft.com/office/drawing/2016/5/10/chartex" xmlns:cx5="http://schemas.microsoft.com/office/drawing/2016/5/11/chartex" xmlns:cx6="http://schemas.microsoft.com/office/drawing/2016/5/12/chartex" xmlns:cx7="http://schemas.microsoft.com/office/drawing/2016/5/13/chartex" xmlns:cx8="http://schemas.microsoft.com/office/drawing/2016/5/14/chartex" xmlns:mc="http://schemas.openxmlformats.org/markup-compatibility/2006" xmlns:aink="http://schemas.microsoft.com/office/drawing/2016/ink" xmlns:am3d="http://schemas.microsoft.com/office/drawing/2017/model3d" xmlns:o="urn:schemas-microsoft-com:office:office" xmlns:oel="http://schemas.microsoft.com/office/2019/extlst" xmlns:r="http://schemas.openxmlformats.org/officeDocument/2006/relationships" xmlns:m="http://schemas.openxmlformats.org/officeDocument/2006/math" xmlns:v="urn:schemas-microsoft-com:vml" xmlns:wp14="http://schemas.microsoft.com/office/word/2010/wordprocessingDrawing" xmlns:wp="http://schemas.openxmlformats.org/drawingml/2006/wordprocessingDrawing" xmlns:w10="urn:schemas-microsoft-com:office:word" xmlns:w="http://schemas.openxmlformats.org/wordprocessingml/2006/main" xmlns:w14="http://schemas.microsoft.com/office/word/2010/wordml" xmlns:w15="http://schemas.microsoft.com/office/word/2012/wordml" xmlns:w16cex="http://schemas.microsoft.com/office/word/2018/wordml/cex" xmlns:w16cid="http://schemas.microsoft.com/office/word/2016/wordml/cid" xmlns:w16="http://schemas.microsoft.com/office/word/2018/wordml" xmlns:w16du="http://schemas.microsoft.com/office/word/2023/wordml/word16du" xmlns:w16sdtdh="http://schemas.microsoft.com/office/word/2020/wordml/sdtdatahash" xmlns:w16se="http://schemas.microsoft.com/office/word/2015/wordml/symex" xmlns:wpg="http://schemas.microsoft.com/office/word/2010/wordprocessingGroup" xmlns:wpi="http://schemas.microsoft.com/office/word/2010/wordprocessingInk" xmlns:wne="http://schemas.microsoft.com/office/word/2006/wordml" xmlns:wps="http://schemas.microsoft.com/office/word/2010/wordprocessingShape" mc:Ignorable="w14 w15 w16se w16cid w16 w16cex w16sdtdh w16du wp14">
   <w:p/>
 </w:hdr>
 </file>
 
 <file path=word/header3.xml><?xml version="1.0" encoding="utf-8"?>
-<w:hdr xmlns:wpc="http://schemas.microsoft.com/office/word/2010/wordprocessingCanvas" xmlns:cx="http://schemas.microsoft.com/office/drawing/2014/chartex" xmlns:cx1="http://schemas.microsoft.com/office/drawing/2015/9/8/chartex" xmlns:cx2="http://schemas.microsoft.com/office/drawing/2015/10/21/chartex" xmlns:cx3="http://schemas.microsoft.com/office/drawing/2016/5/9/chartex" xmlns:cx4="http://schemas.microsoft.com/office/drawing/2016/5/10/chartex" xmlns:cx5="http://schemas.microsoft.com/office/drawing/2016/5/11/chartex" xmlns:cx6="http://schemas.microsoft.com/office/drawing/2016/5/12/chartex" xmlns:cx7="http://schemas.microsoft.com/office/drawing/2016/5/13/chartex" xmlns:cx8="http://schemas.microsoft.com/office/drawing/2016/5/14/chartex" xmlns:mc="http://schemas.openxmlformats.org/markup-compatibility/2006" xmlns:aink="http://schemas.microsoft.com/office/drawing/2016/ink" xmlns:am3d="http://schemas.microsoft.com/office/drawing/2017/model3d" xmlns:o="urn:schemas-microsoft-com:office:office" xmlns:oel="http://schemas.microsoft.com/office/2019/extlst" xmlns:r="http://schemas.openxmlformats.org/officeDocument/2006/relationships" xmlns:m="http://schemas.openxmlformats.org/officeDocument/2006/math" xmlns:v="urn:schemas-microsoft-com:vml" xmlns:wp14="http://schemas.microsoft.com/office/word/2010/wordprocessingDrawing" xmlns:wp="http://schemas.openxmlformats.org/drawingml/2006/wordprocessingDrawing" xmlns:w10="urn:schemas-microsoft-com:office:word" xmlns:w="http://schemas.openxmlformats.org/wordprocessingml/2006/main" xmlns:w14="http://schemas.microsoft.com/office/word/2010/wordml" xmlns:w15="http://schemas.microsoft.com/office/word/2012/wordml" xmlns:w16cex="http://schemas.microsoft.com/office/word/2018/wordml/cex" xmlns:w16cid="http://schemas.microsoft.com/office/word/2016/wordml/cid" xmlns:w16="http://schemas.microsoft.com/office/word/2018/wordml" xmlns:w16sdtdh="http://schemas.microsoft.com/office/word/2020/wordml/sdtdatahash" xmlns:w16se="http://schemas.microsoft.com/office/word/2015/wordml/symex" xmlns:wpg="http://schemas.microsoft.com/office/word/2010/wordprocessingGroup" xmlns:wpi="http://schemas.microsoft.com/office/word/2010/wordprocessingInk" xmlns:wne="http://schemas.microsoft.com/office/word/2006/wordml" xmlns:wps="http://schemas.microsoft.com/office/word/2010/wordprocessingShape" mc:Ignorable="w14 w15 w16se w16cid w16 w16cex w16sdtdh wp14">
+<w:hdr xmlns:wpc="http://schemas.microsoft.com/office/word/2010/wordprocessingCanvas" xmlns:cx="http://schemas.microsoft.com/office/drawing/2014/chartex" xmlns:cx1="http://schemas.microsoft.com/office/drawing/2015/9/8/chartex" xmlns:cx2="http://schemas.microsoft.com/office/drawing/2015/10/21/chartex" xmlns:cx3="http://schemas.microsoft.com/office/drawing/2016/5/9/chartex" xmlns:cx4="http://schemas.microsoft.com/office/drawing/2016/5/10/chartex" xmlns:cx5="http://schemas.microsoft.com/office/drawing/2016/5/11/chartex" xmlns:cx6="http://schemas.microsoft.com/office/drawing/2016/5/12/chartex" xmlns:cx7="http://schemas.microsoft.com/office/drawing/2016/5/13/chartex" xmlns:cx8="http://schemas.microsoft.com/office/drawing/2016/5/14/chartex" xmlns:mc="http://schemas.openxmlformats.org/markup-compatibility/2006" xmlns:aink="http://schemas.microsoft.com/office/drawing/2016/ink" xmlns:am3d="http://schemas.microsoft.com/office/drawing/2017/model3d" xmlns:o="urn:schemas-microsoft-com:office:office" xmlns:oel="http://schemas.microsoft.com/office/2019/extlst" xmlns:r="http://schemas.openxmlformats.org/officeDocument/2006/relationships" xmlns:m="http://schemas.openxmlformats.org/officeDocument/2006/math" xmlns:v="urn:schemas-microsoft-com:vml" xmlns:wp14="http://schemas.microsoft.com/office/word/2010/wordprocessingDrawing" xmlns:wp="http://schemas.openxmlformats.org/drawingml/2006/wordprocessingDrawing" xmlns:w10="urn:schemas-microsoft-com:office:word" xmlns:w="http://schemas.openxmlformats.org/wordprocessingml/2006/main" xmlns:w14="http://schemas.microsoft.com/office/word/2010/wordml" xmlns:w15="http://schemas.microsoft.com/office/word/2012/wordml" xmlns:w16cex="http://schemas.microsoft.com/office/word/2018/wordml/cex" xmlns:w16cid="http://schemas.microsoft.com/office/word/2016/wordml/cid" xmlns:w16="http://schemas.microsoft.com/office/word/2018/wordml" xmlns:w16du="http://schemas.microsoft.com/office/word/2023/wordml/word16du" xmlns:w16sdtdh="http://schemas.microsoft.com/office/word/2020/wordml/sdtdatahash" xmlns:w16se="http://schemas.microsoft.com/office/word/2015/wordml/symex" xmlns:wpg="http://schemas.microsoft.com/office/word/2010/wordprocessingGroup" xmlns:wpi="http://schemas.microsoft.com/office/word/2010/wordprocessingInk" xmlns:wne="http://schemas.microsoft.com/office/word/2006/wordml" xmlns:wps="http://schemas.microsoft.com/office/word/2010/wordprocessingShape" mc:Ignorable="w14 w15 w16se w16cid w16 w16cex w16sdtdh w16du wp14">
   <w:p>
     <w:r>
       <w:t xml:space="preserve">Documentação de Projeto para o Sistema </w:t>
@@ -2904,7 +3041,7 @@
 </file>
 
 <file path=word/numbering.xml><?xml version="1.0" encoding="utf-8"?>
-<w:numbering xmlns:wpc="http://schemas.microsoft.com/office/word/2010/wordprocessingCanvas" xmlns:cx="http://schemas.microsoft.com/office/drawing/2014/chartex" xmlns:cx1="http://schemas.microsoft.com/office/drawing/2015/9/8/chartex" xmlns:cx2="http://schemas.microsoft.com/office/drawing/2015/10/21/chartex" xmlns:cx3="http://schemas.microsoft.com/office/drawing/2016/5/9/chartex" xmlns:cx4="http://schemas.microsoft.com/office/drawing/2016/5/10/chartex" xmlns:cx5="http://schemas.microsoft.com/office/drawing/2016/5/11/chartex" xmlns:cx6="http://schemas.microsoft.com/office/drawing/2016/5/12/chartex" xmlns:cx7="http://schemas.microsoft.com/office/drawing/2016/5/13/chartex" xmlns:cx8="http://schemas.microsoft.com/office/drawing/2016/5/14/chartex" xmlns:mc="http://schemas.openxmlformats.org/markup-compatibility/2006" xmlns:aink="http://schemas.microsoft.com/office/drawing/2016/ink" xmlns:am3d="http://schemas.microsoft.com/office/drawing/2017/model3d" xmlns:o="urn:schemas-microsoft-com:office:office" xmlns:oel="http://schemas.microsoft.com/office/2019/extlst" xmlns:r="http://schemas.openxmlformats.org/officeDocument/2006/relationships" xmlns:m="http://schemas.openxmlformats.org/officeDocument/2006/math" xmlns:v="urn:schemas-microsoft-com:vml" xmlns:wp14="http://schemas.microsoft.com/office/word/2010/wordprocessingDrawing" xmlns:wp="http://schemas.openxmlformats.org/drawingml/2006/wordprocessingDrawing" xmlns:w10="urn:schemas-microsoft-com:office:word" xmlns:w="http://schemas.openxmlformats.org/wordprocessingml/2006/main" xmlns:w14="http://schemas.microsoft.com/office/word/2010/wordml" xmlns:w15="http://schemas.microsoft.com/office/word/2012/wordml" xmlns:w16cex="http://schemas.microsoft.com/office/word/2018/wordml/cex" xmlns:w16cid="http://schemas.microsoft.com/office/word/2016/wordml/cid" xmlns:w16="http://schemas.microsoft.com/office/word/2018/wordml" xmlns:w16sdtdh="http://schemas.microsoft.com/office/word/2020/wordml/sdtdatahash" xmlns:w16se="http://schemas.microsoft.com/office/word/2015/wordml/symex" xmlns:wpg="http://schemas.microsoft.com/office/word/2010/wordprocessingGroup" xmlns:wpi="http://schemas.microsoft.com/office/word/2010/wordprocessingInk" xmlns:wne="http://schemas.microsoft.com/office/word/2006/wordml" xmlns:wps="http://schemas.microsoft.com/office/word/2010/wordprocessingShape" mc:Ignorable="w14 w15 w16se w16cid w16 w16cex w16sdtdh wp14">
+<w:numbering xmlns:wpc="http://schemas.microsoft.com/office/word/2010/wordprocessingCanvas" xmlns:cx="http://schemas.microsoft.com/office/drawing/2014/chartex" xmlns:cx1="http://schemas.microsoft.com/office/drawing/2015/9/8/chartex" xmlns:cx2="http://schemas.microsoft.com/office/drawing/2015/10/21/chartex" xmlns:cx3="http://schemas.microsoft.com/office/drawing/2016/5/9/chartex" xmlns:cx4="http://schemas.microsoft.com/office/drawing/2016/5/10/chartex" xmlns:cx5="http://schemas.microsoft.com/office/drawing/2016/5/11/chartex" xmlns:cx6="http://schemas.microsoft.com/office/drawing/2016/5/12/chartex" xmlns:cx7="http://schemas.microsoft.com/office/drawing/2016/5/13/chartex" xmlns:cx8="http://schemas.microsoft.com/office/drawing/2016/5/14/chartex" xmlns:mc="http://schemas.openxmlformats.org/markup-compatibility/2006" xmlns:aink="http://schemas.microsoft.com/office/drawing/2016/ink" xmlns:am3d="http://schemas.microsoft.com/office/drawing/2017/model3d" xmlns:o="urn:schemas-microsoft-com:office:office" xmlns:oel="http://schemas.microsoft.com/office/2019/extlst" xmlns:r="http://schemas.openxmlformats.org/officeDocument/2006/relationships" xmlns:m="http://schemas.openxmlformats.org/officeDocument/2006/math" xmlns:v="urn:schemas-microsoft-com:vml" xmlns:wp14="http://schemas.microsoft.com/office/word/2010/wordprocessingDrawing" xmlns:wp="http://schemas.openxmlformats.org/drawingml/2006/wordprocessingDrawing" xmlns:w10="urn:schemas-microsoft-com:office:word" xmlns:w="http://schemas.openxmlformats.org/wordprocessingml/2006/main" xmlns:w14="http://schemas.microsoft.com/office/word/2010/wordml" xmlns:w15="http://schemas.microsoft.com/office/word/2012/wordml" xmlns:w16cex="http://schemas.microsoft.com/office/word/2018/wordml/cex" xmlns:w16cid="http://schemas.microsoft.com/office/word/2016/wordml/cid" xmlns:w16="http://schemas.microsoft.com/office/word/2018/wordml" xmlns:w16du="http://schemas.microsoft.com/office/word/2023/wordml/word16du" xmlns:w16sdtdh="http://schemas.microsoft.com/office/word/2020/wordml/sdtdatahash" xmlns:w16se="http://schemas.microsoft.com/office/word/2015/wordml/symex" xmlns:wpg="http://schemas.microsoft.com/office/word/2010/wordprocessingGroup" xmlns:wpi="http://schemas.microsoft.com/office/word/2010/wordprocessingInk" xmlns:wne="http://schemas.microsoft.com/office/word/2006/wordml" xmlns:wps="http://schemas.microsoft.com/office/word/2010/wordprocessingShape" mc:Ignorable="w14 w15 w16se w16cid w16 w16cex w16sdtdh w16du wp14">
   <w:abstractNum w:abstractNumId="0" w15:restartNumberingAfterBreak="0">
     <w:nsid w:val="0A2C5DC7"/>
     <w:multiLevelType w:val="hybridMultilevel"/>
@@ -3021,7 +3158,7 @@
   <w:abstractNum w:abstractNumId="1" w15:restartNumberingAfterBreak="0">
     <w:nsid w:val="5F3C58D3"/>
     <w:multiLevelType w:val="multilevel"/>
-    <w:tmpl w:val="D0A848EC"/>
+    <w:tmpl w:val="F3DAA1CC"/>
     <w:lvl w:ilvl="0">
       <w:start w:val="1"/>
       <w:numFmt w:val="decimal"/>
@@ -3039,6 +3176,12 @@
       <w:pPr>
         <w:ind w:left="0" w:firstLine="0"/>
       </w:pPr>
+      <w:rPr>
+        <w:b/>
+        <w:bCs w:val="0"/>
+        <w:sz w:val="28"/>
+        <w:szCs w:val="28"/>
+      </w:rPr>
     </w:lvl>
     <w:lvl w:ilvl="2">
       <w:start w:val="1"/>
@@ -3114,7 +3257,7 @@
 </file>
 
 <file path=word/styles.xml><?xml version="1.0" encoding="utf-8"?>
-<w:styles xmlns:mc="http://schemas.openxmlformats.org/markup-compatibility/2006" xmlns:r="http://schemas.openxmlformats.org/officeDocument/2006/relationships" xmlns:w="http://schemas.openxmlformats.org/wordprocessingml/2006/main" xmlns:w14="http://schemas.microsoft.com/office/word/2010/wordml" xmlns:w15="http://schemas.microsoft.com/office/word/2012/wordml" xmlns:w16cex="http://schemas.microsoft.com/office/word/2018/wordml/cex" xmlns:w16cid="http://schemas.microsoft.com/office/word/2016/wordml/cid" xmlns:w16="http://schemas.microsoft.com/office/word/2018/wordml" xmlns:w16sdtdh="http://schemas.microsoft.com/office/word/2020/wordml/sdtdatahash" xmlns:w16se="http://schemas.microsoft.com/office/word/2015/wordml/symex" mc:Ignorable="w14 w15 w16se w16cid w16 w16cex w16sdtdh">
+<w:styles xmlns:mc="http://schemas.openxmlformats.org/markup-compatibility/2006" xmlns:r="http://schemas.openxmlformats.org/officeDocument/2006/relationships" xmlns:w="http://schemas.openxmlformats.org/wordprocessingml/2006/main" xmlns:w14="http://schemas.microsoft.com/office/word/2010/wordml" xmlns:w15="http://schemas.microsoft.com/office/word/2012/wordml" xmlns:w16cex="http://schemas.microsoft.com/office/word/2018/wordml/cex" xmlns:w16cid="http://schemas.microsoft.com/office/word/2016/wordml/cid" xmlns:w16="http://schemas.microsoft.com/office/word/2018/wordml" xmlns:w16du="http://schemas.microsoft.com/office/word/2023/wordml/word16du" xmlns:w16sdtdh="http://schemas.microsoft.com/office/word/2020/wordml/sdtdatahash" xmlns:w16se="http://schemas.microsoft.com/office/word/2015/wordml/symex" mc:Ignorable="w14 w15 w16se w16cid w16 w16cex w16sdtdh w16du">
   <w:docDefaults>
     <w:rPrDefault>
       <w:rPr>
@@ -3516,7 +3659,7 @@
       <w:lang w:val="pt-BR"/>
     </w:rPr>
   </w:style>
-  <w:style w:type="paragraph" w:styleId="Ttulo1">
+  <w:style w:type="paragraph" w:styleId="Heading1">
     <w:name w:val="heading 1"/>
     <w:basedOn w:val="Normal"/>
     <w:next w:val="Normal"/>
@@ -3534,10 +3677,11 @@
       <w:szCs w:val="36"/>
     </w:rPr>
   </w:style>
-  <w:style w:type="paragraph" w:styleId="Ttulo2">
+  <w:style w:type="paragraph" w:styleId="Heading2">
     <w:name w:val="heading 2"/>
     <w:basedOn w:val="Normal"/>
     <w:next w:val="Normal"/>
+    <w:link w:val="Heading2Char"/>
     <w:uiPriority w:val="9"/>
     <w:unhideWhenUsed/>
     <w:qFormat/>
@@ -3553,12 +3697,11 @@
       <w:szCs w:val="28"/>
     </w:rPr>
   </w:style>
-  <w:style w:type="paragraph" w:styleId="Ttulo3">
+  <w:style w:type="paragraph" w:styleId="Heading3">
     <w:name w:val="heading 3"/>
     <w:basedOn w:val="Normal"/>
     <w:next w:val="Normal"/>
     <w:uiPriority w:val="9"/>
-    <w:semiHidden/>
     <w:unhideWhenUsed/>
     <w:qFormat/>
     <w:pPr>
@@ -3569,7 +3712,7 @@
       <w:b/>
     </w:rPr>
   </w:style>
-  <w:style w:type="paragraph" w:styleId="Ttulo4">
+  <w:style w:type="paragraph" w:styleId="Heading4">
     <w:name w:val="heading 4"/>
     <w:basedOn w:val="Normal"/>
     <w:next w:val="Normal"/>
@@ -3590,7 +3733,7 @@
       <w:szCs w:val="22"/>
     </w:rPr>
   </w:style>
-  <w:style w:type="paragraph" w:styleId="Ttulo5">
+  <w:style w:type="paragraph" w:styleId="Heading5">
     <w:name w:val="heading 5"/>
     <w:basedOn w:val="Normal"/>
     <w:next w:val="Normal"/>
@@ -3608,7 +3751,7 @@
       <w:szCs w:val="22"/>
     </w:rPr>
   </w:style>
-  <w:style w:type="paragraph" w:styleId="Ttulo6">
+  <w:style w:type="paragraph" w:styleId="Heading6">
     <w:name w:val="heading 6"/>
     <w:basedOn w:val="Normal"/>
     <w:next w:val="Normal"/>
@@ -3627,13 +3770,13 @@
       <w:szCs w:val="22"/>
     </w:rPr>
   </w:style>
-  <w:style w:type="character" w:default="1" w:styleId="Fontepargpadro">
+  <w:style w:type="character" w:default="1" w:styleId="DefaultParagraphFont">
     <w:name w:val="Default Paragraph Font"/>
     <w:uiPriority w:val="1"/>
     <w:semiHidden/>
     <w:unhideWhenUsed/>
   </w:style>
-  <w:style w:type="table" w:default="1" w:styleId="Tabelanormal">
+  <w:style w:type="table" w:default="1" w:styleId="TableNormal">
     <w:name w:val="Normal Table"/>
     <w:uiPriority w:val="99"/>
     <w:semiHidden/>
@@ -3648,14 +3791,14 @@
       </w:tblCellMar>
     </w:tblPr>
   </w:style>
-  <w:style w:type="numbering" w:default="1" w:styleId="Semlista">
+  <w:style w:type="numbering" w:default="1" w:styleId="NoList">
     <w:name w:val="No List"/>
     <w:uiPriority w:val="99"/>
     <w:semiHidden/>
     <w:unhideWhenUsed/>
   </w:style>
-  <w:style w:type="table" w:customStyle="1" w:styleId="TableNormal">
-    <w:name w:val="Table Normal"/>
+  <w:style w:type="table" w:customStyle="1" w:styleId="TableNormal1">
+    <w:name w:val="Table Normal1"/>
     <w:tblPr>
       <w:tblCellMar>
         <w:top w:w="0" w:type="dxa"/>
@@ -3665,7 +3808,7 @@
       </w:tblCellMar>
     </w:tblPr>
   </w:style>
-  <w:style w:type="paragraph" w:styleId="Ttulo">
+  <w:style w:type="paragraph" w:styleId="Title">
     <w:name w:val="Title"/>
     <w:basedOn w:val="Normal"/>
     <w:next w:val="Normal"/>
@@ -3682,7 +3825,7 @@
       <w:szCs w:val="64"/>
     </w:rPr>
   </w:style>
-  <w:style w:type="paragraph" w:styleId="Subttulo">
+  <w:style w:type="paragraph" w:styleId="Subtitle">
     <w:name w:val="Subtitle"/>
     <w:basedOn w:val="Normal"/>
     <w:next w:val="Normal"/>
@@ -3702,7 +3845,7 @@
     </w:rPr>
   </w:style>
   <w:style w:type="table" w:customStyle="1" w:styleId="a">
-    <w:basedOn w:val="TableNormal"/>
+    <w:basedOn w:val="TableNormal1"/>
     <w:tblPr>
       <w:tblStyleRowBandSize w:val="1"/>
       <w:tblStyleColBandSize w:val="1"/>
@@ -3713,7 +3856,7 @@
     </w:tblPr>
   </w:style>
   <w:style w:type="table" w:customStyle="1" w:styleId="a0">
-    <w:basedOn w:val="TableNormal"/>
+    <w:basedOn w:val="TableNormal1"/>
     <w:tblPr>
       <w:tblStyleRowBandSize w:val="1"/>
       <w:tblStyleColBandSize w:val="1"/>
@@ -3724,7 +3867,7 @@
     </w:tblPr>
   </w:style>
   <w:style w:type="table" w:customStyle="1" w:styleId="a1">
-    <w:basedOn w:val="TableNormal"/>
+    <w:basedOn w:val="TableNormal1"/>
     <w:tblPr>
       <w:tblStyleRowBandSize w:val="1"/>
       <w:tblStyleColBandSize w:val="1"/>
@@ -3734,10 +3877,10 @@
       </w:tblCellMar>
     </w:tblPr>
   </w:style>
-  <w:style w:type="paragraph" w:styleId="Cabealho">
+  <w:style w:type="paragraph" w:styleId="Header">
     <w:name w:val="header"/>
     <w:basedOn w:val="Normal"/>
-    <w:link w:val="CabealhoChar"/>
+    <w:link w:val="HeaderChar"/>
     <w:uiPriority w:val="99"/>
     <w:unhideWhenUsed/>
     <w:rsid w:val="007D0F78"/>
@@ -3748,17 +3891,17 @@
       </w:tabs>
     </w:pPr>
   </w:style>
-  <w:style w:type="character" w:customStyle="1" w:styleId="CabealhoChar">
-    <w:name w:val="Cabeçalho Char"/>
-    <w:basedOn w:val="Fontepargpadro"/>
-    <w:link w:val="Cabealho"/>
+  <w:style w:type="character" w:customStyle="1" w:styleId="HeaderChar">
+    <w:name w:val="Header Char"/>
+    <w:basedOn w:val="DefaultParagraphFont"/>
+    <w:link w:val="Header"/>
     <w:uiPriority w:val="99"/>
     <w:rsid w:val="007D0F78"/>
   </w:style>
-  <w:style w:type="paragraph" w:styleId="Rodap">
+  <w:style w:type="paragraph" w:styleId="Footer">
     <w:name w:val="footer"/>
     <w:basedOn w:val="Normal"/>
-    <w:link w:val="RodapChar"/>
+    <w:link w:val="FooterChar"/>
     <w:uiPriority w:val="99"/>
     <w:unhideWhenUsed/>
     <w:rsid w:val="007D0F78"/>
@@ -3769,14 +3912,14 @@
       </w:tabs>
     </w:pPr>
   </w:style>
-  <w:style w:type="character" w:customStyle="1" w:styleId="RodapChar">
-    <w:name w:val="Rodapé Char"/>
-    <w:basedOn w:val="Fontepargpadro"/>
-    <w:link w:val="Rodap"/>
+  <w:style w:type="character" w:customStyle="1" w:styleId="FooterChar">
+    <w:name w:val="Footer Char"/>
+    <w:basedOn w:val="DefaultParagraphFont"/>
+    <w:link w:val="Footer"/>
     <w:uiPriority w:val="99"/>
     <w:rsid w:val="007D0F78"/>
   </w:style>
-  <w:style w:type="paragraph" w:styleId="Legenda">
+  <w:style w:type="paragraph" w:styleId="Caption">
     <w:name w:val="caption"/>
     <w:basedOn w:val="Normal"/>
     <w:next w:val="Normal"/>
@@ -3795,7 +3938,7 @@
       <w:szCs w:val="18"/>
     </w:rPr>
   </w:style>
-  <w:style w:type="paragraph" w:styleId="PargrafodaLista">
+  <w:style w:type="paragraph" w:styleId="ListParagraph">
     <w:name w:val="List Paragraph"/>
     <w:basedOn w:val="Normal"/>
     <w:uiPriority w:val="34"/>
@@ -3806,9 +3949,9 @@
       <w:contextualSpacing/>
     </w:pPr>
   </w:style>
-  <w:style w:type="paragraph" w:styleId="CabealhodoSumrio">
+  <w:style w:type="paragraph" w:styleId="TOCHeading">
     <w:name w:val="TOC Heading"/>
-    <w:basedOn w:val="Ttulo1"/>
+    <w:basedOn w:val="Heading1"/>
     <w:next w:val="Normal"/>
     <w:uiPriority w:val="39"/>
     <w:unhideWhenUsed/>
@@ -3827,7 +3970,7 @@
       <w:szCs w:val="32"/>
     </w:rPr>
   </w:style>
-  <w:style w:type="paragraph" w:styleId="Sumrio1">
+  <w:style w:type="paragraph" w:styleId="TOC1">
     <w:name w:val="toc 1"/>
     <w:basedOn w:val="Normal"/>
     <w:next w:val="Normal"/>
@@ -3839,7 +3982,7 @@
       <w:spacing w:after="100"/>
     </w:pPr>
   </w:style>
-  <w:style w:type="paragraph" w:styleId="Sumrio2">
+  <w:style w:type="paragraph" w:styleId="TOC2">
     <w:name w:val="toc 2"/>
     <w:basedOn w:val="Normal"/>
     <w:next w:val="Normal"/>
@@ -3854,7 +3997,7 @@
   </w:style>
   <w:style w:type="character" w:styleId="Hyperlink">
     <w:name w:val="Hyperlink"/>
-    <w:basedOn w:val="Fontepargpadro"/>
+    <w:basedOn w:val="DefaultParagraphFont"/>
     <w:uiPriority w:val="99"/>
     <w:unhideWhenUsed/>
     <w:rsid w:val="00C70C1C"/>
@@ -3876,6 +4019,19 @@
     </w:pPr>
     <w:rPr>
       <w:rFonts w:ascii="Times New Roman" w:eastAsia="Times New Roman" w:hAnsi="Times New Roman" w:cs="Times New Roman"/>
+    </w:rPr>
+  </w:style>
+  <w:style w:type="character" w:customStyle="1" w:styleId="Heading2Char">
+    <w:name w:val="Heading 2 Char"/>
+    <w:basedOn w:val="DefaultParagraphFont"/>
+    <w:link w:val="Heading2"/>
+    <w:uiPriority w:val="9"/>
+    <w:rsid w:val="00825D62"/>
+    <w:rPr>
+      <w:b/>
+      <w:sz w:val="28"/>
+      <w:szCs w:val="28"/>
+      <w:lang w:val="pt-BR"/>
     </w:rPr>
   </w:style>
 </w:styles>

</xml_diff>

<commit_message>
Correção do diagrama de arquitetura
</commit_message>
<xml_diff>
--- a/Editaveis/Documentacao do projeto.docx
+++ b/Editaveis/Documentacao do projeto.docx
@@ -2201,83 +2201,48 @@
     <w:p/>
     <w:p>
       <w:r>
-        <w:t xml:space="preserve">A camada de </w:t>
-      </w:r>
-      <w:proofErr w:type="spellStart"/>
-      <w:r>
-        <w:t>Utils</w:t>
-      </w:r>
-      <w:proofErr w:type="spellEnd"/>
-      <w:r>
-        <w:t xml:space="preserve"> engloba classes utilitárias, como classes de manipulação de erros e classes de </w:t>
-      </w:r>
-      <w:proofErr w:type="spellStart"/>
-      <w:r>
-        <w:t>helper</w:t>
-      </w:r>
-      <w:proofErr w:type="spellEnd"/>
-      <w:r>
-        <w:t>, que fornecem funcionalidades auxiliares para o desenvolvimento do aplicativo.</w:t>
-      </w:r>
-      <w:r>
-        <w:t xml:space="preserve"> </w:t>
-      </w:r>
-      <w:r>
-        <w:t xml:space="preserve">A camada de </w:t>
-      </w:r>
-      <w:proofErr w:type="spellStart"/>
-      <w:r>
-        <w:t>Config</w:t>
-      </w:r>
-      <w:proofErr w:type="spellEnd"/>
-      <w:r>
-        <w:t xml:space="preserve"> inclui arquivos de configuração que definem várias configurações do aplicativo, como configurações de banco de dados, configurações de ambiente e configurações gerais do aplicativo.</w:t>
+        <w:t xml:space="preserve">A </w:t>
+      </w:r>
+      <w:r>
+        <w:fldChar w:fldCharType="begin"/>
+      </w:r>
+      <w:r>
+        <w:instrText xml:space="preserve"> REF _Ref167859530 \h </w:instrText>
+      </w:r>
+      <w:r>
+        <w:fldChar w:fldCharType="separate"/>
+      </w:r>
+      <w:r>
+        <w:t xml:space="preserve">Figura </w:t>
+      </w:r>
+      <w:r>
+        <w:rPr>
+          <w:noProof/>
+        </w:rPr>
+        <w:t>2</w:t>
+      </w:r>
+      <w:r>
+        <w:fldChar w:fldCharType="end"/>
+      </w:r>
+      <w:r>
+        <w:t xml:space="preserve"> a seguir ilustra as informações supra apresentadas.</w:t>
       </w:r>
     </w:p>
     <w:p/>
     <w:p>
-      <w:r>
-        <w:t xml:space="preserve">A </w:t>
-      </w:r>
-      <w:r>
-        <w:fldChar w:fldCharType="begin"/>
-      </w:r>
-      <w:r>
-        <w:instrText xml:space="preserve"> REF _Ref167859530 \h </w:instrText>
-      </w:r>
-      <w:r>
-        <w:fldChar w:fldCharType="separate"/>
-      </w:r>
-      <w:r>
-        <w:t xml:space="preserve">Figura </w:t>
-      </w:r>
+      <w:pPr>
+        <w:keepNext/>
+        <w:jc w:val="center"/>
+      </w:pPr>
       <w:r>
         <w:rPr>
           <w:noProof/>
         </w:rPr>
-        <w:t>2</w:t>
-      </w:r>
-      <w:r>
-        <w:fldChar w:fldCharType="end"/>
-      </w:r>
-      <w:r>
-        <w:t xml:space="preserve"> a seguir ilustra as informações supra apresentadas.</w:t>
-      </w:r>
-    </w:p>
-    <w:p/>
-    <w:p>
-      <w:pPr>
-        <w:keepNext/>
-      </w:pPr>
-      <w:r>
-        <w:rPr>
-          <w:noProof/>
-        </w:rPr>
         <w:drawing>
-          <wp:inline distT="0" distB="0" distL="0" distR="0" wp14:anchorId="3B40AC2D" wp14:editId="3B98BA05">
-            <wp:extent cx="6126480" cy="5966460"/>
-            <wp:effectExtent l="0" t="0" r="7620" b="0"/>
-            <wp:docPr id="1" name="Imagem 1"/>
+          <wp:inline distT="0" distB="0" distL="0" distR="0" wp14:anchorId="30DC0238" wp14:editId="248109A5">
+            <wp:extent cx="3763645" cy="6560820"/>
+            <wp:effectExtent l="0" t="0" r="8255" b="0"/>
+            <wp:docPr id="5" name="Imagem 5"/>
             <wp:cNvGraphicFramePr>
               <a:graphicFrameLocks xmlns:a="http://schemas.openxmlformats.org/drawingml/2006/main" noChangeAspect="1"/>
             </wp:cNvGraphicFramePr>
@@ -2285,12 +2250,12 @@
               <a:graphicData uri="http://schemas.openxmlformats.org/drawingml/2006/picture">
                 <pic:pic xmlns:pic="http://schemas.openxmlformats.org/drawingml/2006/picture">
                   <pic:nvPicPr>
-                    <pic:cNvPr id="0" name="Picture 3"/>
+                    <pic:cNvPr id="0" name="Picture 1"/>
                     <pic:cNvPicPr>
                       <a:picLocks noChangeAspect="1" noChangeArrowheads="1"/>
                     </pic:cNvPicPr>
                   </pic:nvPicPr>
-                  <pic:blipFill>
+                  <pic:blipFill rotWithShape="1">
                     <a:blip r:embed="rId12">
                       <a:extLst>
                         <a:ext uri="{28A0092B-C50C-407E-A947-70E740481C1C}">
@@ -2298,15 +2263,13 @@
                         </a:ext>
                       </a:extLst>
                     </a:blip>
-                    <a:srcRect/>
-                    <a:stretch>
-                      <a:fillRect/>
-                    </a:stretch>
+                    <a:srcRect l="992" t="345" r="976" b="644"/>
+                    <a:stretch/>
                   </pic:blipFill>
                   <pic:spPr bwMode="auto">
                     <a:xfrm>
                       <a:off x="0" y="0"/>
-                      <a:ext cx="6126480" cy="5966460"/>
+                      <a:ext cx="3789005" cy="6605028"/>
                     </a:xfrm>
                     <a:prstGeom prst="rect">
                       <a:avLst/>
@@ -2315,6 +2278,11 @@
                     <a:ln>
                       <a:noFill/>
                     </a:ln>
+                    <a:extLst>
+                      <a:ext uri="{53640926-AAD7-44D8-BBD7-CCE9431645EC}">
+                        <a14:shadowObscured xmlns:a14="http://schemas.microsoft.com/office/drawing/2010/main"/>
+                      </a:ext>
+                    </a:extLst>
                   </pic:spPr>
                 </pic:pic>
               </a:graphicData>
@@ -2372,6 +2340,7 @@
       </w:pPr>
       <w:bookmarkStart w:id="12" w:name="_Toc167858806"/>
       <w:r>
+        <w:lastRenderedPageBreak/>
         <w:t>Diagrama</w:t>
       </w:r>
       <w:r>
@@ -2660,11 +2629,7 @@
       </w:r>
       <w:proofErr w:type="spellEnd"/>
       <w:r>
-        <w:t xml:space="preserve">, que é encapsulado por uma máquina virtual em um serviço de nuvem, por meio de </w:t>
-      </w:r>
-      <w:r>
-        <w:lastRenderedPageBreak/>
-        <w:t xml:space="preserve">protocolos </w:t>
+        <w:t xml:space="preserve">, que é encapsulado por uma máquina virtual em um serviço de nuvem, por meio de protocolos </w:t>
       </w:r>
       <w:proofErr w:type="spellStart"/>
       <w:r>
@@ -2695,6 +2660,7 @@
         <w:rPr>
           <w:noProof/>
         </w:rPr>
+        <w:lastRenderedPageBreak/>
         <w:drawing>
           <wp:inline distT="0" distB="0" distL="0" distR="0" wp14:anchorId="0F1D48AE" wp14:editId="51274CF7">
             <wp:extent cx="4405626" cy="4094922"/>
@@ -2819,247 +2785,147 @@
     </w:p>
     <w:p>
       <w:r>
-        <w:t>Nesta seção, são apresentados diagramas de sequência referentes aos casos de uso do sistema</w:t>
+        <w:t>Nesta seção, são apresentados diagramas de sequência referentes aos casos de uso do sistema implementado. Esses diagramas demonstram o fluxo entre os componentes para cada cenário de uso, dessa forma, eles apresentam como funcionam os fluxos de chamadas entre as entidades que participam de uma interação.</w:t>
+      </w:r>
+    </w:p>
+    <w:p/>
+    <w:p>
+      <w:r>
+        <w:t xml:space="preserve">A </w:t>
+      </w:r>
+      <w:r>
+        <w:rPr>
+          <w:highlight w:val="yellow"/>
+        </w:rPr>
+        <w:t>Figura X</w:t>
+      </w:r>
+      <w:r>
+        <w:t xml:space="preserve"> representa o diagrama de sequência responsável pelo fluxo de agendamento de pedidos. Nesse fluxo, o usuário Cliente envia mensagens síncronas ao sistema com o objetivo de listar os produtos à venda, adicionar ou excluir produtos do carrinho de compras, adicionar informações de comprador e de entrega e confirmar o pedido. A partir disso, as mensagens chegam aos componentes de execução responsáveis, </w:t>
+      </w:r>
+      <w:proofErr w:type="spellStart"/>
+      <w:r>
+        <w:t>ProdutosController</w:t>
+      </w:r>
+      <w:proofErr w:type="spellEnd"/>
+      <w:r>
+        <w:t xml:space="preserve"> ou </w:t>
+      </w:r>
+      <w:proofErr w:type="spellStart"/>
+      <w:r>
+        <w:t>PedidosController</w:t>
+      </w:r>
+      <w:proofErr w:type="spellEnd"/>
+      <w:r>
+        <w:t>, que tratam os dados da requisição e enviam para o</w:t>
+      </w:r>
+      <w:r>
+        <w:t>s</w:t>
+      </w:r>
+      <w:r>
+        <w:t xml:space="preserve"> componente</w:t>
+      </w:r>
+      <w:r>
+        <w:t>s</w:t>
+      </w:r>
+      <w:r>
+        <w:t xml:space="preserve"> de execução </w:t>
+      </w:r>
+      <w:r>
+        <w:t xml:space="preserve">conforme responsabilidade, podendo ser o </w:t>
+      </w:r>
+      <w:proofErr w:type="spellStart"/>
+      <w:r>
+        <w:lastRenderedPageBreak/>
+        <w:t>ProdutosService</w:t>
+      </w:r>
+      <w:proofErr w:type="spellEnd"/>
+      <w:r>
+        <w:t xml:space="preserve">, </w:t>
+      </w:r>
+      <w:proofErr w:type="spellStart"/>
+      <w:r>
+        <w:t>PedidosService</w:t>
+      </w:r>
+      <w:proofErr w:type="spellEnd"/>
+      <w:r>
+        <w:t xml:space="preserve">, </w:t>
+      </w:r>
+      <w:proofErr w:type="spellStart"/>
+      <w:r>
+        <w:t>ClientesService</w:t>
+      </w:r>
+      <w:proofErr w:type="spellEnd"/>
+      <w:r>
+        <w:t xml:space="preserve"> ou </w:t>
+      </w:r>
+      <w:proofErr w:type="spellStart"/>
+      <w:r>
+        <w:t>EnderecosService</w:t>
+      </w:r>
+      <w:proofErr w:type="spellEnd"/>
+      <w:r>
+        <w:t>,</w:t>
+      </w:r>
+      <w:r>
+        <w:t xml:space="preserve"> que manipula</w:t>
+      </w:r>
+      <w:r>
+        <w:t>m</w:t>
       </w:r>
       <w:r>
         <w:t xml:space="preserve"> </w:t>
       </w:r>
       <w:r>
-        <w:t>implementado. Esses diagramas demonstram o fluxo entre os componentes para cada cenário de</w:t>
+        <w:t xml:space="preserve"> as respectivas </w:t>
+      </w:r>
+      <w:r>
+        <w:t>entidade</w:t>
+      </w:r>
+      <w:r>
+        <w:t xml:space="preserve">s, Produtos, Pedidos, Clientes ou </w:t>
+      </w:r>
+      <w:proofErr w:type="spellStart"/>
+      <w:r>
+        <w:t>Enderecos</w:t>
+      </w:r>
+      <w:proofErr w:type="spellEnd"/>
+      <w:r>
+        <w:t>,</w:t>
+      </w:r>
+      <w:r>
+        <w:t xml:space="preserve"> dentro do sistema conforme o objetivo requerido pelo usuário. Esse diagrama</w:t>
       </w:r>
       <w:r>
         <w:t xml:space="preserve"> </w:t>
       </w:r>
       <w:r>
-        <w:t>uso, dessa forma, eles apresentam como funcionam os fluxos de chamadas entre as entidades que</w:t>
+        <w:t>contempla o</w:t>
       </w:r>
       <w:r>
         <w:t xml:space="preserve"> </w:t>
       </w:r>
       <w:r>
-        <w:t>participam de uma interação.</w:t>
+        <w:t>caso</w:t>
+      </w:r>
+      <w:r>
+        <w:t xml:space="preserve"> </w:t>
+      </w:r>
+      <w:r>
+        <w:t>de uso UC</w:t>
+      </w:r>
+      <w:r>
+        <w:t>01</w:t>
+      </w:r>
+      <w:r>
+        <w:t>.</w:t>
       </w:r>
     </w:p>
     <w:p/>
     <w:p>
       <w:r>
-        <w:t xml:space="preserve">A </w:t>
-      </w:r>
-      <w:r>
-        <w:rPr>
-          <w:highlight w:val="yellow"/>
-        </w:rPr>
-        <w:t xml:space="preserve">Figura </w:t>
-      </w:r>
-      <w:r>
-        <w:rPr>
-          <w:highlight w:val="yellow"/>
-        </w:rPr>
-        <w:t>X</w:t>
-      </w:r>
-      <w:r>
-        <w:t xml:space="preserve"> representa o diagrama de sequência responsável pelo fluxo de </w:t>
-      </w:r>
-      <w:r>
-        <w:t>agendamento de pedidos</w:t>
-      </w:r>
-      <w:r>
-        <w:t>.</w:t>
-      </w:r>
-      <w:r>
-        <w:t xml:space="preserve"> </w:t>
-      </w:r>
-      <w:r>
-        <w:t xml:space="preserve">Nesse fluxo, o usuário </w:t>
-      </w:r>
-      <w:r>
-        <w:t>Cliente</w:t>
-      </w:r>
-      <w:r>
-        <w:t xml:space="preserve"> envia mensagens síncronas ao sistema com o</w:t>
-      </w:r>
-      <w:r>
-        <w:t xml:space="preserve"> </w:t>
-      </w:r>
-      <w:r>
-        <w:t xml:space="preserve">objetivo de </w:t>
-      </w:r>
-      <w:r>
-        <w:t>listar os produtos à venda, adicionar ou excluir produtos do carrinho de compras, adicionar informações de comprador e de entrega e confirmar o pedido</w:t>
-      </w:r>
-      <w:r>
-        <w:t>. A partir disso, as mensagens</w:t>
-      </w:r>
-      <w:r>
-        <w:t xml:space="preserve"> </w:t>
-      </w:r>
-      <w:r>
-        <w:t>chegam ao</w:t>
-      </w:r>
-      <w:r>
-        <w:t>s</w:t>
-      </w:r>
-      <w:r>
-        <w:t xml:space="preserve"> componente</w:t>
-      </w:r>
-      <w:r>
-        <w:t>s</w:t>
-      </w:r>
-      <w:r>
-        <w:t xml:space="preserve"> </w:t>
-      </w:r>
-      <w:r>
-        <w:lastRenderedPageBreak/>
-        <w:t xml:space="preserve">de execução </w:t>
-      </w:r>
-      <w:r>
-        <w:t xml:space="preserve">responsáveis, </w:t>
-      </w:r>
-      <w:proofErr w:type="spellStart"/>
-      <w:r>
-        <w:t>ProdutosController</w:t>
-      </w:r>
-      <w:proofErr w:type="spellEnd"/>
-      <w:r>
-        <w:t xml:space="preserve"> ou </w:t>
-      </w:r>
-      <w:proofErr w:type="spellStart"/>
-      <w:r>
-        <w:t>PedidosController</w:t>
-      </w:r>
-      <w:proofErr w:type="spellEnd"/>
-      <w:r>
-        <w:t>,</w:t>
-      </w:r>
-      <w:r>
-        <w:t xml:space="preserve"> que trata</w:t>
-      </w:r>
-      <w:r>
-        <w:t>m</w:t>
-      </w:r>
-      <w:r>
-        <w:t xml:space="preserve"> os dados da requisição e</w:t>
-      </w:r>
-      <w:r>
-        <w:t xml:space="preserve"> </w:t>
-      </w:r>
-      <w:r>
-        <w:t>envia</w:t>
-      </w:r>
-      <w:r>
-        <w:t>m</w:t>
-      </w:r>
-      <w:r>
-        <w:t xml:space="preserve"> para o</w:t>
-      </w:r>
-      <w:r>
-        <w:t>s</w:t>
-      </w:r>
-      <w:r>
-        <w:t xml:space="preserve"> componente</w:t>
-      </w:r>
-      <w:r>
-        <w:t>s</w:t>
-      </w:r>
-      <w:r>
-        <w:t xml:space="preserve"> de execução </w:t>
-      </w:r>
-      <w:r>
-        <w:t xml:space="preserve">conforme responsabilidade, podendo ser o </w:t>
-      </w:r>
-      <w:proofErr w:type="spellStart"/>
-      <w:r>
-        <w:t>ProdutosService</w:t>
-      </w:r>
-      <w:proofErr w:type="spellEnd"/>
-      <w:r>
-        <w:t xml:space="preserve">, </w:t>
-      </w:r>
-      <w:proofErr w:type="spellStart"/>
-      <w:r>
-        <w:t>PedidosService</w:t>
-      </w:r>
-      <w:proofErr w:type="spellEnd"/>
-      <w:r>
-        <w:t xml:space="preserve">, </w:t>
-      </w:r>
-      <w:proofErr w:type="spellStart"/>
-      <w:r>
-        <w:t>ClientesService</w:t>
-      </w:r>
-      <w:proofErr w:type="spellEnd"/>
-      <w:r>
-        <w:t xml:space="preserve"> ou </w:t>
-      </w:r>
-      <w:proofErr w:type="spellStart"/>
-      <w:r>
-        <w:t>EnderecosService</w:t>
-      </w:r>
-      <w:proofErr w:type="spellEnd"/>
-      <w:r>
-        <w:t>,</w:t>
-      </w:r>
-      <w:r>
-        <w:t xml:space="preserve"> que manipula</w:t>
-      </w:r>
-      <w:r>
-        <w:t>m</w:t>
-      </w:r>
-      <w:r>
-        <w:t xml:space="preserve"> </w:t>
-      </w:r>
-      <w:r>
-        <w:t xml:space="preserve"> as respectivas </w:t>
-      </w:r>
-      <w:r>
-        <w:t>entidade</w:t>
-      </w:r>
-      <w:r>
-        <w:t xml:space="preserve">s, Produtos, Pedidos, Clientes ou </w:t>
-      </w:r>
-      <w:proofErr w:type="spellStart"/>
-      <w:r>
-        <w:t>Enderecos</w:t>
-      </w:r>
-      <w:proofErr w:type="spellEnd"/>
-      <w:r>
-        <w:t>,</w:t>
-      </w:r>
-      <w:r>
-        <w:t xml:space="preserve"> dentro do sistema conforme o objetivo requerido pelo usuário. Esse diagrama</w:t>
-      </w:r>
-      <w:r>
-        <w:t xml:space="preserve"> </w:t>
-      </w:r>
-      <w:r>
-        <w:t>contempla o</w:t>
-      </w:r>
-      <w:r>
-        <w:t xml:space="preserve"> </w:t>
-      </w:r>
-      <w:r>
-        <w:t>caso</w:t>
-      </w:r>
-      <w:r>
-        <w:t xml:space="preserve"> </w:t>
-      </w:r>
-      <w:r>
-        <w:t>de uso UC</w:t>
-      </w:r>
-      <w:r>
-        <w:t>01</w:t>
-      </w:r>
-      <w:r>
-        <w:t>.</w:t>
-      </w:r>
-    </w:p>
-    <w:p/>
-    <w:p>
-      <w:r>
         <w:rPr>
           <w:noProof/>
         </w:rPr>
-        <w:lastRenderedPageBreak/>
         <w:drawing>
           <wp:inline distT="0" distB="0" distL="0" distR="0" wp14:anchorId="64A85371" wp14:editId="020E867B">
             <wp:extent cx="6118860" cy="7315200"/>
@@ -3120,6 +2986,7 @@
         </w:rPr>
       </w:pPr>
       <w:r>
+        <w:lastRenderedPageBreak/>
         <w:t xml:space="preserve">Figura </w:t>
       </w:r>
       <w:r>
@@ -3144,22 +3011,12 @@
         <w:fldChar w:fldCharType="end"/>
       </w:r>
       <w:r>
-        <w:t xml:space="preserve"> </w:t>
-      </w:r>
-      <w:r>
-        <w:t>–</w:t>
-      </w:r>
-      <w:r>
-        <w:t xml:space="preserve"> D</w:t>
-      </w:r>
-      <w:r>
-        <w:t>S1 – Agendar pedidos</w:t>
+        <w:t xml:space="preserve"> – DS1 – Agendar pedidos</w:t>
       </w:r>
     </w:p>
     <w:p/>
     <w:p>
       <w:r>
-        <w:lastRenderedPageBreak/>
         <w:t xml:space="preserve">A </w:t>
       </w:r>
       <w:r>
@@ -3169,28 +3026,13 @@
         <w:t>Figura X</w:t>
       </w:r>
       <w:r>
-        <w:t xml:space="preserve"> representa o diagrama de sequência responsável pelo fluxo de </w:t>
-      </w:r>
-      <w:r>
-        <w:t xml:space="preserve">gerenciamento de </w:t>
+        <w:t xml:space="preserve"> representa o diagrama de sequência responsável pelo fluxo de gerenciamento de </w:t>
       </w:r>
       <w:r>
         <w:t>insumos</w:t>
       </w:r>
       <w:r>
-        <w:t xml:space="preserve">. Nesse fluxo, o usuário </w:t>
-      </w:r>
-      <w:r>
-        <w:t>Admin</w:t>
-      </w:r>
-      <w:r>
-        <w:t xml:space="preserve"> envia mensagens síncronas ao sistema com o objetivo de listar</w:t>
-      </w:r>
-      <w:r>
-        <w:t>, adicionar, editar ou ex</w:t>
-      </w:r>
-      <w:r>
-        <w:t xml:space="preserve">cluir </w:t>
+        <w:t xml:space="preserve">. Nesse fluxo, o usuário Admin envia mensagens síncronas ao sistema com o objetivo de listar, adicionar, editar ou excluir </w:t>
       </w:r>
       <w:r>
         <w:t>insumos</w:t>
@@ -3199,29 +3041,17 @@
         <w:t>.</w:t>
       </w:r>
       <w:r>
-        <w:t xml:space="preserve"> É possível, ainda, requisitar </w:t>
-      </w:r>
-      <w:r>
-        <w:t>a listagem, adição, edição ou exclusão de custos dos insumos</w:t>
-      </w:r>
-      <w:r>
-        <w:t xml:space="preserve"> A partir disso, as mensagens chegam ao componente de execuçã</w:t>
-      </w:r>
-      <w:r>
-        <w:t>o</w:t>
-      </w:r>
-      <w:r>
-        <w:t xml:space="preserve"> </w:t>
+        <w:t xml:space="preserve"> É possível, ainda, requisitar a listagem, adição, edição ou exclusão de custos dos insumos</w:t>
+      </w:r>
+      <w:r>
+        <w:t xml:space="preserve"> A partir disso, as mensagens chegam ao componente de execução </w:t>
       </w:r>
       <w:proofErr w:type="spellStart"/>
       <w:r>
         <w:t>Insumos</w:t>
       </w:r>
       <w:r>
-        <w:t>Controlle</w:t>
-      </w:r>
-      <w:r>
-        <w:t>r</w:t>
+        <w:t>Controller</w:t>
       </w:r>
       <w:proofErr w:type="spellEnd"/>
       <w:r>
@@ -3242,10 +3072,7 @@
         <w:t>s</w:t>
       </w:r>
       <w:r>
-        <w:t xml:space="preserve"> </w:t>
-      </w:r>
-      <w:r>
-        <w:t>entidade</w:t>
+        <w:t xml:space="preserve"> entidade</w:t>
       </w:r>
       <w:r>
         <w:t>s</w:t>
@@ -3359,16 +3186,7 @@
         <w:fldChar w:fldCharType="end"/>
       </w:r>
       <w:r>
-        <w:t xml:space="preserve"> </w:t>
-      </w:r>
-      <w:r>
-        <w:t>–</w:t>
-      </w:r>
-      <w:r>
-        <w:t xml:space="preserve"> D</w:t>
-      </w:r>
-      <w:r>
-        <w:t>S2 – Gerenciamento de insumos</w:t>
+        <w:t xml:space="preserve"> – DS2 – Gerenciamento de insumos</w:t>
       </w:r>
     </w:p>
     <w:p/>
@@ -3491,16 +3309,7 @@
         <w:fldChar w:fldCharType="end"/>
       </w:r>
       <w:r>
-        <w:t xml:space="preserve"> </w:t>
-      </w:r>
-      <w:r>
-        <w:t>–</w:t>
-      </w:r>
-      <w:r>
-        <w:t xml:space="preserve"> D</w:t>
-      </w:r>
-      <w:r>
-        <w:t>S3 – Gerenciamento de receitas</w:t>
+        <w:t xml:space="preserve"> – DS3 – Gerenciamento de receitas</w:t>
       </w:r>
     </w:p>
     <w:p/>

</xml_diff>

<commit_message>
Adicinado documentacao da entrega 2
</commit_message>
<xml_diff>
--- a/Editaveis/Documentacao do projeto.docx
+++ b/Editaveis/Documentacao do projeto.docx
@@ -285,12 +285,12 @@
       <w:sdtContent>
         <w:p>
           <w:pPr>
-            <w:pStyle w:val="TOCHeading"/>
+            <w:pStyle w:val="CabealhodoSumrio"/>
           </w:pPr>
         </w:p>
         <w:p>
           <w:pPr>
-            <w:pStyle w:val="TOC1"/>
+            <w:pStyle w:val="Sumrio1"/>
             <w:tabs>
               <w:tab w:val="left" w:pos="480"/>
               <w:tab w:val="right" w:leader="dot" w:pos="9350"/>
@@ -311,7 +311,7 @@
           <w:r>
             <w:fldChar w:fldCharType="separate"/>
           </w:r>
-          <w:hyperlink w:anchor="_Toc167858799" w:history="1">
+          <w:hyperlink w:anchor="_Toc168080125" w:history="1">
             <w:r>
               <w:rPr>
                 <w:rStyle w:val="Hyperlink"/>
@@ -354,7 +354,7 @@
                 <w:noProof/>
                 <w:webHidden/>
               </w:rPr>
-              <w:instrText xml:space="preserve"> PAGEREF _Toc167858799 \h </w:instrText>
+              <w:instrText xml:space="preserve"> PAGEREF _Toc168080125 \h </w:instrText>
             </w:r>
             <w:r>
               <w:rPr>
@@ -387,7 +387,7 @@
         </w:p>
         <w:p>
           <w:pPr>
-            <w:pStyle w:val="TOC1"/>
+            <w:pStyle w:val="Sumrio1"/>
             <w:tabs>
               <w:tab w:val="left" w:pos="480"/>
               <w:tab w:val="right" w:leader="dot" w:pos="9350"/>
@@ -399,7 +399,7 @@
               <w14:ligatures w14:val="standardContextual"/>
             </w:rPr>
           </w:pPr>
-          <w:hyperlink w:anchor="_Toc167858800" w:history="1">
+          <w:hyperlink w:anchor="_Toc168080126" w:history="1">
             <w:r>
               <w:rPr>
                 <w:rStyle w:val="Hyperlink"/>
@@ -442,7 +442,7 @@
                 <w:noProof/>
                 <w:webHidden/>
               </w:rPr>
-              <w:instrText xml:space="preserve"> PAGEREF _Toc167858800 \h </w:instrText>
+              <w:instrText xml:space="preserve"> PAGEREF _Toc168080126 \h </w:instrText>
             </w:r>
             <w:r>
               <w:rPr>
@@ -475,7 +475,7 @@
         </w:p>
         <w:p>
           <w:pPr>
-            <w:pStyle w:val="TOC2"/>
+            <w:pStyle w:val="Sumrio2"/>
             <w:tabs>
               <w:tab w:val="left" w:pos="960"/>
               <w:tab w:val="right" w:leader="dot" w:pos="9350"/>
@@ -487,7 +487,7 @@
               <w14:ligatures w14:val="standardContextual"/>
             </w:rPr>
           </w:pPr>
-          <w:hyperlink w:anchor="_Toc167858801" w:history="1">
+          <w:hyperlink w:anchor="_Toc168080127" w:history="1">
             <w:r>
               <w:rPr>
                 <w:rStyle w:val="Hyperlink"/>
@@ -530,7 +530,7 @@
                 <w:noProof/>
                 <w:webHidden/>
               </w:rPr>
-              <w:instrText xml:space="preserve"> PAGEREF _Toc167858801 \h </w:instrText>
+              <w:instrText xml:space="preserve"> PAGEREF _Toc168080127 \h </w:instrText>
             </w:r>
             <w:r>
               <w:rPr>
@@ -563,7 +563,7 @@
         </w:p>
         <w:p>
           <w:pPr>
-            <w:pStyle w:val="TOC2"/>
+            <w:pStyle w:val="Sumrio2"/>
             <w:tabs>
               <w:tab w:val="left" w:pos="960"/>
               <w:tab w:val="right" w:leader="dot" w:pos="9350"/>
@@ -575,7 +575,7 @@
               <w14:ligatures w14:val="standardContextual"/>
             </w:rPr>
           </w:pPr>
-          <w:hyperlink w:anchor="_Toc167858802" w:history="1">
+          <w:hyperlink w:anchor="_Toc168080128" w:history="1">
             <w:r>
               <w:rPr>
                 <w:rStyle w:val="Hyperlink"/>
@@ -618,7 +618,7 @@
                 <w:noProof/>
                 <w:webHidden/>
               </w:rPr>
-              <w:instrText xml:space="preserve"> PAGEREF _Toc167858802 \h </w:instrText>
+              <w:instrText xml:space="preserve"> PAGEREF _Toc168080128 \h </w:instrText>
             </w:r>
             <w:r>
               <w:rPr>
@@ -651,7 +651,7 @@
         </w:p>
         <w:p>
           <w:pPr>
-            <w:pStyle w:val="TOC2"/>
+            <w:pStyle w:val="Sumrio2"/>
             <w:tabs>
               <w:tab w:val="left" w:pos="960"/>
               <w:tab w:val="right" w:leader="dot" w:pos="9350"/>
@@ -663,7 +663,7 @@
               <w14:ligatures w14:val="standardContextual"/>
             </w:rPr>
           </w:pPr>
-          <w:hyperlink w:anchor="_Toc167858803" w:history="1">
+          <w:hyperlink w:anchor="_Toc168080129" w:history="1">
             <w:r>
               <w:rPr>
                 <w:rStyle w:val="Hyperlink"/>
@@ -706,7 +706,7 @@
                 <w:noProof/>
                 <w:webHidden/>
               </w:rPr>
-              <w:instrText xml:space="preserve"> PAGEREF _Toc167858803 \h </w:instrText>
+              <w:instrText xml:space="preserve"> PAGEREF _Toc168080129 \h </w:instrText>
             </w:r>
             <w:r>
               <w:rPr>
@@ -739,7 +739,7 @@
         </w:p>
         <w:p>
           <w:pPr>
-            <w:pStyle w:val="TOC1"/>
+            <w:pStyle w:val="Sumrio1"/>
             <w:tabs>
               <w:tab w:val="left" w:pos="480"/>
               <w:tab w:val="right" w:leader="dot" w:pos="9350"/>
@@ -751,7 +751,7 @@
               <w14:ligatures w14:val="standardContextual"/>
             </w:rPr>
           </w:pPr>
-          <w:hyperlink w:anchor="_Toc167858804" w:history="1">
+          <w:hyperlink w:anchor="_Toc168080130" w:history="1">
             <w:r>
               <w:rPr>
                 <w:rStyle w:val="Hyperlink"/>
@@ -794,7 +794,7 @@
                 <w:noProof/>
                 <w:webHidden/>
               </w:rPr>
-              <w:instrText xml:space="preserve"> PAGEREF _Toc167858804 \h </w:instrText>
+              <w:instrText xml:space="preserve"> PAGEREF _Toc168080130 \h </w:instrText>
             </w:r>
             <w:r>
               <w:rPr>
@@ -814,7 +814,7 @@
                 <w:noProof/>
                 <w:webHidden/>
               </w:rPr>
-              <w:t>3</w:t>
+              <w:t>6</w:t>
             </w:r>
             <w:r>
               <w:rPr>
@@ -827,7 +827,7 @@
         </w:p>
         <w:p>
           <w:pPr>
-            <w:pStyle w:val="TOC2"/>
+            <w:pStyle w:val="Sumrio2"/>
             <w:tabs>
               <w:tab w:val="left" w:pos="960"/>
               <w:tab w:val="right" w:leader="dot" w:pos="9350"/>
@@ -839,7 +839,7 @@
               <w14:ligatures w14:val="standardContextual"/>
             </w:rPr>
           </w:pPr>
-          <w:hyperlink w:anchor="_Toc167858805" w:history="1">
+          <w:hyperlink w:anchor="_Toc168080131" w:history="1">
             <w:r>
               <w:rPr>
                 <w:rStyle w:val="Hyperlink"/>
@@ -882,7 +882,7 @@
                 <w:noProof/>
                 <w:webHidden/>
               </w:rPr>
-              <w:instrText xml:space="preserve"> PAGEREF _Toc167858805 \h </w:instrText>
+              <w:instrText xml:space="preserve"> PAGEREF _Toc168080131 \h </w:instrText>
             </w:r>
             <w:r>
               <w:rPr>
@@ -902,7 +902,7 @@
                 <w:noProof/>
                 <w:webHidden/>
               </w:rPr>
-              <w:t>3</w:t>
+              <w:t>6</w:t>
             </w:r>
             <w:r>
               <w:rPr>
@@ -915,7 +915,447 @@
         </w:p>
         <w:p>
           <w:pPr>
-            <w:pStyle w:val="TOC1"/>
+            <w:pStyle w:val="Sumrio2"/>
+            <w:tabs>
+              <w:tab w:val="left" w:pos="960"/>
+              <w:tab w:val="right" w:leader="dot" w:pos="9350"/>
+            </w:tabs>
+            <w:rPr>
+              <w:rFonts w:asciiTheme="minorHAnsi" w:eastAsiaTheme="minorEastAsia" w:hAnsiTheme="minorHAnsi" w:cstheme="minorBidi"/>
+              <w:noProof/>
+              <w:kern w:val="2"/>
+              <w14:ligatures w14:val="standardContextual"/>
+            </w:rPr>
+          </w:pPr>
+          <w:hyperlink w:anchor="_Toc168080132" w:history="1">
+            <w:r>
+              <w:rPr>
+                <w:rStyle w:val="Hyperlink"/>
+                <w:noProof/>
+              </w:rPr>
+              <w:t>3.2</w:t>
+            </w:r>
+            <w:r>
+              <w:rPr>
+                <w:rFonts w:asciiTheme="minorHAnsi" w:eastAsiaTheme="minorEastAsia" w:hAnsiTheme="minorHAnsi" w:cstheme="minorBidi"/>
+                <w:noProof/>
+                <w:kern w:val="2"/>
+                <w14:ligatures w14:val="standardContextual"/>
+              </w:rPr>
+              <w:tab/>
+            </w:r>
+            <w:r>
+              <w:rPr>
+                <w:rStyle w:val="Hyperlink"/>
+                <w:noProof/>
+              </w:rPr>
+              <w:t>Diagrama de Componentes e Implantação</w:t>
+            </w:r>
+            <w:r>
+              <w:rPr>
+                <w:noProof/>
+                <w:webHidden/>
+              </w:rPr>
+              <w:tab/>
+            </w:r>
+            <w:r>
+              <w:rPr>
+                <w:noProof/>
+                <w:webHidden/>
+              </w:rPr>
+              <w:fldChar w:fldCharType="begin"/>
+            </w:r>
+            <w:r>
+              <w:rPr>
+                <w:noProof/>
+                <w:webHidden/>
+              </w:rPr>
+              <w:instrText xml:space="preserve"> PAGEREF _Toc168080132 \h </w:instrText>
+            </w:r>
+            <w:r>
+              <w:rPr>
+                <w:noProof/>
+                <w:webHidden/>
+              </w:rPr>
+            </w:r>
+            <w:r>
+              <w:rPr>
+                <w:noProof/>
+                <w:webHidden/>
+              </w:rPr>
+              <w:fldChar w:fldCharType="separate"/>
+            </w:r>
+            <w:r>
+              <w:rPr>
+                <w:noProof/>
+                <w:webHidden/>
+              </w:rPr>
+              <w:t>8</w:t>
+            </w:r>
+            <w:r>
+              <w:rPr>
+                <w:noProof/>
+                <w:webHidden/>
+              </w:rPr>
+              <w:fldChar w:fldCharType="end"/>
+            </w:r>
+          </w:hyperlink>
+        </w:p>
+        <w:p>
+          <w:pPr>
+            <w:pStyle w:val="Sumrio2"/>
+            <w:tabs>
+              <w:tab w:val="left" w:pos="960"/>
+              <w:tab w:val="right" w:leader="dot" w:pos="9350"/>
+            </w:tabs>
+            <w:rPr>
+              <w:rFonts w:asciiTheme="minorHAnsi" w:eastAsiaTheme="minorEastAsia" w:hAnsiTheme="minorHAnsi" w:cstheme="minorBidi"/>
+              <w:noProof/>
+              <w:kern w:val="2"/>
+              <w14:ligatures w14:val="standardContextual"/>
+            </w:rPr>
+          </w:pPr>
+          <w:hyperlink w:anchor="_Toc168080133" w:history="1">
+            <w:r>
+              <w:rPr>
+                <w:rStyle w:val="Hyperlink"/>
+                <w:noProof/>
+              </w:rPr>
+              <w:t>3.3</w:t>
+            </w:r>
+            <w:r>
+              <w:rPr>
+                <w:rFonts w:asciiTheme="minorHAnsi" w:eastAsiaTheme="minorEastAsia" w:hAnsiTheme="minorHAnsi" w:cstheme="minorBidi"/>
+                <w:noProof/>
+                <w:kern w:val="2"/>
+                <w14:ligatures w14:val="standardContextual"/>
+              </w:rPr>
+              <w:tab/>
+            </w:r>
+            <w:r>
+              <w:rPr>
+                <w:rStyle w:val="Hyperlink"/>
+                <w:noProof/>
+              </w:rPr>
+              <w:t>Diagrama de Classes</w:t>
+            </w:r>
+            <w:r>
+              <w:rPr>
+                <w:noProof/>
+                <w:webHidden/>
+              </w:rPr>
+              <w:tab/>
+            </w:r>
+            <w:r>
+              <w:rPr>
+                <w:noProof/>
+                <w:webHidden/>
+              </w:rPr>
+              <w:fldChar w:fldCharType="begin"/>
+            </w:r>
+            <w:r>
+              <w:rPr>
+                <w:noProof/>
+                <w:webHidden/>
+              </w:rPr>
+              <w:instrText xml:space="preserve"> PAGEREF _Toc168080133 \h </w:instrText>
+            </w:r>
+            <w:r>
+              <w:rPr>
+                <w:noProof/>
+                <w:webHidden/>
+              </w:rPr>
+            </w:r>
+            <w:r>
+              <w:rPr>
+                <w:noProof/>
+                <w:webHidden/>
+              </w:rPr>
+              <w:fldChar w:fldCharType="separate"/>
+            </w:r>
+            <w:r>
+              <w:rPr>
+                <w:noProof/>
+                <w:webHidden/>
+              </w:rPr>
+              <w:t>10</w:t>
+            </w:r>
+            <w:r>
+              <w:rPr>
+                <w:noProof/>
+                <w:webHidden/>
+              </w:rPr>
+              <w:fldChar w:fldCharType="end"/>
+            </w:r>
+          </w:hyperlink>
+        </w:p>
+        <w:p>
+          <w:pPr>
+            <w:pStyle w:val="Sumrio2"/>
+            <w:tabs>
+              <w:tab w:val="left" w:pos="960"/>
+              <w:tab w:val="right" w:leader="dot" w:pos="9350"/>
+            </w:tabs>
+            <w:rPr>
+              <w:rFonts w:asciiTheme="minorHAnsi" w:eastAsiaTheme="minorEastAsia" w:hAnsiTheme="minorHAnsi" w:cstheme="minorBidi"/>
+              <w:noProof/>
+              <w:kern w:val="2"/>
+              <w14:ligatures w14:val="standardContextual"/>
+            </w:rPr>
+          </w:pPr>
+          <w:hyperlink w:anchor="_Toc168080134" w:history="1">
+            <w:r>
+              <w:rPr>
+                <w:rStyle w:val="Hyperlink"/>
+                <w:noProof/>
+              </w:rPr>
+              <w:t>3.4</w:t>
+            </w:r>
+            <w:r>
+              <w:rPr>
+                <w:rFonts w:asciiTheme="minorHAnsi" w:eastAsiaTheme="minorEastAsia" w:hAnsiTheme="minorHAnsi" w:cstheme="minorBidi"/>
+                <w:noProof/>
+                <w:kern w:val="2"/>
+                <w14:ligatures w14:val="standardContextual"/>
+              </w:rPr>
+              <w:tab/>
+            </w:r>
+            <w:r>
+              <w:rPr>
+                <w:rStyle w:val="Hyperlink"/>
+                <w:noProof/>
+              </w:rPr>
+              <w:t>Diagramas de Sequência</w:t>
+            </w:r>
+            <w:r>
+              <w:rPr>
+                <w:noProof/>
+                <w:webHidden/>
+              </w:rPr>
+              <w:tab/>
+            </w:r>
+            <w:r>
+              <w:rPr>
+                <w:noProof/>
+                <w:webHidden/>
+              </w:rPr>
+              <w:fldChar w:fldCharType="begin"/>
+            </w:r>
+            <w:r>
+              <w:rPr>
+                <w:noProof/>
+                <w:webHidden/>
+              </w:rPr>
+              <w:instrText xml:space="preserve"> PAGEREF _Toc168080134 \h </w:instrText>
+            </w:r>
+            <w:r>
+              <w:rPr>
+                <w:noProof/>
+                <w:webHidden/>
+              </w:rPr>
+            </w:r>
+            <w:r>
+              <w:rPr>
+                <w:noProof/>
+                <w:webHidden/>
+              </w:rPr>
+              <w:fldChar w:fldCharType="separate"/>
+            </w:r>
+            <w:r>
+              <w:rPr>
+                <w:noProof/>
+                <w:webHidden/>
+              </w:rPr>
+              <w:t>12</w:t>
+            </w:r>
+            <w:r>
+              <w:rPr>
+                <w:noProof/>
+                <w:webHidden/>
+              </w:rPr>
+              <w:fldChar w:fldCharType="end"/>
+            </w:r>
+          </w:hyperlink>
+        </w:p>
+        <w:p>
+          <w:pPr>
+            <w:pStyle w:val="Sumrio2"/>
+            <w:tabs>
+              <w:tab w:val="left" w:pos="960"/>
+              <w:tab w:val="right" w:leader="dot" w:pos="9350"/>
+            </w:tabs>
+            <w:rPr>
+              <w:rFonts w:asciiTheme="minorHAnsi" w:eastAsiaTheme="minorEastAsia" w:hAnsiTheme="minorHAnsi" w:cstheme="minorBidi"/>
+              <w:noProof/>
+              <w:kern w:val="2"/>
+              <w14:ligatures w14:val="standardContextual"/>
+            </w:rPr>
+          </w:pPr>
+          <w:hyperlink w:anchor="_Toc168080135" w:history="1">
+            <w:r>
+              <w:rPr>
+                <w:rStyle w:val="Hyperlink"/>
+                <w:noProof/>
+              </w:rPr>
+              <w:t>3.5</w:t>
+            </w:r>
+            <w:r>
+              <w:rPr>
+                <w:rFonts w:asciiTheme="minorHAnsi" w:eastAsiaTheme="minorEastAsia" w:hAnsiTheme="minorHAnsi" w:cstheme="minorBidi"/>
+                <w:noProof/>
+                <w:kern w:val="2"/>
+                <w14:ligatures w14:val="standardContextual"/>
+              </w:rPr>
+              <w:tab/>
+            </w:r>
+            <w:r>
+              <w:rPr>
+                <w:rStyle w:val="Hyperlink"/>
+                <w:noProof/>
+              </w:rPr>
+              <w:t>Diagramas de Comunicação</w:t>
+            </w:r>
+            <w:r>
+              <w:rPr>
+                <w:noProof/>
+                <w:webHidden/>
+              </w:rPr>
+              <w:tab/>
+            </w:r>
+            <w:r>
+              <w:rPr>
+                <w:noProof/>
+                <w:webHidden/>
+              </w:rPr>
+              <w:fldChar w:fldCharType="begin"/>
+            </w:r>
+            <w:r>
+              <w:rPr>
+                <w:noProof/>
+                <w:webHidden/>
+              </w:rPr>
+              <w:instrText xml:space="preserve"> PAGEREF _Toc168080135 \h </w:instrText>
+            </w:r>
+            <w:r>
+              <w:rPr>
+                <w:noProof/>
+                <w:webHidden/>
+              </w:rPr>
+            </w:r>
+            <w:r>
+              <w:rPr>
+                <w:noProof/>
+                <w:webHidden/>
+              </w:rPr>
+              <w:fldChar w:fldCharType="separate"/>
+            </w:r>
+            <w:r>
+              <w:rPr>
+                <w:noProof/>
+                <w:webHidden/>
+              </w:rPr>
+              <w:t>18</w:t>
+            </w:r>
+            <w:r>
+              <w:rPr>
+                <w:noProof/>
+                <w:webHidden/>
+              </w:rPr>
+              <w:fldChar w:fldCharType="end"/>
+            </w:r>
+          </w:hyperlink>
+        </w:p>
+        <w:p>
+          <w:pPr>
+            <w:pStyle w:val="Sumrio2"/>
+            <w:tabs>
+              <w:tab w:val="left" w:pos="960"/>
+              <w:tab w:val="right" w:leader="dot" w:pos="9350"/>
+            </w:tabs>
+            <w:rPr>
+              <w:rFonts w:asciiTheme="minorHAnsi" w:eastAsiaTheme="minorEastAsia" w:hAnsiTheme="minorHAnsi" w:cstheme="minorBidi"/>
+              <w:noProof/>
+              <w:kern w:val="2"/>
+              <w14:ligatures w14:val="standardContextual"/>
+            </w:rPr>
+          </w:pPr>
+          <w:hyperlink w:anchor="_Toc168080136" w:history="1">
+            <w:r>
+              <w:rPr>
+                <w:rStyle w:val="Hyperlink"/>
+                <w:noProof/>
+              </w:rPr>
+              <w:t>3.6</w:t>
+            </w:r>
+            <w:r>
+              <w:rPr>
+                <w:rFonts w:asciiTheme="minorHAnsi" w:eastAsiaTheme="minorEastAsia" w:hAnsiTheme="minorHAnsi" w:cstheme="minorBidi"/>
+                <w:noProof/>
+                <w:kern w:val="2"/>
+                <w14:ligatures w14:val="standardContextual"/>
+              </w:rPr>
+              <w:tab/>
+            </w:r>
+            <w:r>
+              <w:rPr>
+                <w:rStyle w:val="Hyperlink"/>
+                <w:noProof/>
+              </w:rPr>
+              <w:t>Diagramas de Estados</w:t>
+            </w:r>
+            <w:r>
+              <w:rPr>
+                <w:noProof/>
+                <w:webHidden/>
+              </w:rPr>
+              <w:tab/>
+            </w:r>
+            <w:r>
+              <w:rPr>
+                <w:noProof/>
+                <w:webHidden/>
+              </w:rPr>
+              <w:fldChar w:fldCharType="begin"/>
+            </w:r>
+            <w:r>
+              <w:rPr>
+                <w:noProof/>
+                <w:webHidden/>
+              </w:rPr>
+              <w:instrText xml:space="preserve"> PAGEREF _Toc168080136 \h </w:instrText>
+            </w:r>
+            <w:r>
+              <w:rPr>
+                <w:noProof/>
+                <w:webHidden/>
+              </w:rPr>
+            </w:r>
+            <w:r>
+              <w:rPr>
+                <w:noProof/>
+                <w:webHidden/>
+              </w:rPr>
+              <w:fldChar w:fldCharType="separate"/>
+            </w:r>
+            <w:r>
+              <w:rPr>
+                <w:noProof/>
+                <w:webHidden/>
+              </w:rPr>
+              <w:t>18</w:t>
+            </w:r>
+            <w:r>
+              <w:rPr>
+                <w:noProof/>
+                <w:webHidden/>
+              </w:rPr>
+              <w:fldChar w:fldCharType="end"/>
+            </w:r>
+          </w:hyperlink>
+        </w:p>
+        <w:p>
+          <w:pPr>
+            <w:pStyle w:val="Sumrio1"/>
             <w:tabs>
               <w:tab w:val="left" w:pos="480"/>
               <w:tab w:val="right" w:leader="dot" w:pos="9350"/>
@@ -927,7 +1367,7 @@
               <w14:ligatures w14:val="standardContextual"/>
             </w:rPr>
           </w:pPr>
-          <w:hyperlink w:anchor="_Toc167858806" w:history="1">
+          <w:hyperlink w:anchor="_Toc168080137" w:history="1">
             <w:r>
               <w:rPr>
                 <w:rStyle w:val="Hyperlink"/>
@@ -949,7 +1389,7 @@
                 <w:rStyle w:val="Hyperlink"/>
                 <w:noProof/>
               </w:rPr>
-              <w:t>Diagrama de Componentes e Implantação</w:t>
+              <w:t>Modelos de Dados</w:t>
             </w:r>
             <w:r>
               <w:rPr>
@@ -970,7 +1410,7 @@
                 <w:noProof/>
                 <w:webHidden/>
               </w:rPr>
-              <w:instrText xml:space="preserve"> PAGEREF _Toc167858806 \h </w:instrText>
+              <w:instrText xml:space="preserve"> PAGEREF _Toc168080137 \h </w:instrText>
             </w:r>
             <w:r>
               <w:rPr>
@@ -990,447 +1430,7 @@
                 <w:noProof/>
                 <w:webHidden/>
               </w:rPr>
-              <w:t>5</w:t>
-            </w:r>
-            <w:r>
-              <w:rPr>
-                <w:noProof/>
-                <w:webHidden/>
-              </w:rPr>
-              <w:fldChar w:fldCharType="end"/>
-            </w:r>
-          </w:hyperlink>
-        </w:p>
-        <w:p>
-          <w:pPr>
-            <w:pStyle w:val="TOC2"/>
-            <w:tabs>
-              <w:tab w:val="left" w:pos="960"/>
-              <w:tab w:val="right" w:leader="dot" w:pos="9350"/>
-            </w:tabs>
-            <w:rPr>
-              <w:rFonts w:asciiTheme="minorHAnsi" w:eastAsiaTheme="minorEastAsia" w:hAnsiTheme="minorHAnsi" w:cstheme="minorBidi"/>
-              <w:noProof/>
-              <w:kern w:val="2"/>
-              <w14:ligatures w14:val="standardContextual"/>
-            </w:rPr>
-          </w:pPr>
-          <w:hyperlink w:anchor="_Toc167858807" w:history="1">
-            <w:r>
-              <w:rPr>
-                <w:rStyle w:val="Hyperlink"/>
-                <w:noProof/>
-              </w:rPr>
-              <w:t>4.1</w:t>
-            </w:r>
-            <w:r>
-              <w:rPr>
-                <w:rFonts w:asciiTheme="minorHAnsi" w:eastAsiaTheme="minorEastAsia" w:hAnsiTheme="minorHAnsi" w:cstheme="minorBidi"/>
-                <w:noProof/>
-                <w:kern w:val="2"/>
-                <w14:ligatures w14:val="standardContextual"/>
-              </w:rPr>
-              <w:tab/>
-            </w:r>
-            <w:r>
-              <w:rPr>
-                <w:rStyle w:val="Hyperlink"/>
-                <w:noProof/>
-              </w:rPr>
-              <w:t>Diagrama de Classes</w:t>
-            </w:r>
-            <w:r>
-              <w:rPr>
-                <w:noProof/>
-                <w:webHidden/>
-              </w:rPr>
-              <w:tab/>
-            </w:r>
-            <w:r>
-              <w:rPr>
-                <w:noProof/>
-                <w:webHidden/>
-              </w:rPr>
-              <w:fldChar w:fldCharType="begin"/>
-            </w:r>
-            <w:r>
-              <w:rPr>
-                <w:noProof/>
-                <w:webHidden/>
-              </w:rPr>
-              <w:instrText xml:space="preserve"> PAGEREF _Toc167858807 \h </w:instrText>
-            </w:r>
-            <w:r>
-              <w:rPr>
-                <w:noProof/>
-                <w:webHidden/>
-              </w:rPr>
-            </w:r>
-            <w:r>
-              <w:rPr>
-                <w:noProof/>
-                <w:webHidden/>
-              </w:rPr>
-              <w:fldChar w:fldCharType="separate"/>
-            </w:r>
-            <w:r>
-              <w:rPr>
-                <w:noProof/>
-                <w:webHidden/>
-              </w:rPr>
-              <w:t>6</w:t>
-            </w:r>
-            <w:r>
-              <w:rPr>
-                <w:noProof/>
-                <w:webHidden/>
-              </w:rPr>
-              <w:fldChar w:fldCharType="end"/>
-            </w:r>
-          </w:hyperlink>
-        </w:p>
-        <w:p>
-          <w:pPr>
-            <w:pStyle w:val="TOC2"/>
-            <w:tabs>
-              <w:tab w:val="left" w:pos="960"/>
-              <w:tab w:val="right" w:leader="dot" w:pos="9350"/>
-            </w:tabs>
-            <w:rPr>
-              <w:rFonts w:asciiTheme="minorHAnsi" w:eastAsiaTheme="minorEastAsia" w:hAnsiTheme="minorHAnsi" w:cstheme="minorBidi"/>
-              <w:noProof/>
-              <w:kern w:val="2"/>
-              <w14:ligatures w14:val="standardContextual"/>
-            </w:rPr>
-          </w:pPr>
-          <w:hyperlink w:anchor="_Toc167858808" w:history="1">
-            <w:r>
-              <w:rPr>
-                <w:rStyle w:val="Hyperlink"/>
-                <w:noProof/>
-              </w:rPr>
-              <w:t>4.2</w:t>
-            </w:r>
-            <w:r>
-              <w:rPr>
-                <w:rFonts w:asciiTheme="minorHAnsi" w:eastAsiaTheme="minorEastAsia" w:hAnsiTheme="minorHAnsi" w:cstheme="minorBidi"/>
-                <w:noProof/>
-                <w:kern w:val="2"/>
-                <w14:ligatures w14:val="standardContextual"/>
-              </w:rPr>
-              <w:tab/>
-            </w:r>
-            <w:r>
-              <w:rPr>
-                <w:rStyle w:val="Hyperlink"/>
-                <w:noProof/>
-              </w:rPr>
-              <w:t>Diagramas de Sequência</w:t>
-            </w:r>
-            <w:r>
-              <w:rPr>
-                <w:noProof/>
-                <w:webHidden/>
-              </w:rPr>
-              <w:tab/>
-            </w:r>
-            <w:r>
-              <w:rPr>
-                <w:noProof/>
-                <w:webHidden/>
-              </w:rPr>
-              <w:fldChar w:fldCharType="begin"/>
-            </w:r>
-            <w:r>
-              <w:rPr>
-                <w:noProof/>
-                <w:webHidden/>
-              </w:rPr>
-              <w:instrText xml:space="preserve"> PAGEREF _Toc167858808 \h </w:instrText>
-            </w:r>
-            <w:r>
-              <w:rPr>
-                <w:noProof/>
-                <w:webHidden/>
-              </w:rPr>
-            </w:r>
-            <w:r>
-              <w:rPr>
-                <w:noProof/>
-                <w:webHidden/>
-              </w:rPr>
-              <w:fldChar w:fldCharType="separate"/>
-            </w:r>
-            <w:r>
-              <w:rPr>
-                <w:noProof/>
-                <w:webHidden/>
-              </w:rPr>
-              <w:t>6</w:t>
-            </w:r>
-            <w:r>
-              <w:rPr>
-                <w:noProof/>
-                <w:webHidden/>
-              </w:rPr>
-              <w:fldChar w:fldCharType="end"/>
-            </w:r>
-          </w:hyperlink>
-        </w:p>
-        <w:p>
-          <w:pPr>
-            <w:pStyle w:val="TOC2"/>
-            <w:tabs>
-              <w:tab w:val="left" w:pos="960"/>
-              <w:tab w:val="right" w:leader="dot" w:pos="9350"/>
-            </w:tabs>
-            <w:rPr>
-              <w:rFonts w:asciiTheme="minorHAnsi" w:eastAsiaTheme="minorEastAsia" w:hAnsiTheme="minorHAnsi" w:cstheme="minorBidi"/>
-              <w:noProof/>
-              <w:kern w:val="2"/>
-              <w14:ligatures w14:val="standardContextual"/>
-            </w:rPr>
-          </w:pPr>
-          <w:hyperlink w:anchor="_Toc167858809" w:history="1">
-            <w:r>
-              <w:rPr>
-                <w:rStyle w:val="Hyperlink"/>
-                <w:noProof/>
-              </w:rPr>
-              <w:t>4.3</w:t>
-            </w:r>
-            <w:r>
-              <w:rPr>
-                <w:rFonts w:asciiTheme="minorHAnsi" w:eastAsiaTheme="minorEastAsia" w:hAnsiTheme="minorHAnsi" w:cstheme="minorBidi"/>
-                <w:noProof/>
-                <w:kern w:val="2"/>
-                <w14:ligatures w14:val="standardContextual"/>
-              </w:rPr>
-              <w:tab/>
-            </w:r>
-            <w:r>
-              <w:rPr>
-                <w:rStyle w:val="Hyperlink"/>
-                <w:noProof/>
-              </w:rPr>
-              <w:t>Diagramas de Comunicação</w:t>
-            </w:r>
-            <w:r>
-              <w:rPr>
-                <w:noProof/>
-                <w:webHidden/>
-              </w:rPr>
-              <w:tab/>
-            </w:r>
-            <w:r>
-              <w:rPr>
-                <w:noProof/>
-                <w:webHidden/>
-              </w:rPr>
-              <w:fldChar w:fldCharType="begin"/>
-            </w:r>
-            <w:r>
-              <w:rPr>
-                <w:noProof/>
-                <w:webHidden/>
-              </w:rPr>
-              <w:instrText xml:space="preserve"> PAGEREF _Toc167858809 \h </w:instrText>
-            </w:r>
-            <w:r>
-              <w:rPr>
-                <w:noProof/>
-                <w:webHidden/>
-              </w:rPr>
-            </w:r>
-            <w:r>
-              <w:rPr>
-                <w:noProof/>
-                <w:webHidden/>
-              </w:rPr>
-              <w:fldChar w:fldCharType="separate"/>
-            </w:r>
-            <w:r>
-              <w:rPr>
-                <w:noProof/>
-                <w:webHidden/>
-              </w:rPr>
-              <w:t>6</w:t>
-            </w:r>
-            <w:r>
-              <w:rPr>
-                <w:noProof/>
-                <w:webHidden/>
-              </w:rPr>
-              <w:fldChar w:fldCharType="end"/>
-            </w:r>
-          </w:hyperlink>
-        </w:p>
-        <w:p>
-          <w:pPr>
-            <w:pStyle w:val="TOC2"/>
-            <w:tabs>
-              <w:tab w:val="left" w:pos="960"/>
-              <w:tab w:val="right" w:leader="dot" w:pos="9350"/>
-            </w:tabs>
-            <w:rPr>
-              <w:rFonts w:asciiTheme="minorHAnsi" w:eastAsiaTheme="minorEastAsia" w:hAnsiTheme="minorHAnsi" w:cstheme="minorBidi"/>
-              <w:noProof/>
-              <w:kern w:val="2"/>
-              <w14:ligatures w14:val="standardContextual"/>
-            </w:rPr>
-          </w:pPr>
-          <w:hyperlink w:anchor="_Toc167858810" w:history="1">
-            <w:r>
-              <w:rPr>
-                <w:rStyle w:val="Hyperlink"/>
-                <w:noProof/>
-              </w:rPr>
-              <w:t>4.4</w:t>
-            </w:r>
-            <w:r>
-              <w:rPr>
-                <w:rFonts w:asciiTheme="minorHAnsi" w:eastAsiaTheme="minorEastAsia" w:hAnsiTheme="minorHAnsi" w:cstheme="minorBidi"/>
-                <w:noProof/>
-                <w:kern w:val="2"/>
-                <w14:ligatures w14:val="standardContextual"/>
-              </w:rPr>
-              <w:tab/>
-            </w:r>
-            <w:r>
-              <w:rPr>
-                <w:rStyle w:val="Hyperlink"/>
-                <w:noProof/>
-              </w:rPr>
-              <w:t>Diagramas de Estados</w:t>
-            </w:r>
-            <w:r>
-              <w:rPr>
-                <w:noProof/>
-                <w:webHidden/>
-              </w:rPr>
-              <w:tab/>
-            </w:r>
-            <w:r>
-              <w:rPr>
-                <w:noProof/>
-                <w:webHidden/>
-              </w:rPr>
-              <w:fldChar w:fldCharType="begin"/>
-            </w:r>
-            <w:r>
-              <w:rPr>
-                <w:noProof/>
-                <w:webHidden/>
-              </w:rPr>
-              <w:instrText xml:space="preserve"> PAGEREF _Toc167858810 \h </w:instrText>
-            </w:r>
-            <w:r>
-              <w:rPr>
-                <w:noProof/>
-                <w:webHidden/>
-              </w:rPr>
-            </w:r>
-            <w:r>
-              <w:rPr>
-                <w:noProof/>
-                <w:webHidden/>
-              </w:rPr>
-              <w:fldChar w:fldCharType="separate"/>
-            </w:r>
-            <w:r>
-              <w:rPr>
-                <w:noProof/>
-                <w:webHidden/>
-              </w:rPr>
-              <w:t>6</w:t>
-            </w:r>
-            <w:r>
-              <w:rPr>
-                <w:noProof/>
-                <w:webHidden/>
-              </w:rPr>
-              <w:fldChar w:fldCharType="end"/>
-            </w:r>
-          </w:hyperlink>
-        </w:p>
-        <w:p>
-          <w:pPr>
-            <w:pStyle w:val="TOC1"/>
-            <w:tabs>
-              <w:tab w:val="left" w:pos="480"/>
-              <w:tab w:val="right" w:leader="dot" w:pos="9350"/>
-            </w:tabs>
-            <w:rPr>
-              <w:rFonts w:asciiTheme="minorHAnsi" w:eastAsiaTheme="minorEastAsia" w:hAnsiTheme="minorHAnsi" w:cstheme="minorBidi"/>
-              <w:noProof/>
-              <w:kern w:val="2"/>
-              <w14:ligatures w14:val="standardContextual"/>
-            </w:rPr>
-          </w:pPr>
-          <w:hyperlink w:anchor="_Toc167858811" w:history="1">
-            <w:r>
-              <w:rPr>
-                <w:rStyle w:val="Hyperlink"/>
-                <w:noProof/>
-              </w:rPr>
-              <w:t>5.</w:t>
-            </w:r>
-            <w:r>
-              <w:rPr>
-                <w:rFonts w:asciiTheme="minorHAnsi" w:eastAsiaTheme="minorEastAsia" w:hAnsiTheme="minorHAnsi" w:cstheme="minorBidi"/>
-                <w:noProof/>
-                <w:kern w:val="2"/>
-                <w14:ligatures w14:val="standardContextual"/>
-              </w:rPr>
-              <w:tab/>
-            </w:r>
-            <w:r>
-              <w:rPr>
-                <w:rStyle w:val="Hyperlink"/>
-                <w:noProof/>
-              </w:rPr>
-              <w:t>Modelos de Dados</w:t>
-            </w:r>
-            <w:r>
-              <w:rPr>
-                <w:noProof/>
-                <w:webHidden/>
-              </w:rPr>
-              <w:tab/>
-            </w:r>
-            <w:r>
-              <w:rPr>
-                <w:noProof/>
-                <w:webHidden/>
-              </w:rPr>
-              <w:fldChar w:fldCharType="begin"/>
-            </w:r>
-            <w:r>
-              <w:rPr>
-                <w:noProof/>
-                <w:webHidden/>
-              </w:rPr>
-              <w:instrText xml:space="preserve"> PAGEREF _Toc167858811 \h </w:instrText>
-            </w:r>
-            <w:r>
-              <w:rPr>
-                <w:noProof/>
-                <w:webHidden/>
-              </w:rPr>
-            </w:r>
-            <w:r>
-              <w:rPr>
-                <w:noProof/>
-                <w:webHidden/>
-              </w:rPr>
-              <w:fldChar w:fldCharType="separate"/>
-            </w:r>
-            <w:r>
-              <w:rPr>
-                <w:noProof/>
-                <w:webHidden/>
-              </w:rPr>
-              <w:t>7</w:t>
+              <w:t>18</w:t>
             </w:r>
             <w:r>
               <w:rPr>
@@ -1598,7 +1598,11 @@
               <w:bottom w:val="single" w:sz="12" w:space="0" w:color="000000"/>
             </w:tcBorders>
           </w:tcPr>
-          <w:p/>
+          <w:p>
+            <w:r>
+              <w:t>Guilherme Costa</w:t>
+            </w:r>
+          </w:p>
         </w:tc>
         <w:tc>
           <w:tcPr>
@@ -1607,7 +1611,11 @@
               <w:bottom w:val="single" w:sz="12" w:space="0" w:color="000000"/>
             </w:tcBorders>
           </w:tcPr>
-          <w:p/>
+          <w:p>
+            <w:r>
+              <w:t>31/05/2024</w:t>
+            </w:r>
+          </w:p>
         </w:tc>
         <w:tc>
           <w:tcPr>
@@ -1616,7 +1624,11 @@
               <w:bottom w:val="single" w:sz="12" w:space="0" w:color="000000"/>
             </w:tcBorders>
           </w:tcPr>
-          <w:p/>
+          <w:p>
+            <w:r>
+              <w:t>Emissão da versão revisada do documento</w:t>
+            </w:r>
+          </w:p>
         </w:tc>
         <w:tc>
           <w:tcPr>
@@ -1625,7 +1637,11 @@
               <w:bottom w:val="single" w:sz="12" w:space="0" w:color="000000"/>
             </w:tcBorders>
           </w:tcPr>
-          <w:p/>
+          <w:p>
+            <w:r>
+              <w:t>2.0</w:t>
+            </w:r>
+          </w:p>
         </w:tc>
       </w:tr>
     </w:tbl>
@@ -1642,13 +1658,13 @@
     </w:p>
     <w:p>
       <w:pPr>
-        <w:pStyle w:val="Heading1"/>
+        <w:pStyle w:val="Ttulo1"/>
         <w:numPr>
           <w:ilvl w:val="0"/>
           <w:numId w:val="1"/>
         </w:numPr>
       </w:pPr>
-      <w:bookmarkStart w:id="3" w:name="_Toc167858799"/>
+      <w:bookmarkStart w:id="3" w:name="_Toc168080125"/>
       <w:r>
         <w:lastRenderedPageBreak/>
         <w:t>Introdução</w:t>
@@ -1690,13 +1706,13 @@
     </w:p>
     <w:p>
       <w:pPr>
-        <w:pStyle w:val="Heading1"/>
+        <w:pStyle w:val="Ttulo1"/>
         <w:numPr>
           <w:ilvl w:val="0"/>
           <w:numId w:val="1"/>
         </w:numPr>
       </w:pPr>
-      <w:bookmarkStart w:id="4" w:name="_Toc167858800"/>
+      <w:bookmarkStart w:id="4" w:name="_Toc168080126"/>
       <w:r>
         <w:t>Modelos de Usuário e Requisitos</w:t>
       </w:r>
@@ -1704,13 +1720,13 @@
     </w:p>
     <w:p>
       <w:pPr>
-        <w:pStyle w:val="Heading2"/>
+        <w:pStyle w:val="Ttulo2"/>
         <w:numPr>
           <w:ilvl w:val="1"/>
           <w:numId w:val="1"/>
         </w:numPr>
       </w:pPr>
-      <w:bookmarkStart w:id="5" w:name="_Toc167858801"/>
+      <w:bookmarkStart w:id="5" w:name="_Toc168080127"/>
       <w:r>
         <w:t>Descrição de Atores</w:t>
       </w:r>
@@ -1723,7 +1739,7 @@
     </w:p>
     <w:p>
       <w:pPr>
-        <w:pStyle w:val="ListParagraph"/>
+        <w:pStyle w:val="PargrafodaLista"/>
         <w:numPr>
           <w:ilvl w:val="0"/>
           <w:numId w:val="2"/>
@@ -1735,7 +1751,7 @@
     </w:p>
     <w:p>
       <w:pPr>
-        <w:pStyle w:val="ListParagraph"/>
+        <w:pStyle w:val="PargrafodaLista"/>
         <w:numPr>
           <w:ilvl w:val="0"/>
           <w:numId w:val="2"/>
@@ -1747,13 +1763,13 @@
     </w:p>
     <w:p>
       <w:pPr>
-        <w:pStyle w:val="Heading2"/>
+        <w:pStyle w:val="Ttulo2"/>
         <w:numPr>
           <w:ilvl w:val="1"/>
           <w:numId w:val="1"/>
         </w:numPr>
       </w:pPr>
-      <w:bookmarkStart w:id="6" w:name="_Toc167858802"/>
+      <w:bookmarkStart w:id="6" w:name="_Toc168080128"/>
       <w:r>
         <w:t>Modelo de Casos de Uso</w:t>
       </w:r>
@@ -1849,7 +1865,7 @@
     </w:p>
     <w:p>
       <w:pPr>
-        <w:pStyle w:val="Caption"/>
+        <w:pStyle w:val="Legenda"/>
       </w:pPr>
       <w:bookmarkStart w:id="7" w:name="_Ref161340184"/>
       <w:r>
@@ -1884,36 +1900,402 @@
     </w:p>
     <w:p>
       <w:pPr>
-        <w:pStyle w:val="Heading2"/>
+        <w:pStyle w:val="Ttulo2"/>
         <w:numPr>
           <w:ilvl w:val="1"/>
           <w:numId w:val="1"/>
         </w:numPr>
+      </w:pPr>
+      <w:bookmarkStart w:id="8" w:name="_Toc168080129"/>
+      <w:r>
+        <w:t>Diagrama de Sequência do Sistema</w:t>
+      </w:r>
+      <w:bookmarkEnd w:id="8"/>
+    </w:p>
+    <w:p>
+      <w:r>
+        <w:t>A seguir são apresentados diagramas de sequência do sistema para três cenário distintos de execução, sendo eles:</w:t>
+      </w:r>
+    </w:p>
+    <w:p>
+      <w:pPr>
+        <w:pStyle w:val="PargrafodaLista"/>
+        <w:numPr>
+          <w:ilvl w:val="0"/>
+          <w:numId w:val="3"/>
+        </w:numPr>
+      </w:pPr>
+      <w:r>
+        <w:t>Administrador deseja criar um produto;</w:t>
+      </w:r>
+    </w:p>
+    <w:p>
+      <w:pPr>
+        <w:pStyle w:val="PargrafodaLista"/>
+        <w:numPr>
+          <w:ilvl w:val="0"/>
+          <w:numId w:val="3"/>
+        </w:numPr>
+      </w:pPr>
+      <w:r>
+        <w:t>Administrador gerencia fornecedores;</w:t>
+      </w:r>
+    </w:p>
+    <w:p>
+      <w:pPr>
+        <w:pStyle w:val="PargrafodaLista"/>
+        <w:numPr>
+          <w:ilvl w:val="0"/>
+          <w:numId w:val="3"/>
+        </w:numPr>
+      </w:pPr>
+      <w:r>
+        <w:t xml:space="preserve">Administrador </w:t>
+      </w:r>
+      <w:r>
+        <w:t>gerencia clientes.</w:t>
+      </w:r>
+    </w:p>
+    <w:p/>
+    <w:p>
+      <w:r>
+        <w:t xml:space="preserve">Para cada um desses diagramas, são tabelas de contrato que relacionam e descrevem detalhadamente os casos de uso envolvidos, fluxo de </w:t>
+      </w:r>
+      <w:r>
+        <w:t>tarefas</w:t>
+      </w:r>
+      <w:r>
+        <w:t>, dentre outros.</w:t>
+      </w:r>
+    </w:p>
+    <w:p>
+      <w:pPr>
         <w:rPr>
-          <w:highlight w:val="yellow"/>
+          <w:b/>
+          <w:bCs/>
         </w:rPr>
       </w:pPr>
-      <w:bookmarkStart w:id="8" w:name="_Toc167858803"/>
+    </w:p>
+    <w:p>
+      <w:r>
+        <w:t xml:space="preserve">O primeiro caso de uso abordado é o de criar produto, conforme ilustrado pela </w:t>
+      </w:r>
+      <w:r>
+        <w:fldChar w:fldCharType="begin"/>
+      </w:r>
+      <w:r>
+        <w:instrText xml:space="preserve"> REF _Ref168076624 \h </w:instrText>
+      </w:r>
+      <w:r>
+        <w:fldChar w:fldCharType="separate"/>
+      </w:r>
+      <w:r>
+        <w:t xml:space="preserve">Figura </w:t>
+      </w:r>
       <w:r>
         <w:rPr>
-          <w:highlight w:val="yellow"/>
+          <w:noProof/>
         </w:rPr>
-        <w:t>Diagrama de Sequência do Sistema</w:t>
-      </w:r>
-      <w:bookmarkEnd w:id="8"/>
-    </w:p>
-    <w:p>
-      <w:r>
-        <w:t xml:space="preserve">Nesta subseção é apresentado o diagrama de sequência do sistema de pelo menos, 3 Casos de Uso ou Histórias de Usuário descritos na Seção 2.3. </w:t>
+        <w:t>2</w:t>
+      </w:r>
+      <w:r>
+        <w:fldChar w:fldCharType="end"/>
+      </w:r>
+      <w:r>
+        <w:t xml:space="preserve"> </w:t>
+      </w:r>
+      <w:r>
+        <w:t>a seguir.</w:t>
       </w:r>
     </w:p>
     <w:p/>
+    <w:p>
+      <w:pPr>
+        <w:keepNext/>
+      </w:pPr>
+      <w:r>
+        <w:rPr>
+          <w:noProof/>
+        </w:rPr>
+        <w:drawing>
+          <wp:inline distT="0" distB="0" distL="0" distR="0" wp14:anchorId="2DE9C223" wp14:editId="0485E94D">
+            <wp:extent cx="6126480" cy="2251710"/>
+            <wp:effectExtent l="0" t="0" r="7620" b="0"/>
+            <wp:docPr id="5406973" name="Imagem 1" descr="Uma imagem contendo Linha do tempo&#10;&#10;Descrição gerada automaticamente"/>
+            <wp:cNvGraphicFramePr>
+              <a:graphicFrameLocks xmlns:a="http://schemas.openxmlformats.org/drawingml/2006/main" noChangeAspect="1"/>
+            </wp:cNvGraphicFramePr>
+            <a:graphic xmlns:a="http://schemas.openxmlformats.org/drawingml/2006/main">
+              <a:graphicData uri="http://schemas.openxmlformats.org/drawingml/2006/picture">
+                <pic:pic xmlns:pic="http://schemas.openxmlformats.org/drawingml/2006/picture">
+                  <pic:nvPicPr>
+                    <pic:cNvPr id="5406973" name="Imagem 1" descr="Uma imagem contendo Linha do tempo&#10;&#10;Descrição gerada automaticamente"/>
+                    <pic:cNvPicPr/>
+                  </pic:nvPicPr>
+                  <pic:blipFill>
+                    <a:blip r:embed="rId12"/>
+                    <a:stretch>
+                      <a:fillRect/>
+                    </a:stretch>
+                  </pic:blipFill>
+                  <pic:spPr>
+                    <a:xfrm>
+                      <a:off x="0" y="0"/>
+                      <a:ext cx="6126480" cy="2251710"/>
+                    </a:xfrm>
+                    <a:prstGeom prst="rect">
+                      <a:avLst/>
+                    </a:prstGeom>
+                  </pic:spPr>
+                </pic:pic>
+              </a:graphicData>
+            </a:graphic>
+          </wp:inline>
+        </w:drawing>
+      </w:r>
+    </w:p>
+    <w:p>
+      <w:pPr>
+        <w:pStyle w:val="Legenda"/>
+      </w:pPr>
+      <w:bookmarkStart w:id="9" w:name="_Ref168076624"/>
+      <w:r>
+        <w:t xml:space="preserve">Figura </w:t>
+      </w:r>
+      <w:r>
+        <w:fldChar w:fldCharType="begin"/>
+      </w:r>
+      <w:r>
+        <w:instrText xml:space="preserve"> SEQ Figura \* ARABIC </w:instrText>
+      </w:r>
+      <w:r>
+        <w:fldChar w:fldCharType="separate"/>
+      </w:r>
+      <w:r>
+        <w:rPr>
+          <w:noProof/>
+        </w:rPr>
+        <w:t>2</w:t>
+      </w:r>
+      <w:r>
+        <w:fldChar w:fldCharType="end"/>
+      </w:r>
+      <w:bookmarkEnd w:id="9"/>
+      <w:r>
+        <w:t xml:space="preserve"> - Diagrama de sequência do sistema - Criar um produto</w:t>
+      </w:r>
+    </w:p>
+    <w:tbl>
+      <w:tblPr>
+        <w:tblW w:w="9648" w:type="dxa"/>
+        <w:tblInd w:w="-115" w:type="dxa"/>
+        <w:tblBorders>
+          <w:top w:val="single" w:sz="4" w:space="0" w:color="000000"/>
+          <w:left w:val="single" w:sz="4" w:space="0" w:color="000000"/>
+          <w:bottom w:val="single" w:sz="4" w:space="0" w:color="000000"/>
+          <w:right w:val="single" w:sz="4" w:space="0" w:color="000000"/>
+          <w:insideH w:val="single" w:sz="4" w:space="0" w:color="000000"/>
+          <w:insideV w:val="single" w:sz="4" w:space="0" w:color="000000"/>
+        </w:tblBorders>
+        <w:tblLayout w:type="fixed"/>
+        <w:tblLook w:val="0600" w:firstRow="0" w:lastRow="0" w:firstColumn="0" w:lastColumn="0" w:noHBand="1" w:noVBand="1"/>
+      </w:tblPr>
+      <w:tblGrid>
+        <w:gridCol w:w="2670"/>
+        <w:gridCol w:w="6978"/>
+      </w:tblGrid>
+      <w:tr>
+        <w:tc>
+          <w:tcPr>
+            <w:tcW w:w="2670" w:type="dxa"/>
+          </w:tcPr>
+          <w:p>
+            <w:r>
+              <w:t>Contrato</w:t>
+            </w:r>
+          </w:p>
+        </w:tc>
+        <w:tc>
+          <w:tcPr>
+            <w:tcW w:w="6978" w:type="dxa"/>
+          </w:tcPr>
+          <w:p>
+            <w:r>
+              <w:t>Criar um insumo</w:t>
+            </w:r>
+          </w:p>
+        </w:tc>
+      </w:tr>
+      <w:tr>
+        <w:tc>
+          <w:tcPr>
+            <w:tcW w:w="2670" w:type="dxa"/>
+          </w:tcPr>
+          <w:p>
+            <w:r>
+              <w:t>Operação</w:t>
+            </w:r>
+          </w:p>
+        </w:tc>
+        <w:tc>
+          <w:tcPr>
+            <w:tcW w:w="6978" w:type="dxa"/>
+          </w:tcPr>
+          <w:p>
+            <w:pPr>
+              <w:jc w:val="left"/>
+            </w:pPr>
+            <w:proofErr w:type="spellStart"/>
+            <w:proofErr w:type="gramStart"/>
+            <w:r>
+              <w:t>criarInsumo</w:t>
+            </w:r>
+            <w:proofErr w:type="spellEnd"/>
+            <w:r>
+              <w:t>(</w:t>
+            </w:r>
+            <w:proofErr w:type="spellStart"/>
+            <w:proofErr w:type="gramEnd"/>
+            <w:r>
+              <w:t>descricao</w:t>
+            </w:r>
+            <w:proofErr w:type="spellEnd"/>
+            <w:r>
+              <w:t>:</w:t>
+            </w:r>
+            <w:r>
+              <w:t xml:space="preserve"> </w:t>
+            </w:r>
+            <w:r>
+              <w:t xml:space="preserve">string, </w:t>
+            </w:r>
+            <w:proofErr w:type="spellStart"/>
+            <w:r>
+              <w:t>unidadeReferencia</w:t>
+            </w:r>
+            <w:proofErr w:type="spellEnd"/>
+            <w:r>
+              <w:t xml:space="preserve">: </w:t>
+            </w:r>
+            <w:proofErr w:type="spellStart"/>
+            <w:r>
+              <w:t>UnidadeReferenciaEnum</w:t>
+            </w:r>
+            <w:proofErr w:type="spellEnd"/>
+            <w:r>
+              <w:t xml:space="preserve">, </w:t>
+            </w:r>
+            <w:proofErr w:type="spellStart"/>
+            <w:r>
+              <w:t>percentualDisperdicio</w:t>
+            </w:r>
+            <w:proofErr w:type="spellEnd"/>
+            <w:r>
+              <w:t xml:space="preserve">: </w:t>
+            </w:r>
+            <w:proofErr w:type="spellStart"/>
+            <w:r>
+              <w:t>double</w:t>
+            </w:r>
+            <w:proofErr w:type="spellEnd"/>
+            <w:r>
+              <w:t xml:space="preserve">, </w:t>
+            </w:r>
+            <w:proofErr w:type="spellStart"/>
+            <w:r>
+              <w:t>precoPosDisperdicio</w:t>
+            </w:r>
+            <w:proofErr w:type="spellEnd"/>
+            <w:r>
+              <w:t xml:space="preserve">: </w:t>
+            </w:r>
+            <w:proofErr w:type="spellStart"/>
+            <w:r>
+              <w:t>double</w:t>
+            </w:r>
+            <w:proofErr w:type="spellEnd"/>
+            <w:r>
+              <w:t xml:space="preserve">, </w:t>
+            </w:r>
+            <w:proofErr w:type="spellStart"/>
+            <w:r>
+              <w:t>observacao</w:t>
+            </w:r>
+            <w:proofErr w:type="spellEnd"/>
+            <w:r>
+              <w:t>: string)</w:t>
+            </w:r>
+          </w:p>
+        </w:tc>
+      </w:tr>
+      <w:tr>
+        <w:tc>
+          <w:tcPr>
+            <w:tcW w:w="2670" w:type="dxa"/>
+          </w:tcPr>
+          <w:p>
+            <w:r>
+              <w:t>Referências cruzadas</w:t>
+            </w:r>
+          </w:p>
+        </w:tc>
+        <w:tc>
+          <w:tcPr>
+            <w:tcW w:w="6978" w:type="dxa"/>
+          </w:tcPr>
+          <w:p>
+            <w:r>
+              <w:t>UC-03 – Gerenciar insumos</w:t>
+            </w:r>
+          </w:p>
+        </w:tc>
+      </w:tr>
+      <w:tr>
+        <w:tc>
+          <w:tcPr>
+            <w:tcW w:w="2670" w:type="dxa"/>
+          </w:tcPr>
+          <w:p>
+            <w:r>
+              <w:t>Pré-condições</w:t>
+            </w:r>
+          </w:p>
+        </w:tc>
+        <w:tc>
+          <w:tcPr>
+            <w:tcW w:w="6978" w:type="dxa"/>
+          </w:tcPr>
+          <w:p>
+            <w:r>
+              <w:t>Usuário estar autenticado</w:t>
+            </w:r>
+          </w:p>
+        </w:tc>
+      </w:tr>
+      <w:tr>
+        <w:tc>
+          <w:tcPr>
+            <w:tcW w:w="2670" w:type="dxa"/>
+          </w:tcPr>
+          <w:p>
+            <w:r>
+              <w:t>Pós-condições</w:t>
+            </w:r>
+          </w:p>
+        </w:tc>
+        <w:tc>
+          <w:tcPr>
+            <w:tcW w:w="6978" w:type="dxa"/>
+          </w:tcPr>
+          <w:p>
+            <w:r>
+              <w:t>Um novo insumo deve ser criado e uma mensagem indicando que o insumo foi criado deve aparecer no canto inferior direito da tela.</w:t>
+            </w:r>
+          </w:p>
+        </w:tc>
+      </w:tr>
+    </w:tbl>
     <w:p/>
-    <w:p>
-      <w:r>
-        <w:t>Formato para cada contrato de operação</w:t>
-      </w:r>
-    </w:p>
     <w:tbl>
       <w:tblPr>
         <w:tblStyle w:val="a0"/>
@@ -1949,7 +2331,14 @@
           <w:tcPr>
             <w:tcW w:w="6978" w:type="dxa"/>
           </w:tcPr>
-          <w:p/>
+          <w:p>
+            <w:r>
+              <w:t>Criar u</w:t>
+            </w:r>
+            <w:r>
+              <w:t>ma receita</w:t>
+            </w:r>
+          </w:p>
         </w:tc>
       </w:tr>
       <w:tr>
@@ -1959,6 +2348,7 @@
           </w:tcPr>
           <w:p>
             <w:r>
+              <w:lastRenderedPageBreak/>
               <w:t>Operação</w:t>
             </w:r>
           </w:p>
@@ -1967,7 +2357,111 @@
           <w:tcPr>
             <w:tcW w:w="6978" w:type="dxa"/>
           </w:tcPr>
-          <w:p/>
+          <w:p>
+            <w:pPr>
+              <w:jc w:val="left"/>
+            </w:pPr>
+            <w:proofErr w:type="spellStart"/>
+            <w:proofErr w:type="gramStart"/>
+            <w:r>
+              <w:t>criarReceita</w:t>
+            </w:r>
+            <w:proofErr w:type="spellEnd"/>
+            <w:r>
+              <w:t>(</w:t>
+            </w:r>
+            <w:proofErr w:type="gramEnd"/>
+            <w:r>
+              <w:t xml:space="preserve">nome: string, </w:t>
+            </w:r>
+            <w:proofErr w:type="spellStart"/>
+            <w:r>
+              <w:t>modoPreparo</w:t>
+            </w:r>
+            <w:proofErr w:type="spellEnd"/>
+            <w:r>
+              <w:t xml:space="preserve">: string, quantidade: </w:t>
+            </w:r>
+            <w:proofErr w:type="spellStart"/>
+            <w:r>
+              <w:t>double</w:t>
+            </w:r>
+            <w:proofErr w:type="spellEnd"/>
+            <w:r>
+              <w:t xml:space="preserve">, </w:t>
+            </w:r>
+            <w:proofErr w:type="spellStart"/>
+            <w:r>
+              <w:t>porcao</w:t>
+            </w:r>
+            <w:proofErr w:type="spellEnd"/>
+            <w:r>
+              <w:t xml:space="preserve">: </w:t>
+            </w:r>
+            <w:proofErr w:type="spellStart"/>
+            <w:r>
+              <w:t>double</w:t>
+            </w:r>
+            <w:proofErr w:type="spellEnd"/>
+            <w:r>
+              <w:t xml:space="preserve">, </w:t>
+            </w:r>
+            <w:proofErr w:type="spellStart"/>
+            <w:r>
+              <w:t>unidadePorcao</w:t>
+            </w:r>
+            <w:proofErr w:type="spellEnd"/>
+            <w:r>
+              <w:t xml:space="preserve">: </w:t>
+            </w:r>
+            <w:proofErr w:type="spellStart"/>
+            <w:r>
+              <w:t>UnidadePorcaoEnum</w:t>
+            </w:r>
+            <w:proofErr w:type="spellEnd"/>
+            <w:r>
+              <w:t xml:space="preserve">, validade: </w:t>
+            </w:r>
+            <w:proofErr w:type="spellStart"/>
+            <w:r>
+              <w:t>integer</w:t>
+            </w:r>
+            <w:proofErr w:type="spellEnd"/>
+            <w:r>
+              <w:t xml:space="preserve">, </w:t>
+            </w:r>
+            <w:proofErr w:type="spellStart"/>
+            <w:r>
+              <w:t>observacao</w:t>
+            </w:r>
+            <w:proofErr w:type="spellEnd"/>
+            <w:r>
+              <w:t xml:space="preserve">: string, </w:t>
+            </w:r>
+            <w:r>
+              <w:t>insumos</w:t>
+            </w:r>
+            <w:r>
+              <w:t xml:space="preserve">: </w:t>
+            </w:r>
+            <w:proofErr w:type="spellStart"/>
+            <w:r>
+              <w:t>List</w:t>
+            </w:r>
+            <w:proofErr w:type="spellEnd"/>
+            <w:r>
+              <w:t>&lt;</w:t>
+            </w:r>
+            <w:r>
+              <w:t>Insumos</w:t>
+            </w:r>
+            <w:r>
+              <w:t>&gt;</w:t>
+            </w:r>
+            <w:r>
+              <w:t>)</w:t>
+            </w:r>
+          </w:p>
         </w:tc>
       </w:tr>
       <w:tr>
@@ -1985,7 +2479,11 @@
           <w:tcPr>
             <w:tcW w:w="6978" w:type="dxa"/>
           </w:tcPr>
-          <w:p/>
+          <w:p>
+            <w:r>
+              <w:t>UC-06 – Gerenciar receitas</w:t>
+            </w:r>
+          </w:p>
         </w:tc>
       </w:tr>
       <w:tr>
@@ -2003,7 +2501,14 @@
           <w:tcPr>
             <w:tcW w:w="6978" w:type="dxa"/>
           </w:tcPr>
-          <w:p/>
+          <w:p>
+            <w:r>
+              <w:t>Usuário estar autenticado</w:t>
+            </w:r>
+            <w:r>
+              <w:t xml:space="preserve"> e lista de insumos previamente cadastrada</w:t>
+            </w:r>
+          </w:p>
         </w:tc>
       </w:tr>
       <w:tr>
@@ -2021,37 +2526,1610 @@
           <w:tcPr>
             <w:tcW w:w="6978" w:type="dxa"/>
           </w:tcPr>
-          <w:p/>
+          <w:p>
+            <w:r>
+              <w:t>Um</w:t>
+            </w:r>
+            <w:r>
+              <w:t>a</w:t>
+            </w:r>
+            <w:r>
+              <w:t xml:space="preserve"> nov</w:t>
+            </w:r>
+            <w:r>
+              <w:t>a receita</w:t>
+            </w:r>
+            <w:r>
+              <w:t xml:space="preserve"> deve ser criad</w:t>
+            </w:r>
+            <w:r>
+              <w:t>a</w:t>
+            </w:r>
+            <w:r>
+              <w:t xml:space="preserve"> e uma mensagem indicando que </w:t>
+            </w:r>
+            <w:r>
+              <w:t>a</w:t>
+            </w:r>
+            <w:r>
+              <w:t xml:space="preserve"> </w:t>
+            </w:r>
+            <w:r>
+              <w:t>receita</w:t>
+            </w:r>
+            <w:r>
+              <w:t xml:space="preserve"> foi criad</w:t>
+            </w:r>
+            <w:r>
+              <w:t>a</w:t>
+            </w:r>
+            <w:r>
+              <w:t xml:space="preserve"> deve aparecer no canto inferior direito da tela.</w:t>
+            </w:r>
+          </w:p>
         </w:tc>
       </w:tr>
     </w:tbl>
-    <w:p>
-      <w:pPr>
-        <w:pStyle w:val="Heading1"/>
+    <w:p/>
+    <w:tbl>
+      <w:tblPr>
+        <w:tblW w:w="9648" w:type="dxa"/>
+        <w:tblInd w:w="-115" w:type="dxa"/>
+        <w:tblBorders>
+          <w:top w:val="single" w:sz="4" w:space="0" w:color="000000"/>
+          <w:left w:val="single" w:sz="4" w:space="0" w:color="000000"/>
+          <w:bottom w:val="single" w:sz="4" w:space="0" w:color="000000"/>
+          <w:right w:val="single" w:sz="4" w:space="0" w:color="000000"/>
+          <w:insideH w:val="single" w:sz="4" w:space="0" w:color="000000"/>
+          <w:insideV w:val="single" w:sz="4" w:space="0" w:color="000000"/>
+        </w:tblBorders>
+        <w:tblLayout w:type="fixed"/>
+        <w:tblLook w:val="0600" w:firstRow="0" w:lastRow="0" w:firstColumn="0" w:lastColumn="0" w:noHBand="1" w:noVBand="1"/>
+      </w:tblPr>
+      <w:tblGrid>
+        <w:gridCol w:w="2670"/>
+        <w:gridCol w:w="6978"/>
+      </w:tblGrid>
+      <w:tr>
+        <w:tc>
+          <w:tcPr>
+            <w:tcW w:w="2670" w:type="dxa"/>
+          </w:tcPr>
+          <w:p>
+            <w:r>
+              <w:t>Contrato</w:t>
+            </w:r>
+          </w:p>
+        </w:tc>
+        <w:tc>
+          <w:tcPr>
+            <w:tcW w:w="6978" w:type="dxa"/>
+          </w:tcPr>
+          <w:p>
+            <w:r>
+              <w:t>Criar um produto</w:t>
+            </w:r>
+          </w:p>
+        </w:tc>
+      </w:tr>
+      <w:tr>
+        <w:tc>
+          <w:tcPr>
+            <w:tcW w:w="2670" w:type="dxa"/>
+          </w:tcPr>
+          <w:p>
+            <w:r>
+              <w:t>Operação</w:t>
+            </w:r>
+          </w:p>
+        </w:tc>
+        <w:tc>
+          <w:tcPr>
+            <w:tcW w:w="6978" w:type="dxa"/>
+          </w:tcPr>
+          <w:p>
+            <w:pPr>
+              <w:jc w:val="left"/>
+            </w:pPr>
+            <w:proofErr w:type="spellStart"/>
+            <w:proofErr w:type="gramStart"/>
+            <w:r>
+              <w:t>criarProduto</w:t>
+            </w:r>
+            <w:proofErr w:type="spellEnd"/>
+            <w:r>
+              <w:t>(</w:t>
+            </w:r>
+            <w:proofErr w:type="gramEnd"/>
+            <w:r>
+              <w:t xml:space="preserve">nome: string, </w:t>
+            </w:r>
+            <w:proofErr w:type="spellStart"/>
+            <w:r>
+              <w:t>descricao</w:t>
+            </w:r>
+            <w:proofErr w:type="spellEnd"/>
+            <w:r>
+              <w:t xml:space="preserve">: string, estoque: </w:t>
+            </w:r>
+            <w:proofErr w:type="spellStart"/>
+            <w:r>
+              <w:t>integer</w:t>
+            </w:r>
+            <w:proofErr w:type="spellEnd"/>
+            <w:r>
+              <w:t xml:space="preserve">, </w:t>
+            </w:r>
+            <w:proofErr w:type="spellStart"/>
+            <w:r>
+              <w:t>observacao</w:t>
+            </w:r>
+            <w:proofErr w:type="spellEnd"/>
+            <w:r>
+              <w:t xml:space="preserve">: string, </w:t>
+            </w:r>
+            <w:r>
+              <w:t>receitas</w:t>
+            </w:r>
+            <w:r>
+              <w:t xml:space="preserve">: </w:t>
+            </w:r>
+            <w:proofErr w:type="spellStart"/>
+            <w:r>
+              <w:t>List</w:t>
+            </w:r>
+            <w:proofErr w:type="spellEnd"/>
+            <w:r>
+              <w:t>&lt;</w:t>
+            </w:r>
+            <w:r>
+              <w:t>Receita</w:t>
+            </w:r>
+            <w:r>
+              <w:t>&gt;)</w:t>
+            </w:r>
+          </w:p>
+        </w:tc>
+      </w:tr>
+      <w:tr>
+        <w:tc>
+          <w:tcPr>
+            <w:tcW w:w="2670" w:type="dxa"/>
+          </w:tcPr>
+          <w:p>
+            <w:r>
+              <w:t>Referências cruzadas</w:t>
+            </w:r>
+          </w:p>
+        </w:tc>
+        <w:tc>
+          <w:tcPr>
+            <w:tcW w:w="6978" w:type="dxa"/>
+          </w:tcPr>
+          <w:p>
+            <w:r>
+              <w:t>UC-07 – Gerenciar receitas</w:t>
+            </w:r>
+          </w:p>
+        </w:tc>
+      </w:tr>
+      <w:tr>
+        <w:tc>
+          <w:tcPr>
+            <w:tcW w:w="2670" w:type="dxa"/>
+          </w:tcPr>
+          <w:p>
+            <w:r>
+              <w:t>Pré-condições</w:t>
+            </w:r>
+          </w:p>
+        </w:tc>
+        <w:tc>
+          <w:tcPr>
+            <w:tcW w:w="6978" w:type="dxa"/>
+          </w:tcPr>
+          <w:p>
+            <w:r>
+              <w:t>Usuário estar autenticado e lista de receitas previamente cadastradas</w:t>
+            </w:r>
+          </w:p>
+        </w:tc>
+      </w:tr>
+      <w:tr>
+        <w:tc>
+          <w:tcPr>
+            <w:tcW w:w="2670" w:type="dxa"/>
+          </w:tcPr>
+          <w:p>
+            <w:r>
+              <w:t>Pós-condições</w:t>
+            </w:r>
+          </w:p>
+        </w:tc>
+        <w:tc>
+          <w:tcPr>
+            <w:tcW w:w="6978" w:type="dxa"/>
+          </w:tcPr>
+          <w:p>
+            <w:r>
+              <w:t>Um novo produto deve ser criado e uma mensagem indicando que o produto foi criado deve aparecer no canto inferior direito da tela.</w:t>
+            </w:r>
+          </w:p>
+        </w:tc>
+      </w:tr>
+    </w:tbl>
+    <w:p/>
+    <w:p>
+      <w:r>
+        <w:t>O segundo diagrama</w:t>
+      </w:r>
+      <w:r>
+        <w:t xml:space="preserve"> de sequência do sistema elaborado diz respeito ao gerenciamento de fornecedores, conforme ilustrado na figura a seguir.</w:t>
+      </w:r>
+    </w:p>
+    <w:p/>
+    <w:p>
+      <w:r>
+        <w:drawing>
+          <wp:inline distT="0" distB="0" distL="0" distR="0" wp14:anchorId="7A3EB6F3" wp14:editId="711D0606">
+            <wp:extent cx="6126480" cy="2169795"/>
+            <wp:effectExtent l="0" t="0" r="7620" b="1905"/>
+            <wp:docPr id="1823045296" name="Imagem 1" descr="Texto&#10;&#10;Descrição gerada automaticamente"/>
+            <wp:cNvGraphicFramePr>
+              <a:graphicFrameLocks xmlns:a="http://schemas.openxmlformats.org/drawingml/2006/main" noChangeAspect="1"/>
+            </wp:cNvGraphicFramePr>
+            <a:graphic xmlns:a="http://schemas.openxmlformats.org/drawingml/2006/main">
+              <a:graphicData uri="http://schemas.openxmlformats.org/drawingml/2006/picture">
+                <pic:pic xmlns:pic="http://schemas.openxmlformats.org/drawingml/2006/picture">
+                  <pic:nvPicPr>
+                    <pic:cNvPr id="1823045296" name="Imagem 1" descr="Texto&#10;&#10;Descrição gerada automaticamente"/>
+                    <pic:cNvPicPr/>
+                  </pic:nvPicPr>
+                  <pic:blipFill>
+                    <a:blip r:embed="rId13"/>
+                    <a:stretch>
+                      <a:fillRect/>
+                    </a:stretch>
+                  </pic:blipFill>
+                  <pic:spPr>
+                    <a:xfrm>
+                      <a:off x="0" y="0"/>
+                      <a:ext cx="6126480" cy="2169795"/>
+                    </a:xfrm>
+                    <a:prstGeom prst="rect">
+                      <a:avLst/>
+                    </a:prstGeom>
+                  </pic:spPr>
+                </pic:pic>
+              </a:graphicData>
+            </a:graphic>
+          </wp:inline>
+        </w:drawing>
+      </w:r>
+    </w:p>
+    <w:p/>
+    <w:tbl>
+      <w:tblPr>
+        <w:tblW w:w="9648" w:type="dxa"/>
+        <w:tblInd w:w="-115" w:type="dxa"/>
+        <w:tblBorders>
+          <w:top w:val="single" w:sz="4" w:space="0" w:color="000000"/>
+          <w:left w:val="single" w:sz="4" w:space="0" w:color="000000"/>
+          <w:bottom w:val="single" w:sz="4" w:space="0" w:color="000000"/>
+          <w:right w:val="single" w:sz="4" w:space="0" w:color="000000"/>
+          <w:insideH w:val="single" w:sz="4" w:space="0" w:color="000000"/>
+          <w:insideV w:val="single" w:sz="4" w:space="0" w:color="000000"/>
+        </w:tblBorders>
+        <w:tblLayout w:type="fixed"/>
+        <w:tblLook w:val="0600" w:firstRow="0" w:lastRow="0" w:firstColumn="0" w:lastColumn="0" w:noHBand="1" w:noVBand="1"/>
+      </w:tblPr>
+      <w:tblGrid>
+        <w:gridCol w:w="2670"/>
+        <w:gridCol w:w="6978"/>
+      </w:tblGrid>
+      <w:tr>
+        <w:tc>
+          <w:tcPr>
+            <w:tcW w:w="2670" w:type="dxa"/>
+          </w:tcPr>
+          <w:p>
+            <w:r>
+              <w:t>Contrato</w:t>
+            </w:r>
+          </w:p>
+        </w:tc>
+        <w:tc>
+          <w:tcPr>
+            <w:tcW w:w="6978" w:type="dxa"/>
+          </w:tcPr>
+          <w:p>
+            <w:r>
+              <w:t xml:space="preserve">Criar um </w:t>
+            </w:r>
+            <w:r>
+              <w:t>fornecedor</w:t>
+            </w:r>
+          </w:p>
+        </w:tc>
+      </w:tr>
+      <w:tr>
+        <w:tc>
+          <w:tcPr>
+            <w:tcW w:w="2670" w:type="dxa"/>
+          </w:tcPr>
+          <w:p>
+            <w:r>
+              <w:t>Operação</w:t>
+            </w:r>
+          </w:p>
+        </w:tc>
+        <w:tc>
+          <w:tcPr>
+            <w:tcW w:w="6978" w:type="dxa"/>
+          </w:tcPr>
+          <w:p>
+            <w:pPr>
+              <w:jc w:val="left"/>
+            </w:pPr>
+            <w:proofErr w:type="spellStart"/>
+            <w:proofErr w:type="gramStart"/>
+            <w:r>
+              <w:t>criarFornecedor</w:t>
+            </w:r>
+            <w:proofErr w:type="spellEnd"/>
+            <w:r>
+              <w:t>(</w:t>
+            </w:r>
+            <w:proofErr w:type="gramEnd"/>
+            <w:r>
+              <w:t xml:space="preserve">nome: string, </w:t>
+            </w:r>
+            <w:proofErr w:type="spellStart"/>
+            <w:r>
+              <w:t>endereco</w:t>
+            </w:r>
+            <w:proofErr w:type="spellEnd"/>
+            <w:r>
+              <w:t xml:space="preserve">: </w:t>
+            </w:r>
+            <w:proofErr w:type="spellStart"/>
+            <w:r>
+              <w:t>Endereco</w:t>
+            </w:r>
+            <w:proofErr w:type="spellEnd"/>
+            <w:r>
+              <w:t xml:space="preserve">, contato: Contato, </w:t>
+            </w:r>
+            <w:proofErr w:type="spellStart"/>
+            <w:r>
+              <w:t>observacao</w:t>
+            </w:r>
+            <w:proofErr w:type="spellEnd"/>
+            <w:r>
+              <w:t xml:space="preserve">: string, status: </w:t>
+            </w:r>
+            <w:proofErr w:type="spellStart"/>
+            <w:r>
+              <w:t>StatusEnum</w:t>
+            </w:r>
+            <w:proofErr w:type="spellEnd"/>
+            <w:r>
+              <w:t>)</w:t>
+            </w:r>
+          </w:p>
+        </w:tc>
+      </w:tr>
+      <w:tr>
+        <w:tc>
+          <w:tcPr>
+            <w:tcW w:w="2670" w:type="dxa"/>
+          </w:tcPr>
+          <w:p>
+            <w:r>
+              <w:t>Referências cruzadas</w:t>
+            </w:r>
+          </w:p>
+        </w:tc>
+        <w:tc>
+          <w:tcPr>
+            <w:tcW w:w="6978" w:type="dxa"/>
+          </w:tcPr>
+          <w:p>
+            <w:r>
+              <w:t>UC-0</w:t>
+            </w:r>
+            <w:r>
+              <w:t>8</w:t>
+            </w:r>
+            <w:r>
+              <w:t xml:space="preserve"> – Gerenciar </w:t>
+            </w:r>
+            <w:r>
+              <w:t>fornecedores</w:t>
+            </w:r>
+          </w:p>
+        </w:tc>
+      </w:tr>
+      <w:tr>
+        <w:tc>
+          <w:tcPr>
+            <w:tcW w:w="2670" w:type="dxa"/>
+          </w:tcPr>
+          <w:p>
+            <w:r>
+              <w:t>Pré-condições</w:t>
+            </w:r>
+          </w:p>
+        </w:tc>
+        <w:tc>
+          <w:tcPr>
+            <w:tcW w:w="6978" w:type="dxa"/>
+          </w:tcPr>
+          <w:p>
+            <w:r>
+              <w:t>Usuário estar autenticado e lista de receitas previamente cadastradas</w:t>
+            </w:r>
+          </w:p>
+        </w:tc>
+      </w:tr>
+      <w:tr>
+        <w:tc>
+          <w:tcPr>
+            <w:tcW w:w="2670" w:type="dxa"/>
+          </w:tcPr>
+          <w:p>
+            <w:r>
+              <w:t>Pós-condições</w:t>
+            </w:r>
+          </w:p>
+        </w:tc>
+        <w:tc>
+          <w:tcPr>
+            <w:tcW w:w="6978" w:type="dxa"/>
+          </w:tcPr>
+          <w:p>
+            <w:r>
+              <w:t xml:space="preserve">Um novo </w:t>
+            </w:r>
+            <w:r>
+              <w:t>fornecedor</w:t>
+            </w:r>
+            <w:r>
+              <w:t xml:space="preserve"> deve ser criado e uma mensagem indicando que o </w:t>
+            </w:r>
+            <w:r>
+              <w:t xml:space="preserve">fornecedor </w:t>
+            </w:r>
+            <w:r>
+              <w:t>foi criado deve aparecer no canto inferior direito da tela.</w:t>
+            </w:r>
+          </w:p>
+        </w:tc>
+      </w:tr>
+    </w:tbl>
+    <w:p/>
+    <w:tbl>
+      <w:tblPr>
+        <w:tblW w:w="9648" w:type="dxa"/>
+        <w:tblInd w:w="-115" w:type="dxa"/>
+        <w:tblBorders>
+          <w:top w:val="single" w:sz="4" w:space="0" w:color="000000"/>
+          <w:left w:val="single" w:sz="4" w:space="0" w:color="000000"/>
+          <w:bottom w:val="single" w:sz="4" w:space="0" w:color="000000"/>
+          <w:right w:val="single" w:sz="4" w:space="0" w:color="000000"/>
+          <w:insideH w:val="single" w:sz="4" w:space="0" w:color="000000"/>
+          <w:insideV w:val="single" w:sz="4" w:space="0" w:color="000000"/>
+        </w:tblBorders>
+        <w:tblLayout w:type="fixed"/>
+        <w:tblLook w:val="0600" w:firstRow="0" w:lastRow="0" w:firstColumn="0" w:lastColumn="0" w:noHBand="1" w:noVBand="1"/>
+      </w:tblPr>
+      <w:tblGrid>
+        <w:gridCol w:w="2670"/>
+        <w:gridCol w:w="6978"/>
+      </w:tblGrid>
+      <w:tr>
+        <w:tc>
+          <w:tcPr>
+            <w:tcW w:w="2670" w:type="dxa"/>
+          </w:tcPr>
+          <w:p>
+            <w:r>
+              <w:t>Contrato</w:t>
+            </w:r>
+          </w:p>
+        </w:tc>
+        <w:tc>
+          <w:tcPr>
+            <w:tcW w:w="6978" w:type="dxa"/>
+          </w:tcPr>
+          <w:p>
+            <w:r>
+              <w:t>Editar</w:t>
+            </w:r>
+            <w:r>
+              <w:t xml:space="preserve"> um fornecedor</w:t>
+            </w:r>
+          </w:p>
+        </w:tc>
+      </w:tr>
+      <w:tr>
+        <w:tc>
+          <w:tcPr>
+            <w:tcW w:w="2670" w:type="dxa"/>
+          </w:tcPr>
+          <w:p>
+            <w:r>
+              <w:lastRenderedPageBreak/>
+              <w:t>Operação</w:t>
+            </w:r>
+          </w:p>
+        </w:tc>
+        <w:tc>
+          <w:tcPr>
+            <w:tcW w:w="6978" w:type="dxa"/>
+          </w:tcPr>
+          <w:p>
+            <w:pPr>
+              <w:jc w:val="left"/>
+            </w:pPr>
+            <w:proofErr w:type="spellStart"/>
+            <w:proofErr w:type="gramStart"/>
+            <w:r>
+              <w:t>editor</w:t>
+            </w:r>
+            <w:r>
+              <w:t>Fornecedor</w:t>
+            </w:r>
+            <w:proofErr w:type="spellEnd"/>
+            <w:r>
+              <w:t>(</w:t>
+            </w:r>
+            <w:proofErr w:type="gramEnd"/>
+            <w:r>
+              <w:t xml:space="preserve">nome: string, </w:t>
+            </w:r>
+            <w:proofErr w:type="spellStart"/>
+            <w:r>
+              <w:t>endereco</w:t>
+            </w:r>
+            <w:proofErr w:type="spellEnd"/>
+            <w:r>
+              <w:t xml:space="preserve">: </w:t>
+            </w:r>
+            <w:proofErr w:type="spellStart"/>
+            <w:r>
+              <w:t>Endereco</w:t>
+            </w:r>
+            <w:proofErr w:type="spellEnd"/>
+            <w:r>
+              <w:t xml:space="preserve">, contato: Contato, </w:t>
+            </w:r>
+            <w:proofErr w:type="spellStart"/>
+            <w:r>
+              <w:t>observacao</w:t>
+            </w:r>
+            <w:proofErr w:type="spellEnd"/>
+            <w:r>
+              <w:t xml:space="preserve">: string, status: </w:t>
+            </w:r>
+            <w:proofErr w:type="spellStart"/>
+            <w:r>
+              <w:t>StatusEnum</w:t>
+            </w:r>
+            <w:proofErr w:type="spellEnd"/>
+            <w:r>
+              <w:t>)</w:t>
+            </w:r>
+          </w:p>
+        </w:tc>
+      </w:tr>
+      <w:tr>
+        <w:tc>
+          <w:tcPr>
+            <w:tcW w:w="2670" w:type="dxa"/>
+          </w:tcPr>
+          <w:p>
+            <w:r>
+              <w:t>Referências cruzadas</w:t>
+            </w:r>
+          </w:p>
+        </w:tc>
+        <w:tc>
+          <w:tcPr>
+            <w:tcW w:w="6978" w:type="dxa"/>
+          </w:tcPr>
+          <w:p>
+            <w:r>
+              <w:t>UC-08 – Gerenciar fornecedores</w:t>
+            </w:r>
+          </w:p>
+        </w:tc>
+      </w:tr>
+      <w:tr>
+        <w:tc>
+          <w:tcPr>
+            <w:tcW w:w="2670" w:type="dxa"/>
+          </w:tcPr>
+          <w:p>
+            <w:r>
+              <w:t>Pré-condições</w:t>
+            </w:r>
+          </w:p>
+        </w:tc>
+        <w:tc>
+          <w:tcPr>
+            <w:tcW w:w="6978" w:type="dxa"/>
+          </w:tcPr>
+          <w:p>
+            <w:r>
+              <w:t>Usuário estar autenticado e lista de receitas previamente cadastradas</w:t>
+            </w:r>
+          </w:p>
+        </w:tc>
+      </w:tr>
+      <w:tr>
+        <w:tc>
+          <w:tcPr>
+            <w:tcW w:w="2670" w:type="dxa"/>
+          </w:tcPr>
+          <w:p>
+            <w:r>
+              <w:t>Pós-condições</w:t>
+            </w:r>
+          </w:p>
+        </w:tc>
+        <w:tc>
+          <w:tcPr>
+            <w:tcW w:w="6978" w:type="dxa"/>
+          </w:tcPr>
+          <w:p>
+            <w:r>
+              <w:t xml:space="preserve">Os dados do </w:t>
+            </w:r>
+            <w:r>
+              <w:t>fornecedor deve</w:t>
+            </w:r>
+            <w:r>
+              <w:t>m</w:t>
+            </w:r>
+            <w:r>
+              <w:t xml:space="preserve"> ser </w:t>
+            </w:r>
+            <w:r>
+              <w:t xml:space="preserve">atualizados </w:t>
+            </w:r>
+            <w:r>
+              <w:t xml:space="preserve">e uma mensagem indicando que o fornecedor foi </w:t>
+            </w:r>
+            <w:r>
+              <w:t xml:space="preserve">atualizado </w:t>
+            </w:r>
+            <w:r>
+              <w:t>deve aparecer no canto inferior direito da tela.</w:t>
+            </w:r>
+          </w:p>
+        </w:tc>
+      </w:tr>
+    </w:tbl>
+    <w:p/>
+    <w:tbl>
+      <w:tblPr>
+        <w:tblW w:w="9648" w:type="dxa"/>
+        <w:tblInd w:w="-115" w:type="dxa"/>
+        <w:tblBorders>
+          <w:top w:val="single" w:sz="4" w:space="0" w:color="000000"/>
+          <w:left w:val="single" w:sz="4" w:space="0" w:color="000000"/>
+          <w:bottom w:val="single" w:sz="4" w:space="0" w:color="000000"/>
+          <w:right w:val="single" w:sz="4" w:space="0" w:color="000000"/>
+          <w:insideH w:val="single" w:sz="4" w:space="0" w:color="000000"/>
+          <w:insideV w:val="single" w:sz="4" w:space="0" w:color="000000"/>
+        </w:tblBorders>
+        <w:tblLayout w:type="fixed"/>
+        <w:tblLook w:val="0600" w:firstRow="0" w:lastRow="0" w:firstColumn="0" w:lastColumn="0" w:noHBand="1" w:noVBand="1"/>
+      </w:tblPr>
+      <w:tblGrid>
+        <w:gridCol w:w="2670"/>
+        <w:gridCol w:w="6978"/>
+      </w:tblGrid>
+      <w:tr>
+        <w:tc>
+          <w:tcPr>
+            <w:tcW w:w="2670" w:type="dxa"/>
+          </w:tcPr>
+          <w:p>
+            <w:r>
+              <w:t>Contrato</w:t>
+            </w:r>
+          </w:p>
+        </w:tc>
+        <w:tc>
+          <w:tcPr>
+            <w:tcW w:w="6978" w:type="dxa"/>
+          </w:tcPr>
+          <w:p>
+            <w:r>
+              <w:t>Deletar</w:t>
+            </w:r>
+            <w:r>
+              <w:t xml:space="preserve"> um fornecedor</w:t>
+            </w:r>
+          </w:p>
+        </w:tc>
+      </w:tr>
+      <w:tr>
+        <w:tc>
+          <w:tcPr>
+            <w:tcW w:w="2670" w:type="dxa"/>
+          </w:tcPr>
+          <w:p>
+            <w:r>
+              <w:t>Operação</w:t>
+            </w:r>
+          </w:p>
+        </w:tc>
+        <w:tc>
+          <w:tcPr>
+            <w:tcW w:w="6978" w:type="dxa"/>
+          </w:tcPr>
+          <w:p>
+            <w:pPr>
+              <w:jc w:val="left"/>
+            </w:pPr>
+            <w:proofErr w:type="spellStart"/>
+            <w:proofErr w:type="gramStart"/>
+            <w:r>
+              <w:t>deletar</w:t>
+            </w:r>
+            <w:r>
+              <w:t>Fornecedor</w:t>
+            </w:r>
+            <w:proofErr w:type="spellEnd"/>
+            <w:r>
+              <w:t>(</w:t>
+            </w:r>
+            <w:proofErr w:type="gramEnd"/>
+            <w:r>
+              <w:t xml:space="preserve">nome: string, </w:t>
+            </w:r>
+            <w:proofErr w:type="spellStart"/>
+            <w:r>
+              <w:t>endereco</w:t>
+            </w:r>
+            <w:proofErr w:type="spellEnd"/>
+            <w:r>
+              <w:t xml:space="preserve">: </w:t>
+            </w:r>
+            <w:proofErr w:type="spellStart"/>
+            <w:r>
+              <w:t>Endereco</w:t>
+            </w:r>
+            <w:proofErr w:type="spellEnd"/>
+            <w:r>
+              <w:t xml:space="preserve">, contato: Contato, </w:t>
+            </w:r>
+            <w:proofErr w:type="spellStart"/>
+            <w:r>
+              <w:t>observacao</w:t>
+            </w:r>
+            <w:proofErr w:type="spellEnd"/>
+            <w:r>
+              <w:t xml:space="preserve">: string, status: </w:t>
+            </w:r>
+            <w:proofErr w:type="spellStart"/>
+            <w:r>
+              <w:t>StatusEnum</w:t>
+            </w:r>
+            <w:proofErr w:type="spellEnd"/>
+            <w:r>
+              <w:t>)</w:t>
+            </w:r>
+          </w:p>
+        </w:tc>
+      </w:tr>
+      <w:tr>
+        <w:tc>
+          <w:tcPr>
+            <w:tcW w:w="2670" w:type="dxa"/>
+          </w:tcPr>
+          <w:p>
+            <w:r>
+              <w:t>Referências cruzadas</w:t>
+            </w:r>
+          </w:p>
+        </w:tc>
+        <w:tc>
+          <w:tcPr>
+            <w:tcW w:w="6978" w:type="dxa"/>
+          </w:tcPr>
+          <w:p>
+            <w:r>
+              <w:t>UC-08 – Gerenciar fornecedores</w:t>
+            </w:r>
+          </w:p>
+        </w:tc>
+      </w:tr>
+      <w:tr>
+        <w:tc>
+          <w:tcPr>
+            <w:tcW w:w="2670" w:type="dxa"/>
+          </w:tcPr>
+          <w:p>
+            <w:r>
+              <w:t>Pré-condições</w:t>
+            </w:r>
+          </w:p>
+        </w:tc>
+        <w:tc>
+          <w:tcPr>
+            <w:tcW w:w="6978" w:type="dxa"/>
+          </w:tcPr>
+          <w:p>
+            <w:r>
+              <w:t>Usuário estar autenticado e lista de receitas previamente cadastradas</w:t>
+            </w:r>
+          </w:p>
+        </w:tc>
+      </w:tr>
+      <w:tr>
+        <w:tc>
+          <w:tcPr>
+            <w:tcW w:w="2670" w:type="dxa"/>
+          </w:tcPr>
+          <w:p>
+            <w:r>
+              <w:t>Pós-condições</w:t>
+            </w:r>
+          </w:p>
+        </w:tc>
+        <w:tc>
+          <w:tcPr>
+            <w:tcW w:w="6978" w:type="dxa"/>
+          </w:tcPr>
+          <w:p>
+            <w:r>
+              <w:t xml:space="preserve">O </w:t>
+            </w:r>
+            <w:r>
+              <w:t xml:space="preserve">fornecedor deve ser </w:t>
+            </w:r>
+            <w:r>
+              <w:t xml:space="preserve">excluído </w:t>
+            </w:r>
+            <w:r>
+              <w:t xml:space="preserve">e uma mensagem indicando que o fornecedor foi </w:t>
+            </w:r>
+            <w:r>
+              <w:t xml:space="preserve">excluído </w:t>
+            </w:r>
+            <w:r>
+              <w:t>deve aparecer no canto inferior direito da tela.</w:t>
+            </w:r>
+          </w:p>
+        </w:tc>
+      </w:tr>
+    </w:tbl>
+    <w:p/>
+    <w:p>
+      <w:r>
+        <w:t>Por fim, de maneira similar ao gerenciamento de fornecedor, foi elaborado o diagrama para o gerenciamento de clientes.</w:t>
+      </w:r>
+    </w:p>
+    <w:p/>
+    <w:p>
+      <w:r>
+        <w:drawing>
+          <wp:inline distT="0" distB="0" distL="0" distR="0" wp14:anchorId="40FBB245" wp14:editId="5B1B8AB9">
+            <wp:extent cx="6126480" cy="2269490"/>
+            <wp:effectExtent l="0" t="0" r="7620" b="0"/>
+            <wp:docPr id="1045989383" name="Imagem 1" descr="Interface gráfica do usuário, Texto, Aplicativo&#10;&#10;Descrição gerada automaticamente"/>
+            <wp:cNvGraphicFramePr>
+              <a:graphicFrameLocks xmlns:a="http://schemas.openxmlformats.org/drawingml/2006/main" noChangeAspect="1"/>
+            </wp:cNvGraphicFramePr>
+            <a:graphic xmlns:a="http://schemas.openxmlformats.org/drawingml/2006/main">
+              <a:graphicData uri="http://schemas.openxmlformats.org/drawingml/2006/picture">
+                <pic:pic xmlns:pic="http://schemas.openxmlformats.org/drawingml/2006/picture">
+                  <pic:nvPicPr>
+                    <pic:cNvPr id="1045989383" name="Imagem 1" descr="Interface gráfica do usuário, Texto, Aplicativo&#10;&#10;Descrição gerada automaticamente"/>
+                    <pic:cNvPicPr/>
+                  </pic:nvPicPr>
+                  <pic:blipFill>
+                    <a:blip r:embed="rId14"/>
+                    <a:stretch>
+                      <a:fillRect/>
+                    </a:stretch>
+                  </pic:blipFill>
+                  <pic:spPr>
+                    <a:xfrm>
+                      <a:off x="0" y="0"/>
+                      <a:ext cx="6126480" cy="2269490"/>
+                    </a:xfrm>
+                    <a:prstGeom prst="rect">
+                      <a:avLst/>
+                    </a:prstGeom>
+                  </pic:spPr>
+                </pic:pic>
+              </a:graphicData>
+            </a:graphic>
+          </wp:inline>
+        </w:drawing>
+      </w:r>
+    </w:p>
+    <w:p/>
+    <w:tbl>
+      <w:tblPr>
+        <w:tblW w:w="9648" w:type="dxa"/>
+        <w:tblInd w:w="-115" w:type="dxa"/>
+        <w:tblBorders>
+          <w:top w:val="single" w:sz="4" w:space="0" w:color="000000"/>
+          <w:left w:val="single" w:sz="4" w:space="0" w:color="000000"/>
+          <w:bottom w:val="single" w:sz="4" w:space="0" w:color="000000"/>
+          <w:right w:val="single" w:sz="4" w:space="0" w:color="000000"/>
+          <w:insideH w:val="single" w:sz="4" w:space="0" w:color="000000"/>
+          <w:insideV w:val="single" w:sz="4" w:space="0" w:color="000000"/>
+        </w:tblBorders>
+        <w:tblLayout w:type="fixed"/>
+        <w:tblLook w:val="0600" w:firstRow="0" w:lastRow="0" w:firstColumn="0" w:lastColumn="0" w:noHBand="1" w:noVBand="1"/>
+      </w:tblPr>
+      <w:tblGrid>
+        <w:gridCol w:w="2670"/>
+        <w:gridCol w:w="6978"/>
+      </w:tblGrid>
+      <w:tr>
+        <w:tc>
+          <w:tcPr>
+            <w:tcW w:w="2670" w:type="dxa"/>
+          </w:tcPr>
+          <w:p>
+            <w:r>
+              <w:t>Contrato</w:t>
+            </w:r>
+          </w:p>
+        </w:tc>
+        <w:tc>
+          <w:tcPr>
+            <w:tcW w:w="6978" w:type="dxa"/>
+          </w:tcPr>
+          <w:p>
+            <w:r>
+              <w:t>Criar</w:t>
+            </w:r>
+            <w:r>
+              <w:t xml:space="preserve"> um </w:t>
+            </w:r>
+            <w:r>
+              <w:t>cliente</w:t>
+            </w:r>
+          </w:p>
+        </w:tc>
+      </w:tr>
+      <w:tr>
+        <w:tc>
+          <w:tcPr>
+            <w:tcW w:w="2670" w:type="dxa"/>
+          </w:tcPr>
+          <w:p>
+            <w:r>
+              <w:t>Operação</w:t>
+            </w:r>
+          </w:p>
+        </w:tc>
+        <w:tc>
+          <w:tcPr>
+            <w:tcW w:w="6978" w:type="dxa"/>
+          </w:tcPr>
+          <w:p>
+            <w:pPr>
+              <w:jc w:val="left"/>
+            </w:pPr>
+            <w:proofErr w:type="spellStart"/>
+            <w:proofErr w:type="gramStart"/>
+            <w:r>
+              <w:t>criarCliente</w:t>
+            </w:r>
+            <w:proofErr w:type="spellEnd"/>
+            <w:r>
+              <w:t>(</w:t>
+            </w:r>
+            <w:proofErr w:type="gramEnd"/>
+            <w:r>
+              <w:t xml:space="preserve">nome: string, sobrenome: string, apelido: string, </w:t>
+            </w:r>
+            <w:proofErr w:type="spellStart"/>
+            <w:r>
+              <w:t>tipoDocumento</w:t>
+            </w:r>
+            <w:proofErr w:type="spellEnd"/>
+            <w:r>
+              <w:t xml:space="preserve">: </w:t>
+            </w:r>
+            <w:proofErr w:type="spellStart"/>
+            <w:r>
+              <w:t>TipoDocumentoEnum</w:t>
+            </w:r>
+            <w:proofErr w:type="spellEnd"/>
+            <w:r>
+              <w:t xml:space="preserve">, </w:t>
+            </w:r>
+            <w:proofErr w:type="spellStart"/>
+            <w:r>
+              <w:t>dataAniversario</w:t>
+            </w:r>
+            <w:proofErr w:type="spellEnd"/>
+            <w:r>
+              <w:t xml:space="preserve">: Date, </w:t>
+            </w:r>
+            <w:proofErr w:type="spellStart"/>
+            <w:r>
+              <w:t>observacao</w:t>
+            </w:r>
+            <w:proofErr w:type="spellEnd"/>
+            <w:r>
+              <w:t xml:space="preserve">: string, </w:t>
+            </w:r>
+            <w:proofErr w:type="spellStart"/>
+            <w:r>
+              <w:t>endereco</w:t>
+            </w:r>
+            <w:proofErr w:type="spellEnd"/>
+            <w:r>
+              <w:t xml:space="preserve">: </w:t>
+            </w:r>
+            <w:proofErr w:type="spellStart"/>
+            <w:r>
+              <w:t>Endereco</w:t>
+            </w:r>
+            <w:proofErr w:type="spellEnd"/>
+            <w:r>
+              <w:t>)</w:t>
+            </w:r>
+          </w:p>
+        </w:tc>
+      </w:tr>
+      <w:tr>
+        <w:tc>
+          <w:tcPr>
+            <w:tcW w:w="2670" w:type="dxa"/>
+          </w:tcPr>
+          <w:p>
+            <w:r>
+              <w:t>Referências cruzadas</w:t>
+            </w:r>
+          </w:p>
+        </w:tc>
+        <w:tc>
+          <w:tcPr>
+            <w:tcW w:w="6978" w:type="dxa"/>
+          </w:tcPr>
+          <w:p>
+            <w:r>
+              <w:t>UC-0</w:t>
+            </w:r>
+            <w:r>
+              <w:t>9</w:t>
+            </w:r>
+            <w:r>
+              <w:t xml:space="preserve"> – Gerenciar </w:t>
+            </w:r>
+            <w:r>
+              <w:t>clientes</w:t>
+            </w:r>
+          </w:p>
+        </w:tc>
+      </w:tr>
+      <w:tr>
+        <w:tc>
+          <w:tcPr>
+            <w:tcW w:w="2670" w:type="dxa"/>
+          </w:tcPr>
+          <w:p>
+            <w:r>
+              <w:t>Pré-condições</w:t>
+            </w:r>
+          </w:p>
+        </w:tc>
+        <w:tc>
+          <w:tcPr>
+            <w:tcW w:w="6978" w:type="dxa"/>
+          </w:tcPr>
+          <w:p>
+            <w:r>
+              <w:t>Usuário estar autenticado e lista de receitas previamente cadastradas</w:t>
+            </w:r>
+          </w:p>
+        </w:tc>
+      </w:tr>
+      <w:tr>
+        <w:tc>
+          <w:tcPr>
+            <w:tcW w:w="2670" w:type="dxa"/>
+          </w:tcPr>
+          <w:p>
+            <w:r>
+              <w:t>Pós-condições</w:t>
+            </w:r>
+          </w:p>
+        </w:tc>
+        <w:tc>
+          <w:tcPr>
+            <w:tcW w:w="6978" w:type="dxa"/>
+          </w:tcPr>
+          <w:p>
+            <w:r>
+              <w:t xml:space="preserve">O </w:t>
+            </w:r>
+            <w:r>
+              <w:t>cliente</w:t>
+            </w:r>
+            <w:r>
+              <w:t xml:space="preserve"> deve ser </w:t>
+            </w:r>
+            <w:r>
+              <w:t xml:space="preserve">criado </w:t>
+            </w:r>
+            <w:r>
+              <w:t xml:space="preserve">e uma mensagem indicando que o </w:t>
+            </w:r>
+            <w:r>
+              <w:t xml:space="preserve">cliente </w:t>
+            </w:r>
+            <w:r>
+              <w:t xml:space="preserve">foi </w:t>
+            </w:r>
+            <w:r>
+              <w:t>criado</w:t>
+            </w:r>
+            <w:r>
+              <w:t xml:space="preserve"> deve aparecer no canto inferior direito da tela.</w:t>
+            </w:r>
+          </w:p>
+        </w:tc>
+      </w:tr>
+    </w:tbl>
+    <w:p/>
+    <w:tbl>
+      <w:tblPr>
+        <w:tblW w:w="9648" w:type="dxa"/>
+        <w:tblInd w:w="-115" w:type="dxa"/>
+        <w:tblBorders>
+          <w:top w:val="single" w:sz="4" w:space="0" w:color="000000"/>
+          <w:left w:val="single" w:sz="4" w:space="0" w:color="000000"/>
+          <w:bottom w:val="single" w:sz="4" w:space="0" w:color="000000"/>
+          <w:right w:val="single" w:sz="4" w:space="0" w:color="000000"/>
+          <w:insideH w:val="single" w:sz="4" w:space="0" w:color="000000"/>
+          <w:insideV w:val="single" w:sz="4" w:space="0" w:color="000000"/>
+        </w:tblBorders>
+        <w:tblLayout w:type="fixed"/>
+        <w:tblLook w:val="0600" w:firstRow="0" w:lastRow="0" w:firstColumn="0" w:lastColumn="0" w:noHBand="1" w:noVBand="1"/>
+      </w:tblPr>
+      <w:tblGrid>
+        <w:gridCol w:w="2670"/>
+        <w:gridCol w:w="6978"/>
+      </w:tblGrid>
+      <w:tr>
+        <w:tc>
+          <w:tcPr>
+            <w:tcW w:w="2670" w:type="dxa"/>
+          </w:tcPr>
+          <w:p>
+            <w:r>
+              <w:lastRenderedPageBreak/>
+              <w:t>Contrato</w:t>
+            </w:r>
+          </w:p>
+        </w:tc>
+        <w:tc>
+          <w:tcPr>
+            <w:tcW w:w="6978" w:type="dxa"/>
+          </w:tcPr>
+          <w:p>
+            <w:r>
+              <w:t>Editar</w:t>
+            </w:r>
+            <w:r>
+              <w:t xml:space="preserve"> um cliente</w:t>
+            </w:r>
+          </w:p>
+        </w:tc>
+      </w:tr>
+      <w:tr>
+        <w:tc>
+          <w:tcPr>
+            <w:tcW w:w="2670" w:type="dxa"/>
+          </w:tcPr>
+          <w:p>
+            <w:r>
+              <w:t>Operação</w:t>
+            </w:r>
+          </w:p>
+        </w:tc>
+        <w:tc>
+          <w:tcPr>
+            <w:tcW w:w="6978" w:type="dxa"/>
+          </w:tcPr>
+          <w:p>
+            <w:pPr>
+              <w:jc w:val="left"/>
+            </w:pPr>
+            <w:proofErr w:type="spellStart"/>
+            <w:proofErr w:type="gramStart"/>
+            <w:r>
+              <w:t>editar</w:t>
+            </w:r>
+            <w:r>
+              <w:t>Cliente</w:t>
+            </w:r>
+            <w:proofErr w:type="spellEnd"/>
+            <w:r>
+              <w:t>(</w:t>
+            </w:r>
+            <w:proofErr w:type="gramEnd"/>
+            <w:r>
+              <w:t xml:space="preserve">nome: string, sobrenome: string, apelido: string, </w:t>
+            </w:r>
+            <w:proofErr w:type="spellStart"/>
+            <w:r>
+              <w:t>tipoDocumento</w:t>
+            </w:r>
+            <w:proofErr w:type="spellEnd"/>
+            <w:r>
+              <w:t xml:space="preserve">: </w:t>
+            </w:r>
+            <w:proofErr w:type="spellStart"/>
+            <w:r>
+              <w:t>TipoDocumentoEnum</w:t>
+            </w:r>
+            <w:proofErr w:type="spellEnd"/>
+            <w:r>
+              <w:t xml:space="preserve">, </w:t>
+            </w:r>
+            <w:proofErr w:type="spellStart"/>
+            <w:r>
+              <w:t>dataAniversario</w:t>
+            </w:r>
+            <w:proofErr w:type="spellEnd"/>
+            <w:r>
+              <w:t xml:space="preserve">: Date, </w:t>
+            </w:r>
+            <w:proofErr w:type="spellStart"/>
+            <w:r>
+              <w:t>observacao</w:t>
+            </w:r>
+            <w:proofErr w:type="spellEnd"/>
+            <w:r>
+              <w:t xml:space="preserve">: string, </w:t>
+            </w:r>
+            <w:proofErr w:type="spellStart"/>
+            <w:r>
+              <w:t>endereco</w:t>
+            </w:r>
+            <w:proofErr w:type="spellEnd"/>
+            <w:r>
+              <w:t xml:space="preserve">: </w:t>
+            </w:r>
+            <w:proofErr w:type="spellStart"/>
+            <w:r>
+              <w:t>Endereco</w:t>
+            </w:r>
+            <w:proofErr w:type="spellEnd"/>
+            <w:r>
+              <w:t>)</w:t>
+            </w:r>
+          </w:p>
+        </w:tc>
+      </w:tr>
+      <w:tr>
+        <w:tc>
+          <w:tcPr>
+            <w:tcW w:w="2670" w:type="dxa"/>
+          </w:tcPr>
+          <w:p>
+            <w:r>
+              <w:t>Referências cruzadas</w:t>
+            </w:r>
+          </w:p>
+        </w:tc>
+        <w:tc>
+          <w:tcPr>
+            <w:tcW w:w="6978" w:type="dxa"/>
+          </w:tcPr>
+          <w:p>
+            <w:r>
+              <w:t>UC-09 – Gerenciar clientes</w:t>
+            </w:r>
+          </w:p>
+        </w:tc>
+      </w:tr>
+      <w:tr>
+        <w:tc>
+          <w:tcPr>
+            <w:tcW w:w="2670" w:type="dxa"/>
+          </w:tcPr>
+          <w:p>
+            <w:r>
+              <w:t>Pré-condições</w:t>
+            </w:r>
+          </w:p>
+        </w:tc>
+        <w:tc>
+          <w:tcPr>
+            <w:tcW w:w="6978" w:type="dxa"/>
+          </w:tcPr>
+          <w:p>
+            <w:r>
+              <w:t>Usuário estar autenticado e lista de receitas previamente cadastradas</w:t>
+            </w:r>
+          </w:p>
+        </w:tc>
+      </w:tr>
+      <w:tr>
+        <w:tc>
+          <w:tcPr>
+            <w:tcW w:w="2670" w:type="dxa"/>
+          </w:tcPr>
+          <w:p>
+            <w:r>
+              <w:t>Pós-condições</w:t>
+            </w:r>
+          </w:p>
+        </w:tc>
+        <w:tc>
+          <w:tcPr>
+            <w:tcW w:w="6978" w:type="dxa"/>
+          </w:tcPr>
+          <w:p>
+            <w:r>
+              <w:t xml:space="preserve">Os dados do </w:t>
+            </w:r>
+            <w:r>
+              <w:t>cliente</w:t>
+            </w:r>
+            <w:r>
+              <w:t xml:space="preserve"> devem ser atualizados e uma mensagem indicando que o </w:t>
+            </w:r>
+            <w:r>
+              <w:t xml:space="preserve">cliente </w:t>
+            </w:r>
+            <w:r>
+              <w:t>foi atualizado deve aparecer no canto inferior direito da tela.</w:t>
+            </w:r>
+          </w:p>
+        </w:tc>
+      </w:tr>
+    </w:tbl>
+    <w:p/>
+    <w:tbl>
+      <w:tblPr>
+        <w:tblW w:w="9648" w:type="dxa"/>
+        <w:tblInd w:w="-115" w:type="dxa"/>
+        <w:tblBorders>
+          <w:top w:val="single" w:sz="4" w:space="0" w:color="000000"/>
+          <w:left w:val="single" w:sz="4" w:space="0" w:color="000000"/>
+          <w:bottom w:val="single" w:sz="4" w:space="0" w:color="000000"/>
+          <w:right w:val="single" w:sz="4" w:space="0" w:color="000000"/>
+          <w:insideH w:val="single" w:sz="4" w:space="0" w:color="000000"/>
+          <w:insideV w:val="single" w:sz="4" w:space="0" w:color="000000"/>
+        </w:tblBorders>
+        <w:tblLayout w:type="fixed"/>
+        <w:tblLook w:val="0600" w:firstRow="0" w:lastRow="0" w:firstColumn="0" w:lastColumn="0" w:noHBand="1" w:noVBand="1"/>
+      </w:tblPr>
+      <w:tblGrid>
+        <w:gridCol w:w="2670"/>
+        <w:gridCol w:w="6978"/>
+      </w:tblGrid>
+      <w:tr>
+        <w:tc>
+          <w:tcPr>
+            <w:tcW w:w="2670" w:type="dxa"/>
+          </w:tcPr>
+          <w:p>
+            <w:r>
+              <w:t>Contrato</w:t>
+            </w:r>
+          </w:p>
+        </w:tc>
+        <w:tc>
+          <w:tcPr>
+            <w:tcW w:w="6978" w:type="dxa"/>
+          </w:tcPr>
+          <w:p>
+            <w:r>
+              <w:t xml:space="preserve">Deletar </w:t>
+            </w:r>
+            <w:r>
+              <w:t>um cliente</w:t>
+            </w:r>
+          </w:p>
+        </w:tc>
+      </w:tr>
+      <w:tr>
+        <w:tc>
+          <w:tcPr>
+            <w:tcW w:w="2670" w:type="dxa"/>
+          </w:tcPr>
+          <w:p>
+            <w:r>
+              <w:t>Operação</w:t>
+            </w:r>
+          </w:p>
+        </w:tc>
+        <w:tc>
+          <w:tcPr>
+            <w:tcW w:w="6978" w:type="dxa"/>
+          </w:tcPr>
+          <w:p>
+            <w:pPr>
+              <w:jc w:val="left"/>
+            </w:pPr>
+            <w:proofErr w:type="spellStart"/>
+            <w:proofErr w:type="gramStart"/>
+            <w:r>
+              <w:t>criarCliente</w:t>
+            </w:r>
+            <w:proofErr w:type="spellEnd"/>
+            <w:r>
+              <w:t>(</w:t>
+            </w:r>
+            <w:proofErr w:type="gramEnd"/>
+            <w:r>
+              <w:t xml:space="preserve">nome: string, sobrenome: string, apelido: string, </w:t>
+            </w:r>
+            <w:proofErr w:type="spellStart"/>
+            <w:r>
+              <w:t>tipoDocumento</w:t>
+            </w:r>
+            <w:proofErr w:type="spellEnd"/>
+            <w:r>
+              <w:t xml:space="preserve">: </w:t>
+            </w:r>
+            <w:proofErr w:type="spellStart"/>
+            <w:r>
+              <w:t>TipoDocumentoEnum</w:t>
+            </w:r>
+            <w:proofErr w:type="spellEnd"/>
+            <w:r>
+              <w:t xml:space="preserve">, </w:t>
+            </w:r>
+            <w:proofErr w:type="spellStart"/>
+            <w:r>
+              <w:t>dataAniversario</w:t>
+            </w:r>
+            <w:proofErr w:type="spellEnd"/>
+            <w:r>
+              <w:t xml:space="preserve">: Date, </w:t>
+            </w:r>
+            <w:proofErr w:type="spellStart"/>
+            <w:r>
+              <w:t>observacao</w:t>
+            </w:r>
+            <w:proofErr w:type="spellEnd"/>
+            <w:r>
+              <w:t xml:space="preserve">: string, </w:t>
+            </w:r>
+            <w:proofErr w:type="spellStart"/>
+            <w:r>
+              <w:t>endereco</w:t>
+            </w:r>
+            <w:proofErr w:type="spellEnd"/>
+            <w:r>
+              <w:t xml:space="preserve">: </w:t>
+            </w:r>
+            <w:proofErr w:type="spellStart"/>
+            <w:r>
+              <w:t>Endereco</w:t>
+            </w:r>
+            <w:proofErr w:type="spellEnd"/>
+            <w:r>
+              <w:t>)</w:t>
+            </w:r>
+          </w:p>
+        </w:tc>
+      </w:tr>
+      <w:tr>
+        <w:tc>
+          <w:tcPr>
+            <w:tcW w:w="2670" w:type="dxa"/>
+          </w:tcPr>
+          <w:p>
+            <w:r>
+              <w:t>Referências cruzadas</w:t>
+            </w:r>
+          </w:p>
+        </w:tc>
+        <w:tc>
+          <w:tcPr>
+            <w:tcW w:w="6978" w:type="dxa"/>
+          </w:tcPr>
+          <w:p>
+            <w:r>
+              <w:t>UC-09 – Gerenciar clientes</w:t>
+            </w:r>
+          </w:p>
+        </w:tc>
+      </w:tr>
+      <w:tr>
+        <w:tc>
+          <w:tcPr>
+            <w:tcW w:w="2670" w:type="dxa"/>
+          </w:tcPr>
+          <w:p>
+            <w:r>
+              <w:t>Pré-condições</w:t>
+            </w:r>
+          </w:p>
+        </w:tc>
+        <w:tc>
+          <w:tcPr>
+            <w:tcW w:w="6978" w:type="dxa"/>
+          </w:tcPr>
+          <w:p>
+            <w:r>
+              <w:t>Usuário estar autenticado e lista de receitas previamente cadastradas</w:t>
+            </w:r>
+          </w:p>
+        </w:tc>
+      </w:tr>
+      <w:tr>
+        <w:tc>
+          <w:tcPr>
+            <w:tcW w:w="2670" w:type="dxa"/>
+          </w:tcPr>
+          <w:p>
+            <w:r>
+              <w:t>Pós-condições</w:t>
+            </w:r>
+          </w:p>
+        </w:tc>
+        <w:tc>
+          <w:tcPr>
+            <w:tcW w:w="6978" w:type="dxa"/>
+          </w:tcPr>
+          <w:p>
+            <w:r>
+              <w:t xml:space="preserve">O </w:t>
+            </w:r>
+            <w:r>
+              <w:t>cliente</w:t>
+            </w:r>
+            <w:r>
+              <w:t xml:space="preserve"> deve ser excluído e uma mensagem indicando que o </w:t>
+            </w:r>
+            <w:r>
+              <w:t xml:space="preserve">cliente </w:t>
+            </w:r>
+            <w:r>
+              <w:t>foi excluído deve aparecer no canto inferior direito da tela.</w:t>
+            </w:r>
+          </w:p>
+        </w:tc>
+      </w:tr>
+    </w:tbl>
+    <w:p>
+      <w:pPr>
+        <w:pStyle w:val="Ttulo1"/>
         <w:numPr>
           <w:ilvl w:val="0"/>
           <w:numId w:val="1"/>
         </w:numPr>
       </w:pPr>
-      <w:bookmarkStart w:id="9" w:name="_Toc167858804"/>
+      <w:bookmarkStart w:id="10" w:name="_Toc168080130"/>
       <w:r>
         <w:t>Modelos de Projeto</w:t>
       </w:r>
-      <w:bookmarkEnd w:id="9"/>
-    </w:p>
-    <w:p>
-      <w:pPr>
-        <w:pStyle w:val="Heading2"/>
+      <w:bookmarkEnd w:id="10"/>
+    </w:p>
+    <w:p>
+      <w:pPr>
+        <w:pStyle w:val="Ttulo2"/>
         <w:numPr>
           <w:ilvl w:val="1"/>
           <w:numId w:val="1"/>
         </w:numPr>
       </w:pPr>
-      <w:bookmarkStart w:id="10" w:name="_Toc167858805"/>
+      <w:bookmarkStart w:id="11" w:name="_Toc168080131"/>
       <w:r>
         <w:t>Arquitetura</w:t>
       </w:r>
-      <w:bookmarkEnd w:id="10"/>
+      <w:bookmarkEnd w:id="11"/>
       <w:r>
         <w:t xml:space="preserve"> </w:t>
       </w:r>
@@ -2154,7 +4232,11 @@
       </w:r>
       <w:proofErr w:type="spellEnd"/>
       <w:r>
-        <w:t xml:space="preserve"> são responsáveis por receber as requisições do cliente, processá-las e retornar uma resposta apropriada. Eles agem como intermediários entre as rotas e os serviços de negócios, coordenando a lógica de aplicativo e manipulando os dados recebidos das requisições.</w:t>
+        <w:t xml:space="preserve"> são responsáveis por receber as requisições do cliente, processá-las e </w:t>
+      </w:r>
+      <w:r>
+        <w:lastRenderedPageBreak/>
+        <w:t>retornar uma resposta apropriada. Eles agem como intermediários entre as rotas e os serviços de negócios, coordenando a lógica de aplicativo e manipulando os dados recebidos das requisições.</w:t>
       </w:r>
     </w:p>
     <w:p/>
@@ -2166,11 +4248,7 @@
         <w:t xml:space="preserve"> </w:t>
       </w:r>
       <w:r>
-        <w:t xml:space="preserve">Os Models representam e gerenciam os dados do aplicativo. Eles mapeiam </w:t>
-      </w:r>
-      <w:r>
-        <w:lastRenderedPageBreak/>
-        <w:t>diretamente para as tabelas do banco de dados e fornecem métodos para realizar operações CRUD (</w:t>
+        <w:t>Os Models representam e gerenciam os dados do aplicativo. Eles mapeiam diretamente para as tabelas do banco de dados e fornecem métodos para realizar operações CRUD (</w:t>
       </w:r>
       <w:proofErr w:type="spellStart"/>
       <w:r>
@@ -2210,7 +4288,7 @@
         <w:rPr>
           <w:noProof/>
         </w:rPr>
-        <w:t>2</w:t>
+        <w:t>3</w:t>
       </w:r>
       <w:r>
         <w:fldChar w:fldCharType="end"/>
@@ -2229,6 +4307,7 @@
         <w:rPr>
           <w:noProof/>
         </w:rPr>
+        <w:lastRenderedPageBreak/>
         <w:drawing>
           <wp:inline distT="0" distB="0" distL="0" distR="0" wp14:anchorId="30DC0238" wp14:editId="248109A5">
             <wp:extent cx="3763645" cy="6560820"/>
@@ -2247,7 +4326,7 @@
                     </pic:cNvPicPr>
                   </pic:nvPicPr>
                   <pic:blipFill rotWithShape="1">
-                    <a:blip r:embed="rId12">
+                    <a:blip r:embed="rId15">
                       <a:extLst>
                         <a:ext uri="{28A0092B-C50C-407E-A947-70E740481C1C}">
                           <a14:useLocalDpi xmlns:a14="http://schemas.microsoft.com/office/drawing/2010/main" val="0"/>
@@ -2284,9 +4363,9 @@
     </w:p>
     <w:p>
       <w:pPr>
-        <w:pStyle w:val="Caption"/>
-      </w:pPr>
-      <w:bookmarkStart w:id="11" w:name="_Ref167859530"/>
+        <w:pStyle w:val="Legenda"/>
+      </w:pPr>
+      <w:bookmarkStart w:id="12" w:name="_Ref167859530"/>
       <w:r>
         <w:t xml:space="preserve">Figura </w:t>
       </w:r>
@@ -2303,12 +4382,12 @@
         <w:rPr>
           <w:noProof/>
         </w:rPr>
-        <w:t>2</w:t>
+        <w:t>3</w:t>
       </w:r>
       <w:r>
         <w:fldChar w:fldCharType="end"/>
       </w:r>
-      <w:bookmarkEnd w:id="11"/>
+      <w:bookmarkEnd w:id="12"/>
       <w:r>
         <w:t xml:space="preserve"> - Arquitetura do sistema</w:t>
       </w:r>
@@ -2323,36 +4402,36 @@
     </w:p>
     <w:p>
       <w:pPr>
-        <w:pStyle w:val="Heading2"/>
+        <w:pStyle w:val="Ttulo2"/>
         <w:numPr>
           <w:ilvl w:val="1"/>
           <w:numId w:val="1"/>
         </w:numPr>
       </w:pPr>
-      <w:bookmarkStart w:id="12" w:name="_Toc167858806"/>
+      <w:bookmarkStart w:id="13" w:name="_Toc168080132"/>
+      <w:r>
+        <w:t>Diagrama</w:t>
+      </w:r>
+      <w:r>
+        <w:t xml:space="preserve"> de </w:t>
+      </w:r>
+      <w:r>
+        <w:t>Componentes</w:t>
+      </w:r>
+      <w:r>
+        <w:t xml:space="preserve"> e Implantação</w:t>
+      </w:r>
+      <w:bookmarkEnd w:id="13"/>
+    </w:p>
+    <w:p>
+      <w:r>
+        <w:t>Serão apresentados nesta seção os diagramas de componente e implantação do projeto.</w:t>
+      </w:r>
+    </w:p>
+    <w:p/>
+    <w:p>
       <w:r>
         <w:lastRenderedPageBreak/>
-        <w:t>Diagrama</w:t>
-      </w:r>
-      <w:r>
-        <w:t xml:space="preserve"> de </w:t>
-      </w:r>
-      <w:r>
-        <w:t>Componentes</w:t>
-      </w:r>
-      <w:r>
-        <w:t xml:space="preserve"> e Implantação</w:t>
-      </w:r>
-      <w:bookmarkEnd w:id="12"/>
-    </w:p>
-    <w:p>
-      <w:r>
-        <w:t>Serão apresentados nesta seção os diagramas de componente e implantação do projeto.</w:t>
-      </w:r>
-    </w:p>
-    <w:p/>
-    <w:p>
-      <w:r>
         <w:t>O primeiro deles, o diagrama de componentes</w:t>
       </w:r>
       <w:r>
@@ -2374,7 +4453,7 @@
         <w:rPr>
           <w:noProof/>
         </w:rPr>
-        <w:t>2</w:t>
+        <w:t>4</w:t>
       </w:r>
       <w:r>
         <w:fldChar w:fldCharType="end"/>
@@ -2404,7 +4483,7 @@
         <w:rPr>
           <w:noProof/>
         </w:rPr>
-        <w:t>3</w:t>
+        <w:t>5</w:t>
       </w:r>
       <w:r>
         <w:fldChar w:fldCharType="end"/>
@@ -2434,7 +4513,7 @@
         <w:rPr>
           <w:noProof/>
         </w:rPr>
-        <w:t>2</w:t>
+        <w:t>4</w:t>
       </w:r>
       <w:r>
         <w:fldChar w:fldCharType="end"/>
@@ -2514,7 +4593,7 @@
                     <pic:cNvPicPr/>
                   </pic:nvPicPr>
                   <pic:blipFill>
-                    <a:blip r:embed="rId13"/>
+                    <a:blip r:embed="rId16"/>
                     <a:stretch>
                       <a:fillRect/>
                     </a:stretch>
@@ -2537,9 +4616,9 @@
     </w:p>
     <w:p>
       <w:pPr>
-        <w:pStyle w:val="Caption"/>
-      </w:pPr>
-      <w:bookmarkStart w:id="13" w:name="_Ref161490212"/>
+        <w:pStyle w:val="Legenda"/>
+      </w:pPr>
+      <w:bookmarkStart w:id="14" w:name="_Ref161490212"/>
       <w:r>
         <w:t xml:space="preserve">Figura </w:t>
       </w:r>
@@ -2556,7 +4635,7 @@
         <w:rPr>
           <w:noProof/>
         </w:rPr>
-        <w:t>3</w:t>
+        <w:t>4</w:t>
       </w:r>
       <w:r>
         <w:rPr>
@@ -2564,7 +4643,7 @@
         </w:rPr>
         <w:fldChar w:fldCharType="end"/>
       </w:r>
-      <w:bookmarkEnd w:id="13"/>
+      <w:bookmarkEnd w:id="14"/>
       <w:r>
         <w:t xml:space="preserve"> - Diagrama de </w:t>
       </w:r>
@@ -2592,7 +4671,7 @@
         <w:rPr>
           <w:noProof/>
         </w:rPr>
-        <w:t>3</w:t>
+        <w:t>5</w:t>
       </w:r>
       <w:r>
         <w:fldChar w:fldCharType="end"/>
@@ -2638,6 +4717,9 @@
         <w:jc w:val="center"/>
       </w:pPr>
       <w:r>
+        <w:rPr>
+          <w:noProof/>
+        </w:rPr>
         <w:lastRenderedPageBreak/>
         <w:drawing>
           <wp:inline distT="0" distB="0" distL="0" distR="0" wp14:anchorId="43A7DA9A" wp14:editId="7D10F477">
@@ -2655,7 +4737,7 @@
                     <pic:cNvPicPr/>
                   </pic:nvPicPr>
                   <pic:blipFill>
-                    <a:blip r:embed="rId14"/>
+                    <a:blip r:embed="rId17"/>
                     <a:stretch>
                       <a:fillRect/>
                     </a:stretch>
@@ -2678,14 +4760,14 @@
     </w:p>
     <w:p>
       <w:pPr>
-        <w:pStyle w:val="Caption"/>
+        <w:pStyle w:val="Legenda"/>
         <w:rPr>
           <w:rFonts w:ascii="Times New Roman" w:eastAsia="Times New Roman" w:hAnsi="Times New Roman" w:cs="Times New Roman"/>
           <w:sz w:val="22"/>
           <w:szCs w:val="22"/>
         </w:rPr>
       </w:pPr>
-      <w:bookmarkStart w:id="14" w:name="_Ref161490499"/>
+      <w:bookmarkStart w:id="15" w:name="_Ref161490499"/>
       <w:r>
         <w:t xml:space="preserve">Figura </w:t>
       </w:r>
@@ -2702,7 +4784,7 @@
         <w:rPr>
           <w:noProof/>
         </w:rPr>
-        <w:t>4</w:t>
+        <w:t>5</w:t>
       </w:r>
       <w:r>
         <w:rPr>
@@ -2710,215 +4792,307 @@
         </w:rPr>
         <w:fldChar w:fldCharType="end"/>
       </w:r>
-      <w:bookmarkEnd w:id="14"/>
+      <w:bookmarkEnd w:id="15"/>
       <w:r>
         <w:t xml:space="preserve"> - Diagrama de implantação</w:t>
       </w:r>
     </w:p>
     <w:p>
       <w:pPr>
-        <w:pStyle w:val="Heading2"/>
+        <w:pStyle w:val="Ttulo2"/>
         <w:numPr>
           <w:ilvl w:val="1"/>
           <w:numId w:val="1"/>
         </w:numPr>
-        <w:rPr>
-          <w:highlight w:val="yellow"/>
-        </w:rPr>
-      </w:pPr>
-      <w:bookmarkStart w:id="15" w:name="_Toc167858807"/>
-      <w:r>
-        <w:rPr>
-          <w:highlight w:val="yellow"/>
-        </w:rPr>
+      </w:pPr>
+      <w:bookmarkStart w:id="16" w:name="_Toc168080133"/>
+      <w:r>
         <w:t>Diagrama de Classes</w:t>
       </w:r>
-      <w:bookmarkEnd w:id="15"/>
-    </w:p>
-    <w:p>
-      <w:r>
-        <w:t>Diagrama de classes do sistema.</w:t>
-      </w:r>
-    </w:p>
-    <w:p/>
-    <w:p>
-      <w:pPr>
-        <w:pStyle w:val="Heading2"/>
-        <w:numPr>
-          <w:ilvl w:val="1"/>
-          <w:numId w:val="1"/>
-        </w:numPr>
-      </w:pPr>
-      <w:bookmarkStart w:id="16" w:name="_Toc167858808"/>
-      <w:r>
-        <w:t>Diagramas de Sequência</w:t>
-      </w:r>
       <w:bookmarkEnd w:id="16"/>
     </w:p>
     <w:p>
       <w:r>
-        <w:t>Nesta seção, são apresentados diagramas de sequência referentes aos casos de uso do sistema implementado. Esses diagramas demonstram o fluxo entre os componentes para cada cenário de uso, dessa forma, eles apresentam como funcionam os fluxos de chamadas entre as entidades que participam de uma interação.</w:t>
-      </w:r>
-    </w:p>
-    <w:p/>
-    <w:p>
-      <w:r>
-        <w:lastRenderedPageBreak/>
-        <w:t>A</w:t>
-      </w:r>
-      <w:r>
-        <w:t xml:space="preserve"> </w:t>
-      </w:r>
-      <w:r>
-        <w:fldChar w:fldCharType="begin"/>
-      </w:r>
-      <w:r>
-        <w:instrText xml:space="preserve"> REF _Ref168035103 \h </w:instrText>
-      </w:r>
-      <w:r>
-        <w:fldChar w:fldCharType="separate"/>
-      </w:r>
-      <w:r>
-        <w:t xml:space="preserve">Figura </w:t>
-      </w:r>
-      <w:r>
-        <w:rPr>
-          <w:noProof/>
-        </w:rPr>
-        <w:t>5</w:t>
-      </w:r>
-      <w:r>
-        <w:fldChar w:fldCharType="end"/>
-      </w:r>
-      <w:r>
-        <w:t xml:space="preserve"> representa o diagrama de sequência responsável pelo fluxo de agendamento de pedidos. Nesse fluxo, o usuário Cliente envia mensagens síncronas ao sistema com o objetivo de listar os produtos à venda, adicionar ou excluir produtos do carrinho de compras, adicionar informações de comprador e de entrega e confirmar o pedido. A partir disso, as mensagens chegam aos componentes de execução responsáveis, </w:t>
+        <w:t>A seguir é apresentado o diagrama de classes, elencando as principais classes do sistema. Além das classes apresentadas, existem classes de apoio que foram ocultadas para fins didáticos, como a classe ‘</w:t>
       </w:r>
       <w:proofErr w:type="spellStart"/>
       <w:r>
-        <w:t>ProdutosController</w:t>
+        <w:t>produto_ingrediente</w:t>
       </w:r>
       <w:proofErr w:type="spellEnd"/>
       <w:r>
-        <w:t xml:space="preserve"> ou </w:t>
-      </w:r>
-      <w:proofErr w:type="spellStart"/>
-      <w:r>
-        <w:t>PedidosController</w:t>
-      </w:r>
-      <w:proofErr w:type="spellEnd"/>
-      <w:r>
-        <w:t>, que tratam os dados da requisição e enviam para o</w:t>
-      </w:r>
-      <w:r>
-        <w:t>s</w:t>
-      </w:r>
-      <w:r>
-        <w:t xml:space="preserve"> componente</w:t>
-      </w:r>
-      <w:r>
-        <w:t>s</w:t>
-      </w:r>
-      <w:r>
-        <w:t xml:space="preserve"> de execução </w:t>
-      </w:r>
-      <w:r>
-        <w:t xml:space="preserve">conforme responsabilidade, podendo ser o </w:t>
-      </w:r>
-      <w:proofErr w:type="spellStart"/>
-      <w:r>
-        <w:t>ProdutosService</w:t>
-      </w:r>
-      <w:proofErr w:type="spellEnd"/>
-      <w:r>
-        <w:t xml:space="preserve">, </w:t>
-      </w:r>
-      <w:proofErr w:type="spellStart"/>
-      <w:r>
-        <w:t>PedidosService</w:t>
-      </w:r>
-      <w:proofErr w:type="spellEnd"/>
-      <w:r>
-        <w:t xml:space="preserve">, </w:t>
-      </w:r>
-      <w:proofErr w:type="spellStart"/>
-      <w:r>
-        <w:t>ClientesService</w:t>
-      </w:r>
-      <w:proofErr w:type="spellEnd"/>
-      <w:r>
-        <w:t xml:space="preserve"> ou </w:t>
-      </w:r>
-      <w:proofErr w:type="spellStart"/>
-      <w:r>
-        <w:t>EnderecosService</w:t>
-      </w:r>
-      <w:proofErr w:type="spellEnd"/>
-      <w:r>
-        <w:t>,</w:t>
-      </w:r>
-      <w:r>
-        <w:t xml:space="preserve"> que manipula</w:t>
-      </w:r>
-      <w:r>
-        <w:t>m</w:t>
-      </w:r>
-      <w:r>
-        <w:t xml:space="preserve"> </w:t>
-      </w:r>
-      <w:r>
-        <w:t xml:space="preserve"> as respectivas </w:t>
-      </w:r>
-      <w:r>
-        <w:t>entidade</w:t>
-      </w:r>
-      <w:r>
-        <w:t xml:space="preserve">s, Produtos, Pedidos, Clientes ou </w:t>
-      </w:r>
-      <w:proofErr w:type="spellStart"/>
-      <w:r>
-        <w:t>Enderecos</w:t>
-      </w:r>
-      <w:proofErr w:type="spellEnd"/>
-      <w:r>
-        <w:t>,</w:t>
-      </w:r>
-      <w:r>
-        <w:t xml:space="preserve"> dentro do sistema conforme o objetivo requerido pelo usuário. Esse diagrama</w:t>
-      </w:r>
-      <w:r>
-        <w:t xml:space="preserve"> </w:t>
-      </w:r>
-      <w:r>
-        <w:t>contempla o</w:t>
-      </w:r>
-      <w:r>
-        <w:t xml:space="preserve"> </w:t>
-      </w:r>
-      <w:r>
-        <w:t>caso</w:t>
-      </w:r>
-      <w:r>
-        <w:t xml:space="preserve"> </w:t>
-      </w:r>
-      <w:r>
-        <w:t>de uso UC</w:t>
-      </w:r>
-      <w:r>
-        <w:t>01</w:t>
-      </w:r>
-      <w:r>
-        <w:t>.</w:t>
-      </w:r>
-    </w:p>
-    <w:p/>
-    <w:p>
+        <w:t>’, por exemplo, que relaciona os ingredientes em um produto.</w:t>
+      </w:r>
+    </w:p>
+    <w:p>
+      <w:pPr>
+        <w:pStyle w:val="NormalWeb"/>
+        <w:keepNext/>
+        <w:jc w:val="center"/>
+      </w:pPr>
       <w:r>
         <w:rPr>
           <w:noProof/>
         </w:rPr>
         <w:lastRenderedPageBreak/>
         <w:drawing>
-          <wp:inline distT="0" distB="0" distL="0" distR="0" wp14:anchorId="64A85371" wp14:editId="49460162">
+          <wp:inline distT="0" distB="0" distL="0" distR="0" wp14:anchorId="55879D7F" wp14:editId="53CB6B2B">
+            <wp:extent cx="3013075" cy="8229600"/>
+            <wp:effectExtent l="0" t="0" r="0" b="0"/>
+            <wp:docPr id="69677867" name="Imagem 2" descr="Interface gráfica do usuário&#10;&#10;Descrição gerada automaticamente"/>
+            <wp:cNvGraphicFramePr>
+              <a:graphicFrameLocks xmlns:a="http://schemas.openxmlformats.org/drawingml/2006/main" noChangeAspect="1"/>
+            </wp:cNvGraphicFramePr>
+            <a:graphic xmlns:a="http://schemas.openxmlformats.org/drawingml/2006/main">
+              <a:graphicData uri="http://schemas.openxmlformats.org/drawingml/2006/picture">
+                <pic:pic xmlns:pic="http://schemas.openxmlformats.org/drawingml/2006/picture">
+                  <pic:nvPicPr>
+                    <pic:cNvPr id="69677867" name="Imagem 2" descr="Interface gráfica do usuário&#10;&#10;Descrição gerada automaticamente"/>
+                    <pic:cNvPicPr>
+                      <a:picLocks noChangeAspect="1" noChangeArrowheads="1"/>
+                    </pic:cNvPicPr>
+                  </pic:nvPicPr>
+                  <pic:blipFill>
+                    <a:blip r:embed="rId18" cstate="print">
+                      <a:extLst>
+                        <a:ext uri="{28A0092B-C50C-407E-A947-70E740481C1C}">
+                          <a14:useLocalDpi xmlns:a14="http://schemas.microsoft.com/office/drawing/2010/main" val="0"/>
+                        </a:ext>
+                      </a:extLst>
+                    </a:blip>
+                    <a:srcRect/>
+                    <a:stretch>
+                      <a:fillRect/>
+                    </a:stretch>
+                  </pic:blipFill>
+                  <pic:spPr bwMode="auto">
+                    <a:xfrm>
+                      <a:off x="0" y="0"/>
+                      <a:ext cx="3013075" cy="8229600"/>
+                    </a:xfrm>
+                    <a:prstGeom prst="rect">
+                      <a:avLst/>
+                    </a:prstGeom>
+                    <a:noFill/>
+                    <a:ln>
+                      <a:noFill/>
+                    </a:ln>
+                  </pic:spPr>
+                </pic:pic>
+              </a:graphicData>
+            </a:graphic>
+          </wp:inline>
+        </w:drawing>
+      </w:r>
+    </w:p>
+    <w:p>
+      <w:pPr>
+        <w:pStyle w:val="Legenda"/>
+      </w:pPr>
+      <w:r>
+        <w:lastRenderedPageBreak/>
+        <w:t xml:space="preserve">Figura </w:t>
+      </w:r>
+      <w:r>
+        <w:fldChar w:fldCharType="begin"/>
+      </w:r>
+      <w:r>
+        <w:instrText xml:space="preserve"> SEQ Figura \* ARABIC </w:instrText>
+      </w:r>
+      <w:r>
+        <w:fldChar w:fldCharType="separate"/>
+      </w:r>
+      <w:r>
+        <w:rPr>
+          <w:noProof/>
+        </w:rPr>
+        <w:t>6</w:t>
+      </w:r>
+      <w:r>
+        <w:fldChar w:fldCharType="end"/>
+      </w:r>
+      <w:r>
+        <w:t xml:space="preserve"> - Diagrama de classes do sistema</w:t>
+      </w:r>
+    </w:p>
+    <w:p/>
+    <w:p>
+      <w:pPr>
+        <w:pStyle w:val="Ttulo2"/>
+        <w:numPr>
+          <w:ilvl w:val="1"/>
+          <w:numId w:val="1"/>
+        </w:numPr>
+      </w:pPr>
+      <w:bookmarkStart w:id="17" w:name="_Toc168080134"/>
+      <w:r>
+        <w:t>Diagramas de Sequência</w:t>
+      </w:r>
+      <w:bookmarkEnd w:id="17"/>
+    </w:p>
+    <w:p>
+      <w:r>
+        <w:t>Nesta seção, são apresentados diagramas de sequência referentes aos casos de uso do sistema implementado. Esses diagramas demonstram o fluxo entre os componentes para cada cenário de uso, dessa forma, eles apresentam como funcionam os fluxos de chamadas entre as entidades que participam de uma interação.</w:t>
+      </w:r>
+    </w:p>
+    <w:p/>
+    <w:p>
+      <w:r>
+        <w:t>A</w:t>
+      </w:r>
+      <w:r>
+        <w:t xml:space="preserve"> </w:t>
+      </w:r>
+      <w:r>
+        <w:fldChar w:fldCharType="begin"/>
+      </w:r>
+      <w:r>
+        <w:instrText xml:space="preserve"> REF _Ref168035103 \h </w:instrText>
+      </w:r>
+      <w:r>
+        <w:fldChar w:fldCharType="separate"/>
+      </w:r>
+      <w:r>
+        <w:t xml:space="preserve">Figura </w:t>
+      </w:r>
+      <w:r>
+        <w:rPr>
+          <w:noProof/>
+        </w:rPr>
+        <w:t>7</w:t>
+      </w:r>
+      <w:r>
+        <w:fldChar w:fldCharType="end"/>
+      </w:r>
+      <w:r>
+        <w:t xml:space="preserve"> representa o diagrama de sequência responsável pelo fluxo de agendamento de pedidos. Nesse fluxo, o usuário Cliente envia mensagens síncronas ao sistema com o objetivo de listar os produtos à venda, adicionar ou excluir produtos do carrinho de compras, adicionar informações de comprador e de entrega e confirmar o pedido. A partir disso, as mensagens chegam aos componentes de execução responsáveis, </w:t>
+      </w:r>
+      <w:proofErr w:type="spellStart"/>
+      <w:r>
+        <w:t>ProdutosController</w:t>
+      </w:r>
+      <w:proofErr w:type="spellEnd"/>
+      <w:r>
+        <w:t xml:space="preserve"> ou </w:t>
+      </w:r>
+      <w:proofErr w:type="spellStart"/>
+      <w:r>
+        <w:t>PedidosController</w:t>
+      </w:r>
+      <w:proofErr w:type="spellEnd"/>
+      <w:r>
+        <w:t>, que tratam os dados da requisição e enviam para o</w:t>
+      </w:r>
+      <w:r>
+        <w:t>s</w:t>
+      </w:r>
+      <w:r>
+        <w:t xml:space="preserve"> componente</w:t>
+      </w:r>
+      <w:r>
+        <w:t>s</w:t>
+      </w:r>
+      <w:r>
+        <w:t xml:space="preserve"> de execução </w:t>
+      </w:r>
+      <w:r>
+        <w:t xml:space="preserve">conforme responsabilidade, podendo ser o </w:t>
+      </w:r>
+      <w:proofErr w:type="spellStart"/>
+      <w:r>
+        <w:t>ProdutosService</w:t>
+      </w:r>
+      <w:proofErr w:type="spellEnd"/>
+      <w:r>
+        <w:t xml:space="preserve">, </w:t>
+      </w:r>
+      <w:proofErr w:type="spellStart"/>
+      <w:r>
+        <w:t>PedidosService</w:t>
+      </w:r>
+      <w:proofErr w:type="spellEnd"/>
+      <w:r>
+        <w:t xml:space="preserve">, </w:t>
+      </w:r>
+      <w:proofErr w:type="spellStart"/>
+      <w:r>
+        <w:t>ClientesService</w:t>
+      </w:r>
+      <w:proofErr w:type="spellEnd"/>
+      <w:r>
+        <w:t xml:space="preserve"> ou </w:t>
+      </w:r>
+      <w:proofErr w:type="spellStart"/>
+      <w:r>
+        <w:t>EnderecosService</w:t>
+      </w:r>
+      <w:proofErr w:type="spellEnd"/>
+      <w:r>
+        <w:t>,</w:t>
+      </w:r>
+      <w:r>
+        <w:t xml:space="preserve"> que manipula</w:t>
+      </w:r>
+      <w:r>
+        <w:t>m</w:t>
+      </w:r>
+      <w:r>
+        <w:t xml:space="preserve"> </w:t>
+      </w:r>
+      <w:r>
+        <w:t xml:space="preserve"> as respectivas </w:t>
+      </w:r>
+      <w:r>
+        <w:t>entidade</w:t>
+      </w:r>
+      <w:r>
+        <w:t xml:space="preserve">s, Produtos, Pedidos, Clientes ou </w:t>
+      </w:r>
+      <w:proofErr w:type="spellStart"/>
+      <w:r>
+        <w:t>Enderecos</w:t>
+      </w:r>
+      <w:proofErr w:type="spellEnd"/>
+      <w:r>
+        <w:t>,</w:t>
+      </w:r>
+      <w:r>
+        <w:t xml:space="preserve"> dentro do sistema conforme o objetivo requerido pelo usuário. Esse diagrama</w:t>
+      </w:r>
+      <w:r>
+        <w:t xml:space="preserve"> </w:t>
+      </w:r>
+      <w:r>
+        <w:t>contempla o</w:t>
+      </w:r>
+      <w:r>
+        <w:t xml:space="preserve"> </w:t>
+      </w:r>
+      <w:r>
+        <w:t>caso</w:t>
+      </w:r>
+      <w:r>
+        <w:t xml:space="preserve"> </w:t>
+      </w:r>
+      <w:r>
+        <w:t>de uso UC</w:t>
+      </w:r>
+      <w:r>
+        <w:t>01</w:t>
+      </w:r>
+      <w:r>
+        <w:t>.</w:t>
+      </w:r>
+    </w:p>
+    <w:p/>
+    <w:p>
+      <w:r>
+        <w:rPr>
+          <w:noProof/>
+        </w:rPr>
+        <w:lastRenderedPageBreak/>
+        <w:drawing>
+          <wp:inline distT="0" distB="0" distL="0" distR="0" wp14:anchorId="64A85371" wp14:editId="436665E7">
             <wp:extent cx="6118860" cy="7315200"/>
             <wp:effectExtent l="0" t="0" r="0" b="0"/>
             <wp:docPr id="2" name="Imagem 2"/>
@@ -2935,7 +5109,7 @@
                     </pic:cNvPicPr>
                   </pic:nvPicPr>
                   <pic:blipFill>
-                    <a:blip r:embed="rId15" cstate="print">
+                    <a:blip r:embed="rId19" cstate="print">
                       <a:extLst>
                         <a:ext uri="{28A0092B-C50C-407E-A947-70E740481C1C}">
                           <a14:useLocalDpi xmlns:a14="http://schemas.microsoft.com/office/drawing/2010/main" val="0"/>
@@ -2969,14 +5143,14 @@
     </w:p>
     <w:p>
       <w:pPr>
-        <w:pStyle w:val="Caption"/>
+        <w:pStyle w:val="Legenda"/>
         <w:rPr>
           <w:rFonts w:ascii="Times New Roman" w:eastAsia="Times New Roman" w:hAnsi="Times New Roman" w:cs="Times New Roman"/>
           <w:sz w:val="22"/>
           <w:szCs w:val="22"/>
         </w:rPr>
       </w:pPr>
-      <w:bookmarkStart w:id="17" w:name="_Ref168035103"/>
+      <w:bookmarkStart w:id="18" w:name="_Ref168035103"/>
       <w:r>
         <w:t xml:space="preserve">Figura </w:t>
       </w:r>
@@ -2993,7 +5167,7 @@
         <w:rPr>
           <w:noProof/>
         </w:rPr>
-        <w:t>5</w:t>
+        <w:t>7</w:t>
       </w:r>
       <w:r>
         <w:rPr>
@@ -3001,7 +5175,7 @@
         </w:rPr>
         <w:fldChar w:fldCharType="end"/>
       </w:r>
-      <w:bookmarkEnd w:id="17"/>
+      <w:bookmarkEnd w:id="18"/>
       <w:r>
         <w:t xml:space="preserve"> – DS1 – Agendar pedidos</w:t>
       </w:r>
@@ -3031,7 +5205,7 @@
         <w:rPr>
           <w:noProof/>
         </w:rPr>
-        <w:t>6</w:t>
+        <w:t>8</w:t>
       </w:r>
       <w:r>
         <w:fldChar w:fldCharType="end"/>
@@ -3116,7 +5290,7 @@
         </w:rPr>
         <w:lastRenderedPageBreak/>
         <w:drawing>
-          <wp:inline distT="0" distB="0" distL="0" distR="0" wp14:anchorId="15B9A738" wp14:editId="0E7F6B5A">
+          <wp:inline distT="0" distB="0" distL="0" distR="0" wp14:anchorId="15B9A738" wp14:editId="3DE63404">
             <wp:extent cx="5996940" cy="8229600"/>
             <wp:effectExtent l="0" t="0" r="3810" b="0"/>
             <wp:docPr id="4" name="Imagem 4"/>
@@ -3133,7 +5307,7 @@
                     </pic:cNvPicPr>
                   </pic:nvPicPr>
                   <pic:blipFill>
-                    <a:blip r:embed="rId16" cstate="print">
+                    <a:blip r:embed="rId20" cstate="print">
                       <a:extLst>
                         <a:ext uri="{28A0092B-C50C-407E-A947-70E740481C1C}">
                           <a14:useLocalDpi xmlns:a14="http://schemas.microsoft.com/office/drawing/2010/main" val="0"/>
@@ -3167,14 +5341,14 @@
     </w:p>
     <w:p>
       <w:pPr>
-        <w:pStyle w:val="Caption"/>
+        <w:pStyle w:val="Legenda"/>
         <w:rPr>
           <w:rFonts w:ascii="Times New Roman" w:eastAsia="Times New Roman" w:hAnsi="Times New Roman" w:cs="Times New Roman"/>
           <w:sz w:val="22"/>
           <w:szCs w:val="22"/>
         </w:rPr>
       </w:pPr>
-      <w:bookmarkStart w:id="18" w:name="_Ref168035117"/>
+      <w:bookmarkStart w:id="19" w:name="_Ref168035117"/>
       <w:r>
         <w:lastRenderedPageBreak/>
         <w:t xml:space="preserve">Figura </w:t>
@@ -3192,12 +5366,12 @@
         <w:rPr>
           <w:noProof/>
         </w:rPr>
-        <w:t>6</w:t>
+        <w:t>8</w:t>
       </w:r>
       <w:r>
         <w:fldChar w:fldCharType="end"/>
       </w:r>
-      <w:bookmarkEnd w:id="18"/>
+      <w:bookmarkEnd w:id="19"/>
       <w:r>
         <w:t xml:space="preserve"> – DS2 – Gerenciamento de insumos</w:t>
       </w:r>
@@ -3226,7 +5400,7 @@
         <w:rPr>
           <w:noProof/>
         </w:rPr>
-        <w:t>7</w:t>
+        <w:t>9</w:t>
       </w:r>
       <w:r>
         <w:fldChar w:fldCharType="end"/>
@@ -3248,7 +5422,13 @@
       </w:r>
       <w:proofErr w:type="spellEnd"/>
       <w:r>
-        <w:t>, que manipula a entidade Receitas dentro do sistema conforme o objetivo requerido pelo usuário. Esse diagrama contempla o caso de uso UC06.</w:t>
+        <w:t xml:space="preserve">, que manipula a </w:t>
+      </w:r>
+      <w:r>
+        <w:t>entidade</w:t>
+      </w:r>
+      <w:r>
+        <w:t xml:space="preserve"> Receitas dentro do sistema conforme o objetivo requerido pelo usuário. Esse diagrama contempla o caso de uso UC06.</w:t>
       </w:r>
     </w:p>
     <w:p/>
@@ -3276,7 +5456,7 @@
                     </pic:cNvPicPr>
                   </pic:nvPicPr>
                   <pic:blipFill>
-                    <a:blip r:embed="rId17">
+                    <a:blip r:embed="rId21">
                       <a:extLst>
                         <a:ext uri="{28A0092B-C50C-407E-A947-70E740481C1C}">
                           <a14:useLocalDpi xmlns:a14="http://schemas.microsoft.com/office/drawing/2010/main" val="0"/>
@@ -3310,14 +5490,14 @@
     </w:p>
     <w:p>
       <w:pPr>
-        <w:pStyle w:val="Caption"/>
+        <w:pStyle w:val="Legenda"/>
         <w:rPr>
           <w:rFonts w:ascii="Times New Roman" w:eastAsia="Times New Roman" w:hAnsi="Times New Roman" w:cs="Times New Roman"/>
           <w:sz w:val="22"/>
           <w:szCs w:val="22"/>
         </w:rPr>
       </w:pPr>
-      <w:bookmarkStart w:id="19" w:name="_Ref168035125"/>
+      <w:bookmarkStart w:id="20" w:name="_Ref168035125"/>
       <w:r>
         <w:lastRenderedPageBreak/>
         <w:t xml:space="preserve">Figura </w:t>
@@ -3335,12 +5515,12 @@
         <w:rPr>
           <w:noProof/>
         </w:rPr>
-        <w:t>7</w:t>
+        <w:t>9</w:t>
       </w:r>
       <w:r>
         <w:fldChar w:fldCharType="end"/>
       </w:r>
-      <w:bookmarkEnd w:id="19"/>
+      <w:bookmarkEnd w:id="20"/>
       <w:r>
         <w:t xml:space="preserve"> – DS3 – Gerenciamento de receitas</w:t>
       </w:r>
@@ -3348,17 +5528,17 @@
     <w:p/>
     <w:p>
       <w:pPr>
-        <w:pStyle w:val="Heading2"/>
+        <w:pStyle w:val="Ttulo2"/>
         <w:numPr>
           <w:ilvl w:val="1"/>
           <w:numId w:val="1"/>
         </w:numPr>
       </w:pPr>
-      <w:bookmarkStart w:id="20" w:name="_Toc167858809"/>
+      <w:bookmarkStart w:id="21" w:name="_Toc168080135"/>
       <w:r>
         <w:t>Diagramas de Comunicação</w:t>
       </w:r>
-      <w:bookmarkEnd w:id="20"/>
+      <w:bookmarkEnd w:id="21"/>
     </w:p>
     <w:p>
       <w:r>
@@ -3368,17 +5548,17 @@
     <w:p/>
     <w:p>
       <w:pPr>
-        <w:pStyle w:val="Heading2"/>
+        <w:pStyle w:val="Ttulo2"/>
         <w:numPr>
           <w:ilvl w:val="1"/>
           <w:numId w:val="1"/>
         </w:numPr>
       </w:pPr>
-      <w:bookmarkStart w:id="21" w:name="_Toc167858810"/>
+      <w:bookmarkStart w:id="22" w:name="_Toc168080136"/>
       <w:r>
         <w:t>Diagramas de Estados</w:t>
       </w:r>
-      <w:bookmarkEnd w:id="21"/>
+      <w:bookmarkEnd w:id="22"/>
     </w:p>
     <w:p>
       <w:pPr>
@@ -3394,21 +5574,21 @@
     </w:p>
     <w:p>
       <w:pPr>
-        <w:pStyle w:val="Heading1"/>
+        <w:pStyle w:val="Ttulo1"/>
         <w:numPr>
           <w:ilvl w:val="0"/>
           <w:numId w:val="1"/>
         </w:numPr>
       </w:pPr>
-      <w:bookmarkStart w:id="22" w:name="_Toc167858811"/>
+      <w:bookmarkStart w:id="23" w:name="_Toc168080137"/>
       <w:r>
         <w:t>Modelos de Dados</w:t>
       </w:r>
-      <w:bookmarkEnd w:id="22"/>
-    </w:p>
-    <w:p>
-      <w:bookmarkStart w:id="23" w:name="_2jxsxqh" w:colFirst="0" w:colLast="0"/>
       <w:bookmarkEnd w:id="23"/>
+    </w:p>
+    <w:p>
+      <w:bookmarkStart w:id="24" w:name="_2jxsxqh" w:colFirst="0" w:colLast="0"/>
+      <w:bookmarkEnd w:id="24"/>
       <w:r>
         <w:t xml:space="preserve">Deve-se apresentar os esquemas de banco de dados e as estratégias de mapeamento entre as representações de objetos e não-objetos. </w:t>
       </w:r>
@@ -3416,7 +5596,7 @@
     <w:p/>
     <w:p/>
     <w:sectPr>
-      <w:headerReference w:type="default" r:id="rId18"/>
+      <w:headerReference w:type="default" r:id="rId22"/>
       <w:pgSz w:w="12240" w:h="15840"/>
       <w:pgMar w:top="1440" w:right="1296" w:bottom="1440" w:left="1296" w:header="720" w:footer="720" w:gutter="0"/>
       <w:pgNumType w:start="1"/>
@@ -3676,6 +5856,119 @@
     </w:lvl>
   </w:abstractNum>
   <w:abstractNum w:abstractNumId="1" w15:restartNumberingAfterBreak="0">
+    <w:nsid w:val="41FC1604"/>
+    <w:multiLevelType w:val="hybridMultilevel"/>
+    <w:tmpl w:val="86B2F026"/>
+    <w:lvl w:ilvl="0" w:tplc="04160001">
+      <w:start w:val="1"/>
+      <w:numFmt w:val="bullet"/>
+      <w:lvlText w:val=""/>
+      <w:lvlJc w:val="left"/>
+      <w:pPr>
+        <w:ind w:left="784" w:hanging="360"/>
+      </w:pPr>
+      <w:rPr>
+        <w:rFonts w:ascii="Symbol" w:hAnsi="Symbol" w:hint="default"/>
+      </w:rPr>
+    </w:lvl>
+    <w:lvl w:ilvl="1" w:tplc="04160003" w:tentative="1">
+      <w:start w:val="1"/>
+      <w:numFmt w:val="bullet"/>
+      <w:lvlText w:val="o"/>
+      <w:lvlJc w:val="left"/>
+      <w:pPr>
+        <w:ind w:left="1504" w:hanging="360"/>
+      </w:pPr>
+      <w:rPr>
+        <w:rFonts w:ascii="Courier New" w:hAnsi="Courier New" w:cs="Courier New" w:hint="default"/>
+      </w:rPr>
+    </w:lvl>
+    <w:lvl w:ilvl="2" w:tplc="04160005" w:tentative="1">
+      <w:start w:val="1"/>
+      <w:numFmt w:val="bullet"/>
+      <w:lvlText w:val=""/>
+      <w:lvlJc w:val="left"/>
+      <w:pPr>
+        <w:ind w:left="2224" w:hanging="360"/>
+      </w:pPr>
+      <w:rPr>
+        <w:rFonts w:ascii="Wingdings" w:hAnsi="Wingdings" w:hint="default"/>
+      </w:rPr>
+    </w:lvl>
+    <w:lvl w:ilvl="3" w:tplc="04160001" w:tentative="1">
+      <w:start w:val="1"/>
+      <w:numFmt w:val="bullet"/>
+      <w:lvlText w:val=""/>
+      <w:lvlJc w:val="left"/>
+      <w:pPr>
+        <w:ind w:left="2944" w:hanging="360"/>
+      </w:pPr>
+      <w:rPr>
+        <w:rFonts w:ascii="Symbol" w:hAnsi="Symbol" w:hint="default"/>
+      </w:rPr>
+    </w:lvl>
+    <w:lvl w:ilvl="4" w:tplc="04160003" w:tentative="1">
+      <w:start w:val="1"/>
+      <w:numFmt w:val="bullet"/>
+      <w:lvlText w:val="o"/>
+      <w:lvlJc w:val="left"/>
+      <w:pPr>
+        <w:ind w:left="3664" w:hanging="360"/>
+      </w:pPr>
+      <w:rPr>
+        <w:rFonts w:ascii="Courier New" w:hAnsi="Courier New" w:cs="Courier New" w:hint="default"/>
+      </w:rPr>
+    </w:lvl>
+    <w:lvl w:ilvl="5" w:tplc="04160005" w:tentative="1">
+      <w:start w:val="1"/>
+      <w:numFmt w:val="bullet"/>
+      <w:lvlText w:val=""/>
+      <w:lvlJc w:val="left"/>
+      <w:pPr>
+        <w:ind w:left="4384" w:hanging="360"/>
+      </w:pPr>
+      <w:rPr>
+        <w:rFonts w:ascii="Wingdings" w:hAnsi="Wingdings" w:hint="default"/>
+      </w:rPr>
+    </w:lvl>
+    <w:lvl w:ilvl="6" w:tplc="04160001" w:tentative="1">
+      <w:start w:val="1"/>
+      <w:numFmt w:val="bullet"/>
+      <w:lvlText w:val=""/>
+      <w:lvlJc w:val="left"/>
+      <w:pPr>
+        <w:ind w:left="5104" w:hanging="360"/>
+      </w:pPr>
+      <w:rPr>
+        <w:rFonts w:ascii="Symbol" w:hAnsi="Symbol" w:hint="default"/>
+      </w:rPr>
+    </w:lvl>
+    <w:lvl w:ilvl="7" w:tplc="04160003" w:tentative="1">
+      <w:start w:val="1"/>
+      <w:numFmt w:val="bullet"/>
+      <w:lvlText w:val="o"/>
+      <w:lvlJc w:val="left"/>
+      <w:pPr>
+        <w:ind w:left="5824" w:hanging="360"/>
+      </w:pPr>
+      <w:rPr>
+        <w:rFonts w:ascii="Courier New" w:hAnsi="Courier New" w:cs="Courier New" w:hint="default"/>
+      </w:rPr>
+    </w:lvl>
+    <w:lvl w:ilvl="8" w:tplc="04160005" w:tentative="1">
+      <w:start w:val="1"/>
+      <w:numFmt w:val="bullet"/>
+      <w:lvlText w:val=""/>
+      <w:lvlJc w:val="left"/>
+      <w:pPr>
+        <w:ind w:left="6544" w:hanging="360"/>
+      </w:pPr>
+      <w:rPr>
+        <w:rFonts w:ascii="Wingdings" w:hAnsi="Wingdings" w:hint="default"/>
+      </w:rPr>
+    </w:lvl>
+  </w:abstractNum>
+  <w:abstractNum w:abstractNumId="2" w15:restartNumberingAfterBreak="0">
     <w:nsid w:val="5F3C58D3"/>
     <w:multiLevelType w:val="multilevel"/>
     <w:tmpl w:val="F3DAA1CC"/>
@@ -3768,10 +6061,13 @@
     </w:lvl>
   </w:abstractNum>
   <w:num w:numId="1" w16cid:durableId="1410814158">
-    <w:abstractNumId w:val="1"/>
+    <w:abstractNumId w:val="2"/>
   </w:num>
   <w:num w:numId="2" w16cid:durableId="1046950986">
     <w:abstractNumId w:val="0"/>
+  </w:num>
+  <w:num w:numId="3" w16cid:durableId="478544083">
+    <w:abstractNumId w:val="1"/>
   </w:num>
 </w:numbering>
 </file>
@@ -4170,7 +6466,7 @@
   <w:style w:type="paragraph" w:default="1" w:styleId="Normal">
     <w:name w:val="Normal"/>
     <w:qFormat/>
-    <w:rsid w:val="00914A8C"/>
+    <w:rsid w:val="00DF67BA"/>
     <w:pPr>
       <w:spacing w:line="276" w:lineRule="auto"/>
       <w:jc w:val="both"/>
@@ -4179,7 +6475,7 @@
       <w:lang w:val="pt-BR"/>
     </w:rPr>
   </w:style>
-  <w:style w:type="paragraph" w:styleId="Heading1">
+  <w:style w:type="paragraph" w:styleId="Ttulo1">
     <w:name w:val="heading 1"/>
     <w:basedOn w:val="Normal"/>
     <w:next w:val="Normal"/>
@@ -4197,11 +6493,11 @@
       <w:szCs w:val="36"/>
     </w:rPr>
   </w:style>
-  <w:style w:type="paragraph" w:styleId="Heading2">
+  <w:style w:type="paragraph" w:styleId="Ttulo2">
     <w:name w:val="heading 2"/>
     <w:basedOn w:val="Normal"/>
     <w:next w:val="Normal"/>
-    <w:link w:val="Heading2Char"/>
+    <w:link w:val="Ttulo2Char"/>
     <w:uiPriority w:val="9"/>
     <w:unhideWhenUsed/>
     <w:qFormat/>
@@ -4217,7 +6513,7 @@
       <w:szCs w:val="28"/>
     </w:rPr>
   </w:style>
-  <w:style w:type="paragraph" w:styleId="Heading3">
+  <w:style w:type="paragraph" w:styleId="Ttulo3">
     <w:name w:val="heading 3"/>
     <w:basedOn w:val="Normal"/>
     <w:next w:val="Normal"/>
@@ -4232,7 +6528,7 @@
       <w:b/>
     </w:rPr>
   </w:style>
-  <w:style w:type="paragraph" w:styleId="Heading4">
+  <w:style w:type="paragraph" w:styleId="Ttulo4">
     <w:name w:val="heading 4"/>
     <w:basedOn w:val="Normal"/>
     <w:next w:val="Normal"/>
@@ -4253,7 +6549,7 @@
       <w:szCs w:val="22"/>
     </w:rPr>
   </w:style>
-  <w:style w:type="paragraph" w:styleId="Heading5">
+  <w:style w:type="paragraph" w:styleId="Ttulo5">
     <w:name w:val="heading 5"/>
     <w:basedOn w:val="Normal"/>
     <w:next w:val="Normal"/>
@@ -4271,7 +6567,7 @@
       <w:szCs w:val="22"/>
     </w:rPr>
   </w:style>
-  <w:style w:type="paragraph" w:styleId="Heading6">
+  <w:style w:type="paragraph" w:styleId="Ttulo6">
     <w:name w:val="heading 6"/>
     <w:basedOn w:val="Normal"/>
     <w:next w:val="Normal"/>
@@ -4290,13 +6586,13 @@
       <w:szCs w:val="22"/>
     </w:rPr>
   </w:style>
-  <w:style w:type="character" w:default="1" w:styleId="DefaultParagraphFont">
+  <w:style w:type="character" w:default="1" w:styleId="Fontepargpadro">
     <w:name w:val="Default Paragraph Font"/>
     <w:uiPriority w:val="1"/>
     <w:semiHidden/>
     <w:unhideWhenUsed/>
   </w:style>
-  <w:style w:type="table" w:default="1" w:styleId="TableNormal">
+  <w:style w:type="table" w:default="1" w:styleId="Tabelanormal">
     <w:name w:val="Normal Table"/>
     <w:uiPriority w:val="99"/>
     <w:semiHidden/>
@@ -4311,7 +6607,7 @@
       </w:tblCellMar>
     </w:tblPr>
   </w:style>
-  <w:style w:type="numbering" w:default="1" w:styleId="NoList">
+  <w:style w:type="numbering" w:default="1" w:styleId="Semlista">
     <w:name w:val="No List"/>
     <w:uiPriority w:val="99"/>
     <w:semiHidden/>
@@ -4328,7 +6624,7 @@
       </w:tblCellMar>
     </w:tblPr>
   </w:style>
-  <w:style w:type="paragraph" w:styleId="Title">
+  <w:style w:type="paragraph" w:styleId="Ttulo">
     <w:name w:val="Title"/>
     <w:basedOn w:val="Normal"/>
     <w:next w:val="Normal"/>
@@ -4345,7 +6641,7 @@
       <w:szCs w:val="64"/>
     </w:rPr>
   </w:style>
-  <w:style w:type="paragraph" w:styleId="Subtitle">
+  <w:style w:type="paragraph" w:styleId="Subttulo">
     <w:name w:val="Subtitle"/>
     <w:basedOn w:val="Normal"/>
     <w:next w:val="Normal"/>
@@ -4397,10 +6693,10 @@
       </w:tblCellMar>
     </w:tblPr>
   </w:style>
-  <w:style w:type="paragraph" w:styleId="Header">
+  <w:style w:type="paragraph" w:styleId="Cabealho">
     <w:name w:val="header"/>
     <w:basedOn w:val="Normal"/>
-    <w:link w:val="HeaderChar"/>
+    <w:link w:val="CabealhoChar"/>
     <w:uiPriority w:val="99"/>
     <w:unhideWhenUsed/>
     <w:rsid w:val="007D0F78"/>
@@ -4411,17 +6707,17 @@
       </w:tabs>
     </w:pPr>
   </w:style>
-  <w:style w:type="character" w:customStyle="1" w:styleId="HeaderChar">
-    <w:name w:val="Header Char"/>
-    <w:basedOn w:val="DefaultParagraphFont"/>
-    <w:link w:val="Header"/>
+  <w:style w:type="character" w:customStyle="1" w:styleId="CabealhoChar">
+    <w:name w:val="Cabeçalho Char"/>
+    <w:basedOn w:val="Fontepargpadro"/>
+    <w:link w:val="Cabealho"/>
     <w:uiPriority w:val="99"/>
     <w:rsid w:val="007D0F78"/>
   </w:style>
-  <w:style w:type="paragraph" w:styleId="Footer">
+  <w:style w:type="paragraph" w:styleId="Rodap">
     <w:name w:val="footer"/>
     <w:basedOn w:val="Normal"/>
-    <w:link w:val="FooterChar"/>
+    <w:link w:val="RodapChar"/>
     <w:uiPriority w:val="99"/>
     <w:unhideWhenUsed/>
     <w:rsid w:val="007D0F78"/>
@@ -4432,14 +6728,14 @@
       </w:tabs>
     </w:pPr>
   </w:style>
-  <w:style w:type="character" w:customStyle="1" w:styleId="FooterChar">
-    <w:name w:val="Footer Char"/>
-    <w:basedOn w:val="DefaultParagraphFont"/>
-    <w:link w:val="Footer"/>
+  <w:style w:type="character" w:customStyle="1" w:styleId="RodapChar">
+    <w:name w:val="Rodapé Char"/>
+    <w:basedOn w:val="Fontepargpadro"/>
+    <w:link w:val="Rodap"/>
     <w:uiPriority w:val="99"/>
     <w:rsid w:val="007D0F78"/>
   </w:style>
-  <w:style w:type="paragraph" w:styleId="Caption">
+  <w:style w:type="paragraph" w:styleId="Legenda">
     <w:name w:val="caption"/>
     <w:basedOn w:val="Normal"/>
     <w:next w:val="Normal"/>
@@ -4458,7 +6754,7 @@
       <w:szCs w:val="18"/>
     </w:rPr>
   </w:style>
-  <w:style w:type="paragraph" w:styleId="ListParagraph">
+  <w:style w:type="paragraph" w:styleId="PargrafodaLista">
     <w:name w:val="List Paragraph"/>
     <w:basedOn w:val="Normal"/>
     <w:uiPriority w:val="34"/>
@@ -4469,9 +6765,9 @@
       <w:contextualSpacing/>
     </w:pPr>
   </w:style>
-  <w:style w:type="paragraph" w:styleId="TOCHeading">
+  <w:style w:type="paragraph" w:styleId="CabealhodoSumrio">
     <w:name w:val="TOC Heading"/>
-    <w:basedOn w:val="Heading1"/>
+    <w:basedOn w:val="Ttulo1"/>
     <w:next w:val="Normal"/>
     <w:uiPriority w:val="39"/>
     <w:unhideWhenUsed/>
@@ -4490,7 +6786,7 @@
       <w:szCs w:val="32"/>
     </w:rPr>
   </w:style>
-  <w:style w:type="paragraph" w:styleId="TOC1">
+  <w:style w:type="paragraph" w:styleId="Sumrio1">
     <w:name w:val="toc 1"/>
     <w:basedOn w:val="Normal"/>
     <w:next w:val="Normal"/>
@@ -4502,7 +6798,7 @@
       <w:spacing w:after="100"/>
     </w:pPr>
   </w:style>
-  <w:style w:type="paragraph" w:styleId="TOC2">
+  <w:style w:type="paragraph" w:styleId="Sumrio2">
     <w:name w:val="toc 2"/>
     <w:basedOn w:val="Normal"/>
     <w:next w:val="Normal"/>
@@ -4517,7 +6813,7 @@
   </w:style>
   <w:style w:type="character" w:styleId="Hyperlink">
     <w:name w:val="Hyperlink"/>
-    <w:basedOn w:val="DefaultParagraphFont"/>
+    <w:basedOn w:val="Fontepargpadro"/>
     <w:uiPriority w:val="99"/>
     <w:unhideWhenUsed/>
     <w:rsid w:val="00C70C1C"/>
@@ -4541,10 +6837,10 @@
       <w:rFonts w:ascii="Times New Roman" w:eastAsia="Times New Roman" w:hAnsi="Times New Roman" w:cs="Times New Roman"/>
     </w:rPr>
   </w:style>
-  <w:style w:type="character" w:customStyle="1" w:styleId="Heading2Char">
-    <w:name w:val="Heading 2 Char"/>
-    <w:basedOn w:val="DefaultParagraphFont"/>
-    <w:link w:val="Heading2"/>
+  <w:style w:type="character" w:customStyle="1" w:styleId="Ttulo2Char">
+    <w:name w:val="Título 2 Char"/>
+    <w:basedOn w:val="Fontepargpadro"/>
+    <w:link w:val="Ttulo2"/>
     <w:uiPriority w:val="9"/>
     <w:rsid w:val="00825D62"/>
     <w:rPr>

</xml_diff>

<commit_message>
Versao final do documento
</commit_message>
<xml_diff>
--- a/Editaveis/Documentacao do projeto.docx
+++ b/Editaveis/Documentacao do projeto.docx
@@ -118,7 +118,7 @@
           <w:sz w:val="28"/>
           <w:szCs w:val="28"/>
         </w:rPr>
-        <w:t>2</w:t>
+        <w:t>3</w:t>
       </w:r>
       <w:r>
         <w:rPr>
@@ -214,28 +214,35 @@
           <w:rFonts w:ascii="Arial" w:eastAsia="Times New Roman" w:hAnsi="Arial" w:cs="Arial"/>
           <w:color w:val="000000"/>
         </w:rPr>
-        <w:t>31</w:t>
+        <w:t>2</w:t>
       </w:r>
       <w:r>
         <w:rPr>
           <w:rFonts w:ascii="Arial" w:eastAsia="Times New Roman" w:hAnsi="Arial" w:cs="Arial"/>
           <w:color w:val="000000"/>
         </w:rPr>
-        <w:t xml:space="preserve"> de </w:t>
+        <w:t>3</w:t>
       </w:r>
       <w:r>
         <w:rPr>
           <w:rFonts w:ascii="Arial" w:eastAsia="Times New Roman" w:hAnsi="Arial" w:cs="Arial"/>
           <w:color w:val="000000"/>
         </w:rPr>
-        <w:t>maio</w:t>
+        <w:t xml:space="preserve"> de </w:t>
       </w:r>
       <w:r>
         <w:rPr>
           <w:rFonts w:ascii="Arial" w:eastAsia="Times New Roman" w:hAnsi="Arial" w:cs="Arial"/>
           <w:color w:val="000000"/>
         </w:rPr>
-        <w:t xml:space="preserve"> de 2024</w:t>
+        <w:t xml:space="preserve">junho </w:t>
+      </w:r>
+      <w:r>
+        <w:rPr>
+          <w:rFonts w:ascii="Arial" w:eastAsia="Times New Roman" w:hAnsi="Arial" w:cs="Arial"/>
+          <w:color w:val="000000"/>
+        </w:rPr>
+        <w:t>de 2024</w:t>
       </w:r>
     </w:p>
     <w:p>
@@ -311,7 +318,7 @@
           <w:r>
             <w:fldChar w:fldCharType="separate"/>
           </w:r>
-          <w:hyperlink w:anchor="_Toc168080125" w:history="1">
+          <w:hyperlink w:anchor="_Toc170063973" w:history="1">
             <w:r>
               <w:rPr>
                 <w:rStyle w:val="Hyperlink"/>
@@ -354,7 +361,7 @@
                 <w:noProof/>
                 <w:webHidden/>
               </w:rPr>
-              <w:instrText xml:space="preserve"> PAGEREF _Toc168080125 \h </w:instrText>
+              <w:instrText xml:space="preserve"> PAGEREF _Toc170063973 \h </w:instrText>
             </w:r>
             <w:r>
               <w:rPr>
@@ -399,7 +406,7 @@
               <w14:ligatures w14:val="standardContextual"/>
             </w:rPr>
           </w:pPr>
-          <w:hyperlink w:anchor="_Toc168080126" w:history="1">
+          <w:hyperlink w:anchor="_Toc170063974" w:history="1">
             <w:r>
               <w:rPr>
                 <w:rStyle w:val="Hyperlink"/>
@@ -442,7 +449,7 @@
                 <w:noProof/>
                 <w:webHidden/>
               </w:rPr>
-              <w:instrText xml:space="preserve"> PAGEREF _Toc168080126 \h </w:instrText>
+              <w:instrText xml:space="preserve"> PAGEREF _Toc170063974 \h </w:instrText>
             </w:r>
             <w:r>
               <w:rPr>
@@ -487,7 +494,7 @@
               <w14:ligatures w14:val="standardContextual"/>
             </w:rPr>
           </w:pPr>
-          <w:hyperlink w:anchor="_Toc168080127" w:history="1">
+          <w:hyperlink w:anchor="_Toc170063975" w:history="1">
             <w:r>
               <w:rPr>
                 <w:rStyle w:val="Hyperlink"/>
@@ -530,7 +537,7 @@
                 <w:noProof/>
                 <w:webHidden/>
               </w:rPr>
-              <w:instrText xml:space="preserve"> PAGEREF _Toc168080127 \h </w:instrText>
+              <w:instrText xml:space="preserve"> PAGEREF _Toc170063975 \h </w:instrText>
             </w:r>
             <w:r>
               <w:rPr>
@@ -575,7 +582,7 @@
               <w14:ligatures w14:val="standardContextual"/>
             </w:rPr>
           </w:pPr>
-          <w:hyperlink w:anchor="_Toc168080128" w:history="1">
+          <w:hyperlink w:anchor="_Toc170063976" w:history="1">
             <w:r>
               <w:rPr>
                 <w:rStyle w:val="Hyperlink"/>
@@ -618,7 +625,7 @@
                 <w:noProof/>
                 <w:webHidden/>
               </w:rPr>
-              <w:instrText xml:space="preserve"> PAGEREF _Toc168080128 \h </w:instrText>
+              <w:instrText xml:space="preserve"> PAGEREF _Toc170063976 \h </w:instrText>
             </w:r>
             <w:r>
               <w:rPr>
@@ -663,7 +670,7 @@
               <w14:ligatures w14:val="standardContextual"/>
             </w:rPr>
           </w:pPr>
-          <w:hyperlink w:anchor="_Toc168080129" w:history="1">
+          <w:hyperlink w:anchor="_Toc170063977" w:history="1">
             <w:r>
               <w:rPr>
                 <w:rStyle w:val="Hyperlink"/>
@@ -706,7 +713,7 @@
                 <w:noProof/>
                 <w:webHidden/>
               </w:rPr>
-              <w:instrText xml:space="preserve"> PAGEREF _Toc168080129 \h </w:instrText>
+              <w:instrText xml:space="preserve"> PAGEREF _Toc170063977 \h </w:instrText>
             </w:r>
             <w:r>
               <w:rPr>
@@ -751,7 +758,7 @@
               <w14:ligatures w14:val="standardContextual"/>
             </w:rPr>
           </w:pPr>
-          <w:hyperlink w:anchor="_Toc168080130" w:history="1">
+          <w:hyperlink w:anchor="_Toc170063978" w:history="1">
             <w:r>
               <w:rPr>
                 <w:rStyle w:val="Hyperlink"/>
@@ -794,7 +801,7 @@
                 <w:noProof/>
                 <w:webHidden/>
               </w:rPr>
-              <w:instrText xml:space="preserve"> PAGEREF _Toc168080130 \h </w:instrText>
+              <w:instrText xml:space="preserve"> PAGEREF _Toc170063978 \h </w:instrText>
             </w:r>
             <w:r>
               <w:rPr>
@@ -839,7 +846,7 @@
               <w14:ligatures w14:val="standardContextual"/>
             </w:rPr>
           </w:pPr>
-          <w:hyperlink w:anchor="_Toc168080131" w:history="1">
+          <w:hyperlink w:anchor="_Toc170063979" w:history="1">
             <w:r>
               <w:rPr>
                 <w:rStyle w:val="Hyperlink"/>
@@ -882,7 +889,7 @@
                 <w:noProof/>
                 <w:webHidden/>
               </w:rPr>
-              <w:instrText xml:space="preserve"> PAGEREF _Toc168080131 \h </w:instrText>
+              <w:instrText xml:space="preserve"> PAGEREF _Toc170063979 \h </w:instrText>
             </w:r>
             <w:r>
               <w:rPr>
@@ -927,7 +934,7 @@
               <w14:ligatures w14:val="standardContextual"/>
             </w:rPr>
           </w:pPr>
-          <w:hyperlink w:anchor="_Toc168080132" w:history="1">
+          <w:hyperlink w:anchor="_Toc170063980" w:history="1">
             <w:r>
               <w:rPr>
                 <w:rStyle w:val="Hyperlink"/>
@@ -970,7 +977,7 @@
                 <w:noProof/>
                 <w:webHidden/>
               </w:rPr>
-              <w:instrText xml:space="preserve"> PAGEREF _Toc168080132 \h </w:instrText>
+              <w:instrText xml:space="preserve"> PAGEREF _Toc170063980 \h </w:instrText>
             </w:r>
             <w:r>
               <w:rPr>
@@ -1015,7 +1022,7 @@
               <w14:ligatures w14:val="standardContextual"/>
             </w:rPr>
           </w:pPr>
-          <w:hyperlink w:anchor="_Toc168080133" w:history="1">
+          <w:hyperlink w:anchor="_Toc170063981" w:history="1">
             <w:r>
               <w:rPr>
                 <w:rStyle w:val="Hyperlink"/>
@@ -1058,7 +1065,7 @@
                 <w:noProof/>
                 <w:webHidden/>
               </w:rPr>
-              <w:instrText xml:space="preserve"> PAGEREF _Toc168080133 \h </w:instrText>
+              <w:instrText xml:space="preserve"> PAGEREF _Toc170063981 \h </w:instrText>
             </w:r>
             <w:r>
               <w:rPr>
@@ -1103,7 +1110,7 @@
               <w14:ligatures w14:val="standardContextual"/>
             </w:rPr>
           </w:pPr>
-          <w:hyperlink w:anchor="_Toc168080134" w:history="1">
+          <w:hyperlink w:anchor="_Toc170063982" w:history="1">
             <w:r>
               <w:rPr>
                 <w:rStyle w:val="Hyperlink"/>
@@ -1146,7 +1153,7 @@
                 <w:noProof/>
                 <w:webHidden/>
               </w:rPr>
-              <w:instrText xml:space="preserve"> PAGEREF _Toc168080134 \h </w:instrText>
+              <w:instrText xml:space="preserve"> PAGEREF _Toc170063982 \h </w:instrText>
             </w:r>
             <w:r>
               <w:rPr>
@@ -1191,7 +1198,7 @@
               <w14:ligatures w14:val="standardContextual"/>
             </w:rPr>
           </w:pPr>
-          <w:hyperlink w:anchor="_Toc168080135" w:history="1">
+          <w:hyperlink w:anchor="_Toc170063983" w:history="1">
             <w:r>
               <w:rPr>
                 <w:rStyle w:val="Hyperlink"/>
@@ -1234,7 +1241,7 @@
                 <w:noProof/>
                 <w:webHidden/>
               </w:rPr>
-              <w:instrText xml:space="preserve"> PAGEREF _Toc168080135 \h </w:instrText>
+              <w:instrText xml:space="preserve"> PAGEREF _Toc170063983 \h </w:instrText>
             </w:r>
             <w:r>
               <w:rPr>
@@ -1279,7 +1286,7 @@
               <w14:ligatures w14:val="standardContextual"/>
             </w:rPr>
           </w:pPr>
-          <w:hyperlink w:anchor="_Toc168080136" w:history="1">
+          <w:hyperlink w:anchor="_Toc170063984" w:history="1">
             <w:r>
               <w:rPr>
                 <w:rStyle w:val="Hyperlink"/>
@@ -1322,7 +1329,7 @@
                 <w:noProof/>
                 <w:webHidden/>
               </w:rPr>
-              <w:instrText xml:space="preserve"> PAGEREF _Toc168080136 \h </w:instrText>
+              <w:instrText xml:space="preserve"> PAGEREF _Toc170063984 \h </w:instrText>
             </w:r>
             <w:r>
               <w:rPr>
@@ -1342,7 +1349,7 @@
                 <w:noProof/>
                 <w:webHidden/>
               </w:rPr>
-              <w:t>18</w:t>
+              <w:t>19</w:t>
             </w:r>
             <w:r>
               <w:rPr>
@@ -1367,7 +1374,7 @@
               <w14:ligatures w14:val="standardContextual"/>
             </w:rPr>
           </w:pPr>
-          <w:hyperlink w:anchor="_Toc168080137" w:history="1">
+          <w:hyperlink w:anchor="_Toc170063985" w:history="1">
             <w:r>
               <w:rPr>
                 <w:rStyle w:val="Hyperlink"/>
@@ -1410,7 +1417,7 @@
                 <w:noProof/>
                 <w:webHidden/>
               </w:rPr>
-              <w:instrText xml:space="preserve"> PAGEREF _Toc168080137 \h </w:instrText>
+              <w:instrText xml:space="preserve"> PAGEREF _Toc170063985 \h </w:instrText>
             </w:r>
             <w:r>
               <w:rPr>
@@ -1430,7 +1437,7 @@
                 <w:noProof/>
                 <w:webHidden/>
               </w:rPr>
-              <w:t>18</w:t>
+              <w:t>19</w:t>
             </w:r>
             <w:r>
               <w:rPr>
@@ -1594,6 +1601,48 @@
         <w:tc>
           <w:tcPr>
             <w:tcW w:w="1943" w:type="dxa"/>
+          </w:tcPr>
+          <w:p>
+            <w:r>
+              <w:t>Guilherme Costa</w:t>
+            </w:r>
+          </w:p>
+        </w:tc>
+        <w:tc>
+          <w:tcPr>
+            <w:tcW w:w="1387" w:type="dxa"/>
+          </w:tcPr>
+          <w:p>
+            <w:r>
+              <w:t>31/05/2024</w:t>
+            </w:r>
+          </w:p>
+        </w:tc>
+        <w:tc>
+          <w:tcPr>
+            <w:tcW w:w="4954" w:type="dxa"/>
+          </w:tcPr>
+          <w:p>
+            <w:r>
+              <w:t>Emissão da versão revisada do documento</w:t>
+            </w:r>
+          </w:p>
+        </w:tc>
+        <w:tc>
+          <w:tcPr>
+            <w:tcW w:w="1584" w:type="dxa"/>
+          </w:tcPr>
+          <w:p>
+            <w:r>
+              <w:t>2.0</w:t>
+            </w:r>
+          </w:p>
+        </w:tc>
+      </w:tr>
+      <w:tr>
+        <w:tc>
+          <w:tcPr>
+            <w:tcW w:w="1943" w:type="dxa"/>
             <w:tcBorders>
               <w:bottom w:val="single" w:sz="12" w:space="0" w:color="000000"/>
             </w:tcBorders>
@@ -1613,7 +1662,7 @@
           </w:tcPr>
           <w:p>
             <w:r>
-              <w:t>31/05/2024</w:t>
+              <w:t>23/06/2024</w:t>
             </w:r>
           </w:p>
         </w:tc>
@@ -1626,7 +1675,7 @@
           </w:tcPr>
           <w:p>
             <w:r>
-              <w:t>Emissão da versão revisada do documento</w:t>
+              <w:t>Emissão da versão final do documento</w:t>
             </w:r>
           </w:p>
         </w:tc>
@@ -1639,7 +1688,7 @@
           </w:tcPr>
           <w:p>
             <w:r>
-              <w:t>2.0</w:t>
+              <w:t>3.0</w:t>
             </w:r>
           </w:p>
         </w:tc>
@@ -1664,7 +1713,7 @@
           <w:numId w:val="1"/>
         </w:numPr>
       </w:pPr>
-      <w:bookmarkStart w:id="3" w:name="_Toc168080125"/>
+      <w:bookmarkStart w:id="3" w:name="_Toc170063973"/>
       <w:r>
         <w:lastRenderedPageBreak/>
         <w:t>Introdução</w:t>
@@ -1712,7 +1761,7 @@
           <w:numId w:val="1"/>
         </w:numPr>
       </w:pPr>
-      <w:bookmarkStart w:id="4" w:name="_Toc168080126"/>
+      <w:bookmarkStart w:id="4" w:name="_Toc170063974"/>
       <w:r>
         <w:t>Modelos de Usuário e Requisitos</w:t>
       </w:r>
@@ -1726,7 +1775,7 @@
           <w:numId w:val="1"/>
         </w:numPr>
       </w:pPr>
-      <w:bookmarkStart w:id="5" w:name="_Toc168080127"/>
+      <w:bookmarkStart w:id="5" w:name="_Toc170063975"/>
       <w:r>
         <w:t>Descrição de Atores</w:t>
       </w:r>
@@ -1769,7 +1818,7 @@
           <w:numId w:val="1"/>
         </w:numPr>
       </w:pPr>
-      <w:bookmarkStart w:id="6" w:name="_Toc168080128"/>
+      <w:bookmarkStart w:id="6" w:name="_Toc170063976"/>
       <w:r>
         <w:t>Modelo de Casos de Uso</w:t>
       </w:r>
@@ -1906,7 +1955,7 @@
           <w:numId w:val="1"/>
         </w:numPr>
       </w:pPr>
-      <w:bookmarkStart w:id="8" w:name="_Toc168080129"/>
+      <w:bookmarkStart w:id="8" w:name="_Toc170063977"/>
       <w:r>
         <w:t>Diagrama de Sequência do Sistema</w:t>
       </w:r>
@@ -2770,6 +2819,9 @@
     <w:p/>
     <w:p>
       <w:r>
+        <w:rPr>
+          <w:noProof/>
+        </w:rPr>
         <w:drawing>
           <wp:inline distT="0" distB="0" distL="0" distR="0" wp14:anchorId="7A3EB6F3" wp14:editId="711D0606">
             <wp:extent cx="6126480" cy="2169795"/>
@@ -2844,10 +2896,7 @@
           </w:tcPr>
           <w:p>
             <w:r>
-              <w:t xml:space="preserve">Criar um </w:t>
-            </w:r>
-            <w:r>
-              <w:t>fornecedor</w:t>
+              <w:t>Criar um fornecedor</w:t>
             </w:r>
           </w:p>
         </w:tc>
@@ -2936,16 +2985,7 @@
           </w:tcPr>
           <w:p>
             <w:r>
-              <w:t>UC-0</w:t>
-            </w:r>
-            <w:r>
-              <w:t>8</w:t>
-            </w:r>
-            <w:r>
-              <w:t xml:space="preserve"> – Gerenciar </w:t>
-            </w:r>
-            <w:r>
-              <w:t>fornecedores</w:t>
+              <w:t>UC-08 – Gerenciar fornecedores</w:t>
             </w:r>
           </w:p>
         </w:tc>
@@ -2989,19 +3029,7 @@
           </w:tcPr>
           <w:p>
             <w:r>
-              <w:t xml:space="preserve">Um novo </w:t>
-            </w:r>
-            <w:r>
-              <w:t>fornecedor</w:t>
-            </w:r>
-            <w:r>
-              <w:t xml:space="preserve"> deve ser criado e uma mensagem indicando que o </w:t>
-            </w:r>
-            <w:r>
-              <w:t xml:space="preserve">fornecedor </w:t>
-            </w:r>
-            <w:r>
-              <w:t>foi criado deve aparecer no canto inferior direito da tela.</w:t>
+              <w:t>Um novo fornecedor deve ser criado e uma mensagem indicando que o fornecedor foi criado deve aparecer no canto inferior direito da tela.</w:t>
             </w:r>
           </w:p>
         </w:tc>
@@ -3044,10 +3072,7 @@
           </w:tcPr>
           <w:p>
             <w:r>
-              <w:t>Editar</w:t>
-            </w:r>
-            <w:r>
-              <w:t xml:space="preserve"> um fornecedor</w:t>
+              <w:t>Editar um fornecedor</w:t>
             </w:r>
           </w:p>
         </w:tc>
@@ -3184,28 +3209,7 @@
           </w:tcPr>
           <w:p>
             <w:r>
-              <w:t xml:space="preserve">Os dados do </w:t>
-            </w:r>
-            <w:r>
-              <w:t>fornecedor deve</w:t>
-            </w:r>
-            <w:r>
-              <w:t>m</w:t>
-            </w:r>
-            <w:r>
-              <w:t xml:space="preserve"> ser </w:t>
-            </w:r>
-            <w:r>
-              <w:t xml:space="preserve">atualizados </w:t>
-            </w:r>
-            <w:r>
-              <w:t xml:space="preserve">e uma mensagem indicando que o fornecedor foi </w:t>
-            </w:r>
-            <w:r>
-              <w:t xml:space="preserve">atualizado </w:t>
-            </w:r>
-            <w:r>
-              <w:t>deve aparecer no canto inferior direito da tela.</w:t>
+              <w:t>Os dados do fornecedor devem ser atualizados e uma mensagem indicando que o fornecedor foi atualizado deve aparecer no canto inferior direito da tela.</w:t>
             </w:r>
           </w:p>
         </w:tc>
@@ -3248,10 +3252,7 @@
           </w:tcPr>
           <w:p>
             <w:r>
-              <w:t>Deletar</w:t>
-            </w:r>
-            <w:r>
-              <w:t xml:space="preserve"> um fornecedor</w:t>
+              <w:t>Deletar um fornecedor</w:t>
             </w:r>
           </w:p>
         </w:tc>
@@ -3387,22 +3388,7 @@
           </w:tcPr>
           <w:p>
             <w:r>
-              <w:t xml:space="preserve">O </w:t>
-            </w:r>
-            <w:r>
-              <w:t xml:space="preserve">fornecedor deve ser </w:t>
-            </w:r>
-            <w:r>
-              <w:t xml:space="preserve">excluído </w:t>
-            </w:r>
-            <w:r>
-              <w:t xml:space="preserve">e uma mensagem indicando que o fornecedor foi </w:t>
-            </w:r>
-            <w:r>
-              <w:t xml:space="preserve">excluído </w:t>
-            </w:r>
-            <w:r>
-              <w:t>deve aparecer no canto inferior direito da tela.</w:t>
+              <w:t>O fornecedor deve ser excluído e uma mensagem indicando que o fornecedor foi excluído deve aparecer no canto inferior direito da tela.</w:t>
             </w:r>
           </w:p>
         </w:tc>
@@ -3417,6 +3403,9 @@
     <w:p/>
     <w:p>
       <w:r>
+        <w:rPr>
+          <w:noProof/>
+        </w:rPr>
         <w:drawing>
           <wp:inline distT="0" distB="0" distL="0" distR="0" wp14:anchorId="40FBB245" wp14:editId="5B1B8AB9">
             <wp:extent cx="6126480" cy="2269490"/>
@@ -3491,13 +3480,7 @@
           </w:tcPr>
           <w:p>
             <w:r>
-              <w:t>Criar</w:t>
-            </w:r>
-            <w:r>
-              <w:t xml:space="preserve"> um </w:t>
-            </w:r>
-            <w:r>
-              <w:t>cliente</w:t>
+              <w:t>Criar um cliente</w:t>
             </w:r>
           </w:p>
         </w:tc>
@@ -3602,16 +3585,7 @@
           </w:tcPr>
           <w:p>
             <w:r>
-              <w:t>UC-0</w:t>
-            </w:r>
-            <w:r>
-              <w:t>9</w:t>
-            </w:r>
-            <w:r>
-              <w:t xml:space="preserve"> – Gerenciar </w:t>
-            </w:r>
-            <w:r>
-              <w:t>clientes</w:t>
+              <w:t>UC-09 – Gerenciar clientes</w:t>
             </w:r>
           </w:p>
         </w:tc>
@@ -3655,31 +3629,7 @@
           </w:tcPr>
           <w:p>
             <w:r>
-              <w:t xml:space="preserve">O </w:t>
-            </w:r>
-            <w:r>
-              <w:t>cliente</w:t>
-            </w:r>
-            <w:r>
-              <w:t xml:space="preserve"> deve ser </w:t>
-            </w:r>
-            <w:r>
-              <w:t xml:space="preserve">criado </w:t>
-            </w:r>
-            <w:r>
-              <w:t xml:space="preserve">e uma mensagem indicando que o </w:t>
-            </w:r>
-            <w:r>
-              <w:t xml:space="preserve">cliente </w:t>
-            </w:r>
-            <w:r>
-              <w:t xml:space="preserve">foi </w:t>
-            </w:r>
-            <w:r>
-              <w:t>criado</w:t>
-            </w:r>
-            <w:r>
-              <w:t xml:space="preserve"> deve aparecer no canto inferior direito da tela.</w:t>
+              <w:t>O cliente deve ser criado e uma mensagem indicando que o cliente foi criado deve aparecer no canto inferior direito da tela.</w:t>
             </w:r>
           </w:p>
         </w:tc>
@@ -3723,10 +3673,7 @@
           </w:tcPr>
           <w:p>
             <w:r>
-              <w:t>Editar</w:t>
-            </w:r>
-            <w:r>
-              <w:t xml:space="preserve"> um cliente</w:t>
+              <w:t>Editar um cliente</w:t>
             </w:r>
           </w:p>
         </w:tc>
@@ -3753,10 +3700,7 @@
             <w:proofErr w:type="spellStart"/>
             <w:proofErr w:type="gramStart"/>
             <w:r>
-              <w:t>editar</w:t>
-            </w:r>
-            <w:r>
-              <w:t>Cliente</w:t>
+              <w:t>editarCliente</w:t>
             </w:r>
             <w:proofErr w:type="spellEnd"/>
             <w:r>
@@ -3878,19 +3822,7 @@
           </w:tcPr>
           <w:p>
             <w:r>
-              <w:t xml:space="preserve">Os dados do </w:t>
-            </w:r>
-            <w:r>
-              <w:t>cliente</w:t>
-            </w:r>
-            <w:r>
-              <w:t xml:space="preserve"> devem ser atualizados e uma mensagem indicando que o </w:t>
-            </w:r>
-            <w:r>
-              <w:t xml:space="preserve">cliente </w:t>
-            </w:r>
-            <w:r>
-              <w:t>foi atualizado deve aparecer no canto inferior direito da tela.</w:t>
+              <w:t>Os dados do cliente devem ser atualizados e uma mensagem indicando que o cliente foi atualizado deve aparecer no canto inferior direito da tela.</w:t>
             </w:r>
           </w:p>
         </w:tc>
@@ -3933,10 +3865,7 @@
           </w:tcPr>
           <w:p>
             <w:r>
-              <w:t xml:space="preserve">Deletar </w:t>
-            </w:r>
-            <w:r>
-              <w:t>um cliente</w:t>
+              <w:t>Deletar um cliente</w:t>
             </w:r>
           </w:p>
         </w:tc>
@@ -4085,19 +4014,7 @@
           </w:tcPr>
           <w:p>
             <w:r>
-              <w:t xml:space="preserve">O </w:t>
-            </w:r>
-            <w:r>
-              <w:t>cliente</w:t>
-            </w:r>
-            <w:r>
-              <w:t xml:space="preserve"> deve ser excluído e uma mensagem indicando que o </w:t>
-            </w:r>
-            <w:r>
-              <w:t xml:space="preserve">cliente </w:t>
-            </w:r>
-            <w:r>
-              <w:t>foi excluído deve aparecer no canto inferior direito da tela.</w:t>
+              <w:t>O cliente deve ser excluído e uma mensagem indicando que o cliente foi excluído deve aparecer no canto inferior direito da tela.</w:t>
             </w:r>
           </w:p>
         </w:tc>
@@ -4111,7 +4028,7 @@
           <w:numId w:val="1"/>
         </w:numPr>
       </w:pPr>
-      <w:bookmarkStart w:id="10" w:name="_Toc168080130"/>
+      <w:bookmarkStart w:id="10" w:name="_Toc170063978"/>
       <w:r>
         <w:t>Modelos de Projeto</w:t>
       </w:r>
@@ -4125,7 +4042,7 @@
           <w:numId w:val="1"/>
         </w:numPr>
       </w:pPr>
-      <w:bookmarkStart w:id="11" w:name="_Toc168080131"/>
+      <w:bookmarkStart w:id="11" w:name="_Toc170063979"/>
       <w:r>
         <w:t>Arquitetura</w:t>
       </w:r>
@@ -4408,7 +4325,7 @@
           <w:numId w:val="1"/>
         </w:numPr>
       </w:pPr>
-      <w:bookmarkStart w:id="13" w:name="_Toc168080132"/>
+      <w:bookmarkStart w:id="13" w:name="_Toc170063980"/>
       <w:r>
         <w:t>Diagrama</w:t>
       </w:r>
@@ -4805,7 +4722,7 @@
           <w:numId w:val="1"/>
         </w:numPr>
       </w:pPr>
-      <w:bookmarkStart w:id="16" w:name="_Toc168080133"/>
+      <w:bookmarkStart w:id="16" w:name="_Toc170063981"/>
       <w:r>
         <w:t>Diagrama de Classes</w:t>
       </w:r>
@@ -4924,7 +4841,7 @@
           <w:numId w:val="1"/>
         </w:numPr>
       </w:pPr>
-      <w:bookmarkStart w:id="17" w:name="_Toc168080134"/>
+      <w:bookmarkStart w:id="17" w:name="_Toc170063982"/>
       <w:r>
         <w:t>Diagramas de Sequência</w:t>
       </w:r>
@@ -5092,7 +5009,7 @@
         </w:rPr>
         <w:lastRenderedPageBreak/>
         <w:drawing>
-          <wp:inline distT="0" distB="0" distL="0" distR="0" wp14:anchorId="64A85371" wp14:editId="436665E7">
+          <wp:inline distT="0" distB="0" distL="0" distR="0" wp14:anchorId="64A85371" wp14:editId="6546F224">
             <wp:extent cx="6118860" cy="7315200"/>
             <wp:effectExtent l="0" t="0" r="0" b="0"/>
             <wp:docPr id="2" name="Imagem 2"/>
@@ -5290,7 +5207,7 @@
         </w:rPr>
         <w:lastRenderedPageBreak/>
         <w:drawing>
-          <wp:inline distT="0" distB="0" distL="0" distR="0" wp14:anchorId="15B9A738" wp14:editId="3DE63404">
+          <wp:inline distT="0" distB="0" distL="0" distR="0" wp14:anchorId="15B9A738" wp14:editId="5FE813A8">
             <wp:extent cx="5996940" cy="8229600"/>
             <wp:effectExtent l="0" t="0" r="3810" b="0"/>
             <wp:docPr id="4" name="Imagem 4"/>
@@ -5534,7 +5451,7 @@
           <w:numId w:val="1"/>
         </w:numPr>
       </w:pPr>
-      <w:bookmarkStart w:id="21" w:name="_Toc168080135"/>
+      <w:bookmarkStart w:id="21" w:name="_Toc170063983"/>
       <w:r>
         <w:t>Diagramas de Comunicação</w:t>
       </w:r>
@@ -5542,7 +5459,86 @@
     </w:p>
     <w:p>
       <w:r>
-        <w:t>Diagramas de comunicação para realização de casos de uso.</w:t>
+        <w:t>Para ilustrar o diagrama de comunicação do sistema, foi utilizado como referência o caso de uso UC-06: Gerenciar receitas. Conforme ilustrado no diagrama abaixo, o processo se inicia na camada de serviço de receitas, e, ao passo que avança em sua execução, segue para a classe de serviço de ingredientes.</w:t>
+      </w:r>
+    </w:p>
+    <w:p/>
+    <w:p>
+      <w:pPr>
+        <w:keepNext/>
+        <w:jc w:val="center"/>
+      </w:pPr>
+      <w:r>
+        <w:rPr>
+          <w:noProof/>
+        </w:rPr>
+        <w:drawing>
+          <wp:inline distT="0" distB="0" distL="0" distR="0" wp14:anchorId="7123F6CE" wp14:editId="0DF94A96">
+            <wp:extent cx="5169655" cy="5255389"/>
+            <wp:effectExtent l="0" t="0" r="0" b="2540"/>
+            <wp:docPr id="803264389" name="Imagem 1" descr="Tabela&#10;&#10;Descrição gerada automaticamente"/>
+            <wp:cNvGraphicFramePr>
+              <a:graphicFrameLocks xmlns:a="http://schemas.openxmlformats.org/drawingml/2006/main" noChangeAspect="1"/>
+            </wp:cNvGraphicFramePr>
+            <a:graphic xmlns:a="http://schemas.openxmlformats.org/drawingml/2006/main">
+              <a:graphicData uri="http://schemas.openxmlformats.org/drawingml/2006/picture">
+                <pic:pic xmlns:pic="http://schemas.openxmlformats.org/drawingml/2006/picture">
+                  <pic:nvPicPr>
+                    <pic:cNvPr id="803264389" name="Imagem 1" descr="Tabela&#10;&#10;Descrição gerada automaticamente"/>
+                    <pic:cNvPicPr/>
+                  </pic:nvPicPr>
+                  <pic:blipFill>
+                    <a:blip r:embed="rId22"/>
+                    <a:stretch>
+                      <a:fillRect/>
+                    </a:stretch>
+                  </pic:blipFill>
+                  <pic:spPr>
+                    <a:xfrm>
+                      <a:off x="0" y="0"/>
+                      <a:ext cx="5177583" cy="5263448"/>
+                    </a:xfrm>
+                    <a:prstGeom prst="rect">
+                      <a:avLst/>
+                    </a:prstGeom>
+                  </pic:spPr>
+                </pic:pic>
+              </a:graphicData>
+            </a:graphic>
+          </wp:inline>
+        </w:drawing>
+      </w:r>
+    </w:p>
+    <w:p>
+      <w:pPr>
+        <w:pStyle w:val="Legenda"/>
+      </w:pPr>
+      <w:r>
+        <w:t xml:space="preserve">Figura </w:t>
+      </w:r>
+      <w:r>
+        <w:fldChar w:fldCharType="begin"/>
+      </w:r>
+      <w:r>
+        <w:instrText xml:space="preserve"> SEQ Figura \* ARABIC </w:instrText>
+      </w:r>
+      <w:r>
+        <w:fldChar w:fldCharType="separate"/>
+      </w:r>
+      <w:r>
+        <w:rPr>
+          <w:noProof/>
+        </w:rPr>
+        <w:t>10</w:t>
+      </w:r>
+      <w:r>
+        <w:fldChar w:fldCharType="end"/>
+      </w:r>
+      <w:r>
+        <w:rPr>
+          <w:noProof/>
+        </w:rPr>
+        <w:t xml:space="preserve"> - Diagrama de comunicação</w:t>
       </w:r>
     </w:p>
     <w:p/>
@@ -5554,22 +5550,88 @@
           <w:numId w:val="1"/>
         </w:numPr>
       </w:pPr>
-      <w:bookmarkStart w:id="22" w:name="_Toc168080136"/>
-      <w:r>
+      <w:bookmarkStart w:id="22" w:name="_Toc170063984"/>
+      <w:r>
+        <w:lastRenderedPageBreak/>
         <w:t>Diagramas de Estados</w:t>
       </w:r>
       <w:bookmarkEnd w:id="22"/>
     </w:p>
     <w:p>
-      <w:pPr>
-        <w:rPr>
-          <w:rFonts w:ascii="Arial" w:eastAsia="Arial" w:hAnsi="Arial" w:cs="Arial"/>
-          <w:i/>
-          <w:color w:val="000000"/>
-        </w:rPr>
-      </w:pPr>
-      <w:r>
-        <w:t>Diagramas de estados do sistema.</w:t>
+      <w:r>
+        <w:t>Para elaboração do diagrama de estado do sistema, foram utilizados todos os casos de uso descritos nesse documento. Após a ocorrência de algum evento, o diagrama de evento mostra qual é o estado (caso de uso) que entra em vigência a partir daquele ponto.</w:t>
+      </w:r>
+    </w:p>
+    <w:p/>
+    <w:p>
+      <w:pPr>
+        <w:keepNext/>
+      </w:pPr>
+      <w:r>
+        <w:drawing>
+          <wp:inline distT="0" distB="0" distL="0" distR="0" wp14:anchorId="208390DD" wp14:editId="43952CD0">
+            <wp:extent cx="6126480" cy="2254885"/>
+            <wp:effectExtent l="0" t="0" r="7620" b="0"/>
+            <wp:docPr id="695507305" name="Imagem 1"/>
+            <wp:cNvGraphicFramePr>
+              <a:graphicFrameLocks xmlns:a="http://schemas.openxmlformats.org/drawingml/2006/main" noChangeAspect="1"/>
+            </wp:cNvGraphicFramePr>
+            <a:graphic xmlns:a="http://schemas.openxmlformats.org/drawingml/2006/main">
+              <a:graphicData uri="http://schemas.openxmlformats.org/drawingml/2006/picture">
+                <pic:pic xmlns:pic="http://schemas.openxmlformats.org/drawingml/2006/picture">
+                  <pic:nvPicPr>
+                    <pic:cNvPr id="695507305" name=""/>
+                    <pic:cNvPicPr/>
+                  </pic:nvPicPr>
+                  <pic:blipFill>
+                    <a:blip r:embed="rId23"/>
+                    <a:stretch>
+                      <a:fillRect/>
+                    </a:stretch>
+                  </pic:blipFill>
+                  <pic:spPr>
+                    <a:xfrm>
+                      <a:off x="0" y="0"/>
+                      <a:ext cx="6126480" cy="2254885"/>
+                    </a:xfrm>
+                    <a:prstGeom prst="rect">
+                      <a:avLst/>
+                    </a:prstGeom>
+                  </pic:spPr>
+                </pic:pic>
+              </a:graphicData>
+            </a:graphic>
+          </wp:inline>
+        </w:drawing>
+      </w:r>
+    </w:p>
+    <w:p>
+      <w:pPr>
+        <w:pStyle w:val="Legenda"/>
+      </w:pPr>
+      <w:r>
+        <w:t xml:space="preserve">Figura </w:t>
+      </w:r>
+      <w:r>
+        <w:fldChar w:fldCharType="begin"/>
+      </w:r>
+      <w:r>
+        <w:instrText xml:space="preserve"> SEQ Figura \* ARABIC </w:instrText>
+      </w:r>
+      <w:r>
+        <w:fldChar w:fldCharType="separate"/>
+      </w:r>
+      <w:r>
+        <w:rPr>
+          <w:noProof/>
+        </w:rPr>
+        <w:t>11</w:t>
+      </w:r>
+      <w:r>
+        <w:fldChar w:fldCharType="end"/>
+      </w:r>
+      <w:r>
+        <w:t xml:space="preserve"> - Diagrama de estado</w:t>
       </w:r>
     </w:p>
     <w:p>
@@ -5580,7 +5642,7 @@
           <w:numId w:val="1"/>
         </w:numPr>
       </w:pPr>
-      <w:bookmarkStart w:id="23" w:name="_Toc168080137"/>
+      <w:bookmarkStart w:id="23" w:name="_Toc170063985"/>
       <w:r>
         <w:t>Modelos de Dados</w:t>
       </w:r>
@@ -5590,13 +5652,131 @@
       <w:bookmarkStart w:id="24" w:name="_2jxsxqh" w:colFirst="0" w:colLast="0"/>
       <w:bookmarkEnd w:id="24"/>
       <w:r>
-        <w:t xml:space="preserve">Deve-se apresentar os esquemas de banco de dados e as estratégias de mapeamento entre as representações de objetos e não-objetos. </w:t>
-      </w:r>
+        <w:t xml:space="preserve">O mapeamento dos objetos no banco de dados foi realizado por meio </w:t>
+      </w:r>
+      <w:proofErr w:type="spellStart"/>
+      <w:r>
+        <w:t>migrations</w:t>
+      </w:r>
+      <w:proofErr w:type="spellEnd"/>
+      <w:r>
+        <w:t xml:space="preserve">. As </w:t>
+      </w:r>
+      <w:proofErr w:type="spellStart"/>
+      <w:r>
+        <w:t>migrations</w:t>
+      </w:r>
+      <w:proofErr w:type="spellEnd"/>
+      <w:r>
+        <w:t xml:space="preserve"> são classes responsáveis por executar scripts de banco de dados, inserindo os atributos e relacionamentos entre cada uma das tabelas criadas. A seguir é apresentado um exemplo de </w:t>
+      </w:r>
+      <w:proofErr w:type="spellStart"/>
+      <w:r>
+        <w:t>migration</w:t>
+      </w:r>
+      <w:proofErr w:type="spellEnd"/>
+      <w:r>
+        <w:t>, responsável pelo armazenamento dos logs de serviços (Jobs) que apresentaram falhas durante a execução.</w:t>
+      </w:r>
+    </w:p>
+    <w:p/>
+    <w:p>
+      <w:pPr>
+        <w:keepNext/>
+      </w:pPr>
+      <w:r>
+        <w:lastRenderedPageBreak/>
+        <w:drawing>
+          <wp:inline distT="0" distB="0" distL="0" distR="0" wp14:anchorId="5DD647FB" wp14:editId="2AD43DF0">
+            <wp:extent cx="6126480" cy="6092825"/>
+            <wp:effectExtent l="0" t="0" r="7620" b="3175"/>
+            <wp:docPr id="904540777" name="Imagem 1"/>
+            <wp:cNvGraphicFramePr>
+              <a:graphicFrameLocks xmlns:a="http://schemas.openxmlformats.org/drawingml/2006/main" noChangeAspect="1"/>
+            </wp:cNvGraphicFramePr>
+            <a:graphic xmlns:a="http://schemas.openxmlformats.org/drawingml/2006/main">
+              <a:graphicData uri="http://schemas.openxmlformats.org/drawingml/2006/picture">
+                <pic:pic xmlns:pic="http://schemas.openxmlformats.org/drawingml/2006/picture">
+                  <pic:nvPicPr>
+                    <pic:cNvPr id="904540777" name=""/>
+                    <pic:cNvPicPr/>
+                  </pic:nvPicPr>
+                  <pic:blipFill>
+                    <a:blip r:embed="rId24"/>
+                    <a:stretch>
+                      <a:fillRect/>
+                    </a:stretch>
+                  </pic:blipFill>
+                  <pic:spPr>
+                    <a:xfrm>
+                      <a:off x="0" y="0"/>
+                      <a:ext cx="6126480" cy="6092825"/>
+                    </a:xfrm>
+                    <a:prstGeom prst="rect">
+                      <a:avLst/>
+                    </a:prstGeom>
+                  </pic:spPr>
+                </pic:pic>
+              </a:graphicData>
+            </a:graphic>
+          </wp:inline>
+        </w:drawing>
+      </w:r>
+    </w:p>
+    <w:p>
+      <w:pPr>
+        <w:pStyle w:val="Legenda"/>
+      </w:pPr>
+      <w:r>
+        <w:t xml:space="preserve">Figura </w:t>
+      </w:r>
+      <w:r>
+        <w:fldChar w:fldCharType="begin"/>
+      </w:r>
+      <w:r>
+        <w:instrText xml:space="preserve"> SEQ Figura \* ARABIC </w:instrText>
+      </w:r>
+      <w:r>
+        <w:fldChar w:fldCharType="separate"/>
+      </w:r>
+      <w:r>
+        <w:rPr>
+          <w:noProof/>
+        </w:rPr>
+        <w:t>12</w:t>
+      </w:r>
+      <w:r>
+        <w:fldChar w:fldCharType="end"/>
+      </w:r>
+      <w:r>
+        <w:t xml:space="preserve"> - </w:t>
+      </w:r>
+      <w:proofErr w:type="spellStart"/>
+      <w:r>
+        <w:t>Migration</w:t>
+      </w:r>
+      <w:proofErr w:type="spellEnd"/>
+      <w:r>
+        <w:t xml:space="preserve"> - </w:t>
+      </w:r>
+      <w:proofErr w:type="spellStart"/>
+      <w:r>
+        <w:t>failed</w:t>
+      </w:r>
+      <w:proofErr w:type="spellEnd"/>
+      <w:r>
+        <w:t xml:space="preserve"> </w:t>
+      </w:r>
+      <w:proofErr w:type="spellStart"/>
+      <w:r>
+        <w:t>jobs</w:t>
+      </w:r>
+      <w:proofErr w:type="spellEnd"/>
     </w:p>
     <w:p/>
     <w:p/>
     <w:sectPr>
-      <w:headerReference w:type="default" r:id="rId22"/>
+      <w:headerReference w:type="default" r:id="rId25"/>
       <w:pgSz w:w="12240" w:h="15840"/>
       <w:pgMar w:top="1440" w:right="1296" w:bottom="1440" w:left="1296" w:header="720" w:footer="720" w:gutter="0"/>
       <w:pgNumType w:start="1"/>

</xml_diff>